<commit_message>
updated sdo docmosis template
</commit_message>
<xml_diff>
--- a/docker/docmosis/templates/FL-PLW-STD-ENG-00099.docx
+++ b/docker/docmosis/templates/FL-PLW-STD-ENG-00099.docx
@@ -1726,8 +1726,28 @@
                 <w:bCs/>
                 <w:color w:val="000000"/>
               </w:rPr>
-              <w:t>&lt;&lt;cs</w:t>
-            </w:r>
+              <w:t>&lt;&lt;</w:t>
+            </w:r>
+            <w:proofErr w:type="spellStart"/>
+            <w:r>
+              <w:rPr>
+                <w:rFonts w:ascii="GDS Transport Website Light" w:eastAsia="Times New Roman" w:hAnsi="GDS Transport Website Light" w:cs="Arial"/>
+                <w:b/>
+                <w:bCs/>
+                <w:color w:val="000000"/>
+              </w:rPr>
+              <w:t>c</w:t>
+            </w:r>
+            <w:r>
+              <w:rPr>
+                <w:rFonts w:ascii="GDS Transport Website Light" w:eastAsia="Times New Roman" w:hAnsi="GDS Transport Website Light" w:cs="Arial"/>
+                <w:b/>
+                <w:bCs/>
+                <w:color w:val="000000"/>
+              </w:rPr>
+              <w:t>r</w:t>
+            </w:r>
+            <w:proofErr w:type="spellEnd"/>
             <w:r>
               <w:rPr>
                 <w:rFonts w:ascii="GDS Transport Website Light" w:eastAsia="Times New Roman" w:hAnsi="GDS Transport Website Light" w:cs="Arial"/>
@@ -1786,45 +1806,6 @@
               </w:rPr>
               <w:t>)}</w:t>
             </w:r>
-            <w:r>
-              <w:rPr>
-                <w:rFonts w:ascii="GDS Transport Website Light" w:eastAsia="Times New Roman" w:hAnsi="GDS Transport Website Light" w:cs="Arial"/>
-                <w:b/>
-                <w:bCs/>
-                <w:color w:val="000000"/>
-              </w:rPr>
-              <w:t>&gt;&gt;</w:t>
-            </w:r>
-          </w:p>
-          <w:p>
-            <w:pPr>
-              <w:rPr>
-                <w:rFonts w:ascii="GDS Transport Website Light" w:eastAsia="Times New Roman" w:hAnsi="GDS Transport Website Light" w:cs="Arial"/>
-                <w:b/>
-                <w:bCs/>
-                <w:color w:val="000000"/>
-              </w:rPr>
-            </w:pPr>
-            <w:r>
-              <w:rPr>
-                <w:rFonts w:ascii="GDS Transport Website Light" w:eastAsia="Times New Roman" w:hAnsi="GDS Transport Website Light" w:cs="Arial"/>
-                <w:b/>
-                <w:bCs/>
-                <w:color w:val="000000"/>
-              </w:rPr>
-              <w:t>&lt;&lt;</w:t>
-            </w:r>
-            <w:proofErr w:type="spellStart"/>
-            <w:r>
-              <w:rPr>
-                <w:rFonts w:ascii="GDS Transport Website Light" w:eastAsia="Times New Roman" w:hAnsi="GDS Transport Website Light" w:cs="Arial"/>
-                <w:b/>
-                <w:bCs/>
-                <w:color w:val="000000"/>
-              </w:rPr>
-              <w:t>rr_respondents</w:t>
-            </w:r>
-            <w:proofErr w:type="spellEnd"/>
             <w:r>
               <w:rPr>
                 <w:rFonts w:ascii="GDS Transport Website Light" w:eastAsia="Times New Roman" w:hAnsi="GDS Transport Website Light" w:cs="Arial"/>
@@ -1914,16 +1895,7 @@
                 <w:bCs/>
                 <w:color w:val="000000"/>
               </w:rPr>
-              <w:t xml:space="preserve"> </w:t>
-            </w:r>
-            <w:r>
-              <w:rPr>
-                <w:rFonts w:ascii="GDS Transport Website Light" w:eastAsia="Times New Roman" w:hAnsi="GDS Transport Website Light" w:cs="Arial"/>
-                <w:b/>
-                <w:bCs/>
-                <w:color w:val="000000"/>
-              </w:rPr>
-              <w:t>&lt;&lt;$</w:t>
+              <w:t xml:space="preserve"> &lt;&lt;$</w:t>
             </w:r>
             <w:proofErr w:type="spellStart"/>
             <w:r>
@@ -2056,7 +2028,16 @@
                 <w:bCs/>
                 <w:color w:val="000000"/>
               </w:rPr>
-              <w:t>er_respondents</w:t>
+              <w:t>e</w:t>
+            </w:r>
+            <w:r>
+              <w:rPr>
+                <w:rFonts w:ascii="GDS Transport Website Light" w:eastAsia="Times New Roman" w:hAnsi="GDS Transport Website Light" w:cs="Arial"/>
+                <w:b/>
+                <w:bCs/>
+                <w:color w:val="000000"/>
+              </w:rPr>
+              <w:t>r</w:t>
             </w:r>
             <w:proofErr w:type="spellEnd"/>
             <w:r>
@@ -2066,63 +2047,38 @@
                 <w:bCs/>
                 <w:color w:val="000000"/>
               </w:rPr>
-              <w:t>&gt;&gt;</w:t>
-            </w:r>
-          </w:p>
-          <w:p>
-            <w:pPr>
-              <w:rPr>
-                <w:rFonts w:ascii="GDS Transport Website Light" w:eastAsia="Times New Roman" w:hAnsi="GDS Transport Website Light" w:cs="Arial"/>
-                <w:b/>
-                <w:bCs/>
-                <w:color w:val="000000"/>
-              </w:rPr>
-            </w:pPr>
-            <w:r>
-              <w:rPr>
-                <w:rFonts w:ascii="GDS Transport Website Light" w:eastAsia="Times New Roman" w:hAnsi="GDS Transport Website Light" w:cs="Arial"/>
-                <w:b/>
-                <w:bCs/>
-                <w:color w:val="000000"/>
-              </w:rPr>
-              <w:t>&lt;&lt;else&gt;&gt;</w:t>
-            </w:r>
-          </w:p>
-          <w:p>
-            <w:pPr>
-              <w:rPr>
-                <w:rFonts w:ascii="GDS Transport Website Light" w:eastAsia="Times New Roman" w:hAnsi="GDS Transport Website Light" w:cs="Arial"/>
-                <w:b/>
-                <w:bCs/>
-                <w:color w:val="000000"/>
-              </w:rPr>
-            </w:pPr>
-            <w:r>
-              <w:rPr>
-                <w:rFonts w:ascii="GDS Transport Website Light" w:eastAsia="Times New Roman" w:hAnsi="GDS Transport Website Light" w:cs="Arial"/>
-                <w:b/>
-                <w:bCs/>
-                <w:color w:val="000000"/>
-              </w:rPr>
-              <w:t>Respondent</w:t>
-            </w:r>
-            <w:r>
-              <w:rPr>
-                <w:rFonts w:ascii="GDS Transport Website Light" w:eastAsia="Times New Roman" w:hAnsi="GDS Transport Website Light" w:cs="Arial"/>
-                <w:b/>
-                <w:bCs/>
-                <w:color w:val="000000"/>
-              </w:rPr>
-              <w:t xml:space="preserve"> 1</w:t>
-            </w:r>
-            <w:r>
-              <w:rPr>
-                <w:rFonts w:ascii="GDS Transport Website Light" w:eastAsia="Times New Roman" w:hAnsi="GDS Transport Website Light" w:cs="Arial"/>
-                <w:b/>
-                <w:bCs/>
-                <w:color w:val="000000"/>
-              </w:rPr>
-              <w:t xml:space="preserve">                   </w:t>
+              <w:t>_</w:t>
+            </w:r>
+            <w:proofErr w:type="gramStart"/>
+            <w:r>
+              <w:rPr>
+                <w:rFonts w:ascii="GDS Transport Website Light" w:eastAsia="Times New Roman" w:hAnsi="GDS Transport Website Light" w:cs="Arial"/>
+                <w:b/>
+                <w:bCs/>
+                <w:color w:val="000000"/>
+              </w:rPr>
+              <w:t>{!</w:t>
+            </w:r>
+            <w:proofErr w:type="spellStart"/>
+            <w:r>
+              <w:rPr>
+                <w:rFonts w:ascii="GDS Transport Website Light" w:eastAsia="Times New Roman" w:hAnsi="GDS Transport Website Light" w:cs="Arial"/>
+                <w:b/>
+                <w:bCs/>
+                <w:color w:val="000000"/>
+              </w:rPr>
+              <w:t>isBlank</w:t>
+            </w:r>
+            <w:proofErr w:type="spellEnd"/>
+            <w:proofErr w:type="gramEnd"/>
+            <w:r>
+              <w:rPr>
+                <w:rFonts w:ascii="GDS Transport Website Light" w:eastAsia="Times New Roman" w:hAnsi="GDS Transport Website Light" w:cs="Arial"/>
+                <w:b/>
+                <w:bCs/>
+                <w:color w:val="000000"/>
+              </w:rPr>
+              <w:t>(respondents)}&gt;&gt;</w:t>
             </w:r>
           </w:p>
         </w:tc>
@@ -2149,27 +2105,6 @@
                 <w:color w:val="000000"/>
               </w:rPr>
             </w:pPr>
-          </w:p>
-          <w:p>
-            <w:pPr>
-              <w:rPr>
-                <w:rFonts w:ascii="GDS Transport Website Light" w:eastAsia="Times New Roman" w:hAnsi="GDS Transport Website Light" w:cs="Arial"/>
-              </w:rPr>
-            </w:pPr>
-          </w:p>
-          <w:p>
-            <w:pPr>
-              <w:rPr>
-                <w:rFonts w:ascii="GDS Transport Website Light" w:eastAsia="Times New Roman" w:hAnsi="GDS Transport Website Light" w:cs="Arial"/>
-              </w:rPr>
-            </w:pPr>
-            <w:r>
-              <w:rPr>
-                <w:rFonts w:ascii="GDS Transport Website Light" w:eastAsia="Times New Roman" w:hAnsi="GDS Transport Website Light" w:cs="Arial"/>
-                <w:color w:val="000000"/>
-              </w:rPr>
-              <w:t>BLANK – please complete</w:t>
-            </w:r>
           </w:p>
         </w:tc>
       </w:tr>
@@ -2209,25 +2144,84 @@
                 <w:bCs/>
                 <w:color w:val="000000"/>
               </w:rPr>
-              <w:t xml:space="preserve">Respondent </w:t>
-            </w:r>
-            <w:r>
-              <w:rPr>
-                <w:rFonts w:ascii="GDS Transport Website Light" w:eastAsia="Times New Roman" w:hAnsi="GDS Transport Website Light" w:cs="Arial"/>
-                <w:b/>
-                <w:bCs/>
-                <w:color w:val="000000"/>
-              </w:rPr>
-              <w:t>2</w:t>
-            </w:r>
-            <w:r>
-              <w:rPr>
-                <w:rFonts w:ascii="GDS Transport Website Light" w:eastAsia="Times New Roman" w:hAnsi="GDS Transport Website Light" w:cs="Arial"/>
-                <w:b/>
-                <w:bCs/>
-                <w:color w:val="000000"/>
-              </w:rPr>
-              <w:t xml:space="preserve">                  </w:t>
+              <w:t>&lt;&lt;</w:t>
+            </w:r>
+            <w:proofErr w:type="spellStart"/>
+            <w:r>
+              <w:rPr>
+                <w:rFonts w:ascii="GDS Transport Website Light" w:eastAsia="Times New Roman" w:hAnsi="GDS Transport Website Light" w:cs="Arial"/>
+                <w:b/>
+                <w:bCs/>
+                <w:color w:val="000000"/>
+              </w:rPr>
+              <w:t>cr</w:t>
+            </w:r>
+            <w:proofErr w:type="spellEnd"/>
+            <w:r>
+              <w:rPr>
+                <w:rFonts w:ascii="GDS Transport Website Light" w:eastAsia="Times New Roman" w:hAnsi="GDS Transport Website Light" w:cs="Arial"/>
+                <w:b/>
+                <w:bCs/>
+                <w:color w:val="000000"/>
+              </w:rPr>
+              <w:t>_{</w:t>
+            </w:r>
+            <w:proofErr w:type="spellStart"/>
+            <w:r>
+              <w:rPr>
+                <w:rFonts w:ascii="GDS Transport Website Light" w:eastAsia="Times New Roman" w:hAnsi="GDS Transport Website Light" w:cs="Arial"/>
+                <w:b/>
+                <w:bCs/>
+                <w:color w:val="000000"/>
+              </w:rPr>
+              <w:t>isBlank</w:t>
+            </w:r>
+            <w:proofErr w:type="spellEnd"/>
+            <w:r>
+              <w:rPr>
+                <w:rFonts w:ascii="GDS Transport Website Light" w:eastAsia="Times New Roman" w:hAnsi="GDS Transport Website Light" w:cs="Arial"/>
+                <w:b/>
+                <w:bCs/>
+                <w:color w:val="000000"/>
+              </w:rPr>
+              <w:t>(respondents)}&gt;&gt;</w:t>
+            </w:r>
+          </w:p>
+          <w:p>
+            <w:pPr>
+              <w:rPr>
+                <w:rFonts w:ascii="GDS Transport Website Light" w:eastAsia="Times New Roman" w:hAnsi="GDS Transport Website Light" w:cs="Arial"/>
+                <w:b/>
+                <w:bCs/>
+                <w:color w:val="000000"/>
+              </w:rPr>
+            </w:pPr>
+            <w:r>
+              <w:rPr>
+                <w:rFonts w:ascii="GDS Transport Website Light" w:eastAsia="Times New Roman" w:hAnsi="GDS Transport Website Light" w:cs="Arial"/>
+                <w:b/>
+                <w:bCs/>
+                <w:color w:val="000000"/>
+              </w:rPr>
+              <w:t>Respondent</w:t>
+            </w:r>
+            <w:r>
+              <w:rPr>
+                <w:rFonts w:ascii="GDS Transport Website Light" w:eastAsia="Times New Roman" w:hAnsi="GDS Transport Website Light" w:cs="Arial"/>
+                <w:b/>
+                <w:bCs/>
+                <w:color w:val="000000"/>
+              </w:rPr>
+              <w:t xml:space="preserve"> 1</w:t>
+            </w:r>
+            <w:r>
+              <w:rPr>
+                <w:rFonts w:ascii="GDS Transport Website Light" w:eastAsia="Times New Roman" w:hAnsi="GDS Transport Website Light" w:cs="Arial"/>
+                <w:b/>
+                <w:bCs/>
+                <w:color w:val="000000"/>
+              </w:rPr>
+              <w:t xml:space="preserve">                   </w:t>
             </w:r>
           </w:p>
         </w:tc>
@@ -2252,6 +2246,13 @@
               <w:rPr>
                 <w:rFonts w:ascii="GDS Transport Website Light" w:eastAsia="Times New Roman" w:hAnsi="GDS Transport Website Light" w:cs="Arial"/>
                 <w:color w:val="000000"/>
+              </w:rPr>
+            </w:pPr>
+          </w:p>
+          <w:p>
+            <w:pPr>
+              <w:rPr>
+                <w:rFonts w:ascii="GDS Transport Website Light" w:eastAsia="Times New Roman" w:hAnsi="GDS Transport Website Light" w:cs="Arial"/>
               </w:rPr>
             </w:pPr>
             <w:r>
@@ -2300,6 +2301,25 @@
                 <w:bCs/>
                 <w:color w:val="000000"/>
               </w:rPr>
+              <w:t xml:space="preserve">Respondent 2      </w:t>
+            </w:r>
+          </w:p>
+          <w:p>
+            <w:pPr>
+              <w:rPr>
+                <w:rFonts w:ascii="GDS Transport Website Light" w:eastAsia="Times New Roman" w:hAnsi="GDS Transport Website Light" w:cs="Arial"/>
+                <w:b/>
+                <w:bCs/>
+                <w:color w:val="000000"/>
+              </w:rPr>
+            </w:pPr>
+            <w:r>
+              <w:rPr>
+                <w:rFonts w:ascii="GDS Transport Website Light" w:eastAsia="Times New Roman" w:hAnsi="GDS Transport Website Light" w:cs="Arial"/>
+                <w:b/>
+                <w:bCs/>
+                <w:color w:val="000000"/>
+              </w:rPr>
               <w:t>&lt;&lt;</w:t>
             </w:r>
             <w:proofErr w:type="spellStart"/>
@@ -2310,7 +2330,16 @@
                 <w:bCs/>
                 <w:color w:val="000000"/>
               </w:rPr>
-              <w:t>es_respondents</w:t>
+              <w:t>e</w:t>
+            </w:r>
+            <w:r>
+              <w:rPr>
+                <w:rFonts w:ascii="GDS Transport Website Light" w:eastAsia="Times New Roman" w:hAnsi="GDS Transport Website Light" w:cs="Arial"/>
+                <w:b/>
+                <w:bCs/>
+                <w:color w:val="000000"/>
+              </w:rPr>
+              <w:t>r</w:t>
             </w:r>
             <w:proofErr w:type="spellEnd"/>
             <w:r>
@@ -2320,7 +2349,27 @@
                 <w:bCs/>
                 <w:color w:val="000000"/>
               </w:rPr>
-              <w:t>&gt;&gt;</w:t>
+              <w:t>_{</w:t>
+            </w:r>
+            <w:proofErr w:type="spellStart"/>
+            <w:r>
+              <w:rPr>
+                <w:rFonts w:ascii="GDS Transport Website Light" w:eastAsia="Times New Roman" w:hAnsi="GDS Transport Website Light" w:cs="Arial"/>
+                <w:b/>
+                <w:bCs/>
+                <w:color w:val="000000"/>
+              </w:rPr>
+              <w:t>isBlank</w:t>
+            </w:r>
+            <w:proofErr w:type="spellEnd"/>
+            <w:r>
+              <w:rPr>
+                <w:rFonts w:ascii="GDS Transport Website Light" w:eastAsia="Times New Roman" w:hAnsi="GDS Transport Website Light" w:cs="Arial"/>
+                <w:b/>
+                <w:bCs/>
+                <w:color w:val="000000"/>
+              </w:rPr>
+              <w:t>(respondents)}&gt;&gt;</w:t>
             </w:r>
           </w:p>
         </w:tc>
@@ -2347,13 +2396,19 @@
                 <w:color w:val="000000"/>
               </w:rPr>
             </w:pPr>
+            <w:r>
+              <w:rPr>
+                <w:rFonts w:ascii="GDS Transport Website Light" w:eastAsia="Times New Roman" w:hAnsi="GDS Transport Website Light" w:cs="Arial"/>
+                <w:color w:val="000000"/>
+              </w:rPr>
+              <w:t>BLANK – please complete</w:t>
+            </w:r>
           </w:p>
         </w:tc>
       </w:tr>
     </w:tbl>
     <w:p>
       <w:pPr>
-        <w:ind w:left="-567" w:right="-608"/>
         <w:rPr>
           <w:rFonts w:ascii="GDS Transport Website Light" w:eastAsia="Times New Roman" w:hAnsi="GDS Transport Website Light" w:cs="Times New Roman"/>
         </w:rPr>
@@ -2490,15 +2545,7 @@
           <w:rFonts w:ascii="GDS Transport Website Light" w:eastAsia="Times New Roman" w:hAnsi="GDS Transport Website Light" w:cs="Arial"/>
           <w:color w:val="000000"/>
         </w:rPr>
-        <w:t>&lt;&lt;cs_</w:t>
-      </w:r>
-      <w:proofErr w:type="gramStart"/>
-      <w:r>
-        <w:rPr>
-          <w:rFonts w:ascii="GDS Transport Website Light" w:eastAsia="Times New Roman" w:hAnsi="GDS Transport Website Light" w:cs="Arial"/>
-          <w:color w:val="000000"/>
-        </w:rPr>
-        <w:t>{!</w:t>
+        <w:t>&lt;&lt;</w:t>
       </w:r>
       <w:proofErr w:type="spellStart"/>
       <w:r>
@@ -2506,16 +2553,106 @@
           <w:rFonts w:ascii="GDS Transport Website Light" w:eastAsia="Times New Roman" w:hAnsi="GDS Transport Website Light" w:cs="Arial"/>
           <w:color w:val="000000"/>
         </w:rPr>
-        <w:t>isBlank</w:t>
+        <w:t>r</w:t>
+      </w:r>
+      <w:r>
+        <w:rPr>
+          <w:rFonts w:ascii="GDS Transport Website Light" w:eastAsia="Times New Roman" w:hAnsi="GDS Transport Website Light" w:cs="Arial"/>
+          <w:color w:val="000000"/>
+        </w:rPr>
+        <w:t>s</w:t>
+      </w:r>
+      <w:r>
+        <w:rPr>
+          <w:rFonts w:ascii="GDS Transport Website Light" w:eastAsia="Times New Roman" w:hAnsi="GDS Transport Website Light" w:cs="Arial"/>
+          <w:color w:val="000000"/>
+        </w:rPr>
+        <w:t>_allParties</w:t>
       </w:r>
       <w:proofErr w:type="spellEnd"/>
-      <w:proofErr w:type="gramEnd"/>
-      <w:r>
-        <w:rPr>
-          <w:rFonts w:ascii="GDS Transport Website Light" w:eastAsia="Times New Roman" w:hAnsi="GDS Transport Website Light" w:cs="Arial"/>
-          <w:color w:val="000000"/>
-        </w:rPr>
-        <w:t>(</w:t>
+      <w:r>
+        <w:rPr>
+          <w:rFonts w:ascii="GDS Transport Website Light" w:eastAsia="Times New Roman" w:hAnsi="GDS Transport Website Light" w:cs="Arial"/>
+          <w:color w:val="000000"/>
+        </w:rPr>
+        <w:t>&gt;&gt;</w:t>
+      </w:r>
+    </w:p>
+    <w:p>
+      <w:pPr>
+        <w:ind w:left="-567" w:right="-608"/>
+        <w:rPr>
+          <w:rFonts w:ascii="GDS Transport Website Light" w:eastAsia="Times New Roman" w:hAnsi="GDS Transport Website Light" w:cs="Arial"/>
+          <w:color w:val="000000"/>
+        </w:rPr>
+      </w:pPr>
+      <w:r>
+        <w:rPr>
+          <w:rFonts w:ascii="GDS Transport Website Light" w:eastAsia="Times New Roman" w:hAnsi="GDS Transport Website Light" w:cs="Arial"/>
+          <w:color w:val="000000"/>
+        </w:rPr>
+        <w:t>&lt;</w:t>
+      </w:r>
+      <w:r>
+        <w:rPr>
+          <w:rFonts w:ascii="GDS Transport Website Light" w:eastAsia="Times New Roman" w:hAnsi="GDS Transport Website Light" w:cs="Arial"/>
+          <w:color w:val="000000"/>
+        </w:rPr>
+        <w:t>&lt;</w:t>
+      </w:r>
+      <w:r>
+        <w:rPr>
+          <w:rFonts w:ascii="GDS Transport Website Light" w:eastAsia="Times New Roman" w:hAnsi="GDS Transport Website Light" w:cs="Arial"/>
+          <w:color w:val="000000"/>
+        </w:rPr>
+        <w:t>title&gt;&gt;</w:t>
+      </w:r>
+    </w:p>
+    <w:p>
+      <w:pPr>
+        <w:ind w:left="-567" w:right="-608"/>
+        <w:rPr>
+          <w:rFonts w:ascii="GDS Transport Website Light" w:eastAsia="Times New Roman" w:hAnsi="GDS Transport Website Light" w:cs="Arial"/>
+          <w:color w:val="000000"/>
+        </w:rPr>
+      </w:pPr>
+      <w:r>
+        <w:rPr>
+          <w:rFonts w:ascii="GDS Transport Website Light" w:eastAsia="Times New Roman" w:hAnsi="GDS Transport Website Light" w:cs="Arial"/>
+          <w:color w:val="000000"/>
+        </w:rPr>
+        <w:br/>
+        <w:t>&lt;&lt;</w:t>
+      </w:r>
+      <w:r>
+        <w:rPr>
+          <w:rFonts w:ascii="GDS Transport Website Light" w:eastAsia="Times New Roman" w:hAnsi="GDS Transport Website Light" w:cs="Arial"/>
+          <w:color w:val="000000"/>
+        </w:rPr>
+        <w:t>body</w:t>
+      </w:r>
+      <w:r>
+        <w:rPr>
+          <w:rFonts w:ascii="GDS Transport Website Light" w:eastAsia="Times New Roman" w:hAnsi="GDS Transport Website Light" w:cs="Arial"/>
+          <w:color w:val="000000"/>
+        </w:rPr>
+        <w:t>&gt;&gt;</w:t>
+      </w:r>
+    </w:p>
+    <w:p>
+      <w:pPr>
+        <w:ind w:left="-567" w:right="-608"/>
+        <w:rPr>
+          <w:rFonts w:ascii="GDS Transport Website Light" w:eastAsia="Times New Roman" w:hAnsi="GDS Transport Website Light" w:cs="Arial"/>
+          <w:color w:val="000000"/>
+        </w:rPr>
+      </w:pPr>
+      <w:r>
+        <w:rPr>
+          <w:rFonts w:ascii="GDS Transport Website Light" w:eastAsia="Times New Roman" w:hAnsi="GDS Transport Website Light" w:cs="Arial"/>
+          <w:color w:val="000000"/>
+        </w:rPr>
+        <w:t>&lt;&lt;</w:t>
       </w:r>
       <w:proofErr w:type="spellStart"/>
       <w:r>
@@ -2523,7 +2660,7 @@
           <w:rFonts w:ascii="GDS Transport Website Light" w:eastAsia="Times New Roman" w:hAnsi="GDS Transport Website Light" w:cs="Arial"/>
           <w:color w:val="000000"/>
         </w:rPr>
-        <w:t>allPartie</w:t>
+        <w:t>e</w:t>
       </w:r>
       <w:r>
         <w:rPr>
@@ -2532,186 +2669,12 @@
         </w:rPr>
         <w:t>s</w:t>
       </w:r>
-      <w:proofErr w:type="spellEnd"/>
-      <w:r>
-        <w:rPr>
-          <w:rFonts w:ascii="GDS Transport Website Light" w:eastAsia="Times New Roman" w:hAnsi="GDS Transport Website Light" w:cs="Arial"/>
-          <w:color w:val="000000"/>
-        </w:rPr>
-        <w:t>)}</w:t>
-      </w:r>
-      <w:r>
-        <w:rPr>
-          <w:rFonts w:ascii="GDS Transport Website Light" w:eastAsia="Times New Roman" w:hAnsi="GDS Transport Website Light" w:cs="Arial"/>
-          <w:color w:val="000000"/>
-        </w:rPr>
-        <w:t>&gt;&gt;</w:t>
-      </w:r>
-    </w:p>
-    <w:p>
-      <w:pPr>
-        <w:ind w:left="-567" w:right="-608"/>
-        <w:rPr>
-          <w:rFonts w:ascii="GDS Transport Website Light" w:eastAsia="Times New Roman" w:hAnsi="GDS Transport Website Light" w:cs="Arial"/>
-          <w:color w:val="000000"/>
-        </w:rPr>
-      </w:pPr>
-      <w:r>
-        <w:rPr>
-          <w:rFonts w:ascii="GDS Transport Website Light" w:eastAsia="Times New Roman" w:hAnsi="GDS Transport Website Light" w:cs="Arial"/>
-          <w:color w:val="000000"/>
-        </w:rPr>
-        <w:t>&lt;&lt;</w:t>
-      </w:r>
-      <w:proofErr w:type="spellStart"/>
-      <w:r>
-        <w:rPr>
-          <w:rFonts w:ascii="GDS Transport Website Light" w:eastAsia="Times New Roman" w:hAnsi="GDS Transport Website Light" w:cs="Arial"/>
-          <w:color w:val="000000"/>
-        </w:rPr>
-        <w:t>rr_allParties</w:t>
-      </w:r>
-      <w:proofErr w:type="spellEnd"/>
-      <w:r>
-        <w:rPr>
-          <w:rFonts w:ascii="GDS Transport Website Light" w:eastAsia="Times New Roman" w:hAnsi="GDS Transport Website Light" w:cs="Arial"/>
-          <w:color w:val="000000"/>
-        </w:rPr>
-        <w:t>&gt;&gt;</w:t>
-      </w:r>
-    </w:p>
-    <w:p>
-      <w:pPr>
-        <w:ind w:left="-567" w:right="-608"/>
-        <w:rPr>
-          <w:rFonts w:ascii="GDS Transport Website Light" w:eastAsia="Times New Roman" w:hAnsi="GDS Transport Website Light" w:cs="Arial"/>
-          <w:color w:val="000000"/>
-        </w:rPr>
-      </w:pPr>
-      <w:r>
-        <w:rPr>
-          <w:rFonts w:ascii="GDS Transport Website Light" w:eastAsia="Times New Roman" w:hAnsi="GDS Transport Website Light" w:cs="Arial"/>
-          <w:color w:val="000000"/>
-        </w:rPr>
-        <w:t>&lt;</w:t>
-      </w:r>
-      <w:r>
-        <w:rPr>
-          <w:rFonts w:ascii="GDS Transport Website Light" w:eastAsia="Times New Roman" w:hAnsi="GDS Transport Website Light" w:cs="Arial"/>
-          <w:color w:val="000000"/>
-        </w:rPr>
-        <w:t>&lt;</w:t>
-      </w:r>
-      <w:r>
-        <w:rPr>
-          <w:rFonts w:ascii="GDS Transport Website Light" w:eastAsia="Times New Roman" w:hAnsi="GDS Transport Website Light" w:cs="Arial"/>
-          <w:color w:val="000000"/>
-        </w:rPr>
-        <w:t>title&gt;&gt;</w:t>
-      </w:r>
-    </w:p>
-    <w:p>
-      <w:pPr>
-        <w:ind w:left="-567" w:right="-608"/>
-        <w:rPr>
-          <w:rFonts w:ascii="GDS Transport Website Light" w:eastAsia="Times New Roman" w:hAnsi="GDS Transport Website Light" w:cs="Arial"/>
-          <w:color w:val="000000"/>
-        </w:rPr>
-      </w:pPr>
-      <w:r>
-        <w:rPr>
-          <w:rFonts w:ascii="GDS Transport Website Light" w:eastAsia="Times New Roman" w:hAnsi="GDS Transport Website Light" w:cs="Arial"/>
-          <w:color w:val="000000"/>
-        </w:rPr>
-        <w:br/>
-        <w:t>&lt;&lt;text&gt;&gt;</w:t>
-      </w:r>
-    </w:p>
-    <w:p>
-      <w:pPr>
-        <w:ind w:left="-567" w:right="-608"/>
-        <w:rPr>
-          <w:rFonts w:ascii="GDS Transport Website Light" w:eastAsia="Times New Roman" w:hAnsi="GDS Transport Website Light" w:cs="Arial"/>
-          <w:color w:val="000000"/>
-        </w:rPr>
-      </w:pPr>
-      <w:r>
-        <w:rPr>
-          <w:rFonts w:ascii="GDS Transport Website Light" w:eastAsia="Times New Roman" w:hAnsi="GDS Transport Website Light" w:cs="Arial"/>
-          <w:color w:val="000000"/>
-        </w:rPr>
-        <w:t>&lt;&lt;</w:t>
-      </w:r>
-      <w:proofErr w:type="spellStart"/>
-      <w:r>
-        <w:rPr>
-          <w:rFonts w:ascii="GDS Transport Website Light" w:eastAsia="Times New Roman" w:hAnsi="GDS Transport Website Light" w:cs="Arial"/>
-          <w:color w:val="000000"/>
-        </w:rPr>
-        <w:t>er_allParties</w:t>
-      </w:r>
-      <w:proofErr w:type="spellEnd"/>
-      <w:r>
-        <w:rPr>
-          <w:rFonts w:ascii="GDS Transport Website Light" w:eastAsia="Times New Roman" w:hAnsi="GDS Transport Website Light" w:cs="Arial"/>
-          <w:color w:val="000000"/>
-        </w:rPr>
-        <w:t>&gt;&gt;</w:t>
-      </w:r>
-    </w:p>
-    <w:p>
-      <w:pPr>
-        <w:ind w:left="-567" w:right="-608"/>
-        <w:rPr>
-          <w:rFonts w:ascii="GDS Transport Website Light" w:eastAsia="Times New Roman" w:hAnsi="GDS Transport Website Light" w:cs="Arial"/>
-          <w:color w:val="000000"/>
-        </w:rPr>
-      </w:pPr>
-      <w:r>
-        <w:rPr>
-          <w:rFonts w:ascii="GDS Transport Website Light" w:eastAsia="Times New Roman" w:hAnsi="GDS Transport Website Light" w:cs="Arial"/>
-          <w:color w:val="000000"/>
-        </w:rPr>
-        <w:t>&lt;&lt;else&gt;&gt;</w:t>
-      </w:r>
-    </w:p>
-    <w:p>
-      <w:pPr>
-        <w:ind w:left="-567" w:right="-608"/>
-        <w:rPr>
-          <w:rFonts w:ascii="GDS Transport Website Light" w:eastAsia="Times New Roman" w:hAnsi="GDS Transport Website Light" w:cs="Arial"/>
-          <w:color w:val="000000"/>
-        </w:rPr>
-      </w:pPr>
-      <w:r>
-        <w:rPr>
-          <w:rFonts w:ascii="GDS Transport Website Light" w:eastAsia="Times New Roman" w:hAnsi="GDS Transport Website Light" w:cs="Arial"/>
-          <w:color w:val="000000"/>
-        </w:rPr>
-        <w:t>BLANK – please complete</w:t>
-      </w:r>
-    </w:p>
-    <w:p>
-      <w:pPr>
-        <w:ind w:left="-567" w:right="-608"/>
-        <w:rPr>
-          <w:rFonts w:ascii="GDS Transport Website Light" w:eastAsia="Times New Roman" w:hAnsi="GDS Transport Website Light" w:cs="Times New Roman"/>
-        </w:rPr>
-      </w:pPr>
-      <w:r>
-        <w:rPr>
-          <w:rFonts w:ascii="GDS Transport Website Light" w:eastAsia="Times New Roman" w:hAnsi="GDS Transport Website Light" w:cs="Arial"/>
-          <w:color w:val="000000"/>
-        </w:rPr>
-        <w:t>&lt;&lt;</w:t>
-      </w:r>
-      <w:proofErr w:type="spellStart"/>
-      <w:r>
-        <w:rPr>
-          <w:rFonts w:ascii="GDS Transport Website Light" w:eastAsia="Times New Roman" w:hAnsi="GDS Transport Website Light" w:cs="Arial"/>
-          <w:color w:val="000000"/>
-        </w:rPr>
-        <w:t>es_allParties</w:t>
+      <w:r>
+        <w:rPr>
+          <w:rFonts w:ascii="GDS Transport Website Light" w:eastAsia="Times New Roman" w:hAnsi="GDS Transport Website Light" w:cs="Arial"/>
+          <w:color w:val="000000"/>
+        </w:rPr>
+        <w:t>_allParties</w:t>
       </w:r>
       <w:proofErr w:type="spellEnd"/>
       <w:r>
@@ -2770,15 +2733,7 @@
           <w:rFonts w:ascii="GDS Transport Website Light" w:eastAsia="Times New Roman" w:hAnsi="GDS Transport Website Light" w:cs="Arial"/>
           <w:color w:val="000000"/>
         </w:rPr>
-        <w:t>&lt;&lt;cs_</w:t>
-      </w:r>
-      <w:proofErr w:type="gramStart"/>
-      <w:r>
-        <w:rPr>
-          <w:rFonts w:ascii="GDS Transport Website Light" w:eastAsia="Times New Roman" w:hAnsi="GDS Transport Website Light" w:cs="Arial"/>
-          <w:color w:val="000000"/>
-        </w:rPr>
-        <w:t>{!</w:t>
+        <w:t>&lt;&lt;</w:t>
       </w:r>
       <w:proofErr w:type="spellStart"/>
       <w:r>
@@ -2786,16 +2741,92 @@
           <w:rFonts w:ascii="GDS Transport Website Light" w:eastAsia="Times New Roman" w:hAnsi="GDS Transport Website Light" w:cs="Arial"/>
           <w:color w:val="000000"/>
         </w:rPr>
-        <w:t>isBlank</w:t>
+        <w:t>r</w:t>
+      </w:r>
+      <w:r>
+        <w:rPr>
+          <w:rFonts w:ascii="GDS Transport Website Light" w:eastAsia="Times New Roman" w:hAnsi="GDS Transport Website Light" w:cs="Arial"/>
+          <w:color w:val="000000"/>
+        </w:rPr>
+        <w:t>s</w:t>
+      </w:r>
+      <w:r>
+        <w:rPr>
+          <w:rFonts w:ascii="GDS Transport Website Light" w:eastAsia="Times New Roman" w:hAnsi="GDS Transport Website Light" w:cs="Arial"/>
+          <w:color w:val="000000"/>
+        </w:rPr>
+        <w:t>_localAuthorityDirections</w:t>
       </w:r>
       <w:proofErr w:type="spellEnd"/>
-      <w:proofErr w:type="gramEnd"/>
-      <w:r>
-        <w:rPr>
-          <w:rFonts w:ascii="GDS Transport Website Light" w:eastAsia="Times New Roman" w:hAnsi="GDS Transport Website Light" w:cs="Arial"/>
-          <w:color w:val="000000"/>
-        </w:rPr>
-        <w:t>(</w:t>
+      <w:r>
+        <w:rPr>
+          <w:rFonts w:ascii="GDS Transport Website Light" w:eastAsia="Times New Roman" w:hAnsi="GDS Transport Website Light" w:cs="Arial"/>
+          <w:color w:val="000000"/>
+        </w:rPr>
+        <w:t>&gt;&gt;</w:t>
+      </w:r>
+    </w:p>
+    <w:p>
+      <w:pPr>
+        <w:ind w:left="-567" w:right="-608"/>
+        <w:rPr>
+          <w:rFonts w:ascii="GDS Transport Website Light" w:eastAsia="Times New Roman" w:hAnsi="GDS Transport Website Light" w:cs="Arial"/>
+          <w:color w:val="000000"/>
+        </w:rPr>
+      </w:pPr>
+      <w:r>
+        <w:rPr>
+          <w:rFonts w:ascii="GDS Transport Website Light" w:eastAsia="Times New Roman" w:hAnsi="GDS Transport Website Light" w:cs="Arial"/>
+          <w:color w:val="000000"/>
+        </w:rPr>
+        <w:t>&lt;&lt;title&gt;&gt;</w:t>
+      </w:r>
+    </w:p>
+    <w:p>
+      <w:pPr>
+        <w:ind w:left="-567" w:right="-608"/>
+        <w:rPr>
+          <w:rFonts w:ascii="GDS Transport Website Light" w:eastAsia="Times New Roman" w:hAnsi="GDS Transport Website Light" w:cs="Arial"/>
+          <w:color w:val="000000"/>
+        </w:rPr>
+      </w:pPr>
+      <w:r>
+        <w:rPr>
+          <w:rFonts w:ascii="GDS Transport Website Light" w:eastAsia="Times New Roman" w:hAnsi="GDS Transport Website Light" w:cs="Arial"/>
+          <w:color w:val="000000"/>
+        </w:rPr>
+        <w:br/>
+        <w:t>&lt;&lt;</w:t>
+      </w:r>
+      <w:r>
+        <w:rPr>
+          <w:rFonts w:ascii="GDS Transport Website Light" w:eastAsia="Times New Roman" w:hAnsi="GDS Transport Website Light" w:cs="Arial"/>
+          <w:color w:val="000000"/>
+        </w:rPr>
+        <w:t>body</w:t>
+      </w:r>
+      <w:r>
+        <w:rPr>
+          <w:rFonts w:ascii="GDS Transport Website Light" w:eastAsia="Times New Roman" w:hAnsi="GDS Transport Website Light" w:cs="Arial"/>
+          <w:color w:val="000000"/>
+        </w:rPr>
+        <w:t>&gt;&gt;</w:t>
+      </w:r>
+    </w:p>
+    <w:p>
+      <w:pPr>
+        <w:ind w:left="-567" w:right="-608"/>
+        <w:rPr>
+          <w:rFonts w:ascii="GDS Transport Website Light" w:eastAsia="Times New Roman" w:hAnsi="GDS Transport Website Light" w:cs="Arial"/>
+          <w:color w:val="000000"/>
+        </w:rPr>
+      </w:pPr>
+      <w:r>
+        <w:rPr>
+          <w:rFonts w:ascii="GDS Transport Website Light" w:eastAsia="Times New Roman" w:hAnsi="GDS Transport Website Light" w:cs="Arial"/>
+          <w:color w:val="000000"/>
+        </w:rPr>
+        <w:t>&lt;&lt;</w:t>
       </w:r>
       <w:proofErr w:type="spellStart"/>
       <w:r>
@@ -2803,181 +2834,21 @@
           <w:rFonts w:ascii="GDS Transport Website Light" w:eastAsia="Times New Roman" w:hAnsi="GDS Transport Website Light" w:cs="Arial"/>
           <w:color w:val="000000"/>
         </w:rPr>
-        <w:t>localAuthorityDirections</w:t>
-      </w:r>
-      <w:proofErr w:type="spellEnd"/>
-      <w:r>
-        <w:rPr>
-          <w:rFonts w:ascii="GDS Transport Website Light" w:eastAsia="Times New Roman" w:hAnsi="GDS Transport Website Light" w:cs="Arial"/>
-          <w:color w:val="000000"/>
-        </w:rPr>
-        <w:t>)}</w:t>
-      </w:r>
-      <w:r>
-        <w:rPr>
-          <w:rFonts w:ascii="GDS Transport Website Light" w:eastAsia="Times New Roman" w:hAnsi="GDS Transport Website Light" w:cs="Arial"/>
-          <w:color w:val="000000"/>
-        </w:rPr>
-        <w:t>&gt;&gt;</w:t>
-      </w:r>
-    </w:p>
-    <w:p>
-      <w:pPr>
-        <w:ind w:left="-567" w:right="-608"/>
-        <w:rPr>
-          <w:rFonts w:ascii="GDS Transport Website Light" w:eastAsia="Times New Roman" w:hAnsi="GDS Transport Website Light" w:cs="Arial"/>
-          <w:color w:val="000000"/>
-        </w:rPr>
-      </w:pPr>
-      <w:r>
-        <w:rPr>
-          <w:rFonts w:ascii="GDS Transport Website Light" w:eastAsia="Times New Roman" w:hAnsi="GDS Transport Website Light" w:cs="Arial"/>
-          <w:color w:val="000000"/>
-        </w:rPr>
-        <w:t>&lt;&lt;</w:t>
-      </w:r>
-      <w:proofErr w:type="spellStart"/>
-      <w:r>
-        <w:rPr>
-          <w:rFonts w:ascii="GDS Transport Website Light" w:eastAsia="Times New Roman" w:hAnsi="GDS Transport Website Light" w:cs="Arial"/>
-          <w:color w:val="000000"/>
-        </w:rPr>
-        <w:t>rr_localAuthorityDirections</w:t>
-      </w:r>
-      <w:proofErr w:type="spellEnd"/>
-      <w:r>
-        <w:rPr>
-          <w:rFonts w:ascii="GDS Transport Website Light" w:eastAsia="Times New Roman" w:hAnsi="GDS Transport Website Light" w:cs="Arial"/>
-          <w:color w:val="000000"/>
-        </w:rPr>
-        <w:t>&gt;&gt;</w:t>
-      </w:r>
-    </w:p>
-    <w:p>
-      <w:pPr>
-        <w:ind w:left="-567" w:right="-608"/>
-        <w:rPr>
-          <w:rFonts w:ascii="GDS Transport Website Light" w:eastAsia="Times New Roman" w:hAnsi="GDS Transport Website Light" w:cs="Arial"/>
-          <w:color w:val="000000"/>
-        </w:rPr>
-      </w:pPr>
-      <w:r>
-        <w:rPr>
-          <w:rFonts w:ascii="GDS Transport Website Light" w:eastAsia="Times New Roman" w:hAnsi="GDS Transport Website Light" w:cs="Arial"/>
-          <w:color w:val="000000"/>
-        </w:rPr>
-        <w:t>&lt;&lt;title&gt;&gt;</w:t>
-      </w:r>
-    </w:p>
-    <w:p>
-      <w:pPr>
-        <w:ind w:left="-567" w:right="-608"/>
-        <w:rPr>
-          <w:rFonts w:ascii="GDS Transport Website Light" w:eastAsia="Times New Roman" w:hAnsi="GDS Transport Website Light" w:cs="Arial"/>
-          <w:color w:val="000000"/>
-        </w:rPr>
-      </w:pPr>
-      <w:r>
-        <w:rPr>
-          <w:rFonts w:ascii="GDS Transport Website Light" w:eastAsia="Times New Roman" w:hAnsi="GDS Transport Website Light" w:cs="Arial"/>
-          <w:color w:val="000000"/>
-        </w:rPr>
-        <w:br/>
-        <w:t>&lt;&lt;text&gt;&gt;</w:t>
-      </w:r>
-    </w:p>
-    <w:p>
-      <w:pPr>
-        <w:ind w:left="-567" w:right="-608"/>
-        <w:rPr>
-          <w:rFonts w:ascii="GDS Transport Website Light" w:eastAsia="Times New Roman" w:hAnsi="GDS Transport Website Light" w:cs="Arial"/>
-          <w:color w:val="000000"/>
-        </w:rPr>
-      </w:pPr>
-      <w:r>
-        <w:rPr>
-          <w:rFonts w:ascii="GDS Transport Website Light" w:eastAsia="Times New Roman" w:hAnsi="GDS Transport Website Light" w:cs="Arial"/>
-          <w:color w:val="000000"/>
-        </w:rPr>
-        <w:t>&lt;&lt;</w:t>
-      </w:r>
-      <w:proofErr w:type="spellStart"/>
-      <w:r>
-        <w:rPr>
-          <w:rFonts w:ascii="GDS Transport Website Light" w:eastAsia="Times New Roman" w:hAnsi="GDS Transport Website Light" w:cs="Arial"/>
-          <w:color w:val="000000"/>
-        </w:rPr>
-        <w:t>er_localAuthorityDirections</w:t>
-      </w:r>
-      <w:proofErr w:type="spellEnd"/>
-      <w:r>
-        <w:rPr>
-          <w:rFonts w:ascii="GDS Transport Website Light" w:eastAsia="Times New Roman" w:hAnsi="GDS Transport Website Light" w:cs="Arial"/>
-          <w:color w:val="000000"/>
-        </w:rPr>
-        <w:t>&gt;&gt;</w:t>
-      </w:r>
-    </w:p>
-    <w:p>
-      <w:pPr>
-        <w:ind w:left="-567" w:right="-608"/>
-        <w:rPr>
-          <w:rFonts w:ascii="GDS Transport Website Light" w:eastAsia="Times New Roman" w:hAnsi="GDS Transport Website Light" w:cs="Arial"/>
-          <w:color w:val="000000"/>
-        </w:rPr>
-      </w:pPr>
-      <w:r>
-        <w:rPr>
-          <w:rFonts w:ascii="GDS Transport Website Light" w:eastAsia="Times New Roman" w:hAnsi="GDS Transport Website Light" w:cs="Arial"/>
-          <w:color w:val="000000"/>
-        </w:rPr>
-        <w:t>&lt;&lt;else&gt;&gt;</w:t>
-      </w:r>
-    </w:p>
-    <w:p>
-      <w:pPr>
-        <w:ind w:left="-567" w:right="-608"/>
-        <w:rPr>
-          <w:rFonts w:ascii="GDS Transport Website Light" w:eastAsia="Times New Roman" w:hAnsi="GDS Transport Website Light" w:cs="Arial"/>
-          <w:color w:val="000000"/>
-        </w:rPr>
-      </w:pPr>
-      <w:r>
-        <w:rPr>
-          <w:rFonts w:ascii="GDS Transport Website Light" w:eastAsia="Times New Roman" w:hAnsi="GDS Transport Website Light" w:cs="Arial"/>
-          <w:color w:val="000000"/>
-        </w:rPr>
-        <w:t>BLANK – please complete</w:t>
-      </w:r>
-    </w:p>
-    <w:p>
-      <w:pPr>
-        <w:ind w:left="-567" w:right="-608"/>
-        <w:rPr>
-          <w:rFonts w:ascii="GDS Transport Website Light" w:eastAsia="Times New Roman" w:hAnsi="GDS Transport Website Light" w:cs="Times New Roman"/>
-        </w:rPr>
-      </w:pPr>
-      <w:r>
-        <w:rPr>
-          <w:rFonts w:ascii="GDS Transport Website Light" w:eastAsia="Times New Roman" w:hAnsi="GDS Transport Website Light" w:cs="Arial"/>
-          <w:color w:val="000000"/>
-        </w:rPr>
-        <w:t>&lt;&lt;</w:t>
-      </w:r>
-      <w:proofErr w:type="spellStart"/>
-      <w:r>
-        <w:rPr>
-          <w:rFonts w:ascii="GDS Transport Website Light" w:eastAsia="Times New Roman" w:hAnsi="GDS Transport Website Light" w:cs="Arial"/>
-          <w:color w:val="000000"/>
-        </w:rPr>
-        <w:t>es_</w:t>
-      </w:r>
-      <w:r>
-        <w:rPr>
-          <w:rFonts w:ascii="GDS Transport Website Light" w:eastAsia="Times New Roman" w:hAnsi="GDS Transport Website Light" w:cs="Arial"/>
-          <w:color w:val="000000"/>
-        </w:rPr>
-        <w:t>localAuthorityDirections</w:t>
+        <w:t>e</w:t>
+      </w:r>
+      <w:r>
+        <w:rPr>
+          <w:rFonts w:ascii="GDS Transport Website Light" w:eastAsia="Times New Roman" w:hAnsi="GDS Transport Website Light" w:cs="Arial"/>
+          <w:color w:val="000000"/>
+        </w:rPr>
+        <w:t>s</w:t>
+      </w:r>
+      <w:r>
+        <w:rPr>
+          <w:rFonts w:ascii="GDS Transport Website Light" w:eastAsia="Times New Roman" w:hAnsi="GDS Transport Website Light" w:cs="Arial"/>
+          <w:color w:val="000000"/>
+        </w:rPr>
+        <w:t>_localAuthorityDirections</w:t>
       </w:r>
       <w:proofErr w:type="spellEnd"/>
       <w:r>
@@ -3016,13 +2887,172 @@
           <w:sz w:val="28"/>
           <w:szCs w:val="28"/>
         </w:rPr>
-        <w:lastRenderedPageBreak/>
         <w:t>For the parents or respondent</w:t>
       </w:r>
     </w:p>
     <w:p>
       <w:pPr>
+        <w:ind w:right="-608"/>
+        <w:rPr>
+          <w:rFonts w:ascii="GDS Transport Website Light" w:eastAsia="Times New Roman" w:hAnsi="GDS Transport Website Light" w:cs="Arial"/>
+          <w:color w:val="000000"/>
+        </w:rPr>
+      </w:pPr>
+    </w:p>
+    <w:p>
+      <w:pPr>
+        <w:ind w:left="-567" w:right="-608"/>
+        <w:rPr>
+          <w:rFonts w:ascii="GDS Transport Website Light" w:eastAsia="Times New Roman" w:hAnsi="GDS Transport Website Light" w:cs="Arial"/>
+          <w:color w:val="000000"/>
+        </w:rPr>
+      </w:pPr>
+      <w:r>
+        <w:rPr>
+          <w:rFonts w:ascii="GDS Transport Website Light" w:eastAsia="Times New Roman" w:hAnsi="GDS Transport Website Light" w:cs="Arial"/>
+          <w:color w:val="000000"/>
+        </w:rPr>
+        <w:t>&lt;&lt;</w:t>
+      </w:r>
+      <w:proofErr w:type="spellStart"/>
+      <w:r>
+        <w:rPr>
+          <w:rFonts w:ascii="GDS Transport Website Light" w:eastAsia="Times New Roman" w:hAnsi="GDS Transport Website Light" w:cs="Arial"/>
+          <w:color w:val="000000"/>
+        </w:rPr>
+        <w:t>r</w:t>
+      </w:r>
+      <w:r>
+        <w:rPr>
+          <w:rFonts w:ascii="GDS Transport Website Light" w:eastAsia="Times New Roman" w:hAnsi="GDS Transport Website Light" w:cs="Arial"/>
+          <w:color w:val="000000"/>
+        </w:rPr>
+        <w:t>s</w:t>
+      </w:r>
+      <w:r>
+        <w:rPr>
+          <w:rFonts w:ascii="GDS Transport Website Light" w:eastAsia="Times New Roman" w:hAnsi="GDS Transport Website Light" w:cs="Arial"/>
+          <w:color w:val="000000"/>
+        </w:rPr>
+        <w:t>_parentsAndRespondentsDirections</w:t>
+      </w:r>
+      <w:proofErr w:type="spellEnd"/>
+      <w:r>
+        <w:rPr>
+          <w:rFonts w:ascii="GDS Transport Website Light" w:eastAsia="Times New Roman" w:hAnsi="GDS Transport Website Light" w:cs="Arial"/>
+          <w:color w:val="000000"/>
+        </w:rPr>
+        <w:t>&gt;&gt;</w:t>
+      </w:r>
+    </w:p>
+    <w:p>
+      <w:pPr>
+        <w:ind w:left="-567" w:right="-608"/>
+        <w:rPr>
+          <w:rFonts w:ascii="GDS Transport Website Light" w:eastAsia="Times New Roman" w:hAnsi="GDS Transport Website Light" w:cs="Arial"/>
+          <w:color w:val="000000"/>
+        </w:rPr>
+      </w:pPr>
+      <w:r>
+        <w:rPr>
+          <w:rFonts w:ascii="GDS Transport Website Light" w:eastAsia="Times New Roman" w:hAnsi="GDS Transport Website Light" w:cs="Arial"/>
+          <w:color w:val="000000"/>
+        </w:rPr>
+        <w:t>&lt;&lt;title&gt;&gt;</w:t>
+      </w:r>
+    </w:p>
+    <w:p>
+      <w:pPr>
+        <w:ind w:left="-567" w:right="-608"/>
+        <w:rPr>
+          <w:rFonts w:ascii="GDS Transport Website Light" w:eastAsia="Times New Roman" w:hAnsi="GDS Transport Website Light" w:cs="Arial"/>
+          <w:color w:val="000000"/>
+        </w:rPr>
+      </w:pPr>
+      <w:r>
+        <w:rPr>
+          <w:rFonts w:ascii="GDS Transport Website Light" w:eastAsia="Times New Roman" w:hAnsi="GDS Transport Website Light" w:cs="Arial"/>
+          <w:color w:val="000000"/>
+        </w:rPr>
+        <w:br/>
+        <w:t>&lt;&lt;</w:t>
+      </w:r>
+      <w:r>
+        <w:rPr>
+          <w:rFonts w:ascii="GDS Transport Website Light" w:eastAsia="Times New Roman" w:hAnsi="GDS Transport Website Light" w:cs="Arial"/>
+          <w:color w:val="000000"/>
+        </w:rPr>
+        <w:t>body</w:t>
+      </w:r>
+      <w:r>
+        <w:rPr>
+          <w:rFonts w:ascii="GDS Transport Website Light" w:eastAsia="Times New Roman" w:hAnsi="GDS Transport Website Light" w:cs="Arial"/>
+          <w:color w:val="000000"/>
+        </w:rPr>
+        <w:t>&gt;&gt;</w:t>
+      </w:r>
+    </w:p>
+    <w:p>
+      <w:pPr>
+        <w:ind w:left="-567" w:right="-608"/>
+        <w:rPr>
+          <w:rFonts w:ascii="GDS Transport Website Light" w:eastAsia="Times New Roman" w:hAnsi="GDS Transport Website Light" w:cs="Arial"/>
+          <w:color w:val="000000"/>
+        </w:rPr>
+      </w:pPr>
+      <w:r>
+        <w:rPr>
+          <w:rFonts w:ascii="GDS Transport Website Light" w:eastAsia="Times New Roman" w:hAnsi="GDS Transport Website Light" w:cs="Arial"/>
+          <w:color w:val="000000"/>
+        </w:rPr>
+        <w:t>&lt;&lt;</w:t>
+      </w:r>
+      <w:proofErr w:type="spellStart"/>
+      <w:r>
+        <w:rPr>
+          <w:rFonts w:ascii="GDS Transport Website Light" w:eastAsia="Times New Roman" w:hAnsi="GDS Transport Website Light" w:cs="Arial"/>
+          <w:color w:val="000000"/>
+        </w:rPr>
+        <w:t>e</w:t>
+      </w:r>
+      <w:r>
+        <w:rPr>
+          <w:rFonts w:ascii="GDS Transport Website Light" w:eastAsia="Times New Roman" w:hAnsi="GDS Transport Website Light" w:cs="Arial"/>
+          <w:color w:val="000000"/>
+        </w:rPr>
+        <w:t>s</w:t>
+      </w:r>
+      <w:r>
+        <w:rPr>
+          <w:rFonts w:ascii="GDS Transport Website Light" w:eastAsia="Times New Roman" w:hAnsi="GDS Transport Website Light" w:cs="Arial"/>
+          <w:color w:val="000000"/>
+        </w:rPr>
+        <w:t>_parentsAndRespondentsDirections</w:t>
+      </w:r>
+      <w:proofErr w:type="spellEnd"/>
+      <w:r>
+        <w:rPr>
+          <w:rFonts w:ascii="GDS Transport Website Light" w:eastAsia="Times New Roman" w:hAnsi="GDS Transport Website Light" w:cs="Arial"/>
+          <w:color w:val="000000"/>
+        </w:rPr>
+        <w:t>&gt;&gt;</w:t>
+      </w:r>
+    </w:p>
+    <w:p>
+      <w:pPr>
+        <w:rPr>
+          <w:rFonts w:ascii="GDS Transport Website Light" w:eastAsia="Times New Roman" w:hAnsi="GDS Transport Website Light" w:cs="Times New Roman"/>
+        </w:rPr>
+      </w:pPr>
+    </w:p>
+    <w:p>
+      <w:pPr>
         <w:ind w:left="-567"/>
+        <w:rPr>
+          <w:rFonts w:ascii="GDS Transport Website Light" w:eastAsia="Times New Roman" w:hAnsi="GDS Transport Website Light" w:cs="Times New Roman"/>
+        </w:rPr>
+      </w:pPr>
+      <w:r>
         <w:rPr>
           <w:rFonts w:ascii="GDS Transport Website Light" w:eastAsia="Times New Roman" w:hAnsi="GDS Transport Website Light" w:cs="Arial"/>
           <w:b/>
@@ -3031,30 +3061,32 @@
           <w:sz w:val="28"/>
           <w:szCs w:val="28"/>
         </w:rPr>
-      </w:pPr>
-    </w:p>
-    <w:p>
-      <w:pPr>
-        <w:ind w:left="-567" w:right="-608"/>
-        <w:rPr>
-          <w:rFonts w:ascii="GDS Transport Website Light" w:eastAsia="Times New Roman" w:hAnsi="GDS Transport Website Light" w:cs="Arial"/>
-          <w:color w:val="000000"/>
-        </w:rPr>
-      </w:pPr>
-      <w:r>
-        <w:rPr>
-          <w:rFonts w:ascii="GDS Transport Website Light" w:eastAsia="Times New Roman" w:hAnsi="GDS Transport Website Light" w:cs="Arial"/>
-          <w:color w:val="000000"/>
-        </w:rPr>
-        <w:t>&lt;&lt;cs_</w:t>
-      </w:r>
-      <w:proofErr w:type="gramStart"/>
-      <w:r>
-        <w:rPr>
-          <w:rFonts w:ascii="GDS Transport Website Light" w:eastAsia="Times New Roman" w:hAnsi="GDS Transport Website Light" w:cs="Arial"/>
-          <w:color w:val="000000"/>
-        </w:rPr>
-        <w:t>{!</w:t>
+        <w:t>For Cafcass</w:t>
+      </w:r>
+    </w:p>
+    <w:p>
+      <w:pPr>
+        <w:ind w:right="-608"/>
+        <w:rPr>
+          <w:rFonts w:ascii="GDS Transport Website Light" w:eastAsia="Times New Roman" w:hAnsi="GDS Transport Website Light" w:cs="Arial"/>
+          <w:color w:val="000000"/>
+        </w:rPr>
+      </w:pPr>
+    </w:p>
+    <w:p>
+      <w:pPr>
+        <w:ind w:left="-567" w:right="-608"/>
+        <w:rPr>
+          <w:rFonts w:ascii="GDS Transport Website Light" w:eastAsia="Times New Roman" w:hAnsi="GDS Transport Website Light" w:cs="Arial"/>
+          <w:color w:val="000000"/>
+        </w:rPr>
+      </w:pPr>
+      <w:r>
+        <w:rPr>
+          <w:rFonts w:ascii="GDS Transport Website Light" w:eastAsia="Times New Roman" w:hAnsi="GDS Transport Website Light" w:cs="Arial"/>
+          <w:color w:val="000000"/>
+        </w:rPr>
+        <w:t>&lt;&lt;</w:t>
       </w:r>
       <w:proofErr w:type="spellStart"/>
       <w:r>
@@ -3062,16 +3094,92 @@
           <w:rFonts w:ascii="GDS Transport Website Light" w:eastAsia="Times New Roman" w:hAnsi="GDS Transport Website Light" w:cs="Arial"/>
           <w:color w:val="000000"/>
         </w:rPr>
-        <w:t>isBlank</w:t>
+        <w:t>r</w:t>
+      </w:r>
+      <w:r>
+        <w:rPr>
+          <w:rFonts w:ascii="GDS Transport Website Light" w:eastAsia="Times New Roman" w:hAnsi="GDS Transport Website Light" w:cs="Arial"/>
+          <w:color w:val="000000"/>
+        </w:rPr>
+        <w:t>s</w:t>
+      </w:r>
+      <w:r>
+        <w:rPr>
+          <w:rFonts w:ascii="GDS Transport Website Light" w:eastAsia="Times New Roman" w:hAnsi="GDS Transport Website Light" w:cs="Arial"/>
+          <w:color w:val="000000"/>
+        </w:rPr>
+        <w:t>_cafcassDirections</w:t>
       </w:r>
       <w:proofErr w:type="spellEnd"/>
-      <w:proofErr w:type="gramEnd"/>
-      <w:r>
-        <w:rPr>
-          <w:rFonts w:ascii="GDS Transport Website Light" w:eastAsia="Times New Roman" w:hAnsi="GDS Transport Website Light" w:cs="Arial"/>
-          <w:color w:val="000000"/>
-        </w:rPr>
-        <w:t>(</w:t>
+      <w:r>
+        <w:rPr>
+          <w:rFonts w:ascii="GDS Transport Website Light" w:eastAsia="Times New Roman" w:hAnsi="GDS Transport Website Light" w:cs="Arial"/>
+          <w:color w:val="000000"/>
+        </w:rPr>
+        <w:t>&gt;&gt;</w:t>
+      </w:r>
+    </w:p>
+    <w:p>
+      <w:pPr>
+        <w:ind w:left="-567" w:right="-608"/>
+        <w:rPr>
+          <w:rFonts w:ascii="GDS Transport Website Light" w:eastAsia="Times New Roman" w:hAnsi="GDS Transport Website Light" w:cs="Arial"/>
+          <w:color w:val="000000"/>
+        </w:rPr>
+      </w:pPr>
+      <w:r>
+        <w:rPr>
+          <w:rFonts w:ascii="GDS Transport Website Light" w:eastAsia="Times New Roman" w:hAnsi="GDS Transport Website Light" w:cs="Arial"/>
+          <w:color w:val="000000"/>
+        </w:rPr>
+        <w:t>&lt;&lt;title&gt;&gt;</w:t>
+      </w:r>
+    </w:p>
+    <w:p>
+      <w:pPr>
+        <w:ind w:left="-567" w:right="-608"/>
+        <w:rPr>
+          <w:rFonts w:ascii="GDS Transport Website Light" w:eastAsia="Times New Roman" w:hAnsi="GDS Transport Website Light" w:cs="Arial"/>
+          <w:color w:val="000000"/>
+        </w:rPr>
+      </w:pPr>
+      <w:r>
+        <w:rPr>
+          <w:rFonts w:ascii="GDS Transport Website Light" w:eastAsia="Times New Roman" w:hAnsi="GDS Transport Website Light" w:cs="Arial"/>
+          <w:color w:val="000000"/>
+        </w:rPr>
+        <w:br/>
+        <w:t>&lt;&lt;</w:t>
+      </w:r>
+      <w:r>
+        <w:rPr>
+          <w:rFonts w:ascii="GDS Transport Website Light" w:eastAsia="Times New Roman" w:hAnsi="GDS Transport Website Light" w:cs="Arial"/>
+          <w:color w:val="000000"/>
+        </w:rPr>
+        <w:t>body</w:t>
+      </w:r>
+      <w:r>
+        <w:rPr>
+          <w:rFonts w:ascii="GDS Transport Website Light" w:eastAsia="Times New Roman" w:hAnsi="GDS Transport Website Light" w:cs="Arial"/>
+          <w:color w:val="000000"/>
+        </w:rPr>
+        <w:t>&gt;&gt;</w:t>
+      </w:r>
+    </w:p>
+    <w:p>
+      <w:pPr>
+        <w:ind w:left="-567" w:right="-608"/>
+        <w:rPr>
+          <w:rFonts w:ascii="GDS Transport Website Light" w:eastAsia="Times New Roman" w:hAnsi="GDS Transport Website Light" w:cs="Arial"/>
+          <w:color w:val="000000"/>
+        </w:rPr>
+      </w:pPr>
+      <w:r>
+        <w:rPr>
+          <w:rFonts w:ascii="GDS Transport Website Light" w:eastAsia="Times New Roman" w:hAnsi="GDS Transport Website Light" w:cs="Arial"/>
+          <w:color w:val="000000"/>
+        </w:rPr>
+        <w:t>&lt;&lt;</w:t>
       </w:r>
       <w:proofErr w:type="spellStart"/>
       <w:r>
@@ -3079,7 +3187,21 @@
           <w:rFonts w:ascii="GDS Transport Website Light" w:eastAsia="Times New Roman" w:hAnsi="GDS Transport Website Light" w:cs="Arial"/>
           <w:color w:val="000000"/>
         </w:rPr>
-        <w:t>parentsAndRespondentsDirections</w:t>
+        <w:t>e</w:t>
+      </w:r>
+      <w:r>
+        <w:rPr>
+          <w:rFonts w:ascii="GDS Transport Website Light" w:eastAsia="Times New Roman" w:hAnsi="GDS Transport Website Light" w:cs="Arial"/>
+          <w:color w:val="000000"/>
+        </w:rPr>
+        <w:t>s</w:t>
+      </w:r>
+      <w:r>
+        <w:rPr>
+          <w:rFonts w:ascii="GDS Transport Website Light" w:eastAsia="Times New Roman" w:hAnsi="GDS Transport Website Light" w:cs="Arial"/>
+          <w:color w:val="000000"/>
+        </w:rPr>
+        <w:t>_cafcassDirections</w:t>
       </w:r>
       <w:proofErr w:type="spellEnd"/>
       <w:r>
@@ -3087,198 +3209,19 @@
           <w:rFonts w:ascii="GDS Transport Website Light" w:eastAsia="Times New Roman" w:hAnsi="GDS Transport Website Light" w:cs="Arial"/>
           <w:color w:val="000000"/>
         </w:rPr>
-        <w:t>)}</w:t>
-      </w:r>
-      <w:r>
-        <w:rPr>
-          <w:rFonts w:ascii="GDS Transport Website Light" w:eastAsia="Times New Roman" w:hAnsi="GDS Transport Website Light" w:cs="Arial"/>
-          <w:color w:val="000000"/>
-        </w:rPr>
         <w:t>&gt;&gt;</w:t>
       </w:r>
     </w:p>
     <w:p>
       <w:pPr>
-        <w:ind w:left="-567" w:right="-608"/>
-        <w:rPr>
-          <w:rFonts w:ascii="GDS Transport Website Light" w:eastAsia="Times New Roman" w:hAnsi="GDS Transport Website Light" w:cs="Arial"/>
-          <w:color w:val="000000"/>
-        </w:rPr>
-      </w:pPr>
-      <w:r>
-        <w:rPr>
-          <w:rFonts w:ascii="GDS Transport Website Light" w:eastAsia="Times New Roman" w:hAnsi="GDS Transport Website Light" w:cs="Arial"/>
-          <w:color w:val="000000"/>
-        </w:rPr>
-        <w:t>&lt;&lt;</w:t>
-      </w:r>
-      <w:proofErr w:type="spellStart"/>
-      <w:r>
-        <w:rPr>
-          <w:rFonts w:ascii="GDS Transport Website Light" w:eastAsia="Times New Roman" w:hAnsi="GDS Transport Website Light" w:cs="Arial"/>
-          <w:color w:val="000000"/>
-        </w:rPr>
-        <w:t>rr_parentsAndRespondentsDirections</w:t>
-      </w:r>
-      <w:proofErr w:type="spellEnd"/>
-      <w:r>
-        <w:rPr>
-          <w:rFonts w:ascii="GDS Transport Website Light" w:eastAsia="Times New Roman" w:hAnsi="GDS Transport Website Light" w:cs="Arial"/>
-          <w:color w:val="000000"/>
-        </w:rPr>
-        <w:t>&gt;&gt;</w:t>
-      </w:r>
-    </w:p>
-    <w:p>
-      <w:pPr>
-        <w:ind w:left="-567" w:right="-608"/>
-        <w:rPr>
-          <w:rFonts w:ascii="GDS Transport Website Light" w:eastAsia="Times New Roman" w:hAnsi="GDS Transport Website Light" w:cs="Arial"/>
-          <w:color w:val="000000"/>
-        </w:rPr>
-      </w:pPr>
-      <w:r>
-        <w:rPr>
-          <w:rFonts w:ascii="GDS Transport Website Light" w:eastAsia="Times New Roman" w:hAnsi="GDS Transport Website Light" w:cs="Arial"/>
-          <w:color w:val="000000"/>
-        </w:rPr>
-        <w:t>&lt;&lt;title&gt;&gt;</w:t>
-      </w:r>
-    </w:p>
-    <w:p>
-      <w:pPr>
-        <w:ind w:left="-567" w:right="-608"/>
-        <w:rPr>
-          <w:rFonts w:ascii="GDS Transport Website Light" w:eastAsia="Times New Roman" w:hAnsi="GDS Transport Website Light" w:cs="Arial"/>
-          <w:color w:val="000000"/>
-        </w:rPr>
-      </w:pPr>
-      <w:r>
-        <w:rPr>
-          <w:rFonts w:ascii="GDS Transport Website Light" w:eastAsia="Times New Roman" w:hAnsi="GDS Transport Website Light" w:cs="Arial"/>
-          <w:color w:val="000000"/>
-        </w:rPr>
-        <w:br/>
-        <w:t>&lt;&lt;text&gt;&gt;</w:t>
-      </w:r>
-    </w:p>
-    <w:p>
-      <w:pPr>
-        <w:ind w:left="-567" w:right="-608"/>
-        <w:rPr>
-          <w:rFonts w:ascii="GDS Transport Website Light" w:eastAsia="Times New Roman" w:hAnsi="GDS Transport Website Light" w:cs="Arial"/>
-          <w:color w:val="000000"/>
-        </w:rPr>
-      </w:pPr>
-      <w:r>
-        <w:rPr>
-          <w:rFonts w:ascii="GDS Transport Website Light" w:eastAsia="Times New Roman" w:hAnsi="GDS Transport Website Light" w:cs="Arial"/>
-          <w:color w:val="000000"/>
-        </w:rPr>
-        <w:t>&lt;&lt;</w:t>
-      </w:r>
-      <w:proofErr w:type="spellStart"/>
-      <w:r>
-        <w:rPr>
-          <w:rFonts w:ascii="GDS Transport Website Light" w:eastAsia="Times New Roman" w:hAnsi="GDS Transport Website Light" w:cs="Arial"/>
-          <w:color w:val="000000"/>
-        </w:rPr>
-        <w:t>er_parentsAndRespondentsDirections</w:t>
-      </w:r>
-      <w:proofErr w:type="spellEnd"/>
-      <w:r>
-        <w:rPr>
-          <w:rFonts w:ascii="GDS Transport Website Light" w:eastAsia="Times New Roman" w:hAnsi="GDS Transport Website Light" w:cs="Arial"/>
-          <w:color w:val="000000"/>
-        </w:rPr>
-        <w:t>&gt;&gt;</w:t>
-      </w:r>
-    </w:p>
-    <w:p>
-      <w:pPr>
-        <w:ind w:left="-567" w:right="-608"/>
-        <w:rPr>
-          <w:rFonts w:ascii="GDS Transport Website Light" w:eastAsia="Times New Roman" w:hAnsi="GDS Transport Website Light" w:cs="Arial"/>
-          <w:color w:val="000000"/>
-        </w:rPr>
-      </w:pPr>
-      <w:r>
-        <w:rPr>
-          <w:rFonts w:ascii="GDS Transport Website Light" w:eastAsia="Times New Roman" w:hAnsi="GDS Transport Website Light" w:cs="Arial"/>
-          <w:color w:val="000000"/>
-        </w:rPr>
-        <w:t>&lt;&lt;else&gt;&gt;</w:t>
-      </w:r>
-    </w:p>
-    <w:p>
-      <w:pPr>
-        <w:ind w:left="-567" w:right="-608"/>
-        <w:rPr>
-          <w:rFonts w:ascii="GDS Transport Website Light" w:eastAsia="Times New Roman" w:hAnsi="GDS Transport Website Light" w:cs="Arial"/>
-          <w:color w:val="000000"/>
-        </w:rPr>
-      </w:pPr>
-      <w:r>
-        <w:rPr>
-          <w:rFonts w:ascii="GDS Transport Website Light" w:eastAsia="Times New Roman" w:hAnsi="GDS Transport Website Light" w:cs="Arial"/>
-          <w:color w:val="000000"/>
-        </w:rPr>
-        <w:t>BLANK – please complete</w:t>
-      </w:r>
-    </w:p>
-    <w:p>
-      <w:pPr>
-        <w:ind w:left="-567" w:right="-608"/>
         <w:rPr>
           <w:rFonts w:ascii="GDS Transport Website Light" w:eastAsia="Times New Roman" w:hAnsi="GDS Transport Website Light" w:cs="Times New Roman"/>
         </w:rPr>
       </w:pPr>
-      <w:r>
-        <w:rPr>
-          <w:rFonts w:ascii="GDS Transport Website Light" w:eastAsia="Times New Roman" w:hAnsi="GDS Transport Website Light" w:cs="Arial"/>
-          <w:color w:val="000000"/>
-        </w:rPr>
-        <w:t>&lt;&lt;</w:t>
-      </w:r>
-      <w:proofErr w:type="spellStart"/>
-      <w:r>
-        <w:rPr>
-          <w:rFonts w:ascii="GDS Transport Website Light" w:eastAsia="Times New Roman" w:hAnsi="GDS Transport Website Light" w:cs="Arial"/>
-          <w:color w:val="000000"/>
-        </w:rPr>
-        <w:t>es_</w:t>
-      </w:r>
-      <w:r>
-        <w:rPr>
-          <w:rFonts w:ascii="GDS Transport Website Light" w:eastAsia="Times New Roman" w:hAnsi="GDS Transport Website Light" w:cs="Arial"/>
-          <w:color w:val="000000"/>
-        </w:rPr>
-        <w:t>parentsAndRespondentsDirections</w:t>
-      </w:r>
-      <w:proofErr w:type="spellEnd"/>
-      <w:r>
-        <w:rPr>
-          <w:rFonts w:ascii="GDS Transport Website Light" w:eastAsia="Times New Roman" w:hAnsi="GDS Transport Website Light" w:cs="Arial"/>
-          <w:color w:val="000000"/>
-        </w:rPr>
-        <w:t>&gt;&gt;</w:t>
-      </w:r>
-    </w:p>
-    <w:p>
-      <w:pPr>
-        <w:rPr>
-          <w:rFonts w:ascii="GDS Transport Website Light" w:eastAsia="Times New Roman" w:hAnsi="GDS Transport Website Light" w:cs="Times New Roman"/>
-        </w:rPr>
-      </w:pPr>
     </w:p>
     <w:p>
       <w:pPr>
         <w:ind w:left="-567"/>
-        <w:rPr>
-          <w:rFonts w:ascii="GDS Transport Website Light" w:eastAsia="Times New Roman" w:hAnsi="GDS Transport Website Light" w:cs="Times New Roman"/>
-        </w:rPr>
-      </w:pPr>
-      <w:r>
         <w:rPr>
           <w:rFonts w:ascii="GDS Transport Website Light" w:eastAsia="Times New Roman" w:hAnsi="GDS Transport Website Light" w:cs="Arial"/>
           <w:b/>
@@ -3287,259 +3230,8 @@
           <w:sz w:val="28"/>
           <w:szCs w:val="28"/>
         </w:rPr>
-        <w:t>For Cafcass</w:t>
-      </w:r>
-    </w:p>
-    <w:p>
-      <w:pPr>
-        <w:ind w:right="-608"/>
-        <w:rPr>
-          <w:rFonts w:ascii="GDS Transport Website Light" w:eastAsia="Times New Roman" w:hAnsi="GDS Transport Website Light" w:cs="Arial"/>
-          <w:color w:val="000000"/>
-        </w:rPr>
-      </w:pPr>
-    </w:p>
-    <w:p>
-      <w:pPr>
-        <w:ind w:left="-567" w:right="-608"/>
-        <w:rPr>
-          <w:rFonts w:ascii="GDS Transport Website Light" w:eastAsia="Times New Roman" w:hAnsi="GDS Transport Website Light" w:cs="Arial"/>
-          <w:color w:val="000000"/>
-        </w:rPr>
-      </w:pPr>
-      <w:r>
-        <w:rPr>
-          <w:rFonts w:ascii="GDS Transport Website Light" w:eastAsia="Times New Roman" w:hAnsi="GDS Transport Website Light" w:cs="Arial"/>
-          <w:color w:val="000000"/>
-        </w:rPr>
-        <w:t>&lt;&lt;cs_</w:t>
-      </w:r>
-      <w:proofErr w:type="gramStart"/>
-      <w:r>
-        <w:rPr>
-          <w:rFonts w:ascii="GDS Transport Website Light" w:eastAsia="Times New Roman" w:hAnsi="GDS Transport Website Light" w:cs="Arial"/>
-          <w:color w:val="000000"/>
-        </w:rPr>
-        <w:t>{!</w:t>
-      </w:r>
-      <w:proofErr w:type="spellStart"/>
-      <w:r>
-        <w:rPr>
-          <w:rFonts w:ascii="GDS Transport Website Light" w:eastAsia="Times New Roman" w:hAnsi="GDS Transport Website Light" w:cs="Arial"/>
-          <w:color w:val="000000"/>
-        </w:rPr>
-        <w:t>isBlank</w:t>
-      </w:r>
-      <w:proofErr w:type="spellEnd"/>
-      <w:proofErr w:type="gramEnd"/>
-      <w:r>
-        <w:rPr>
-          <w:rFonts w:ascii="GDS Transport Website Light" w:eastAsia="Times New Roman" w:hAnsi="GDS Transport Website Light" w:cs="Arial"/>
-          <w:color w:val="000000"/>
-        </w:rPr>
-        <w:t>(</w:t>
-      </w:r>
-      <w:proofErr w:type="spellStart"/>
-      <w:r>
-        <w:rPr>
-          <w:rFonts w:ascii="GDS Transport Website Light" w:eastAsia="Times New Roman" w:hAnsi="GDS Transport Website Light" w:cs="Arial"/>
-          <w:color w:val="000000"/>
-        </w:rPr>
-        <w:t>cafcassDirections</w:t>
-      </w:r>
-      <w:proofErr w:type="spellEnd"/>
-      <w:r>
-        <w:rPr>
-          <w:rFonts w:ascii="GDS Transport Website Light" w:eastAsia="Times New Roman" w:hAnsi="GDS Transport Website Light" w:cs="Arial"/>
-          <w:color w:val="000000"/>
-        </w:rPr>
-        <w:t>)}</w:t>
-      </w:r>
-      <w:r>
-        <w:rPr>
-          <w:rFonts w:ascii="GDS Transport Website Light" w:eastAsia="Times New Roman" w:hAnsi="GDS Transport Website Light" w:cs="Arial"/>
-          <w:color w:val="000000"/>
-        </w:rPr>
-        <w:t>&gt;&gt;</w:t>
-      </w:r>
-    </w:p>
-    <w:p>
-      <w:pPr>
-        <w:ind w:left="-567" w:right="-608"/>
-        <w:rPr>
-          <w:rFonts w:ascii="GDS Transport Website Light" w:eastAsia="Times New Roman" w:hAnsi="GDS Transport Website Light" w:cs="Arial"/>
-          <w:color w:val="000000"/>
-        </w:rPr>
-      </w:pPr>
-      <w:r>
-        <w:rPr>
-          <w:rFonts w:ascii="GDS Transport Website Light" w:eastAsia="Times New Roman" w:hAnsi="GDS Transport Website Light" w:cs="Arial"/>
-          <w:color w:val="000000"/>
-        </w:rPr>
-        <w:t>&lt;&lt;</w:t>
-      </w:r>
-      <w:proofErr w:type="spellStart"/>
-      <w:r>
-        <w:rPr>
-          <w:rFonts w:ascii="GDS Transport Website Light" w:eastAsia="Times New Roman" w:hAnsi="GDS Transport Website Light" w:cs="Arial"/>
-          <w:color w:val="000000"/>
-        </w:rPr>
-        <w:t>rr_cafcassDirections</w:t>
-      </w:r>
-      <w:proofErr w:type="spellEnd"/>
-      <w:r>
-        <w:rPr>
-          <w:rFonts w:ascii="GDS Transport Website Light" w:eastAsia="Times New Roman" w:hAnsi="GDS Transport Website Light" w:cs="Arial"/>
-          <w:color w:val="000000"/>
-        </w:rPr>
-        <w:t>&gt;&gt;</w:t>
-      </w:r>
-    </w:p>
-    <w:p>
-      <w:pPr>
-        <w:ind w:left="-567" w:right="-608"/>
-        <w:rPr>
-          <w:rFonts w:ascii="GDS Transport Website Light" w:eastAsia="Times New Roman" w:hAnsi="GDS Transport Website Light" w:cs="Arial"/>
-          <w:color w:val="000000"/>
-        </w:rPr>
-      </w:pPr>
-      <w:r>
-        <w:rPr>
-          <w:rFonts w:ascii="GDS Transport Website Light" w:eastAsia="Times New Roman" w:hAnsi="GDS Transport Website Light" w:cs="Arial"/>
-          <w:color w:val="000000"/>
-        </w:rPr>
-        <w:t>&lt;&lt;title&gt;&gt;</w:t>
-      </w:r>
-    </w:p>
-    <w:p>
-      <w:pPr>
-        <w:ind w:left="-567" w:right="-608"/>
-        <w:rPr>
-          <w:rFonts w:ascii="GDS Transport Website Light" w:eastAsia="Times New Roman" w:hAnsi="GDS Transport Website Light" w:cs="Arial"/>
-          <w:color w:val="000000"/>
-        </w:rPr>
-      </w:pPr>
-      <w:r>
-        <w:rPr>
-          <w:rFonts w:ascii="GDS Transport Website Light" w:eastAsia="Times New Roman" w:hAnsi="GDS Transport Website Light" w:cs="Arial"/>
-          <w:color w:val="000000"/>
-        </w:rPr>
-        <w:br/>
-        <w:t>&lt;&lt;text&gt;&gt;</w:t>
-      </w:r>
-    </w:p>
-    <w:p>
-      <w:pPr>
-        <w:ind w:left="-567" w:right="-608"/>
-        <w:rPr>
-          <w:rFonts w:ascii="GDS Transport Website Light" w:eastAsia="Times New Roman" w:hAnsi="GDS Transport Website Light" w:cs="Arial"/>
-          <w:color w:val="000000"/>
-        </w:rPr>
-      </w:pPr>
-      <w:r>
-        <w:rPr>
-          <w:rFonts w:ascii="GDS Transport Website Light" w:eastAsia="Times New Roman" w:hAnsi="GDS Transport Website Light" w:cs="Arial"/>
-          <w:color w:val="000000"/>
-        </w:rPr>
-        <w:t>&lt;&lt;</w:t>
-      </w:r>
-      <w:proofErr w:type="spellStart"/>
-      <w:r>
-        <w:rPr>
-          <w:rFonts w:ascii="GDS Transport Website Light" w:eastAsia="Times New Roman" w:hAnsi="GDS Transport Website Light" w:cs="Arial"/>
-          <w:color w:val="000000"/>
-        </w:rPr>
-        <w:t>er_cafcassDirections</w:t>
-      </w:r>
-      <w:proofErr w:type="spellEnd"/>
-      <w:r>
-        <w:rPr>
-          <w:rFonts w:ascii="GDS Transport Website Light" w:eastAsia="Times New Roman" w:hAnsi="GDS Transport Website Light" w:cs="Arial"/>
-          <w:color w:val="000000"/>
-        </w:rPr>
-        <w:t>&gt;&gt;</w:t>
-      </w:r>
-    </w:p>
-    <w:p>
-      <w:pPr>
-        <w:ind w:left="-567" w:right="-608"/>
-        <w:rPr>
-          <w:rFonts w:ascii="GDS Transport Website Light" w:eastAsia="Times New Roman" w:hAnsi="GDS Transport Website Light" w:cs="Arial"/>
-          <w:color w:val="000000"/>
-        </w:rPr>
-      </w:pPr>
-      <w:r>
-        <w:rPr>
-          <w:rFonts w:ascii="GDS Transport Website Light" w:eastAsia="Times New Roman" w:hAnsi="GDS Transport Website Light" w:cs="Arial"/>
-          <w:color w:val="000000"/>
-        </w:rPr>
-        <w:t>&lt;&lt;else&gt;&gt;</w:t>
-      </w:r>
-    </w:p>
-    <w:p>
-      <w:pPr>
-        <w:ind w:left="-567" w:right="-608"/>
-        <w:rPr>
-          <w:rFonts w:ascii="GDS Transport Website Light" w:eastAsia="Times New Roman" w:hAnsi="GDS Transport Website Light" w:cs="Arial"/>
-          <w:color w:val="000000"/>
-        </w:rPr>
-      </w:pPr>
-      <w:r>
-        <w:rPr>
-          <w:rFonts w:ascii="GDS Transport Website Light" w:eastAsia="Times New Roman" w:hAnsi="GDS Transport Website Light" w:cs="Arial"/>
-          <w:color w:val="000000"/>
-        </w:rPr>
-        <w:t>BLANK – please complete</w:t>
-      </w:r>
-    </w:p>
-    <w:p>
-      <w:pPr>
-        <w:ind w:left="-567" w:right="-608"/>
-        <w:rPr>
-          <w:rFonts w:ascii="GDS Transport Website Light" w:eastAsia="Times New Roman" w:hAnsi="GDS Transport Website Light" w:cs="Times New Roman"/>
-        </w:rPr>
-      </w:pPr>
-      <w:r>
-        <w:rPr>
-          <w:rFonts w:ascii="GDS Transport Website Light" w:eastAsia="Times New Roman" w:hAnsi="GDS Transport Website Light" w:cs="Arial"/>
-          <w:color w:val="000000"/>
-        </w:rPr>
-        <w:t>&lt;&lt;</w:t>
-      </w:r>
-      <w:proofErr w:type="spellStart"/>
-      <w:r>
-        <w:rPr>
-          <w:rFonts w:ascii="GDS Transport Website Light" w:eastAsia="Times New Roman" w:hAnsi="GDS Transport Website Light" w:cs="Arial"/>
-          <w:color w:val="000000"/>
-        </w:rPr>
-        <w:t>es_</w:t>
-      </w:r>
-      <w:r>
-        <w:rPr>
-          <w:rFonts w:ascii="GDS Transport Website Light" w:eastAsia="Times New Roman" w:hAnsi="GDS Transport Website Light" w:cs="Arial"/>
-          <w:color w:val="000000"/>
-        </w:rPr>
-        <w:t>cafcassDirections</w:t>
-      </w:r>
-      <w:proofErr w:type="spellEnd"/>
-      <w:r>
-        <w:rPr>
-          <w:rFonts w:ascii="GDS Transport Website Light" w:eastAsia="Times New Roman" w:hAnsi="GDS Transport Website Light" w:cs="Arial"/>
-          <w:color w:val="000000"/>
-        </w:rPr>
-        <w:t>&gt;&gt;</w:t>
-      </w:r>
-    </w:p>
-    <w:p>
-      <w:pPr>
-        <w:rPr>
-          <w:rFonts w:ascii="GDS Transport Website Light" w:eastAsia="Times New Roman" w:hAnsi="GDS Transport Website Light" w:cs="Times New Roman"/>
-        </w:rPr>
-      </w:pPr>
-    </w:p>
-    <w:p>
-      <w:pPr>
-        <w:ind w:left="-567"/>
+      </w:pPr>
+      <w:r>
         <w:rPr>
           <w:rFonts w:ascii="GDS Transport Website Light" w:eastAsia="Times New Roman" w:hAnsi="GDS Transport Website Light" w:cs="Arial"/>
           <w:b/>
@@ -3548,8 +3240,12 @@
           <w:sz w:val="28"/>
           <w:szCs w:val="28"/>
         </w:rPr>
-      </w:pPr>
-      <w:r>
+        <w:t>For other parties</w:t>
+      </w:r>
+    </w:p>
+    <w:p>
+      <w:pPr>
+        <w:ind w:left="-567"/>
         <w:rPr>
           <w:rFonts w:ascii="GDS Transport Website Light" w:eastAsia="Times New Roman" w:hAnsi="GDS Transport Website Light" w:cs="Arial"/>
           <w:b/>
@@ -3558,8 +3254,153 @@
           <w:sz w:val="28"/>
           <w:szCs w:val="28"/>
         </w:rPr>
-        <w:t>For other parties</w:t>
-      </w:r>
+      </w:pPr>
+    </w:p>
+    <w:p>
+      <w:pPr>
+        <w:ind w:left="-567" w:right="-608"/>
+        <w:rPr>
+          <w:rFonts w:ascii="GDS Transport Website Light" w:eastAsia="Times New Roman" w:hAnsi="GDS Transport Website Light" w:cs="Arial"/>
+          <w:color w:val="000000"/>
+        </w:rPr>
+      </w:pPr>
+      <w:r>
+        <w:rPr>
+          <w:rFonts w:ascii="GDS Transport Website Light" w:eastAsia="Times New Roman" w:hAnsi="GDS Transport Website Light" w:cs="Arial"/>
+          <w:color w:val="000000"/>
+        </w:rPr>
+        <w:t>&lt;&lt;</w:t>
+      </w:r>
+      <w:proofErr w:type="spellStart"/>
+      <w:r>
+        <w:rPr>
+          <w:rFonts w:ascii="GDS Transport Website Light" w:eastAsia="Times New Roman" w:hAnsi="GDS Transport Website Light" w:cs="Arial"/>
+          <w:color w:val="000000"/>
+        </w:rPr>
+        <w:t>r</w:t>
+      </w:r>
+      <w:r>
+        <w:rPr>
+          <w:rFonts w:ascii="GDS Transport Website Light" w:eastAsia="Times New Roman" w:hAnsi="GDS Transport Website Light" w:cs="Arial"/>
+          <w:color w:val="000000"/>
+        </w:rPr>
+        <w:t>s</w:t>
+      </w:r>
+      <w:r>
+        <w:rPr>
+          <w:rFonts w:ascii="GDS Transport Website Light" w:eastAsia="Times New Roman" w:hAnsi="GDS Transport Website Light" w:cs="Arial"/>
+          <w:color w:val="000000"/>
+        </w:rPr>
+        <w:t>_otherPartiesDirections</w:t>
+      </w:r>
+      <w:proofErr w:type="spellEnd"/>
+      <w:r>
+        <w:rPr>
+          <w:rFonts w:ascii="GDS Transport Website Light" w:eastAsia="Times New Roman" w:hAnsi="GDS Transport Website Light" w:cs="Arial"/>
+          <w:color w:val="000000"/>
+        </w:rPr>
+        <w:t>&gt;&gt;</w:t>
+      </w:r>
+    </w:p>
+    <w:p>
+      <w:pPr>
+        <w:ind w:left="-567" w:right="-608"/>
+        <w:rPr>
+          <w:rFonts w:ascii="GDS Transport Website Light" w:eastAsia="Times New Roman" w:hAnsi="GDS Transport Website Light" w:cs="Arial"/>
+          <w:color w:val="000000"/>
+        </w:rPr>
+      </w:pPr>
+      <w:r>
+        <w:rPr>
+          <w:rFonts w:ascii="GDS Transport Website Light" w:eastAsia="Times New Roman" w:hAnsi="GDS Transport Website Light" w:cs="Arial"/>
+          <w:color w:val="000000"/>
+        </w:rPr>
+        <w:t>&lt;&lt;title&gt;&gt;</w:t>
+      </w:r>
+    </w:p>
+    <w:p>
+      <w:pPr>
+        <w:ind w:left="-567" w:right="-608"/>
+        <w:rPr>
+          <w:rFonts w:ascii="GDS Transport Website Light" w:eastAsia="Times New Roman" w:hAnsi="GDS Transport Website Light" w:cs="Arial"/>
+          <w:color w:val="000000"/>
+        </w:rPr>
+      </w:pPr>
+      <w:r>
+        <w:rPr>
+          <w:rFonts w:ascii="GDS Transport Website Light" w:eastAsia="Times New Roman" w:hAnsi="GDS Transport Website Light" w:cs="Arial"/>
+          <w:color w:val="000000"/>
+        </w:rPr>
+        <w:br/>
+        <w:t>&lt;&lt;</w:t>
+      </w:r>
+      <w:r>
+        <w:rPr>
+          <w:rFonts w:ascii="GDS Transport Website Light" w:eastAsia="Times New Roman" w:hAnsi="GDS Transport Website Light" w:cs="Arial"/>
+          <w:color w:val="000000"/>
+        </w:rPr>
+        <w:t>body</w:t>
+      </w:r>
+      <w:r>
+        <w:rPr>
+          <w:rFonts w:ascii="GDS Transport Website Light" w:eastAsia="Times New Roman" w:hAnsi="GDS Transport Website Light" w:cs="Arial"/>
+          <w:color w:val="000000"/>
+        </w:rPr>
+        <w:t>&gt;&gt;</w:t>
+      </w:r>
+    </w:p>
+    <w:p>
+      <w:pPr>
+        <w:ind w:left="-567" w:right="-608"/>
+        <w:rPr>
+          <w:rFonts w:ascii="GDS Transport Website Light" w:eastAsia="Times New Roman" w:hAnsi="GDS Transport Website Light" w:cs="Arial"/>
+          <w:color w:val="000000"/>
+        </w:rPr>
+      </w:pPr>
+      <w:r>
+        <w:rPr>
+          <w:rFonts w:ascii="GDS Transport Website Light" w:eastAsia="Times New Roman" w:hAnsi="GDS Transport Website Light" w:cs="Arial"/>
+          <w:color w:val="000000"/>
+        </w:rPr>
+        <w:t>&lt;&lt;</w:t>
+      </w:r>
+      <w:proofErr w:type="spellStart"/>
+      <w:r>
+        <w:rPr>
+          <w:rFonts w:ascii="GDS Transport Website Light" w:eastAsia="Times New Roman" w:hAnsi="GDS Transport Website Light" w:cs="Arial"/>
+          <w:color w:val="000000"/>
+        </w:rPr>
+        <w:t>e</w:t>
+      </w:r>
+      <w:r>
+        <w:rPr>
+          <w:rFonts w:ascii="GDS Transport Website Light" w:eastAsia="Times New Roman" w:hAnsi="GDS Transport Website Light" w:cs="Arial"/>
+          <w:color w:val="000000"/>
+        </w:rPr>
+        <w:t>s</w:t>
+      </w:r>
+      <w:r>
+        <w:rPr>
+          <w:rFonts w:ascii="GDS Transport Website Light" w:eastAsia="Times New Roman" w:hAnsi="GDS Transport Website Light" w:cs="Arial"/>
+          <w:color w:val="000000"/>
+        </w:rPr>
+        <w:t>_otherPartiesDirections</w:t>
+      </w:r>
+      <w:proofErr w:type="spellEnd"/>
+      <w:r>
+        <w:rPr>
+          <w:rFonts w:ascii="GDS Transport Website Light" w:eastAsia="Times New Roman" w:hAnsi="GDS Transport Website Light" w:cs="Arial"/>
+          <w:color w:val="000000"/>
+        </w:rPr>
+        <w:t>&gt;&gt;</w:t>
+      </w:r>
+    </w:p>
+    <w:p>
+      <w:pPr>
+        <w:rPr>
+          <w:rFonts w:ascii="GDS Transport Website Light" w:eastAsia="Times New Roman" w:hAnsi="GDS Transport Website Light" w:cs="Times New Roman"/>
+        </w:rPr>
+      </w:pPr>
     </w:p>
     <w:p>
       <w:pPr>
@@ -3573,248 +3414,7 @@
           <w:szCs w:val="28"/>
         </w:rPr>
       </w:pPr>
-    </w:p>
-    <w:p>
-      <w:pPr>
-        <w:ind w:left="-567" w:right="-608"/>
-        <w:rPr>
-          <w:rFonts w:ascii="GDS Transport Website Light" w:eastAsia="Times New Roman" w:hAnsi="GDS Transport Website Light" w:cs="Arial"/>
-          <w:color w:val="000000"/>
-        </w:rPr>
-      </w:pPr>
-      <w:r>
-        <w:rPr>
-          <w:rFonts w:ascii="GDS Transport Website Light" w:eastAsia="Times New Roman" w:hAnsi="GDS Transport Website Light" w:cs="Arial"/>
-          <w:color w:val="000000"/>
-        </w:rPr>
-        <w:t>&lt;&lt;cs_</w:t>
-      </w:r>
-      <w:proofErr w:type="gramStart"/>
-      <w:r>
-        <w:rPr>
-          <w:rFonts w:ascii="GDS Transport Website Light" w:eastAsia="Times New Roman" w:hAnsi="GDS Transport Website Light" w:cs="Arial"/>
-          <w:color w:val="000000"/>
-        </w:rPr>
-        <w:t>{!</w:t>
-      </w:r>
-      <w:proofErr w:type="spellStart"/>
-      <w:r>
-        <w:rPr>
-          <w:rFonts w:ascii="GDS Transport Website Light" w:eastAsia="Times New Roman" w:hAnsi="GDS Transport Website Light" w:cs="Arial"/>
-          <w:color w:val="000000"/>
-        </w:rPr>
-        <w:t>isBlank</w:t>
-      </w:r>
-      <w:proofErr w:type="spellEnd"/>
-      <w:proofErr w:type="gramEnd"/>
-      <w:r>
-        <w:rPr>
-          <w:rFonts w:ascii="GDS Transport Website Light" w:eastAsia="Times New Roman" w:hAnsi="GDS Transport Website Light" w:cs="Arial"/>
-          <w:color w:val="000000"/>
-        </w:rPr>
-        <w:t>(</w:t>
-      </w:r>
-      <w:proofErr w:type="spellStart"/>
-      <w:r>
-        <w:rPr>
-          <w:rFonts w:ascii="GDS Transport Website Light" w:eastAsia="Times New Roman" w:hAnsi="GDS Transport Website Light" w:cs="Arial"/>
-          <w:color w:val="000000"/>
-        </w:rPr>
-        <w:t>otherPartiesDirections</w:t>
-      </w:r>
-      <w:proofErr w:type="spellEnd"/>
-      <w:r>
-        <w:rPr>
-          <w:rFonts w:ascii="GDS Transport Website Light" w:eastAsia="Times New Roman" w:hAnsi="GDS Transport Website Light" w:cs="Arial"/>
-          <w:color w:val="000000"/>
-        </w:rPr>
-        <w:t>)}</w:t>
-      </w:r>
-      <w:r>
-        <w:rPr>
-          <w:rFonts w:ascii="GDS Transport Website Light" w:eastAsia="Times New Roman" w:hAnsi="GDS Transport Website Light" w:cs="Arial"/>
-          <w:color w:val="000000"/>
-        </w:rPr>
-        <w:t>&gt;&gt;</w:t>
-      </w:r>
-    </w:p>
-    <w:p>
-      <w:pPr>
-        <w:ind w:left="-567" w:right="-608"/>
-        <w:rPr>
-          <w:rFonts w:ascii="GDS Transport Website Light" w:eastAsia="Times New Roman" w:hAnsi="GDS Transport Website Light" w:cs="Arial"/>
-          <w:color w:val="000000"/>
-        </w:rPr>
-      </w:pPr>
-      <w:r>
-        <w:rPr>
-          <w:rFonts w:ascii="GDS Transport Website Light" w:eastAsia="Times New Roman" w:hAnsi="GDS Transport Website Light" w:cs="Arial"/>
-          <w:color w:val="000000"/>
-        </w:rPr>
-        <w:t>&lt;&lt;</w:t>
-      </w:r>
-      <w:proofErr w:type="spellStart"/>
-      <w:r>
-        <w:rPr>
-          <w:rFonts w:ascii="GDS Transport Website Light" w:eastAsia="Times New Roman" w:hAnsi="GDS Transport Website Light" w:cs="Arial"/>
-          <w:color w:val="000000"/>
-        </w:rPr>
-        <w:t>rr_otherPartiesDirections</w:t>
-      </w:r>
-      <w:proofErr w:type="spellEnd"/>
-      <w:r>
-        <w:rPr>
-          <w:rFonts w:ascii="GDS Transport Website Light" w:eastAsia="Times New Roman" w:hAnsi="GDS Transport Website Light" w:cs="Arial"/>
-          <w:color w:val="000000"/>
-        </w:rPr>
-        <w:t>&gt;&gt;</w:t>
-      </w:r>
-    </w:p>
-    <w:p>
-      <w:pPr>
-        <w:ind w:left="-567" w:right="-608"/>
-        <w:rPr>
-          <w:rFonts w:ascii="GDS Transport Website Light" w:eastAsia="Times New Roman" w:hAnsi="GDS Transport Website Light" w:cs="Arial"/>
-          <w:color w:val="000000"/>
-        </w:rPr>
-      </w:pPr>
-      <w:r>
-        <w:rPr>
-          <w:rFonts w:ascii="GDS Transport Website Light" w:eastAsia="Times New Roman" w:hAnsi="GDS Transport Website Light" w:cs="Arial"/>
-          <w:color w:val="000000"/>
-        </w:rPr>
-        <w:t>&lt;&lt;title&gt;&gt;</w:t>
-      </w:r>
-    </w:p>
-    <w:p>
-      <w:pPr>
-        <w:ind w:left="-567" w:right="-608"/>
-        <w:rPr>
-          <w:rFonts w:ascii="GDS Transport Website Light" w:eastAsia="Times New Roman" w:hAnsi="GDS Transport Website Light" w:cs="Arial"/>
-          <w:color w:val="000000"/>
-        </w:rPr>
-      </w:pPr>
-      <w:r>
-        <w:rPr>
-          <w:rFonts w:ascii="GDS Transport Website Light" w:eastAsia="Times New Roman" w:hAnsi="GDS Transport Website Light" w:cs="Arial"/>
-          <w:color w:val="000000"/>
-        </w:rPr>
-        <w:br/>
-        <w:t>&lt;&lt;text&gt;&gt;</w:t>
-      </w:r>
-    </w:p>
-    <w:p>
-      <w:pPr>
-        <w:ind w:left="-567" w:right="-608"/>
-        <w:rPr>
-          <w:rFonts w:ascii="GDS Transport Website Light" w:eastAsia="Times New Roman" w:hAnsi="GDS Transport Website Light" w:cs="Arial"/>
-          <w:color w:val="000000"/>
-        </w:rPr>
-      </w:pPr>
-      <w:r>
-        <w:rPr>
-          <w:rFonts w:ascii="GDS Transport Website Light" w:eastAsia="Times New Roman" w:hAnsi="GDS Transport Website Light" w:cs="Arial"/>
-          <w:color w:val="000000"/>
-        </w:rPr>
-        <w:t>&lt;&lt;</w:t>
-      </w:r>
-      <w:proofErr w:type="spellStart"/>
-      <w:r>
-        <w:rPr>
-          <w:rFonts w:ascii="GDS Transport Website Light" w:eastAsia="Times New Roman" w:hAnsi="GDS Transport Website Light" w:cs="Arial"/>
-          <w:color w:val="000000"/>
-        </w:rPr>
-        <w:t>er_otherPartiesDirections</w:t>
-      </w:r>
-      <w:proofErr w:type="spellEnd"/>
-      <w:r>
-        <w:rPr>
-          <w:rFonts w:ascii="GDS Transport Website Light" w:eastAsia="Times New Roman" w:hAnsi="GDS Transport Website Light" w:cs="Arial"/>
-          <w:color w:val="000000"/>
-        </w:rPr>
-        <w:t>&gt;&gt;</w:t>
-      </w:r>
-    </w:p>
-    <w:p>
-      <w:pPr>
-        <w:ind w:left="-567" w:right="-608"/>
-        <w:rPr>
-          <w:rFonts w:ascii="GDS Transport Website Light" w:eastAsia="Times New Roman" w:hAnsi="GDS Transport Website Light" w:cs="Arial"/>
-          <w:color w:val="000000"/>
-        </w:rPr>
-      </w:pPr>
-      <w:r>
-        <w:rPr>
-          <w:rFonts w:ascii="GDS Transport Website Light" w:eastAsia="Times New Roman" w:hAnsi="GDS Transport Website Light" w:cs="Arial"/>
-          <w:color w:val="000000"/>
-        </w:rPr>
-        <w:t>&lt;&lt;else&gt;&gt;</w:t>
-      </w:r>
-    </w:p>
-    <w:p>
-      <w:pPr>
-        <w:ind w:left="-567" w:right="-608"/>
-        <w:rPr>
-          <w:rFonts w:ascii="GDS Transport Website Light" w:eastAsia="Times New Roman" w:hAnsi="GDS Transport Website Light" w:cs="Arial"/>
-          <w:color w:val="000000"/>
-        </w:rPr>
-      </w:pPr>
-      <w:r>
-        <w:rPr>
-          <w:rFonts w:ascii="GDS Transport Website Light" w:eastAsia="Times New Roman" w:hAnsi="GDS Transport Website Light" w:cs="Arial"/>
-          <w:color w:val="000000"/>
-        </w:rPr>
-        <w:t>BLANK – please complete</w:t>
-      </w:r>
-    </w:p>
-    <w:p>
-      <w:pPr>
-        <w:ind w:left="-567" w:right="-608"/>
-        <w:rPr>
-          <w:rFonts w:ascii="GDS Transport Website Light" w:eastAsia="Times New Roman" w:hAnsi="GDS Transport Website Light" w:cs="Times New Roman"/>
-        </w:rPr>
-      </w:pPr>
-      <w:r>
-        <w:rPr>
-          <w:rFonts w:ascii="GDS Transport Website Light" w:eastAsia="Times New Roman" w:hAnsi="GDS Transport Website Light" w:cs="Arial"/>
-          <w:color w:val="000000"/>
-        </w:rPr>
-        <w:t>&lt;&lt;</w:t>
-      </w:r>
-      <w:proofErr w:type="spellStart"/>
-      <w:r>
-        <w:rPr>
-          <w:rFonts w:ascii="GDS Transport Website Light" w:eastAsia="Times New Roman" w:hAnsi="GDS Transport Website Light" w:cs="Arial"/>
-          <w:color w:val="000000"/>
-        </w:rPr>
-        <w:t>es_</w:t>
-      </w:r>
-      <w:r>
-        <w:rPr>
-          <w:rFonts w:ascii="GDS Transport Website Light" w:eastAsia="Times New Roman" w:hAnsi="GDS Transport Website Light" w:cs="Arial"/>
-          <w:color w:val="000000"/>
-        </w:rPr>
-        <w:t>otherPartiesDirections</w:t>
-      </w:r>
-      <w:proofErr w:type="spellEnd"/>
-      <w:r>
-        <w:rPr>
-          <w:rFonts w:ascii="GDS Transport Website Light" w:eastAsia="Times New Roman" w:hAnsi="GDS Transport Website Light" w:cs="Arial"/>
-          <w:color w:val="000000"/>
-        </w:rPr>
-        <w:t>&gt;&gt;</w:t>
-      </w:r>
-    </w:p>
-    <w:p>
-      <w:pPr>
-        <w:rPr>
-          <w:rFonts w:ascii="GDS Transport Website Light" w:eastAsia="Times New Roman" w:hAnsi="GDS Transport Website Light" w:cs="Times New Roman"/>
-        </w:rPr>
-      </w:pPr>
-    </w:p>
-    <w:p>
-      <w:pPr>
-        <w:ind w:left="-567"/>
+      <w:r>
         <w:rPr>
           <w:rFonts w:ascii="GDS Transport Website Light" w:eastAsia="Times New Roman" w:hAnsi="GDS Transport Website Light" w:cs="Arial"/>
           <w:b/>
@@ -3823,8 +3423,12 @@
           <w:sz w:val="28"/>
           <w:szCs w:val="28"/>
         </w:rPr>
-      </w:pPr>
-      <w:r>
+        <w:t>For the court</w:t>
+      </w:r>
+    </w:p>
+    <w:p>
+      <w:pPr>
+        <w:ind w:left="-567"/>
         <w:rPr>
           <w:rFonts w:ascii="GDS Transport Website Light" w:eastAsia="Times New Roman" w:hAnsi="GDS Transport Website Light" w:cs="Arial"/>
           <w:b/>
@@ -3833,292 +3437,156 @@
           <w:sz w:val="28"/>
           <w:szCs w:val="28"/>
         </w:rPr>
-        <w:t>For the court</w:t>
+      </w:pPr>
+    </w:p>
+    <w:p>
+      <w:pPr>
+        <w:ind w:left="-567" w:right="-608"/>
+        <w:rPr>
+          <w:rFonts w:ascii="GDS Transport Website Light" w:eastAsia="Times New Roman" w:hAnsi="GDS Transport Website Light" w:cs="Arial"/>
+          <w:color w:val="000000"/>
+        </w:rPr>
+      </w:pPr>
+      <w:r>
+        <w:rPr>
+          <w:rFonts w:ascii="GDS Transport Website Light" w:eastAsia="Times New Roman" w:hAnsi="GDS Transport Website Light" w:cs="Arial"/>
+          <w:color w:val="000000"/>
+        </w:rPr>
+        <w:t>&lt;&lt;</w:t>
+      </w:r>
+      <w:proofErr w:type="spellStart"/>
+      <w:r>
+        <w:rPr>
+          <w:rFonts w:ascii="GDS Transport Website Light" w:eastAsia="Times New Roman" w:hAnsi="GDS Transport Website Light" w:cs="Arial"/>
+          <w:color w:val="000000"/>
+        </w:rPr>
+        <w:t>r</w:t>
+      </w:r>
+      <w:r>
+        <w:rPr>
+          <w:rFonts w:ascii="GDS Transport Website Light" w:eastAsia="Times New Roman" w:hAnsi="GDS Transport Website Light" w:cs="Arial"/>
+          <w:color w:val="000000"/>
+        </w:rPr>
+        <w:t>s</w:t>
+      </w:r>
+      <w:r>
+        <w:rPr>
+          <w:rFonts w:ascii="GDS Transport Website Light" w:eastAsia="Times New Roman" w:hAnsi="GDS Transport Website Light" w:cs="Arial"/>
+          <w:color w:val="000000"/>
+        </w:rPr>
+        <w:t>_courtDirections</w:t>
+      </w:r>
+      <w:proofErr w:type="spellEnd"/>
+      <w:r>
+        <w:rPr>
+          <w:rFonts w:ascii="GDS Transport Website Light" w:eastAsia="Times New Roman" w:hAnsi="GDS Transport Website Light" w:cs="Arial"/>
+          <w:color w:val="000000"/>
+        </w:rPr>
+        <w:t>&gt;&gt;</w:t>
+      </w:r>
+    </w:p>
+    <w:p>
+      <w:pPr>
+        <w:ind w:left="-567" w:right="-608"/>
+        <w:rPr>
+          <w:rFonts w:ascii="GDS Transport Website Light" w:eastAsia="Times New Roman" w:hAnsi="GDS Transport Website Light" w:cs="Arial"/>
+          <w:color w:val="000000"/>
+        </w:rPr>
+      </w:pPr>
+      <w:r>
+        <w:rPr>
+          <w:rFonts w:ascii="GDS Transport Website Light" w:eastAsia="Times New Roman" w:hAnsi="GDS Transport Website Light" w:cs="Arial"/>
+          <w:color w:val="000000"/>
+        </w:rPr>
+        <w:t>&lt;&lt;title&gt;&gt;</w:t>
+      </w:r>
+    </w:p>
+    <w:p>
+      <w:pPr>
+        <w:ind w:left="-567" w:right="-608"/>
+        <w:rPr>
+          <w:rFonts w:ascii="GDS Transport Website Light" w:eastAsia="Times New Roman" w:hAnsi="GDS Transport Website Light" w:cs="Arial"/>
+          <w:color w:val="000000"/>
+        </w:rPr>
+      </w:pPr>
+      <w:r>
+        <w:rPr>
+          <w:rFonts w:ascii="GDS Transport Website Light" w:eastAsia="Times New Roman" w:hAnsi="GDS Transport Website Light" w:cs="Arial"/>
+          <w:color w:val="000000"/>
+        </w:rPr>
+        <w:br/>
+        <w:t>&lt;&lt;</w:t>
+      </w:r>
+      <w:r>
+        <w:rPr>
+          <w:rFonts w:ascii="GDS Transport Website Light" w:eastAsia="Times New Roman" w:hAnsi="GDS Transport Website Light" w:cs="Arial"/>
+          <w:color w:val="000000"/>
+        </w:rPr>
+        <w:t>body</w:t>
+      </w:r>
+      <w:r>
+        <w:rPr>
+          <w:rFonts w:ascii="GDS Transport Website Light" w:eastAsia="Times New Roman" w:hAnsi="GDS Transport Website Light" w:cs="Arial"/>
+          <w:color w:val="000000"/>
+        </w:rPr>
+        <w:t>&gt;&gt;</w:t>
+      </w:r>
+    </w:p>
+    <w:p>
+      <w:pPr>
+        <w:ind w:left="-567" w:right="-608"/>
+        <w:rPr>
+          <w:rFonts w:ascii="GDS Transport Website Light" w:eastAsia="Times New Roman" w:hAnsi="GDS Transport Website Light" w:cs="Arial"/>
+          <w:color w:val="000000"/>
+        </w:rPr>
+      </w:pPr>
+      <w:r>
+        <w:rPr>
+          <w:rFonts w:ascii="GDS Transport Website Light" w:eastAsia="Times New Roman" w:hAnsi="GDS Transport Website Light" w:cs="Arial"/>
+          <w:color w:val="000000"/>
+        </w:rPr>
+        <w:t>&lt;&lt;</w:t>
+      </w:r>
+      <w:proofErr w:type="spellStart"/>
+      <w:r>
+        <w:rPr>
+          <w:rFonts w:ascii="GDS Transport Website Light" w:eastAsia="Times New Roman" w:hAnsi="GDS Transport Website Light" w:cs="Arial"/>
+          <w:color w:val="000000"/>
+        </w:rPr>
+        <w:t>e</w:t>
+      </w:r>
+      <w:r>
+        <w:rPr>
+          <w:rFonts w:ascii="GDS Transport Website Light" w:eastAsia="Times New Roman" w:hAnsi="GDS Transport Website Light" w:cs="Arial"/>
+          <w:color w:val="000000"/>
+        </w:rPr>
+        <w:t>s</w:t>
+      </w:r>
+      <w:r>
+        <w:rPr>
+          <w:rFonts w:ascii="GDS Transport Website Light" w:eastAsia="Times New Roman" w:hAnsi="GDS Transport Website Light" w:cs="Arial"/>
+          <w:color w:val="000000"/>
+        </w:rPr>
+        <w:t>_courtDirections</w:t>
+      </w:r>
+      <w:proofErr w:type="spellEnd"/>
+      <w:r>
+        <w:rPr>
+          <w:rFonts w:ascii="GDS Transport Website Light" w:eastAsia="Times New Roman" w:hAnsi="GDS Transport Website Light" w:cs="Arial"/>
+          <w:color w:val="000000"/>
+        </w:rPr>
+        <w:t>&gt;&gt;</w:t>
       </w:r>
     </w:p>
     <w:p>
       <w:pPr>
         <w:ind w:left="-567"/>
         <w:rPr>
-          <w:rFonts w:ascii="GDS Transport Website Light" w:eastAsia="Times New Roman" w:hAnsi="GDS Transport Website Light" w:cs="Arial"/>
-          <w:b/>
-          <w:bCs/>
-          <w:color w:val="000000"/>
-          <w:sz w:val="28"/>
-          <w:szCs w:val="28"/>
-        </w:rPr>
-      </w:pPr>
-    </w:p>
-    <w:p>
-      <w:pPr>
-        <w:ind w:left="-567" w:right="-608"/>
-        <w:rPr>
-          <w:rFonts w:ascii="GDS Transport Website Light" w:eastAsia="Times New Roman" w:hAnsi="GDS Transport Website Light" w:cs="Arial"/>
-          <w:color w:val="000000"/>
-        </w:rPr>
-      </w:pPr>
-      <w:r>
-        <w:rPr>
-          <w:rFonts w:ascii="GDS Transport Website Light" w:eastAsia="Times New Roman" w:hAnsi="GDS Transport Website Light" w:cs="Arial"/>
-          <w:color w:val="000000"/>
-        </w:rPr>
-        <w:t>&lt;&lt;cs_</w:t>
-      </w:r>
-      <w:proofErr w:type="gramStart"/>
-      <w:r>
-        <w:rPr>
-          <w:rFonts w:ascii="GDS Transport Website Light" w:eastAsia="Times New Roman" w:hAnsi="GDS Transport Website Light" w:cs="Arial"/>
-          <w:color w:val="000000"/>
-        </w:rPr>
-        <w:t>{!</w:t>
-      </w:r>
-      <w:proofErr w:type="spellStart"/>
-      <w:r>
-        <w:rPr>
-          <w:rFonts w:ascii="GDS Transport Website Light" w:eastAsia="Times New Roman" w:hAnsi="GDS Transport Website Light" w:cs="Arial"/>
-          <w:color w:val="000000"/>
-        </w:rPr>
-        <w:t>isBlank</w:t>
-      </w:r>
-      <w:proofErr w:type="spellEnd"/>
-      <w:proofErr w:type="gramEnd"/>
-      <w:r>
-        <w:rPr>
-          <w:rFonts w:ascii="GDS Transport Website Light" w:eastAsia="Times New Roman" w:hAnsi="GDS Transport Website Light" w:cs="Arial"/>
-          <w:color w:val="000000"/>
-        </w:rPr>
-        <w:t>(</w:t>
-      </w:r>
-      <w:proofErr w:type="spellStart"/>
-      <w:r>
-        <w:rPr>
-          <w:rFonts w:ascii="GDS Transport Website Light" w:eastAsia="Times New Roman" w:hAnsi="GDS Transport Website Light" w:cs="Arial"/>
-          <w:color w:val="000000"/>
-        </w:rPr>
-        <w:t>courtDirections</w:t>
-      </w:r>
-      <w:proofErr w:type="spellEnd"/>
-      <w:r>
-        <w:rPr>
-          <w:rFonts w:ascii="GDS Transport Website Light" w:eastAsia="Times New Roman" w:hAnsi="GDS Transport Website Light" w:cs="Arial"/>
-          <w:color w:val="000000"/>
-        </w:rPr>
-        <w:t>)}</w:t>
-      </w:r>
-      <w:r>
-        <w:rPr>
-          <w:rFonts w:ascii="GDS Transport Website Light" w:eastAsia="Times New Roman" w:hAnsi="GDS Transport Website Light" w:cs="Arial"/>
-          <w:color w:val="000000"/>
-        </w:rPr>
-        <w:t>&gt;&gt;</w:t>
-      </w:r>
-    </w:p>
-    <w:p>
-      <w:pPr>
-        <w:ind w:left="-567" w:right="-608"/>
-        <w:rPr>
-          <w:rFonts w:ascii="GDS Transport Website Light" w:eastAsia="Times New Roman" w:hAnsi="GDS Transport Website Light" w:cs="Arial"/>
-          <w:color w:val="000000"/>
-        </w:rPr>
-      </w:pPr>
-      <w:r>
-        <w:rPr>
-          <w:rFonts w:ascii="GDS Transport Website Light" w:eastAsia="Times New Roman" w:hAnsi="GDS Transport Website Light" w:cs="Arial"/>
-          <w:color w:val="000000"/>
-        </w:rPr>
-        <w:t>&lt;&lt;</w:t>
-      </w:r>
-      <w:proofErr w:type="spellStart"/>
-      <w:r>
-        <w:rPr>
-          <w:rFonts w:ascii="GDS Transport Website Light" w:eastAsia="Times New Roman" w:hAnsi="GDS Transport Website Light" w:cs="Arial"/>
-          <w:color w:val="000000"/>
-        </w:rPr>
-        <w:t>rr_courtDirections</w:t>
-      </w:r>
-      <w:proofErr w:type="spellEnd"/>
-      <w:r>
-        <w:rPr>
-          <w:rFonts w:ascii="GDS Transport Website Light" w:eastAsia="Times New Roman" w:hAnsi="GDS Transport Website Light" w:cs="Arial"/>
-          <w:color w:val="000000"/>
-        </w:rPr>
-        <w:t>&gt;&gt;</w:t>
-      </w:r>
-    </w:p>
-    <w:p>
-      <w:pPr>
-        <w:ind w:left="-567" w:right="-608"/>
-        <w:rPr>
-          <w:rFonts w:ascii="GDS Transport Website Light" w:eastAsia="Times New Roman" w:hAnsi="GDS Transport Website Light" w:cs="Arial"/>
-          <w:color w:val="000000"/>
-        </w:rPr>
-      </w:pPr>
-      <w:r>
-        <w:rPr>
-          <w:rFonts w:ascii="GDS Transport Website Light" w:eastAsia="Times New Roman" w:hAnsi="GDS Transport Website Light" w:cs="Arial"/>
-          <w:color w:val="000000"/>
-        </w:rPr>
-        <w:t>&lt;&lt;title&gt;&gt;</w:t>
-      </w:r>
-    </w:p>
-    <w:p>
-      <w:pPr>
-        <w:ind w:left="-567" w:right="-608"/>
-        <w:rPr>
-          <w:rFonts w:ascii="GDS Transport Website Light" w:eastAsia="Times New Roman" w:hAnsi="GDS Transport Website Light" w:cs="Arial"/>
-          <w:color w:val="000000"/>
+          <w:rFonts w:ascii="GDS Transport Website Light" w:eastAsia="Times New Roman" w:hAnsi="GDS Transport Website Light" w:cs="Times New Roman"/>
         </w:rPr>
       </w:pPr>
       <w:bookmarkStart w:id="0" w:name="_GoBack"/>
       <w:bookmarkEnd w:id="0"/>
-      <w:r>
-        <w:rPr>
-          <w:rFonts w:ascii="GDS Transport Website Light" w:eastAsia="Times New Roman" w:hAnsi="GDS Transport Website Light" w:cs="Arial"/>
-          <w:color w:val="000000"/>
-        </w:rPr>
-        <w:br/>
-        <w:t>&lt;&lt;text&gt;&gt;</w:t>
-      </w:r>
-    </w:p>
-    <w:p>
-      <w:pPr>
-        <w:ind w:left="-567" w:right="-608"/>
-        <w:rPr>
-          <w:rFonts w:ascii="GDS Transport Website Light" w:eastAsia="Times New Roman" w:hAnsi="GDS Transport Website Light" w:cs="Arial"/>
-          <w:color w:val="000000"/>
-        </w:rPr>
-      </w:pPr>
-      <w:r>
-        <w:rPr>
-          <w:rFonts w:ascii="GDS Transport Website Light" w:eastAsia="Times New Roman" w:hAnsi="GDS Transport Website Light" w:cs="Arial"/>
-          <w:color w:val="000000"/>
-        </w:rPr>
-        <w:t>&lt;&lt;</w:t>
-      </w:r>
-      <w:proofErr w:type="spellStart"/>
-      <w:r>
-        <w:rPr>
-          <w:rFonts w:ascii="GDS Transport Website Light" w:eastAsia="Times New Roman" w:hAnsi="GDS Transport Website Light" w:cs="Arial"/>
-          <w:color w:val="000000"/>
-        </w:rPr>
-        <w:t>er</w:t>
-      </w:r>
-      <w:proofErr w:type="spellEnd"/>
-      <w:r>
-        <w:rPr>
-          <w:rFonts w:ascii="GDS Transport Website Light" w:eastAsia="Times New Roman" w:hAnsi="GDS Transport Website Light" w:cs="Arial"/>
-          <w:color w:val="000000"/>
-        </w:rPr>
-        <w:t>_</w:t>
-      </w:r>
-      <w:r>
-        <w:rPr>
-          <w:rFonts w:ascii="GDS Transport Website Light" w:eastAsia="Times New Roman" w:hAnsi="GDS Transport Website Light" w:cs="Arial"/>
-          <w:color w:val="000000"/>
-        </w:rPr>
-        <w:t xml:space="preserve"> </w:t>
-      </w:r>
-      <w:proofErr w:type="spellStart"/>
-      <w:r>
-        <w:rPr>
-          <w:rFonts w:ascii="GDS Transport Website Light" w:eastAsia="Times New Roman" w:hAnsi="GDS Transport Website Light" w:cs="Arial"/>
-          <w:color w:val="000000"/>
-        </w:rPr>
-        <w:t>courtDirections</w:t>
-      </w:r>
-      <w:proofErr w:type="spellEnd"/>
-      <w:r>
-        <w:rPr>
-          <w:rFonts w:ascii="GDS Transport Website Light" w:eastAsia="Times New Roman" w:hAnsi="GDS Transport Website Light" w:cs="Arial"/>
-          <w:color w:val="000000"/>
-        </w:rPr>
-        <w:t>&gt;&gt;</w:t>
-      </w:r>
-    </w:p>
-    <w:p>
-      <w:pPr>
-        <w:ind w:left="-567" w:right="-608"/>
-        <w:rPr>
-          <w:rFonts w:ascii="GDS Transport Website Light" w:eastAsia="Times New Roman" w:hAnsi="GDS Transport Website Light" w:cs="Arial"/>
-          <w:color w:val="000000"/>
-        </w:rPr>
-      </w:pPr>
-      <w:r>
-        <w:rPr>
-          <w:rFonts w:ascii="GDS Transport Website Light" w:eastAsia="Times New Roman" w:hAnsi="GDS Transport Website Light" w:cs="Arial"/>
-          <w:color w:val="000000"/>
-        </w:rPr>
-        <w:t>&lt;&lt;else&gt;&gt;</w:t>
-      </w:r>
-    </w:p>
-    <w:p>
-      <w:pPr>
-        <w:ind w:left="-567" w:right="-608"/>
-        <w:rPr>
-          <w:rFonts w:ascii="GDS Transport Website Light" w:eastAsia="Times New Roman" w:hAnsi="GDS Transport Website Light" w:cs="Arial"/>
-          <w:color w:val="000000"/>
-        </w:rPr>
-      </w:pPr>
-      <w:r>
-        <w:rPr>
-          <w:rFonts w:ascii="GDS Transport Website Light" w:eastAsia="Times New Roman" w:hAnsi="GDS Transport Website Light" w:cs="Arial"/>
-          <w:color w:val="000000"/>
-        </w:rPr>
-        <w:t>BLANK – please complete</w:t>
-      </w:r>
-    </w:p>
-    <w:p>
-      <w:pPr>
-        <w:ind w:left="-567" w:right="-608"/>
-        <w:rPr>
-          <w:rFonts w:ascii="GDS Transport Website Light" w:eastAsia="Times New Roman" w:hAnsi="GDS Transport Website Light" w:cs="Times New Roman"/>
-        </w:rPr>
-      </w:pPr>
-      <w:r>
-        <w:rPr>
-          <w:rFonts w:ascii="GDS Transport Website Light" w:eastAsia="Times New Roman" w:hAnsi="GDS Transport Website Light" w:cs="Arial"/>
-          <w:color w:val="000000"/>
-        </w:rPr>
-        <w:t>&lt;&lt;</w:t>
-      </w:r>
-      <w:proofErr w:type="spellStart"/>
-      <w:r>
-        <w:rPr>
-          <w:rFonts w:ascii="GDS Transport Website Light" w:eastAsia="Times New Roman" w:hAnsi="GDS Transport Website Light" w:cs="Arial"/>
-          <w:color w:val="000000"/>
-        </w:rPr>
-        <w:t>es_</w:t>
-      </w:r>
-      <w:r>
-        <w:rPr>
-          <w:rFonts w:ascii="GDS Transport Website Light" w:eastAsia="Times New Roman" w:hAnsi="GDS Transport Website Light" w:cs="Arial"/>
-          <w:color w:val="000000"/>
-        </w:rPr>
-        <w:t>courtDirections</w:t>
-      </w:r>
-      <w:proofErr w:type="spellEnd"/>
-      <w:r>
-        <w:rPr>
-          <w:rFonts w:ascii="GDS Transport Website Light" w:eastAsia="Times New Roman" w:hAnsi="GDS Transport Website Light" w:cs="Arial"/>
-          <w:color w:val="000000"/>
-        </w:rPr>
-        <w:t>&gt;&gt;</w:t>
-      </w:r>
-    </w:p>
-    <w:p>
-      <w:pPr>
-        <w:rPr>
-          <w:rFonts w:ascii="GDS Transport Website Light" w:eastAsia="Times New Roman" w:hAnsi="GDS Transport Website Light" w:cs="Times New Roman"/>
-        </w:rPr>
-      </w:pPr>
-    </w:p>
-    <w:p>
-      <w:pPr>
-        <w:ind w:left="-567"/>
-        <w:rPr>
-          <w:rFonts w:ascii="GDS Transport Website Light" w:eastAsia="Times New Roman" w:hAnsi="GDS Transport Website Light" w:cs="Times New Roman"/>
-        </w:rPr>
-      </w:pPr>
     </w:p>
     <w:sectPr>
       <w:footerReference w:type="even" r:id="rId8"/>
@@ -4244,27 +3712,14 @@
     <w:r>
       <w:t xml:space="preserve"> of </w:t>
     </w:r>
-    <w:r>
-      <w:fldChar w:fldCharType="begin"/>
-    </w:r>
-    <w:r>
-      <w:instrText xml:space="preserve"> NUMPAGES  \* MERGEFORMAT </w:instrText>
-    </w:r>
-    <w:r>
-      <w:fldChar w:fldCharType="separate"/>
-    </w:r>
-    <w:r>
-      <w:rPr>
-        <w:noProof/>
-      </w:rPr>
-      <w:t>5</w:t>
-    </w:r>
-    <w:r>
-      <w:rPr>
-        <w:noProof/>
-      </w:rPr>
-      <w:fldChar w:fldCharType="end"/>
-    </w:r>
+    <w:fldSimple w:instr=" NUMPAGES  \* MERGEFORMAT ">
+      <w:r>
+        <w:rPr>
+          <w:noProof/>
+        </w:rPr>
+        <w:t>5</w:t>
+      </w:r>
+    </w:fldSimple>
   </w:p>
 </w:ftr>
 </file>

</xml_diff>

<commit_message>
Display conditionally respondend block in the document
</commit_message>
<xml_diff>
--- a/docker/docmosis/templates/FL-PLW-STD-ENG-00099.docx
+++ b/docker/docmosis/templates/FL-PLW-STD-ENG-00099.docx
@@ -1520,11 +1520,45 @@
     </w:p>
     <w:p>
       <w:pPr>
-        <w:spacing w:after="240"/>
         <w:rPr>
           <w:rFonts w:ascii="GDS Transport Website Light" w:eastAsia="Times New Roman" w:hAnsi="GDS Transport Website Light" w:cs="Times New Roman"/>
         </w:rPr>
       </w:pPr>
+      <w:r>
+        <w:rPr>
+          <w:rFonts w:ascii="GDS Transport Website Light" w:eastAsia="Times New Roman" w:hAnsi="GDS Transport Website Light" w:cs="Times New Roman"/>
+        </w:rPr>
+        <w:lastRenderedPageBreak/>
+        <w:t>&lt;&lt;$</w:t>
+      </w:r>
+      <w:proofErr w:type="spellStart"/>
+      <w:r>
+        <w:rPr>
+          <w:rFonts w:ascii="GDS Transport Website Light" w:eastAsia="Times New Roman" w:hAnsi="GDS Transport Website Light" w:cs="Times New Roman"/>
+        </w:rPr>
+        <w:t>resProvided</w:t>
+      </w:r>
+      <w:proofErr w:type="spellEnd"/>
+      <w:r>
+        <w:rPr>
+          <w:rFonts w:ascii="GDS Transport Website Light" w:eastAsia="Times New Roman" w:hAnsi="GDS Transport Website Light" w:cs="Times New Roman"/>
+        </w:rPr>
+        <w:t>=</w:t>
+      </w:r>
+      <w:proofErr w:type="spellStart"/>
+      <w:r>
+        <w:rPr>
+          <w:rFonts w:ascii="GDS Transport Website Light" w:eastAsia="Times New Roman" w:hAnsi="GDS Transport Website Light" w:cs="Times New Roman"/>
+        </w:rPr>
+        <w:t>respondentsProvided</w:t>
+      </w:r>
+      <w:proofErr w:type="spellEnd"/>
+      <w:r>
+        <w:rPr>
+          <w:rFonts w:ascii="GDS Transport Website Light" w:eastAsia="Times New Roman" w:hAnsi="GDS Transport Website Light" w:cs="Times New Roman"/>
+        </w:rPr>
+        <w:t>&gt;&gt;</w:t>
+      </w:r>
     </w:p>
     <w:tbl>
       <w:tblPr>
@@ -1637,7 +1671,16 @@
                 <w:bCs/>
                 <w:color w:val="000000"/>
               </w:rPr>
-              <w:t>Applicant</w:t>
+              <w:t>Applican</w:t>
+            </w:r>
+            <w:r>
+              <w:rPr>
+                <w:rFonts w:ascii="GDS Transport Website Light" w:eastAsia="Times New Roman" w:hAnsi="GDS Transport Website Light" w:cs="Arial"/>
+                <w:b/>
+                <w:bCs/>
+                <w:color w:val="000000"/>
+              </w:rPr>
+              <w:t>t</w:t>
             </w:r>
           </w:p>
         </w:tc>
@@ -1661,7 +1704,8 @@
           <w:p>
             <w:pPr>
               <w:rPr>
-                <w:rFonts w:ascii="GDS Transport Website Light" w:eastAsia="Times New Roman" w:hAnsi="GDS Transport Website Light" w:cs="Times New Roman"/>
+                <w:rFonts w:ascii="GDS Transport Website Light" w:eastAsia="Times New Roman" w:hAnsi="GDS Transport Website Light" w:cs="Arial"/>
+                <w:color w:val="000000"/>
               </w:rPr>
             </w:pPr>
             <w:r>
@@ -1687,6 +1731,104 @@
               </w:rPr>
               <w:t>&gt;&gt;</w:t>
             </w:r>
+          </w:p>
+          <w:p>
+            <w:pPr>
+              <w:rPr>
+                <w:rFonts w:ascii="GDS Transport Website Light" w:eastAsia="Times New Roman" w:hAnsi="GDS Transport Website Light" w:cs="Times New Roman"/>
+              </w:rPr>
+            </w:pPr>
+          </w:p>
+        </w:tc>
+      </w:tr>
+      <w:tr>
+        <w:tc>
+          <w:tcPr>
+            <w:tcW w:w="3799" w:type="dxa"/>
+            <w:tcBorders>
+              <w:top w:val="single" w:sz="12" w:space="0" w:color="000000"/>
+              <w:left w:val="single" w:sz="8" w:space="0" w:color="FFFFFF"/>
+              <w:bottom w:val="single" w:sz="12" w:space="0" w:color="000000"/>
+              <w:right w:val="single" w:sz="8" w:space="0" w:color="FFFFFF"/>
+            </w:tcBorders>
+            <w:tcMar>
+              <w:top w:w="100" w:type="dxa"/>
+              <w:left w:w="100" w:type="dxa"/>
+              <w:bottom w:w="100" w:type="dxa"/>
+              <w:right w:w="100" w:type="dxa"/>
+            </w:tcMar>
+          </w:tcPr>
+          <w:p>
+            <w:pPr>
+              <w:rPr>
+                <w:rFonts w:ascii="GDS Transport Website Light" w:eastAsia="Times New Roman" w:hAnsi="GDS Transport Website Light" w:cs="Times New Roman"/>
+              </w:rPr>
+            </w:pPr>
+            <w:r>
+              <w:rPr>
+                <w:rFonts w:ascii="GDS Transport Website Light" w:eastAsia="Times New Roman" w:hAnsi="GDS Transport Website Light" w:cs="Times New Roman"/>
+              </w:rPr>
+              <w:t>&lt;&lt;</w:t>
+            </w:r>
+            <w:proofErr w:type="spellStart"/>
+            <w:r>
+              <w:rPr>
+                <w:rFonts w:ascii="GDS Transport Website Light" w:eastAsia="Times New Roman" w:hAnsi="GDS Transport Website Light" w:cs="Times New Roman"/>
+              </w:rPr>
+              <w:t>cr</w:t>
+            </w:r>
+            <w:proofErr w:type="spellEnd"/>
+            <w:r>
+              <w:rPr>
+                <w:rFonts w:ascii="GDS Transport Website Light" w:eastAsia="Times New Roman" w:hAnsi="GDS Transport Website Light" w:cs="Times New Roman"/>
+              </w:rPr>
+              <w:t>_</w:t>
+            </w:r>
+            <w:r>
+              <w:rPr>
+                <w:rFonts w:ascii="GDS Transport Website Light" w:eastAsia="Times New Roman" w:hAnsi="GDS Transport Website Light" w:cs="Times New Roman"/>
+              </w:rPr>
+              <w:t>{$</w:t>
+            </w:r>
+            <w:proofErr w:type="spellStart"/>
+            <w:r>
+              <w:rPr>
+                <w:rFonts w:ascii="GDS Transport Website Light" w:eastAsia="Times New Roman" w:hAnsi="GDS Transport Website Light" w:cs="Times New Roman"/>
+              </w:rPr>
+              <w:t>resProvided</w:t>
+            </w:r>
+            <w:proofErr w:type="spellEnd"/>
+            <w:r>
+              <w:rPr>
+                <w:rFonts w:ascii="GDS Transport Website Light" w:eastAsia="Times New Roman" w:hAnsi="GDS Transport Website Light" w:cs="Times New Roman"/>
+              </w:rPr>
+              <w:t>}&gt;&gt;</w:t>
+            </w:r>
+          </w:p>
+        </w:tc>
+        <w:tc>
+          <w:tcPr>
+            <w:tcW w:w="6408" w:type="dxa"/>
+            <w:tcBorders>
+              <w:top w:val="single" w:sz="12" w:space="0" w:color="000000"/>
+              <w:left w:val="single" w:sz="8" w:space="0" w:color="FFFFFF"/>
+              <w:bottom w:val="single" w:sz="12" w:space="0" w:color="000000"/>
+              <w:right w:val="single" w:sz="8" w:space="0" w:color="FFFFFF"/>
+            </w:tcBorders>
+            <w:tcMar>
+              <w:top w:w="100" w:type="dxa"/>
+              <w:left w:w="100" w:type="dxa"/>
+              <w:bottom w:w="100" w:type="dxa"/>
+              <w:right w:w="100" w:type="dxa"/>
+            </w:tcMar>
+          </w:tcPr>
+          <w:p>
+            <w:pPr>
+              <w:rPr>
+                <w:rFonts w:ascii="GDS Transport Website Light" w:eastAsia="Times New Roman" w:hAnsi="GDS Transport Website Light" w:cs="Arial"/>
+                <w:color w:val="000000"/>
+              </w:rPr>
+            </w:pPr>
           </w:p>
         </w:tc>
       </w:tr>
@@ -1713,108 +1855,51 @@
           <w:p>
             <w:pPr>
               <w:rPr>
+                <w:rFonts w:ascii="GDS Transport Website Light" w:eastAsia="Times New Roman" w:hAnsi="GDS Transport Website Light" w:cs="Times New Roman"/>
+              </w:rPr>
+            </w:pPr>
+            <w:r>
+              <w:rPr>
+                <w:rFonts w:ascii="GDS Transport Website Light" w:eastAsia="Times New Roman" w:hAnsi="GDS Transport Website Light" w:cs="Times New Roman"/>
+              </w:rPr>
+              <w:t>&lt;&lt;</w:t>
+            </w:r>
+            <w:proofErr w:type="spellStart"/>
+            <w:r>
+              <w:rPr>
+                <w:rFonts w:ascii="GDS Transport Website Light" w:eastAsia="Times New Roman" w:hAnsi="GDS Transport Website Light" w:cs="Times New Roman"/>
+              </w:rPr>
+              <w:t>rr</w:t>
+            </w:r>
+            <w:r>
+              <w:rPr>
+                <w:rFonts w:ascii="GDS Transport Website Light" w:eastAsia="Times New Roman" w:hAnsi="GDS Transport Website Light" w:cs="Times New Roman"/>
+              </w:rPr>
+              <w:t>_</w:t>
+            </w:r>
+            <w:r>
+              <w:rPr>
+                <w:rFonts w:ascii="GDS Transport Website Light" w:eastAsia="Times New Roman" w:hAnsi="GDS Transport Website Light" w:cs="Times New Roman"/>
+              </w:rPr>
+              <w:t>respondents</w:t>
+            </w:r>
+            <w:proofErr w:type="spellEnd"/>
+            <w:r>
+              <w:rPr>
+                <w:rFonts w:ascii="GDS Transport Website Light" w:eastAsia="Times New Roman" w:hAnsi="GDS Transport Website Light" w:cs="Times New Roman"/>
+              </w:rPr>
+              <w:t>&gt;&gt;</w:t>
+            </w:r>
+          </w:p>
+          <w:p>
+            <w:pPr>
+              <w:rPr>
                 <w:rFonts w:ascii="GDS Transport Website Light" w:eastAsia="Times New Roman" w:hAnsi="GDS Transport Website Light" w:cs="Arial"/>
                 <w:b/>
                 <w:bCs/>
                 <w:color w:val="000000"/>
               </w:rPr>
             </w:pPr>
-            <w:r>
-              <w:rPr>
-                <w:rFonts w:ascii="GDS Transport Website Light" w:eastAsia="Times New Roman" w:hAnsi="GDS Transport Website Light" w:cs="Arial"/>
-                <w:b/>
-                <w:bCs/>
-                <w:color w:val="000000"/>
-              </w:rPr>
-              <w:t>&lt;&lt;</w:t>
-            </w:r>
-            <w:proofErr w:type="spellStart"/>
-            <w:r>
-              <w:rPr>
-                <w:rFonts w:ascii="GDS Transport Website Light" w:eastAsia="Times New Roman" w:hAnsi="GDS Transport Website Light" w:cs="Arial"/>
-                <w:b/>
-                <w:bCs/>
-                <w:color w:val="000000"/>
-              </w:rPr>
-              <w:t>c</w:t>
-            </w:r>
-            <w:r>
-              <w:rPr>
-                <w:rFonts w:ascii="GDS Transport Website Light" w:eastAsia="Times New Roman" w:hAnsi="GDS Transport Website Light" w:cs="Arial"/>
-                <w:b/>
-                <w:bCs/>
-                <w:color w:val="000000"/>
-              </w:rPr>
-              <w:t>r</w:t>
-            </w:r>
-            <w:proofErr w:type="spellEnd"/>
-            <w:r>
-              <w:rPr>
-                <w:rFonts w:ascii="GDS Transport Website Light" w:eastAsia="Times New Roman" w:hAnsi="GDS Transport Website Light" w:cs="Arial"/>
-                <w:b/>
-                <w:bCs/>
-                <w:color w:val="000000"/>
-              </w:rPr>
-              <w:t>_</w:t>
-            </w:r>
-            <w:proofErr w:type="gramStart"/>
-            <w:r>
-              <w:rPr>
-                <w:rFonts w:ascii="GDS Transport Website Light" w:eastAsia="Times New Roman" w:hAnsi="GDS Transport Website Light" w:cs="Arial"/>
-                <w:b/>
-                <w:bCs/>
-                <w:color w:val="000000"/>
-              </w:rPr>
-              <w:t>{!</w:t>
-            </w:r>
-            <w:proofErr w:type="spellStart"/>
-            <w:r>
-              <w:rPr>
-                <w:rFonts w:ascii="GDS Transport Website Light" w:eastAsia="Times New Roman" w:hAnsi="GDS Transport Website Light" w:cs="Arial"/>
-                <w:b/>
-                <w:bCs/>
-                <w:color w:val="000000"/>
-              </w:rPr>
-              <w:t>isBlank</w:t>
-            </w:r>
-            <w:proofErr w:type="spellEnd"/>
-            <w:proofErr w:type="gramEnd"/>
-            <w:r>
-              <w:rPr>
-                <w:rFonts w:ascii="GDS Transport Website Light" w:eastAsia="Times New Roman" w:hAnsi="GDS Transport Website Light" w:cs="Arial"/>
-                <w:b/>
-                <w:bCs/>
-                <w:color w:val="000000"/>
-              </w:rPr>
-              <w:t>(</w:t>
-            </w:r>
-            <w:r>
-              <w:rPr>
-                <w:rFonts w:ascii="GDS Transport Website Light" w:eastAsia="Times New Roman" w:hAnsi="GDS Transport Website Light" w:cs="Arial"/>
-                <w:b/>
-                <w:bCs/>
-                <w:color w:val="000000"/>
-              </w:rPr>
-              <w:t>respondents</w:t>
-            </w:r>
-            <w:r>
-              <w:rPr>
-                <w:rFonts w:ascii="GDS Transport Website Light" w:eastAsia="Times New Roman" w:hAnsi="GDS Transport Website Light" w:cs="Arial"/>
-                <w:b/>
-                <w:bCs/>
-                <w:color w:val="000000"/>
-              </w:rPr>
-              <w:t>)}</w:t>
-            </w:r>
-            <w:r>
-              <w:rPr>
-                <w:rFonts w:ascii="GDS Transport Website Light" w:eastAsia="Times New Roman" w:hAnsi="GDS Transport Website Light" w:cs="Arial"/>
-                <w:b/>
-                <w:bCs/>
-                <w:color w:val="000000"/>
-              </w:rPr>
-              <w:t>&gt;&gt;</w:t>
-            </w:r>
           </w:p>
         </w:tc>
         <w:tc>
@@ -2005,81 +2090,39 @@
           <w:p>
             <w:pPr>
               <w:rPr>
+                <w:rFonts w:ascii="GDS Transport Website Light" w:eastAsia="Times New Roman" w:hAnsi="GDS Transport Website Light" w:cs="Times New Roman"/>
+              </w:rPr>
+            </w:pPr>
+            <w:r>
+              <w:rPr>
+                <w:rFonts w:ascii="GDS Transport Website Light" w:eastAsia="Times New Roman" w:hAnsi="GDS Transport Website Light" w:cs="Times New Roman"/>
+              </w:rPr>
+              <w:t>&lt;&lt;</w:t>
+            </w:r>
+            <w:proofErr w:type="spellStart"/>
+            <w:r>
+              <w:rPr>
+                <w:rFonts w:ascii="GDS Transport Website Light" w:eastAsia="Times New Roman" w:hAnsi="GDS Transport Website Light" w:cs="Times New Roman"/>
+              </w:rPr>
+              <w:t>er_respondents</w:t>
+            </w:r>
+            <w:proofErr w:type="spellEnd"/>
+            <w:r>
+              <w:rPr>
+                <w:rFonts w:ascii="GDS Transport Website Light" w:eastAsia="Times New Roman" w:hAnsi="GDS Transport Website Light" w:cs="Times New Roman"/>
+              </w:rPr>
+              <w:t>&gt;&gt;</w:t>
+            </w:r>
+          </w:p>
+          <w:p>
+            <w:pPr>
+              <w:rPr>
                 <w:rFonts w:ascii="GDS Transport Website Light" w:eastAsia="Times New Roman" w:hAnsi="GDS Transport Website Light" w:cs="Arial"/>
                 <w:b/>
                 <w:bCs/>
                 <w:color w:val="000000"/>
               </w:rPr>
             </w:pPr>
-            <w:r>
-              <w:rPr>
-                <w:rFonts w:ascii="GDS Transport Website Light" w:eastAsia="Times New Roman" w:hAnsi="GDS Transport Website Light" w:cs="Arial"/>
-                <w:b/>
-                <w:bCs/>
-                <w:color w:val="000000"/>
-              </w:rPr>
-              <w:t>&lt;&lt;</w:t>
-            </w:r>
-            <w:proofErr w:type="spellStart"/>
-            <w:r>
-              <w:rPr>
-                <w:rFonts w:ascii="GDS Transport Website Light" w:eastAsia="Times New Roman" w:hAnsi="GDS Transport Website Light" w:cs="Arial"/>
-                <w:b/>
-                <w:bCs/>
-                <w:color w:val="000000"/>
-              </w:rPr>
-              <w:t>e</w:t>
-            </w:r>
-            <w:r>
-              <w:rPr>
-                <w:rFonts w:ascii="GDS Transport Website Light" w:eastAsia="Times New Roman" w:hAnsi="GDS Transport Website Light" w:cs="Arial"/>
-                <w:b/>
-                <w:bCs/>
-                <w:color w:val="000000"/>
-              </w:rPr>
-              <w:t>r</w:t>
-            </w:r>
-            <w:proofErr w:type="spellEnd"/>
-            <w:r>
-              <w:rPr>
-                <w:rFonts w:ascii="GDS Transport Website Light" w:eastAsia="Times New Roman" w:hAnsi="GDS Transport Website Light" w:cs="Arial"/>
-                <w:b/>
-                <w:bCs/>
-                <w:color w:val="000000"/>
-              </w:rPr>
-              <w:t>_</w:t>
-            </w:r>
-            <w:proofErr w:type="gramStart"/>
-            <w:r>
-              <w:rPr>
-                <w:rFonts w:ascii="GDS Transport Website Light" w:eastAsia="Times New Roman" w:hAnsi="GDS Transport Website Light" w:cs="Arial"/>
-                <w:b/>
-                <w:bCs/>
-                <w:color w:val="000000"/>
-              </w:rPr>
-              <w:t>{!</w:t>
-            </w:r>
-            <w:proofErr w:type="spellStart"/>
-            <w:r>
-              <w:rPr>
-                <w:rFonts w:ascii="GDS Transport Website Light" w:eastAsia="Times New Roman" w:hAnsi="GDS Transport Website Light" w:cs="Arial"/>
-                <w:b/>
-                <w:bCs/>
-                <w:color w:val="000000"/>
-              </w:rPr>
-              <w:t>isBlank</w:t>
-            </w:r>
-            <w:proofErr w:type="spellEnd"/>
-            <w:proofErr w:type="gramEnd"/>
-            <w:r>
-              <w:rPr>
-                <w:rFonts w:ascii="GDS Transport Website Light" w:eastAsia="Times New Roman" w:hAnsi="GDS Transport Website Light" w:cs="Arial"/>
-                <w:b/>
-                <w:bCs/>
-                <w:color w:val="000000"/>
-              </w:rPr>
-              <w:t>(respondents)}&gt;&gt;</w:t>
-            </w:r>
           </w:p>
         </w:tc>
         <w:tc>
@@ -2131,97 +2174,42 @@
           <w:p>
             <w:pPr>
               <w:rPr>
-                <w:rFonts w:ascii="GDS Transport Website Light" w:eastAsia="Times New Roman" w:hAnsi="GDS Transport Website Light" w:cs="Arial"/>
-                <w:b/>
-                <w:bCs/>
-                <w:color w:val="000000"/>
+                <w:rFonts w:ascii="GDS Transport Website Light" w:eastAsia="Times New Roman" w:hAnsi="GDS Transport Website Light" w:cs="Times New Roman"/>
               </w:rPr>
             </w:pPr>
             <w:r>
               <w:rPr>
-                <w:rFonts w:ascii="GDS Transport Website Light" w:eastAsia="Times New Roman" w:hAnsi="GDS Transport Website Light" w:cs="Arial"/>
-                <w:b/>
-                <w:bCs/>
-                <w:color w:val="000000"/>
+                <w:rFonts w:ascii="GDS Transport Website Light" w:eastAsia="Times New Roman" w:hAnsi="GDS Transport Website Light" w:cs="Times New Roman"/>
               </w:rPr>
               <w:t>&lt;&lt;</w:t>
             </w:r>
             <w:proofErr w:type="spellStart"/>
             <w:r>
               <w:rPr>
-                <w:rFonts w:ascii="GDS Transport Website Light" w:eastAsia="Times New Roman" w:hAnsi="GDS Transport Website Light" w:cs="Arial"/>
-                <w:b/>
-                <w:bCs/>
-                <w:color w:val="000000"/>
-              </w:rPr>
-              <w:t>cr</w:t>
+                <w:rFonts w:ascii="GDS Transport Website Light" w:eastAsia="Times New Roman" w:hAnsi="GDS Transport Website Light" w:cs="Times New Roman"/>
+              </w:rPr>
+              <w:t>er</w:t>
             </w:r>
             <w:proofErr w:type="spellEnd"/>
             <w:r>
               <w:rPr>
-                <w:rFonts w:ascii="GDS Transport Website Light" w:eastAsia="Times New Roman" w:hAnsi="GDS Transport Website Light" w:cs="Arial"/>
-                <w:b/>
-                <w:bCs/>
-                <w:color w:val="000000"/>
-              </w:rPr>
-              <w:t>_{</w:t>
+                <w:rFonts w:ascii="GDS Transport Website Light" w:eastAsia="Times New Roman" w:hAnsi="GDS Transport Website Light" w:cs="Times New Roman"/>
+              </w:rPr>
+              <w:t>_{$</w:t>
             </w:r>
             <w:proofErr w:type="spellStart"/>
             <w:r>
               <w:rPr>
-                <w:rFonts w:ascii="GDS Transport Website Light" w:eastAsia="Times New Roman" w:hAnsi="GDS Transport Website Light" w:cs="Arial"/>
-                <w:b/>
-                <w:bCs/>
-                <w:color w:val="000000"/>
-              </w:rPr>
-              <w:t>isBlank</w:t>
+                <w:rFonts w:ascii="GDS Transport Website Light" w:eastAsia="Times New Roman" w:hAnsi="GDS Transport Website Light" w:cs="Times New Roman"/>
+              </w:rPr>
+              <w:t>resProvided</w:t>
             </w:r>
             <w:proofErr w:type="spellEnd"/>
             <w:r>
               <w:rPr>
-                <w:rFonts w:ascii="GDS Transport Website Light" w:eastAsia="Times New Roman" w:hAnsi="GDS Transport Website Light" w:cs="Arial"/>
-                <w:b/>
-                <w:bCs/>
-                <w:color w:val="000000"/>
-              </w:rPr>
-              <w:t>(respondents)}&gt;&gt;</w:t>
-            </w:r>
-          </w:p>
-          <w:p>
-            <w:pPr>
-              <w:rPr>
-                <w:rFonts w:ascii="GDS Transport Website Light" w:eastAsia="Times New Roman" w:hAnsi="GDS Transport Website Light" w:cs="Arial"/>
-                <w:b/>
-                <w:bCs/>
-                <w:color w:val="000000"/>
-              </w:rPr>
-            </w:pPr>
-            <w:r>
-              <w:rPr>
-                <w:rFonts w:ascii="GDS Transport Website Light" w:eastAsia="Times New Roman" w:hAnsi="GDS Transport Website Light" w:cs="Arial"/>
-                <w:b/>
-                <w:bCs/>
-                <w:color w:val="000000"/>
-              </w:rPr>
-              <w:t>Respondent</w:t>
-            </w:r>
-            <w:r>
-              <w:rPr>
-                <w:rFonts w:ascii="GDS Transport Website Light" w:eastAsia="Times New Roman" w:hAnsi="GDS Transport Website Light" w:cs="Arial"/>
-                <w:b/>
-                <w:bCs/>
-                <w:color w:val="000000"/>
-              </w:rPr>
-              <w:t xml:space="preserve"> 1</w:t>
-            </w:r>
-            <w:r>
-              <w:rPr>
-                <w:rFonts w:ascii="GDS Transport Website Light" w:eastAsia="Times New Roman" w:hAnsi="GDS Transport Website Light" w:cs="Arial"/>
-                <w:b/>
-                <w:bCs/>
-                <w:color w:val="000000"/>
-              </w:rPr>
-              <w:t xml:space="preserve">                   </w:t>
+                <w:rFonts w:ascii="GDS Transport Website Light" w:eastAsia="Times New Roman" w:hAnsi="GDS Transport Website Light" w:cs="Times New Roman"/>
+              </w:rPr>
+              <w:t>}&gt;&gt;</w:t>
             </w:r>
           </w:p>
         </w:tc>
@@ -2248,20 +2236,6 @@
                 <w:color w:val="000000"/>
               </w:rPr>
             </w:pPr>
-          </w:p>
-          <w:p>
-            <w:pPr>
-              <w:rPr>
-                <w:rFonts w:ascii="GDS Transport Website Light" w:eastAsia="Times New Roman" w:hAnsi="GDS Transport Website Light" w:cs="Arial"/>
-              </w:rPr>
-            </w:pPr>
-            <w:r>
-              <w:rPr>
-                <w:rFonts w:ascii="GDS Transport Website Light" w:eastAsia="Times New Roman" w:hAnsi="GDS Transport Website Light" w:cs="Arial"/>
-                <w:color w:val="000000"/>
-              </w:rPr>
-              <w:t>BLANK – please complete</w:t>
-            </w:r>
           </w:p>
         </w:tc>
       </w:tr>
@@ -2288,89 +2262,71 @@
           <w:p>
             <w:pPr>
               <w:rPr>
-                <w:rFonts w:ascii="GDS Transport Website Light" w:eastAsia="Times New Roman" w:hAnsi="GDS Transport Website Light" w:cs="Arial"/>
-                <w:b/>
-                <w:bCs/>
-                <w:color w:val="000000"/>
+                <w:rFonts w:ascii="GDS Transport Website Light" w:eastAsia="Times New Roman" w:hAnsi="GDS Transport Website Light" w:cs="Times New Roman"/>
               </w:rPr>
             </w:pPr>
-            <w:r>
-              <w:rPr>
-                <w:rFonts w:ascii="GDS Transport Website Light" w:eastAsia="Times New Roman" w:hAnsi="GDS Transport Website Light" w:cs="Arial"/>
-                <w:b/>
-                <w:bCs/>
-                <w:color w:val="000000"/>
-              </w:rPr>
-              <w:t xml:space="preserve">Respondent 2      </w:t>
-            </w:r>
           </w:p>
           <w:p>
             <w:pPr>
               <w:rPr>
-                <w:rFonts w:ascii="GDS Transport Website Light" w:eastAsia="Times New Roman" w:hAnsi="GDS Transport Website Light" w:cs="Arial"/>
-                <w:b/>
-                <w:bCs/>
-                <w:color w:val="000000"/>
+                <w:rFonts w:ascii="GDS Transport Website Light" w:eastAsia="Times New Roman" w:hAnsi="GDS Transport Website Light" w:cs="Times New Roman"/>
               </w:rPr>
             </w:pPr>
             <w:r>
               <w:rPr>
-                <w:rFonts w:ascii="GDS Transport Website Light" w:eastAsia="Times New Roman" w:hAnsi="GDS Transport Website Light" w:cs="Arial"/>
-                <w:b/>
-                <w:bCs/>
-                <w:color w:val="000000"/>
+                <w:rFonts w:ascii="GDS Transport Website Light" w:eastAsia="Times New Roman" w:hAnsi="GDS Transport Website Light" w:cs="Times New Roman"/>
               </w:rPr>
               <w:t>&lt;&lt;</w:t>
             </w:r>
             <w:proofErr w:type="spellStart"/>
             <w:r>
               <w:rPr>
-                <w:rFonts w:ascii="GDS Transport Website Light" w:eastAsia="Times New Roman" w:hAnsi="GDS Transport Website Light" w:cs="Arial"/>
-                <w:b/>
-                <w:bCs/>
-                <w:color w:val="000000"/>
-              </w:rPr>
-              <w:t>e</w:t>
-            </w:r>
-            <w:r>
-              <w:rPr>
-                <w:rFonts w:ascii="GDS Transport Website Light" w:eastAsia="Times New Roman" w:hAnsi="GDS Transport Website Light" w:cs="Arial"/>
-                <w:b/>
-                <w:bCs/>
-                <w:color w:val="000000"/>
-              </w:rPr>
-              <w:t>r</w:t>
+                <w:rFonts w:ascii="GDS Transport Website Light" w:eastAsia="Times New Roman" w:hAnsi="GDS Transport Website Light" w:cs="Times New Roman"/>
+              </w:rPr>
+              <w:t>cr</w:t>
             </w:r>
             <w:proofErr w:type="spellEnd"/>
             <w:r>
               <w:rPr>
-                <w:rFonts w:ascii="GDS Transport Website Light" w:eastAsia="Times New Roman" w:hAnsi="GDS Transport Website Light" w:cs="Arial"/>
-                <w:b/>
-                <w:bCs/>
-                <w:color w:val="000000"/>
-              </w:rPr>
-              <w:t>_{</w:t>
+                <w:rFonts w:ascii="GDS Transport Website Light" w:eastAsia="Times New Roman" w:hAnsi="GDS Transport Website Light" w:cs="Times New Roman"/>
+              </w:rPr>
+              <w:t>_</w:t>
+            </w:r>
+            <w:proofErr w:type="gramStart"/>
+            <w:r>
+              <w:rPr>
+                <w:rFonts w:ascii="GDS Transport Website Light" w:eastAsia="Times New Roman" w:hAnsi="GDS Transport Website Light" w:cs="Times New Roman"/>
+              </w:rPr>
+              <w:t>{</w:t>
+            </w:r>
+            <w:r>
+              <w:rPr>
+                <w:rFonts w:ascii="GDS Transport Website Light" w:eastAsia="Times New Roman" w:hAnsi="GDS Transport Website Light" w:cs="Times New Roman"/>
+              </w:rPr>
+              <w:t>!$</w:t>
             </w:r>
             <w:proofErr w:type="spellStart"/>
-            <w:r>
-              <w:rPr>
-                <w:rFonts w:ascii="GDS Transport Website Light" w:eastAsia="Times New Roman" w:hAnsi="GDS Transport Website Light" w:cs="Arial"/>
-                <w:b/>
-                <w:bCs/>
-                <w:color w:val="000000"/>
-              </w:rPr>
-              <w:t>isBlank</w:t>
+            <w:proofErr w:type="gramEnd"/>
+            <w:r>
+              <w:rPr>
+                <w:rFonts w:ascii="GDS Transport Website Light" w:eastAsia="Times New Roman" w:hAnsi="GDS Transport Website Light" w:cs="Times New Roman"/>
+              </w:rPr>
+              <w:t>resProvided</w:t>
             </w:r>
             <w:proofErr w:type="spellEnd"/>
             <w:r>
               <w:rPr>
-                <w:rFonts w:ascii="GDS Transport Website Light" w:eastAsia="Times New Roman" w:hAnsi="GDS Transport Website Light" w:cs="Arial"/>
-                <w:b/>
-                <w:bCs/>
-                <w:color w:val="000000"/>
-              </w:rPr>
-              <w:t>(respondents)}&gt;&gt;</w:t>
-            </w:r>
+                <w:rFonts w:ascii="GDS Transport Website Light" w:eastAsia="Times New Roman" w:hAnsi="GDS Transport Website Light" w:cs="Times New Roman"/>
+              </w:rPr>
+              <w:t>}&gt;&gt;</w:t>
+            </w:r>
+          </w:p>
+          <w:p>
+            <w:pPr>
+              <w:rPr>
+                <w:rFonts w:ascii="GDS Transport Website Light" w:eastAsia="Times New Roman" w:hAnsi="GDS Transport Website Light" w:cs="Times New Roman"/>
+              </w:rPr>
+            </w:pPr>
           </w:p>
         </w:tc>
         <w:tc>
@@ -2396,6 +2352,89 @@
                 <w:color w:val="000000"/>
               </w:rPr>
             </w:pPr>
+          </w:p>
+        </w:tc>
+      </w:tr>
+      <w:tr>
+        <w:trPr>
+          <w:trHeight w:val="510"/>
+        </w:trPr>
+        <w:tc>
+          <w:tcPr>
+            <w:tcW w:w="3799" w:type="dxa"/>
+            <w:tcBorders>
+              <w:top w:val="single" w:sz="12" w:space="0" w:color="000000"/>
+              <w:left w:val="single" w:sz="8" w:space="0" w:color="FFFFFF"/>
+              <w:bottom w:val="single" w:sz="12" w:space="0" w:color="000000"/>
+              <w:right w:val="single" w:sz="8" w:space="0" w:color="FFFFFF"/>
+            </w:tcBorders>
+            <w:tcMar>
+              <w:top w:w="100" w:type="dxa"/>
+              <w:left w:w="100" w:type="dxa"/>
+              <w:bottom w:w="100" w:type="dxa"/>
+              <w:right w:w="100" w:type="dxa"/>
+            </w:tcMar>
+          </w:tcPr>
+          <w:p>
+            <w:pPr>
+              <w:rPr>
+                <w:rFonts w:ascii="GDS Transport Website Light" w:eastAsia="Times New Roman" w:hAnsi="GDS Transport Website Light" w:cs="Arial"/>
+                <w:b/>
+                <w:bCs/>
+                <w:color w:val="000000"/>
+              </w:rPr>
+            </w:pPr>
+            <w:r>
+              <w:rPr>
+                <w:rFonts w:ascii="GDS Transport Website Light" w:eastAsia="Times New Roman" w:hAnsi="GDS Transport Website Light" w:cs="Arial"/>
+                <w:b/>
+                <w:bCs/>
+                <w:color w:val="000000"/>
+              </w:rPr>
+              <w:t>Respondent</w:t>
+            </w:r>
+            <w:r>
+              <w:rPr>
+                <w:rFonts w:ascii="GDS Transport Website Light" w:eastAsia="Times New Roman" w:hAnsi="GDS Transport Website Light" w:cs="Arial"/>
+                <w:b/>
+                <w:bCs/>
+                <w:color w:val="000000"/>
+              </w:rPr>
+              <w:t xml:space="preserve"> 1</w:t>
+            </w:r>
+            <w:r>
+              <w:rPr>
+                <w:rFonts w:ascii="GDS Transport Website Light" w:eastAsia="Times New Roman" w:hAnsi="GDS Transport Website Light" w:cs="Arial"/>
+                <w:b/>
+                <w:bCs/>
+                <w:color w:val="000000"/>
+              </w:rPr>
+              <w:t xml:space="preserve">                   </w:t>
+            </w:r>
+          </w:p>
+        </w:tc>
+        <w:tc>
+          <w:tcPr>
+            <w:tcW w:w="6408" w:type="dxa"/>
+            <w:tcBorders>
+              <w:top w:val="single" w:sz="12" w:space="0" w:color="000000"/>
+              <w:left w:val="single" w:sz="8" w:space="0" w:color="FFFFFF"/>
+              <w:bottom w:val="single" w:sz="12" w:space="0" w:color="000000"/>
+              <w:right w:val="single" w:sz="8" w:space="0" w:color="FFFFFF"/>
+            </w:tcBorders>
+            <w:tcMar>
+              <w:top w:w="100" w:type="dxa"/>
+              <w:left w:w="100" w:type="dxa"/>
+              <w:bottom w:w="100" w:type="dxa"/>
+              <w:right w:w="100" w:type="dxa"/>
+            </w:tcMar>
+          </w:tcPr>
+          <w:p>
+            <w:pPr>
+              <w:rPr>
+                <w:rFonts w:ascii="GDS Transport Website Light" w:eastAsia="Times New Roman" w:hAnsi="GDS Transport Website Light" w:cs="Arial"/>
+              </w:rPr>
+            </w:pPr>
             <w:r>
               <w:rPr>
                 <w:rFonts w:ascii="GDS Transport Website Light" w:eastAsia="Times New Roman" w:hAnsi="GDS Transport Website Light" w:cs="Arial"/>
@@ -2403,6 +2442,197 @@
               </w:rPr>
               <w:t>BLANK – please complete</w:t>
             </w:r>
+            <w:r>
+              <w:rPr>
+                <w:rFonts w:ascii="GDS Transport Website Light" w:eastAsia="Times New Roman" w:hAnsi="GDS Transport Website Light" w:cs="Arial"/>
+              </w:rPr>
+              <w:t xml:space="preserve"> </w:t>
+            </w:r>
+          </w:p>
+        </w:tc>
+      </w:tr>
+      <w:tr>
+        <w:trPr>
+          <w:trHeight w:val="510"/>
+        </w:trPr>
+        <w:tc>
+          <w:tcPr>
+            <w:tcW w:w="3799" w:type="dxa"/>
+            <w:tcBorders>
+              <w:top w:val="single" w:sz="12" w:space="0" w:color="000000"/>
+              <w:left w:val="single" w:sz="8" w:space="0" w:color="FFFFFF"/>
+              <w:bottom w:val="single" w:sz="12" w:space="0" w:color="000000"/>
+              <w:right w:val="single" w:sz="8" w:space="0" w:color="FFFFFF"/>
+            </w:tcBorders>
+            <w:tcMar>
+              <w:top w:w="100" w:type="dxa"/>
+              <w:left w:w="100" w:type="dxa"/>
+              <w:bottom w:w="100" w:type="dxa"/>
+              <w:right w:w="100" w:type="dxa"/>
+            </w:tcMar>
+          </w:tcPr>
+          <w:p>
+            <w:pPr>
+              <w:rPr>
+                <w:rFonts w:ascii="GDS Transport Website Light" w:eastAsia="Times New Roman" w:hAnsi="GDS Transport Website Light" w:cs="Arial"/>
+                <w:b/>
+                <w:bCs/>
+                <w:color w:val="000000"/>
+              </w:rPr>
+            </w:pPr>
+            <w:r>
+              <w:rPr>
+                <w:rFonts w:ascii="GDS Transport Website Light" w:eastAsia="Times New Roman" w:hAnsi="GDS Transport Website Light" w:cs="Arial"/>
+                <w:b/>
+                <w:bCs/>
+                <w:color w:val="000000"/>
+              </w:rPr>
+              <w:t xml:space="preserve">Respondent 2      </w:t>
+            </w:r>
+          </w:p>
+        </w:tc>
+        <w:tc>
+          <w:tcPr>
+            <w:tcW w:w="6408" w:type="dxa"/>
+            <w:tcBorders>
+              <w:top w:val="single" w:sz="12" w:space="0" w:color="000000"/>
+              <w:left w:val="single" w:sz="8" w:space="0" w:color="FFFFFF"/>
+              <w:bottom w:val="single" w:sz="12" w:space="0" w:color="000000"/>
+              <w:right w:val="single" w:sz="8" w:space="0" w:color="FFFFFF"/>
+            </w:tcBorders>
+            <w:tcMar>
+              <w:top w:w="100" w:type="dxa"/>
+              <w:left w:w="100" w:type="dxa"/>
+              <w:bottom w:w="100" w:type="dxa"/>
+              <w:right w:w="100" w:type="dxa"/>
+            </w:tcMar>
+          </w:tcPr>
+          <w:p>
+            <w:pPr>
+              <w:rPr>
+                <w:rFonts w:ascii="GDS Transport Website Light" w:eastAsia="Times New Roman" w:hAnsi="GDS Transport Website Light" w:cs="Arial"/>
+                <w:color w:val="000000"/>
+              </w:rPr>
+            </w:pPr>
+            <w:r>
+              <w:rPr>
+                <w:rFonts w:ascii="GDS Transport Website Light" w:eastAsia="Times New Roman" w:hAnsi="GDS Transport Website Light" w:cs="Arial"/>
+                <w:color w:val="000000"/>
+              </w:rPr>
+              <w:t>BLANK – please complete</w:t>
+            </w:r>
+          </w:p>
+        </w:tc>
+      </w:tr>
+      <w:tr>
+        <w:trPr>
+          <w:trHeight w:val="510"/>
+        </w:trPr>
+        <w:tc>
+          <w:tcPr>
+            <w:tcW w:w="3799" w:type="dxa"/>
+            <w:tcBorders>
+              <w:top w:val="single" w:sz="12" w:space="0" w:color="000000"/>
+              <w:left w:val="single" w:sz="8" w:space="0" w:color="FFFFFF"/>
+              <w:bottom w:val="single" w:sz="12" w:space="0" w:color="000000"/>
+              <w:right w:val="single" w:sz="8" w:space="0" w:color="FFFFFF"/>
+            </w:tcBorders>
+            <w:tcMar>
+              <w:top w:w="100" w:type="dxa"/>
+              <w:left w:w="100" w:type="dxa"/>
+              <w:bottom w:w="100" w:type="dxa"/>
+              <w:right w:w="100" w:type="dxa"/>
+            </w:tcMar>
+          </w:tcPr>
+          <w:p>
+            <w:pPr>
+              <w:rPr>
+                <w:rFonts w:ascii="GDS Transport Website Light" w:eastAsia="Times New Roman" w:hAnsi="GDS Transport Website Light" w:cs="Times New Roman"/>
+              </w:rPr>
+            </w:pPr>
+            <w:r>
+              <w:rPr>
+                <w:rFonts w:ascii="GDS Transport Website Light" w:eastAsia="Times New Roman" w:hAnsi="GDS Transport Website Light" w:cs="Times New Roman"/>
+              </w:rPr>
+              <w:t>&lt;&lt;</w:t>
+            </w:r>
+            <w:proofErr w:type="spellStart"/>
+            <w:r>
+              <w:rPr>
+                <w:rFonts w:ascii="GDS Transport Website Light" w:eastAsia="Times New Roman" w:hAnsi="GDS Transport Website Light" w:cs="Times New Roman"/>
+              </w:rPr>
+              <w:t>e</w:t>
+            </w:r>
+            <w:r>
+              <w:rPr>
+                <w:rFonts w:ascii="GDS Transport Website Light" w:eastAsia="Times New Roman" w:hAnsi="GDS Transport Website Light" w:cs="Times New Roman"/>
+              </w:rPr>
+              <w:t>r</w:t>
+            </w:r>
+            <w:proofErr w:type="spellEnd"/>
+            <w:r>
+              <w:rPr>
+                <w:rFonts w:ascii="GDS Transport Website Light" w:eastAsia="Times New Roman" w:hAnsi="GDS Transport Website Light" w:cs="Times New Roman"/>
+              </w:rPr>
+              <w:t>_</w:t>
+            </w:r>
+            <w:proofErr w:type="gramStart"/>
+            <w:r>
+              <w:rPr>
+                <w:rFonts w:ascii="GDS Transport Website Light" w:eastAsia="Times New Roman" w:hAnsi="GDS Transport Website Light" w:cs="Times New Roman"/>
+              </w:rPr>
+              <w:t>{!$</w:t>
+            </w:r>
+            <w:proofErr w:type="spellStart"/>
+            <w:proofErr w:type="gramEnd"/>
+            <w:r>
+              <w:rPr>
+                <w:rFonts w:ascii="GDS Transport Website Light" w:eastAsia="Times New Roman" w:hAnsi="GDS Transport Website Light" w:cs="Times New Roman"/>
+              </w:rPr>
+              <w:t>resProvided</w:t>
+            </w:r>
+            <w:proofErr w:type="spellEnd"/>
+            <w:r>
+              <w:rPr>
+                <w:rFonts w:ascii="GDS Transport Website Light" w:eastAsia="Times New Roman" w:hAnsi="GDS Transport Website Light" w:cs="Times New Roman"/>
+              </w:rPr>
+              <w:t>}&gt;&gt;</w:t>
+            </w:r>
+          </w:p>
+          <w:p>
+            <w:pPr>
+              <w:rPr>
+                <w:rFonts w:ascii="GDS Transport Website Light" w:eastAsia="Times New Roman" w:hAnsi="GDS Transport Website Light" w:cs="Arial"/>
+                <w:b/>
+                <w:bCs/>
+                <w:color w:val="000000"/>
+              </w:rPr>
+            </w:pPr>
+          </w:p>
+        </w:tc>
+        <w:tc>
+          <w:tcPr>
+            <w:tcW w:w="6408" w:type="dxa"/>
+            <w:tcBorders>
+              <w:top w:val="single" w:sz="12" w:space="0" w:color="000000"/>
+              <w:left w:val="single" w:sz="8" w:space="0" w:color="FFFFFF"/>
+              <w:bottom w:val="single" w:sz="12" w:space="0" w:color="000000"/>
+              <w:right w:val="single" w:sz="8" w:space="0" w:color="FFFFFF"/>
+            </w:tcBorders>
+            <w:tcMar>
+              <w:top w:w="100" w:type="dxa"/>
+              <w:left w:w="100" w:type="dxa"/>
+              <w:bottom w:w="100" w:type="dxa"/>
+              <w:right w:w="100" w:type="dxa"/>
+            </w:tcMar>
+          </w:tcPr>
+          <w:p>
+            <w:pPr>
+              <w:rPr>
+                <w:rFonts w:ascii="GDS Transport Website Light" w:eastAsia="Times New Roman" w:hAnsi="GDS Transport Website Light" w:cs="Arial"/>
+                <w:color w:val="000000"/>
+              </w:rPr>
+            </w:pPr>
           </w:p>
         </w:tc>
       </w:tr>
@@ -2416,11 +2646,20 @@
     </w:p>
     <w:p>
       <w:pPr>
+        <w:rPr>
+          <w:rFonts w:ascii="GDS Transport Website Light" w:eastAsia="Times New Roman" w:hAnsi="GDS Transport Website Light" w:cs="Times New Roman"/>
+        </w:rPr>
+      </w:pPr>
+    </w:p>
+    <w:p>
+      <w:pPr>
         <w:ind w:left="-567" w:right="-608"/>
         <w:rPr>
           <w:rFonts w:ascii="GDS Transport Website Light" w:eastAsia="Times New Roman" w:hAnsi="GDS Transport Website Light" w:cs="Times New Roman"/>
         </w:rPr>
       </w:pPr>
+      <w:bookmarkStart w:id="0" w:name="_GoBack"/>
+      <w:bookmarkEnd w:id="0"/>
       <w:r>
         <w:rPr>
           <w:rFonts w:ascii="GDS Transport Website Light" w:eastAsia="Times New Roman" w:hAnsi="GDS Transport Website Light" w:cs="Arial"/>
@@ -2826,6 +3065,7 @@
           <w:rFonts w:ascii="GDS Transport Website Light" w:eastAsia="Times New Roman" w:hAnsi="GDS Transport Website Light" w:cs="Arial"/>
           <w:color w:val="000000"/>
         </w:rPr>
+        <w:lastRenderedPageBreak/>
         <w:t>&lt;&lt;</w:t>
       </w:r>
       <w:proofErr w:type="spellStart"/>
@@ -3585,8 +3825,6 @@
           <w:rFonts w:ascii="GDS Transport Website Light" w:eastAsia="Times New Roman" w:hAnsi="GDS Transport Website Light" w:cs="Times New Roman"/>
         </w:rPr>
       </w:pPr>
-      <w:bookmarkStart w:id="0" w:name="_GoBack"/>
-      <w:bookmarkEnd w:id="0"/>
     </w:p>
     <w:sectPr>
       <w:footerReference w:type="even" r:id="rId8"/>
@@ -3712,14 +3950,27 @@
     <w:r>
       <w:t xml:space="preserve"> of </w:t>
     </w:r>
-    <w:fldSimple w:instr=" NUMPAGES  \* MERGEFORMAT ">
-      <w:r>
-        <w:rPr>
-          <w:noProof/>
-        </w:rPr>
-        <w:t>5</w:t>
-      </w:r>
-    </w:fldSimple>
+    <w:r>
+      <w:fldChar w:fldCharType="begin"/>
+    </w:r>
+    <w:r>
+      <w:instrText xml:space="preserve"> NUMPAGES  \* MERGEFORMAT </w:instrText>
+    </w:r>
+    <w:r>
+      <w:fldChar w:fldCharType="separate"/>
+    </w:r>
+    <w:r>
+      <w:rPr>
+        <w:noProof/>
+      </w:rPr>
+      <w:t>5</w:t>
+    </w:r>
+    <w:r>
+      <w:rPr>
+        <w:noProof/>
+      </w:rPr>
+      <w:fldChar w:fldCharType="end"/>
+    </w:r>
   </w:p>
 </w:ftr>
 </file>

</xml_diff>

<commit_message>
Updating draft sdo template
</commit_message>
<xml_diff>
--- a/docker/docmosis/templates/FL-PLW-STD-ENG-00099.docx
+++ b/docker/docmosis/templates/FL-PLW-STD-ENG-00099.docx
@@ -1492,9 +1492,14 @@
         <w:spacing w:after="240"/>
         <w:rPr>
           <w:rFonts w:ascii="GDS Transport Website Light" w:eastAsia="Times New Roman" w:hAnsi="GDS Transport Website Light" w:cs="Times New Roman"/>
-          <w:color w:val="000000" w:themeColor="text1"/>
-        </w:rPr>
-      </w:pPr>
+        </w:rPr>
+      </w:pPr>
+      <w:r>
+        <w:rPr>
+          <w:rFonts w:ascii="GDS Transport Website Light" w:eastAsia="Times New Roman" w:hAnsi="GDS Transport Website Light" w:cs="Times New Roman"/>
+        </w:rPr>
+        <w:tab/>
+      </w:r>
     </w:p>
     <w:p>
       <w:pPr>
@@ -1503,32 +1508,10 @@
           <w:rFonts w:ascii="GDS Transport Website Light" w:eastAsia="Times New Roman" w:hAnsi="GDS Transport Website Light" w:cs="Times New Roman"/>
         </w:rPr>
       </w:pPr>
-    </w:p>
-    <w:p>
-      <w:pPr>
-        <w:spacing w:after="240"/>
+      <w:r>
         <w:rPr>
           <w:rFonts w:ascii="GDS Transport Website Light" w:eastAsia="Times New Roman" w:hAnsi="GDS Transport Website Light" w:cs="Times New Roman"/>
         </w:rPr>
-      </w:pPr>
-      <w:r>
-        <w:rPr>
-          <w:rFonts w:ascii="GDS Transport Website Light" w:eastAsia="Times New Roman" w:hAnsi="GDS Transport Website Light" w:cs="Times New Roman"/>
-        </w:rPr>
-        <w:tab/>
-      </w:r>
-    </w:p>
-    <w:p>
-      <w:pPr>
-        <w:rPr>
-          <w:rFonts w:ascii="GDS Transport Website Light" w:eastAsia="Times New Roman" w:hAnsi="GDS Transport Website Light" w:cs="Times New Roman"/>
-        </w:rPr>
-      </w:pPr>
-      <w:r>
-        <w:rPr>
-          <w:rFonts w:ascii="GDS Transport Website Light" w:eastAsia="Times New Roman" w:hAnsi="GDS Transport Website Light" w:cs="Times New Roman"/>
-        </w:rPr>
-        <w:lastRenderedPageBreak/>
         <w:t>&lt;&lt;$</w:t>
       </w:r>
       <w:proofErr w:type="spellStart"/>
@@ -1610,6 +1593,7 @@
                 <w:bCs/>
                 <w:color w:val="000000"/>
               </w:rPr>
+              <w:lastRenderedPageBreak/>
               <w:t>Parties in the case</w:t>
             </w:r>
           </w:p>
@@ -2561,13 +2545,7 @@
               <w:rPr>
                 <w:rFonts w:ascii="GDS Transport Website Light" w:eastAsia="Times New Roman" w:hAnsi="GDS Transport Website Light" w:cs="Times New Roman"/>
               </w:rPr>
-              <w:t>e</w:t>
-            </w:r>
-            <w:r>
-              <w:rPr>
-                <w:rFonts w:ascii="GDS Transport Website Light" w:eastAsia="Times New Roman" w:hAnsi="GDS Transport Website Light" w:cs="Times New Roman"/>
-              </w:rPr>
-              <w:t>r</w:t>
+              <w:t>er</w:t>
             </w:r>
             <w:proofErr w:type="spellEnd"/>
             <w:r>
@@ -2658,33 +2636,173 @@
           <w:rFonts w:ascii="GDS Transport Website Light" w:eastAsia="Times New Roman" w:hAnsi="GDS Transport Website Light" w:cs="Times New Roman"/>
         </w:rPr>
       </w:pPr>
+      <w:r>
+        <w:rPr>
+          <w:rFonts w:ascii="GDS Transport Website Light" w:eastAsia="Times New Roman" w:hAnsi="GDS Transport Website Light" w:cs="Arial"/>
+          <w:b/>
+          <w:bCs/>
+          <w:color w:val="000000"/>
+          <w:sz w:val="32"/>
+          <w:szCs w:val="32"/>
+        </w:rPr>
+        <w:t>Orders </w:t>
+      </w:r>
+    </w:p>
+    <w:p>
+      <w:pPr>
+        <w:rPr>
+          <w:rFonts w:ascii="GDS Transport Website Light" w:eastAsia="Times New Roman" w:hAnsi="GDS Transport Website Light" w:cs="Times New Roman"/>
+        </w:rPr>
+      </w:pPr>
+    </w:p>
+    <w:p>
+      <w:pPr>
+        <w:ind w:left="-567" w:right="-608"/>
+        <w:rPr>
+          <w:rFonts w:ascii="GDS Transport Website Light" w:eastAsia="Times New Roman" w:hAnsi="GDS Transport Website Light" w:cs="Arial"/>
+          <w:color w:val="000000"/>
+        </w:rPr>
+      </w:pPr>
+      <w:r>
+        <w:rPr>
+          <w:rFonts w:ascii="GDS Transport Website Light" w:eastAsia="Times New Roman" w:hAnsi="GDS Transport Website Light" w:cs="Arial"/>
+          <w:b/>
+          <w:bCs/>
+          <w:color w:val="000000"/>
+        </w:rPr>
+        <w:t xml:space="preserve">1. </w:t>
+      </w:r>
+      <w:r>
+        <w:rPr>
+          <w:rFonts w:ascii="GDS Transport Website Light" w:eastAsia="Times New Roman" w:hAnsi="GDS Transport Website Light" w:cs="Arial"/>
+          <w:color w:val="000000"/>
+        </w:rPr>
+        <w:t>This case is allocated for case management to</w:t>
+      </w:r>
+      <w:r>
+        <w:rPr>
+          <w:rFonts w:ascii="GDS Transport Website Light" w:eastAsia="Times New Roman" w:hAnsi="GDS Transport Website Light" w:cs="Arial"/>
+          <w:color w:val="000000"/>
+        </w:rPr>
+        <w:t xml:space="preserve"> </w:t>
+      </w:r>
+      <w:r>
+        <w:rPr>
+          <w:rFonts w:ascii="GDS Transport Website Light" w:eastAsia="Times New Roman" w:hAnsi="GDS Transport Website Light" w:cs="Arial"/>
+          <w:color w:val="000000"/>
+        </w:rPr>
+        <w:t>BLANK – please complete</w:t>
+      </w:r>
+      <w:r>
+        <w:rPr>
+          <w:rFonts w:ascii="GDS Transport Website Light" w:eastAsia="Times New Roman" w:hAnsi="GDS Transport Website Light" w:cs="Arial"/>
+          <w:color w:val="000000"/>
+        </w:rPr>
+        <w:t>. They will oversee the case and make decisions at all hearings.</w:t>
+      </w:r>
+    </w:p>
+    <w:p>
+      <w:pPr>
+        <w:ind w:left="-567" w:right="-608"/>
+        <w:rPr>
+          <w:rFonts w:ascii="GDS Transport Website Light" w:eastAsia="Times New Roman" w:hAnsi="GDS Transport Website Light" w:cs="Arial"/>
+          <w:color w:val="000000"/>
+        </w:rPr>
+      </w:pPr>
+    </w:p>
+    <w:p>
+      <w:pPr>
+        <w:ind w:left="-567" w:right="-608"/>
+        <w:rPr>
+          <w:rFonts w:ascii="GDS Transport Website Light" w:eastAsia="Times New Roman" w:hAnsi="GDS Transport Website Light" w:cs="Arial"/>
+          <w:b/>
+          <w:bCs/>
+          <w:color w:val="000000"/>
+          <w:sz w:val="28"/>
+          <w:szCs w:val="28"/>
+        </w:rPr>
+      </w:pPr>
+      <w:r>
+        <w:rPr>
+          <w:rFonts w:ascii="GDS Transport Website Light" w:eastAsia="Times New Roman" w:hAnsi="GDS Transport Website Light" w:cs="Arial"/>
+          <w:b/>
+          <w:bCs/>
+          <w:color w:val="000000"/>
+          <w:sz w:val="28"/>
+          <w:szCs w:val="28"/>
+        </w:rPr>
+        <w:t>For all parties</w:t>
+      </w:r>
+    </w:p>
+    <w:p>
+      <w:pPr>
+        <w:ind w:left="-567" w:right="-608"/>
+        <w:rPr>
+          <w:rFonts w:ascii="GDS Transport Website Light" w:eastAsia="Times New Roman" w:hAnsi="GDS Transport Website Light" w:cs="Arial"/>
+          <w:b/>
+          <w:bCs/>
+          <w:color w:val="000000"/>
+          <w:sz w:val="28"/>
+          <w:szCs w:val="28"/>
+        </w:rPr>
+      </w:pPr>
+    </w:p>
+    <w:p>
+      <w:pPr>
+        <w:ind w:left="-567" w:right="-608"/>
+        <w:rPr>
+          <w:rFonts w:ascii="GDS Transport Website Light" w:eastAsia="Times New Roman" w:hAnsi="GDS Transport Website Light" w:cs="Arial"/>
+          <w:color w:val="000000"/>
+        </w:rPr>
+      </w:pPr>
+      <w:r>
+        <w:rPr>
+          <w:rFonts w:ascii="GDS Transport Website Light" w:eastAsia="Times New Roman" w:hAnsi="GDS Transport Website Light" w:cs="Arial"/>
+          <w:color w:val="000000"/>
+        </w:rPr>
+        <w:t>&lt;&lt;</w:t>
+      </w:r>
+      <w:proofErr w:type="spellStart"/>
+      <w:r>
+        <w:rPr>
+          <w:rFonts w:ascii="GDS Transport Website Light" w:eastAsia="Times New Roman" w:hAnsi="GDS Transport Website Light" w:cs="Arial"/>
+          <w:color w:val="000000"/>
+        </w:rPr>
+        <w:t>r</w:t>
+      </w:r>
+      <w:r>
+        <w:rPr>
+          <w:rFonts w:ascii="GDS Transport Website Light" w:eastAsia="Times New Roman" w:hAnsi="GDS Transport Website Light" w:cs="Arial"/>
+          <w:color w:val="000000"/>
+        </w:rPr>
+        <w:t>s</w:t>
+      </w:r>
+      <w:r>
+        <w:rPr>
+          <w:rFonts w:ascii="GDS Transport Website Light" w:eastAsia="Times New Roman" w:hAnsi="GDS Transport Website Light" w:cs="Arial"/>
+          <w:color w:val="000000"/>
+        </w:rPr>
+        <w:t>_allParties</w:t>
+      </w:r>
+      <w:proofErr w:type="spellEnd"/>
+      <w:r>
+        <w:rPr>
+          <w:rFonts w:ascii="GDS Transport Website Light" w:eastAsia="Times New Roman" w:hAnsi="GDS Transport Website Light" w:cs="Arial"/>
+          <w:color w:val="000000"/>
+        </w:rPr>
+        <w:t>&gt;&gt;</w:t>
+      </w:r>
       <w:bookmarkStart w:id="0" w:name="_GoBack"/>
       <w:bookmarkEnd w:id="0"/>
-      <w:r>
+    </w:p>
+    <w:p>
+      <w:pPr>
+        <w:ind w:left="-567" w:right="-608"/>
         <w:rPr>
           <w:rFonts w:ascii="GDS Transport Website Light" w:eastAsia="Times New Roman" w:hAnsi="GDS Transport Website Light" w:cs="Arial"/>
           <w:b/>
           <w:bCs/>
           <w:color w:val="000000"/>
-          <w:sz w:val="32"/>
-          <w:szCs w:val="32"/>
-        </w:rPr>
-        <w:t>Orders </w:t>
-      </w:r>
-    </w:p>
-    <w:p>
-      <w:pPr>
-        <w:rPr>
-          <w:rFonts w:ascii="GDS Transport Website Light" w:eastAsia="Times New Roman" w:hAnsi="GDS Transport Website Light" w:cs="Times New Roman"/>
-        </w:rPr>
-      </w:pPr>
-    </w:p>
-    <w:p>
-      <w:pPr>
-        <w:ind w:left="-567" w:right="-608"/>
-        <w:rPr>
-          <w:rFonts w:ascii="GDS Transport Website Light" w:eastAsia="Times New Roman" w:hAnsi="GDS Transport Website Light" w:cs="Arial"/>
-          <w:color w:val="000000"/>
         </w:rPr>
       </w:pPr>
       <w:r>
@@ -2694,73 +2812,320 @@
           <w:bCs/>
           <w:color w:val="000000"/>
         </w:rPr>
-        <w:t xml:space="preserve">1. </w:t>
-      </w:r>
-      <w:r>
-        <w:rPr>
-          <w:rFonts w:ascii="GDS Transport Website Light" w:eastAsia="Times New Roman" w:hAnsi="GDS Transport Website Light" w:cs="Arial"/>
-          <w:color w:val="000000"/>
-        </w:rPr>
-        <w:t>This case is allocated for case management to</w:t>
-      </w:r>
-      <w:r>
-        <w:rPr>
-          <w:rFonts w:ascii="GDS Transport Website Light" w:eastAsia="Times New Roman" w:hAnsi="GDS Transport Website Light" w:cs="Arial"/>
-          <w:color w:val="000000"/>
-        </w:rPr>
-        <w:t xml:space="preserve"> </w:t>
-      </w:r>
-      <w:r>
-        <w:rPr>
-          <w:rFonts w:ascii="GDS Transport Website Light" w:eastAsia="Times New Roman" w:hAnsi="GDS Transport Website Light" w:cs="Arial"/>
-          <w:color w:val="000000"/>
-        </w:rPr>
-        <w:t>BLANK – please complete</w:t>
-      </w:r>
-      <w:r>
-        <w:rPr>
-          <w:rFonts w:ascii="GDS Transport Website Light" w:eastAsia="Times New Roman" w:hAnsi="GDS Transport Website Light" w:cs="Arial"/>
-          <w:color w:val="000000"/>
-        </w:rPr>
-        <w:t>. They will oversee the case and make decisions at all hearings.</w:t>
-      </w:r>
-    </w:p>
-    <w:p>
-      <w:pPr>
-        <w:ind w:left="-567" w:right="-608"/>
-        <w:rPr>
-          <w:rFonts w:ascii="GDS Transport Website Light" w:eastAsia="Times New Roman" w:hAnsi="GDS Transport Website Light" w:cs="Arial"/>
-          <w:color w:val="000000"/>
-        </w:rPr>
-      </w:pPr>
-    </w:p>
-    <w:p>
-      <w:pPr>
-        <w:ind w:left="-567" w:right="-608"/>
+        <w:t>&lt;</w:t>
+      </w:r>
+      <w:r>
         <w:rPr>
           <w:rFonts w:ascii="GDS Transport Website Light" w:eastAsia="Times New Roman" w:hAnsi="GDS Transport Website Light" w:cs="Arial"/>
           <w:b/>
           <w:bCs/>
           <w:color w:val="000000"/>
+        </w:rPr>
+        <w:t>&lt;</w:t>
+      </w:r>
+      <w:r>
+        <w:rPr>
+          <w:rFonts w:ascii="GDS Transport Website Light" w:eastAsia="Times New Roman" w:hAnsi="GDS Transport Website Light" w:cs="Arial"/>
+          <w:b/>
+          <w:bCs/>
+          <w:color w:val="000000"/>
+        </w:rPr>
+        <w:t>title&gt;&gt;</w:t>
+      </w:r>
+    </w:p>
+    <w:p>
+      <w:pPr>
+        <w:ind w:left="-567" w:right="-608"/>
+        <w:rPr>
+          <w:rFonts w:ascii="GDS Transport Website Light" w:eastAsia="Times New Roman" w:hAnsi="GDS Transport Website Light" w:cs="Arial"/>
+          <w:color w:val="000000"/>
+        </w:rPr>
+      </w:pPr>
+      <w:r>
+        <w:rPr>
+          <w:rFonts w:ascii="GDS Transport Website Light" w:eastAsia="Times New Roman" w:hAnsi="GDS Transport Website Light" w:cs="Arial"/>
+          <w:color w:val="000000"/>
+        </w:rPr>
+        <w:br/>
+        <w:t>&lt;&lt;</w:t>
+      </w:r>
+      <w:r>
+        <w:rPr>
+          <w:rFonts w:ascii="GDS Transport Website Light" w:eastAsia="Times New Roman" w:hAnsi="GDS Transport Website Light" w:cs="Arial"/>
+          <w:color w:val="000000"/>
+        </w:rPr>
+        <w:t>body</w:t>
+      </w:r>
+      <w:r>
+        <w:rPr>
+          <w:rFonts w:ascii="GDS Transport Website Light" w:eastAsia="Times New Roman" w:hAnsi="GDS Transport Website Light" w:cs="Arial"/>
+          <w:color w:val="000000"/>
+        </w:rPr>
+        <w:t>&gt;&gt;</w:t>
+      </w:r>
+    </w:p>
+    <w:p>
+      <w:pPr>
+        <w:ind w:left="-567" w:right="-608"/>
+        <w:rPr>
+          <w:rFonts w:ascii="GDS Transport Website Light" w:eastAsia="Times New Roman" w:hAnsi="GDS Transport Website Light" w:cs="Arial"/>
+          <w:color w:val="000000"/>
+        </w:rPr>
+      </w:pPr>
+    </w:p>
+    <w:p>
+      <w:pPr>
+        <w:ind w:left="-567" w:right="-608"/>
+        <w:rPr>
+          <w:rFonts w:ascii="GDS Transport Website Light" w:eastAsia="Times New Roman" w:hAnsi="GDS Transport Website Light" w:cs="Arial"/>
+          <w:color w:val="000000"/>
+        </w:rPr>
+      </w:pPr>
+      <w:r>
+        <w:rPr>
+          <w:rFonts w:ascii="GDS Transport Website Light" w:eastAsia="Times New Roman" w:hAnsi="GDS Transport Website Light" w:cs="Arial"/>
+          <w:color w:val="000000"/>
+        </w:rPr>
+        <w:t>&lt;&lt;</w:t>
+      </w:r>
+      <w:proofErr w:type="spellStart"/>
+      <w:r>
+        <w:rPr>
+          <w:rFonts w:ascii="GDS Transport Website Light" w:eastAsia="Times New Roman" w:hAnsi="GDS Transport Website Light" w:cs="Arial"/>
+          <w:color w:val="000000"/>
+        </w:rPr>
+        <w:t>e</w:t>
+      </w:r>
+      <w:r>
+        <w:rPr>
+          <w:rFonts w:ascii="GDS Transport Website Light" w:eastAsia="Times New Roman" w:hAnsi="GDS Transport Website Light" w:cs="Arial"/>
+          <w:color w:val="000000"/>
+        </w:rPr>
+        <w:t>s</w:t>
+      </w:r>
+      <w:r>
+        <w:rPr>
+          <w:rFonts w:ascii="GDS Transport Website Light" w:eastAsia="Times New Roman" w:hAnsi="GDS Transport Website Light" w:cs="Arial"/>
+          <w:color w:val="000000"/>
+        </w:rPr>
+        <w:t>_allParties</w:t>
+      </w:r>
+      <w:proofErr w:type="spellEnd"/>
+      <w:r>
+        <w:rPr>
+          <w:rFonts w:ascii="GDS Transport Website Light" w:eastAsia="Times New Roman" w:hAnsi="GDS Transport Website Light" w:cs="Arial"/>
+          <w:color w:val="000000"/>
+        </w:rPr>
+        <w:t>&gt;&gt;</w:t>
+      </w:r>
+    </w:p>
+    <w:p>
+      <w:pPr>
+        <w:rPr>
+          <w:rFonts w:ascii="GDS Transport Website Light" w:eastAsia="Times New Roman" w:hAnsi="GDS Transport Website Light" w:cs="Times New Roman"/>
+        </w:rPr>
+      </w:pPr>
+    </w:p>
+    <w:p>
+      <w:pPr>
+        <w:ind w:left="-567" w:right="-608"/>
+        <w:rPr>
+          <w:rFonts w:ascii="GDS Transport Website Light" w:eastAsia="Times New Roman" w:hAnsi="GDS Transport Website Light" w:cs="Times New Roman"/>
+        </w:rPr>
+      </w:pPr>
+      <w:r>
+        <w:rPr>
+          <w:rFonts w:ascii="GDS Transport Website Light" w:eastAsia="Times New Roman" w:hAnsi="GDS Transport Website Light" w:cs="Arial"/>
+          <w:b/>
+          <w:bCs/>
+          <w:color w:val="000000"/>
           <w:sz w:val="28"/>
           <w:szCs w:val="28"/>
         </w:rPr>
-      </w:pPr>
-      <w:r>
+        <w:t>For the local authority </w:t>
+      </w:r>
+    </w:p>
+    <w:p>
+      <w:pPr>
+        <w:ind w:right="-608"/>
+        <w:rPr>
+          <w:rFonts w:ascii="GDS Transport Website Light" w:eastAsia="Times New Roman" w:hAnsi="GDS Transport Website Light" w:cs="Arial"/>
+          <w:color w:val="000000"/>
+        </w:rPr>
+      </w:pPr>
+    </w:p>
+    <w:p>
+      <w:pPr>
+        <w:ind w:left="-567" w:right="-608"/>
+        <w:rPr>
+          <w:rFonts w:ascii="GDS Transport Website Light" w:eastAsia="Times New Roman" w:hAnsi="GDS Transport Website Light" w:cs="Arial"/>
+          <w:color w:val="000000"/>
+        </w:rPr>
+      </w:pPr>
+      <w:r>
+        <w:rPr>
+          <w:rFonts w:ascii="GDS Transport Website Light" w:eastAsia="Times New Roman" w:hAnsi="GDS Transport Website Light" w:cs="Arial"/>
+          <w:color w:val="000000"/>
+        </w:rPr>
+        <w:t>&lt;&lt;</w:t>
+      </w:r>
+      <w:proofErr w:type="spellStart"/>
+      <w:r>
+        <w:rPr>
+          <w:rFonts w:ascii="GDS Transport Website Light" w:eastAsia="Times New Roman" w:hAnsi="GDS Transport Website Light" w:cs="Arial"/>
+          <w:color w:val="000000"/>
+        </w:rPr>
+        <w:t>r</w:t>
+      </w:r>
+      <w:r>
+        <w:rPr>
+          <w:rFonts w:ascii="GDS Transport Website Light" w:eastAsia="Times New Roman" w:hAnsi="GDS Transport Website Light" w:cs="Arial"/>
+          <w:color w:val="000000"/>
+        </w:rPr>
+        <w:t>s</w:t>
+      </w:r>
+      <w:r>
+        <w:rPr>
+          <w:rFonts w:ascii="GDS Transport Website Light" w:eastAsia="Times New Roman" w:hAnsi="GDS Transport Website Light" w:cs="Arial"/>
+          <w:color w:val="000000"/>
+        </w:rPr>
+        <w:t>_localAuthorityDirections</w:t>
+      </w:r>
+      <w:proofErr w:type="spellEnd"/>
+      <w:r>
+        <w:rPr>
+          <w:rFonts w:ascii="GDS Transport Website Light" w:eastAsia="Times New Roman" w:hAnsi="GDS Transport Website Light" w:cs="Arial"/>
+          <w:color w:val="000000"/>
+        </w:rPr>
+        <w:t>&gt;&gt;</w:t>
+      </w:r>
+    </w:p>
+    <w:p>
+      <w:pPr>
+        <w:ind w:left="-567" w:right="-608"/>
         <w:rPr>
           <w:rFonts w:ascii="GDS Transport Website Light" w:eastAsia="Times New Roman" w:hAnsi="GDS Transport Website Light" w:cs="Arial"/>
           <w:b/>
           <w:bCs/>
           <w:color w:val="000000"/>
+        </w:rPr>
+      </w:pPr>
+      <w:r>
+        <w:rPr>
+          <w:rFonts w:ascii="GDS Transport Website Light" w:eastAsia="Times New Roman" w:hAnsi="GDS Transport Website Light" w:cs="Arial"/>
+          <w:b/>
+          <w:bCs/>
+          <w:color w:val="000000"/>
+        </w:rPr>
+        <w:t>&lt;&lt;title&gt;&gt;</w:t>
+      </w:r>
+    </w:p>
+    <w:p>
+      <w:pPr>
+        <w:ind w:left="-567" w:right="-608"/>
+        <w:rPr>
+          <w:rFonts w:ascii="GDS Transport Website Light" w:eastAsia="Times New Roman" w:hAnsi="GDS Transport Website Light" w:cs="Arial"/>
+          <w:color w:val="000000"/>
+        </w:rPr>
+      </w:pPr>
+      <w:r>
+        <w:rPr>
+          <w:rFonts w:ascii="GDS Transport Website Light" w:eastAsia="Times New Roman" w:hAnsi="GDS Transport Website Light" w:cs="Arial"/>
+          <w:color w:val="000000"/>
+        </w:rPr>
+        <w:br/>
+        <w:t>&lt;&lt;</w:t>
+      </w:r>
+      <w:r>
+        <w:rPr>
+          <w:rFonts w:ascii="GDS Transport Website Light" w:eastAsia="Times New Roman" w:hAnsi="GDS Transport Website Light" w:cs="Arial"/>
+          <w:color w:val="000000"/>
+        </w:rPr>
+        <w:t>body</w:t>
+      </w:r>
+      <w:r>
+        <w:rPr>
+          <w:rFonts w:ascii="GDS Transport Website Light" w:eastAsia="Times New Roman" w:hAnsi="GDS Transport Website Light" w:cs="Arial"/>
+          <w:color w:val="000000"/>
+        </w:rPr>
+        <w:t>&gt;&gt;</w:t>
+      </w:r>
+    </w:p>
+    <w:p>
+      <w:pPr>
+        <w:ind w:left="-567" w:right="-608"/>
+        <w:rPr>
+          <w:rFonts w:ascii="GDS Transport Website Light" w:eastAsia="Times New Roman" w:hAnsi="GDS Transport Website Light" w:cs="Arial"/>
+          <w:color w:val="000000"/>
+        </w:rPr>
+      </w:pPr>
+    </w:p>
+    <w:p>
+      <w:pPr>
+        <w:ind w:left="-567" w:right="-608"/>
+        <w:rPr>
+          <w:rFonts w:ascii="GDS Transport Website Light" w:eastAsia="Times New Roman" w:hAnsi="GDS Transport Website Light" w:cs="Arial"/>
+          <w:color w:val="000000"/>
+        </w:rPr>
+      </w:pPr>
+      <w:r>
+        <w:rPr>
+          <w:rFonts w:ascii="GDS Transport Website Light" w:eastAsia="Times New Roman" w:hAnsi="GDS Transport Website Light" w:cs="Arial"/>
+          <w:color w:val="000000"/>
+        </w:rPr>
+        <w:t>&lt;&lt;</w:t>
+      </w:r>
+      <w:proofErr w:type="spellStart"/>
+      <w:r>
+        <w:rPr>
+          <w:rFonts w:ascii="GDS Transport Website Light" w:eastAsia="Times New Roman" w:hAnsi="GDS Transport Website Light" w:cs="Arial"/>
+          <w:color w:val="000000"/>
+        </w:rPr>
+        <w:t>e</w:t>
+      </w:r>
+      <w:r>
+        <w:rPr>
+          <w:rFonts w:ascii="GDS Transport Website Light" w:eastAsia="Times New Roman" w:hAnsi="GDS Transport Website Light" w:cs="Arial"/>
+          <w:color w:val="000000"/>
+        </w:rPr>
+        <w:t>s</w:t>
+      </w:r>
+      <w:r>
+        <w:rPr>
+          <w:rFonts w:ascii="GDS Transport Website Light" w:eastAsia="Times New Roman" w:hAnsi="GDS Transport Website Light" w:cs="Arial"/>
+          <w:color w:val="000000"/>
+        </w:rPr>
+        <w:t>_localAuthorityDirections</w:t>
+      </w:r>
+      <w:proofErr w:type="spellEnd"/>
+      <w:r>
+        <w:rPr>
+          <w:rFonts w:ascii="GDS Transport Website Light" w:eastAsia="Times New Roman" w:hAnsi="GDS Transport Website Light" w:cs="Arial"/>
+          <w:color w:val="000000"/>
+        </w:rPr>
+        <w:t>&gt;&gt;</w:t>
+      </w:r>
+    </w:p>
+    <w:p>
+      <w:pPr>
+        <w:rPr>
+          <w:rFonts w:ascii="GDS Transport Website Light" w:eastAsia="Times New Roman" w:hAnsi="GDS Transport Website Light" w:cs="Times New Roman"/>
+        </w:rPr>
+      </w:pPr>
+    </w:p>
+    <w:p>
+      <w:pPr>
+        <w:ind w:left="-567"/>
+        <w:rPr>
+          <w:rFonts w:ascii="GDS Transport Website Light" w:eastAsia="Times New Roman" w:hAnsi="GDS Transport Website Light" w:cs="Arial"/>
+          <w:b/>
+          <w:bCs/>
+          <w:color w:val="000000"/>
           <w:sz w:val="28"/>
           <w:szCs w:val="28"/>
         </w:rPr>
-        <w:t>For all parties</w:t>
-      </w:r>
-    </w:p>
-    <w:p>
-      <w:pPr>
-        <w:ind w:left="-567" w:right="-608"/>
+      </w:pPr>
+      <w:r>
         <w:rPr>
           <w:rFonts w:ascii="GDS Transport Website Light" w:eastAsia="Times New Roman" w:hAnsi="GDS Transport Website Light" w:cs="Arial"/>
           <w:b/>
@@ -2769,6 +3134,16 @@
           <w:sz w:val="28"/>
           <w:szCs w:val="28"/>
         </w:rPr>
+        <w:t>For the parents or respondent</w:t>
+      </w:r>
+    </w:p>
+    <w:p>
+      <w:pPr>
+        <w:ind w:right="-608"/>
+        <w:rPr>
+          <w:rFonts w:ascii="GDS Transport Website Light" w:eastAsia="Times New Roman" w:hAnsi="GDS Transport Website Light" w:cs="Arial"/>
+          <w:color w:val="000000"/>
+        </w:rPr>
       </w:pPr>
     </w:p>
     <w:p>
@@ -2806,7 +3181,7 @@
           <w:rFonts w:ascii="GDS Transport Website Light" w:eastAsia="Times New Roman" w:hAnsi="GDS Transport Website Light" w:cs="Arial"/>
           <w:color w:val="000000"/>
         </w:rPr>
-        <w:t>_allParties</w:t>
+        <w:t>_parentsAndRespondentsDirections</w:t>
       </w:r>
       <w:proofErr w:type="spellEnd"/>
       <w:r>
@@ -2822,29 +3197,19 @@
         <w:ind w:left="-567" w:right="-608"/>
         <w:rPr>
           <w:rFonts w:ascii="GDS Transport Website Light" w:eastAsia="Times New Roman" w:hAnsi="GDS Transport Website Light" w:cs="Arial"/>
-          <w:color w:val="000000"/>
-        </w:rPr>
-      </w:pPr>
-      <w:r>
-        <w:rPr>
-          <w:rFonts w:ascii="GDS Transport Website Light" w:eastAsia="Times New Roman" w:hAnsi="GDS Transport Website Light" w:cs="Arial"/>
-          <w:color w:val="000000"/>
-        </w:rPr>
-        <w:t>&lt;</w:t>
-      </w:r>
-      <w:r>
-        <w:rPr>
-          <w:rFonts w:ascii="GDS Transport Website Light" w:eastAsia="Times New Roman" w:hAnsi="GDS Transport Website Light" w:cs="Arial"/>
-          <w:color w:val="000000"/>
-        </w:rPr>
-        <w:t>&lt;</w:t>
-      </w:r>
-      <w:r>
-        <w:rPr>
-          <w:rFonts w:ascii="GDS Transport Website Light" w:eastAsia="Times New Roman" w:hAnsi="GDS Transport Website Light" w:cs="Arial"/>
-          <w:color w:val="000000"/>
-        </w:rPr>
-        <w:t>title&gt;&gt;</w:t>
+          <w:b/>
+          <w:bCs/>
+          <w:color w:val="000000"/>
+        </w:rPr>
+      </w:pPr>
+      <w:r>
+        <w:rPr>
+          <w:rFonts w:ascii="GDS Transport Website Light" w:eastAsia="Times New Roman" w:hAnsi="GDS Transport Website Light" w:cs="Arial"/>
+          <w:b/>
+          <w:bCs/>
+          <w:color w:val="000000"/>
+        </w:rPr>
+        <w:t>&lt;&lt;title&gt;&gt;</w:t>
       </w:r>
     </w:p>
     <w:p>
@@ -2913,7 +3278,7 @@
           <w:rFonts w:ascii="GDS Transport Website Light" w:eastAsia="Times New Roman" w:hAnsi="GDS Transport Website Light" w:cs="Arial"/>
           <w:color w:val="000000"/>
         </w:rPr>
-        <w:t>_allParties</w:t>
+        <w:t>_parentsAndRespondentsDirections</w:t>
       </w:r>
       <w:proofErr w:type="spellEnd"/>
       <w:r>
@@ -2933,7 +3298,7 @@
     </w:p>
     <w:p>
       <w:pPr>
-        <w:ind w:left="-567" w:right="-608"/>
+        <w:ind w:left="-567"/>
         <w:rPr>
           <w:rFonts w:ascii="GDS Transport Website Light" w:eastAsia="Times New Roman" w:hAnsi="GDS Transport Website Light" w:cs="Times New Roman"/>
         </w:rPr>
@@ -2947,7 +3312,7 @@
           <w:sz w:val="28"/>
           <w:szCs w:val="28"/>
         </w:rPr>
-        <w:t>For the local authority </w:t>
+        <w:t>For Cafcass</w:t>
       </w:r>
     </w:p>
     <w:p>
@@ -2994,7 +3359,7 @@
           <w:rFonts w:ascii="GDS Transport Website Light" w:eastAsia="Times New Roman" w:hAnsi="GDS Transport Website Light" w:cs="Arial"/>
           <w:color w:val="000000"/>
         </w:rPr>
-        <w:t>_localAuthorityDirections</w:t>
+        <w:t>_cafcassDirections</w:t>
       </w:r>
       <w:proofErr w:type="spellEnd"/>
       <w:r>
@@ -3010,12 +3375,16 @@
         <w:ind w:left="-567" w:right="-608"/>
         <w:rPr>
           <w:rFonts w:ascii="GDS Transport Website Light" w:eastAsia="Times New Roman" w:hAnsi="GDS Transport Website Light" w:cs="Arial"/>
-          <w:color w:val="000000"/>
-        </w:rPr>
-      </w:pPr>
-      <w:r>
-        <w:rPr>
-          <w:rFonts w:ascii="GDS Transport Website Light" w:eastAsia="Times New Roman" w:hAnsi="GDS Transport Website Light" w:cs="Arial"/>
+          <w:b/>
+          <w:bCs/>
+          <w:color w:val="000000"/>
+        </w:rPr>
+      </w:pPr>
+      <w:r>
+        <w:rPr>
+          <w:rFonts w:ascii="GDS Transport Website Light" w:eastAsia="Times New Roman" w:hAnsi="GDS Transport Website Light" w:cs="Arial"/>
+          <w:b/>
+          <w:bCs/>
           <w:color w:val="000000"/>
         </w:rPr>
         <w:t>&lt;&lt;title&gt;&gt;</w:t>
@@ -3060,12 +3429,20 @@
           <w:color w:val="000000"/>
         </w:rPr>
       </w:pPr>
-      <w:r>
-        <w:rPr>
-          <w:rFonts w:ascii="GDS Transport Website Light" w:eastAsia="Times New Roman" w:hAnsi="GDS Transport Website Light" w:cs="Arial"/>
-          <w:color w:val="000000"/>
-        </w:rPr>
-        <w:lastRenderedPageBreak/>
+    </w:p>
+    <w:p>
+      <w:pPr>
+        <w:ind w:left="-567" w:right="-608"/>
+        <w:rPr>
+          <w:rFonts w:ascii="GDS Transport Website Light" w:eastAsia="Times New Roman" w:hAnsi="GDS Transport Website Light" w:cs="Arial"/>
+          <w:color w:val="000000"/>
+        </w:rPr>
+      </w:pPr>
+      <w:r>
+        <w:rPr>
+          <w:rFonts w:ascii="GDS Transport Website Light" w:eastAsia="Times New Roman" w:hAnsi="GDS Transport Website Light" w:cs="Arial"/>
+          <w:color w:val="000000"/>
+        </w:rPr>
         <w:t>&lt;&lt;</w:t>
       </w:r>
       <w:proofErr w:type="spellStart"/>
@@ -3088,7 +3465,7 @@
           <w:rFonts w:ascii="GDS Transport Website Light" w:eastAsia="Times New Roman" w:hAnsi="GDS Transport Website Light" w:cs="Arial"/>
           <w:color w:val="000000"/>
         </w:rPr>
-        <w:t>_localAuthorityDirections</w:t>
+        <w:t>_cafcassDirections</w:t>
       </w:r>
       <w:proofErr w:type="spellEnd"/>
       <w:r>
@@ -3127,15 +3504,19 @@
           <w:sz w:val="28"/>
           <w:szCs w:val="28"/>
         </w:rPr>
-        <w:t>For the parents or respondent</w:t>
-      </w:r>
-    </w:p>
-    <w:p>
-      <w:pPr>
-        <w:ind w:right="-608"/>
-        <w:rPr>
-          <w:rFonts w:ascii="GDS Transport Website Light" w:eastAsia="Times New Roman" w:hAnsi="GDS Transport Website Light" w:cs="Arial"/>
-          <w:color w:val="000000"/>
+        <w:t>For other parties</w:t>
+      </w:r>
+    </w:p>
+    <w:p>
+      <w:pPr>
+        <w:ind w:left="-567"/>
+        <w:rPr>
+          <w:rFonts w:ascii="GDS Transport Website Light" w:eastAsia="Times New Roman" w:hAnsi="GDS Transport Website Light" w:cs="Arial"/>
+          <w:b/>
+          <w:bCs/>
+          <w:color w:val="000000"/>
+          <w:sz w:val="28"/>
+          <w:szCs w:val="28"/>
         </w:rPr>
       </w:pPr>
     </w:p>
@@ -3174,7 +3555,7 @@
           <w:rFonts w:ascii="GDS Transport Website Light" w:eastAsia="Times New Roman" w:hAnsi="GDS Transport Website Light" w:cs="Arial"/>
           <w:color w:val="000000"/>
         </w:rPr>
-        <w:t>_parentsAndRespondentsDirections</w:t>
+        <w:t>_otherPartiesDirections</w:t>
       </w:r>
       <w:proofErr w:type="spellEnd"/>
       <w:r>
@@ -3190,12 +3571,16 @@
         <w:ind w:left="-567" w:right="-608"/>
         <w:rPr>
           <w:rFonts w:ascii="GDS Transport Website Light" w:eastAsia="Times New Roman" w:hAnsi="GDS Transport Website Light" w:cs="Arial"/>
-          <w:color w:val="000000"/>
-        </w:rPr>
-      </w:pPr>
-      <w:r>
-        <w:rPr>
-          <w:rFonts w:ascii="GDS Transport Website Light" w:eastAsia="Times New Roman" w:hAnsi="GDS Transport Website Light" w:cs="Arial"/>
+          <w:b/>
+          <w:bCs/>
+          <w:color w:val="000000"/>
+        </w:rPr>
+      </w:pPr>
+      <w:r>
+        <w:rPr>
+          <w:rFonts w:ascii="GDS Transport Website Light" w:eastAsia="Times New Roman" w:hAnsi="GDS Transport Website Light" w:cs="Arial"/>
+          <w:b/>
+          <w:bCs/>
           <w:color w:val="000000"/>
         </w:rPr>
         <w:t>&lt;&lt;title&gt;&gt;</w:t>
@@ -3267,7 +3652,7 @@
           <w:rFonts w:ascii="GDS Transport Website Light" w:eastAsia="Times New Roman" w:hAnsi="GDS Transport Website Light" w:cs="Arial"/>
           <w:color w:val="000000"/>
         </w:rPr>
-        <w:t>_parentsAndRespondentsDirections</w:t>
+        <w:t>_otherPartiesDirections</w:t>
       </w:r>
       <w:proofErr w:type="spellEnd"/>
       <w:r>
@@ -3288,11 +3673,6 @@
     <w:p>
       <w:pPr>
         <w:ind w:left="-567"/>
-        <w:rPr>
-          <w:rFonts w:ascii="GDS Transport Website Light" w:eastAsia="Times New Roman" w:hAnsi="GDS Transport Website Light" w:cs="Times New Roman"/>
-        </w:rPr>
-      </w:pPr>
-      <w:r>
         <w:rPr>
           <w:rFonts w:ascii="GDS Transport Website Light" w:eastAsia="Times New Roman" w:hAnsi="GDS Transport Website Light" w:cs="Arial"/>
           <w:b/>
@@ -3301,167 +3681,8 @@
           <w:sz w:val="28"/>
           <w:szCs w:val="28"/>
         </w:rPr>
-        <w:t>For Cafcass</w:t>
-      </w:r>
-    </w:p>
-    <w:p>
-      <w:pPr>
-        <w:ind w:right="-608"/>
-        <w:rPr>
-          <w:rFonts w:ascii="GDS Transport Website Light" w:eastAsia="Times New Roman" w:hAnsi="GDS Transport Website Light" w:cs="Arial"/>
-          <w:color w:val="000000"/>
-        </w:rPr>
-      </w:pPr>
-    </w:p>
-    <w:p>
-      <w:pPr>
-        <w:ind w:left="-567" w:right="-608"/>
-        <w:rPr>
-          <w:rFonts w:ascii="GDS Transport Website Light" w:eastAsia="Times New Roman" w:hAnsi="GDS Transport Website Light" w:cs="Arial"/>
-          <w:color w:val="000000"/>
-        </w:rPr>
-      </w:pPr>
-      <w:r>
-        <w:rPr>
-          <w:rFonts w:ascii="GDS Transport Website Light" w:eastAsia="Times New Roman" w:hAnsi="GDS Transport Website Light" w:cs="Arial"/>
-          <w:color w:val="000000"/>
-        </w:rPr>
-        <w:t>&lt;&lt;</w:t>
-      </w:r>
-      <w:proofErr w:type="spellStart"/>
-      <w:r>
-        <w:rPr>
-          <w:rFonts w:ascii="GDS Transport Website Light" w:eastAsia="Times New Roman" w:hAnsi="GDS Transport Website Light" w:cs="Arial"/>
-          <w:color w:val="000000"/>
-        </w:rPr>
-        <w:t>r</w:t>
-      </w:r>
-      <w:r>
-        <w:rPr>
-          <w:rFonts w:ascii="GDS Transport Website Light" w:eastAsia="Times New Roman" w:hAnsi="GDS Transport Website Light" w:cs="Arial"/>
-          <w:color w:val="000000"/>
-        </w:rPr>
-        <w:t>s</w:t>
-      </w:r>
-      <w:r>
-        <w:rPr>
-          <w:rFonts w:ascii="GDS Transport Website Light" w:eastAsia="Times New Roman" w:hAnsi="GDS Transport Website Light" w:cs="Arial"/>
-          <w:color w:val="000000"/>
-        </w:rPr>
-        <w:t>_cafcassDirections</w:t>
-      </w:r>
-      <w:proofErr w:type="spellEnd"/>
-      <w:r>
-        <w:rPr>
-          <w:rFonts w:ascii="GDS Transport Website Light" w:eastAsia="Times New Roman" w:hAnsi="GDS Transport Website Light" w:cs="Arial"/>
-          <w:color w:val="000000"/>
-        </w:rPr>
-        <w:t>&gt;&gt;</w:t>
-      </w:r>
-    </w:p>
-    <w:p>
-      <w:pPr>
-        <w:ind w:left="-567" w:right="-608"/>
-        <w:rPr>
-          <w:rFonts w:ascii="GDS Transport Website Light" w:eastAsia="Times New Roman" w:hAnsi="GDS Transport Website Light" w:cs="Arial"/>
-          <w:color w:val="000000"/>
-        </w:rPr>
-      </w:pPr>
-      <w:r>
-        <w:rPr>
-          <w:rFonts w:ascii="GDS Transport Website Light" w:eastAsia="Times New Roman" w:hAnsi="GDS Transport Website Light" w:cs="Arial"/>
-          <w:color w:val="000000"/>
-        </w:rPr>
-        <w:t>&lt;&lt;title&gt;&gt;</w:t>
-      </w:r>
-    </w:p>
-    <w:p>
-      <w:pPr>
-        <w:ind w:left="-567" w:right="-608"/>
-        <w:rPr>
-          <w:rFonts w:ascii="GDS Transport Website Light" w:eastAsia="Times New Roman" w:hAnsi="GDS Transport Website Light" w:cs="Arial"/>
-          <w:color w:val="000000"/>
-        </w:rPr>
-      </w:pPr>
-      <w:r>
-        <w:rPr>
-          <w:rFonts w:ascii="GDS Transport Website Light" w:eastAsia="Times New Roman" w:hAnsi="GDS Transport Website Light" w:cs="Arial"/>
-          <w:color w:val="000000"/>
-        </w:rPr>
-        <w:br/>
-        <w:t>&lt;&lt;</w:t>
-      </w:r>
-      <w:r>
-        <w:rPr>
-          <w:rFonts w:ascii="GDS Transport Website Light" w:eastAsia="Times New Roman" w:hAnsi="GDS Transport Website Light" w:cs="Arial"/>
-          <w:color w:val="000000"/>
-        </w:rPr>
-        <w:t>body</w:t>
-      </w:r>
-      <w:r>
-        <w:rPr>
-          <w:rFonts w:ascii="GDS Transport Website Light" w:eastAsia="Times New Roman" w:hAnsi="GDS Transport Website Light" w:cs="Arial"/>
-          <w:color w:val="000000"/>
-        </w:rPr>
-        <w:t>&gt;&gt;</w:t>
-      </w:r>
-    </w:p>
-    <w:p>
-      <w:pPr>
-        <w:ind w:left="-567" w:right="-608"/>
-        <w:rPr>
-          <w:rFonts w:ascii="GDS Transport Website Light" w:eastAsia="Times New Roman" w:hAnsi="GDS Transport Website Light" w:cs="Arial"/>
-          <w:color w:val="000000"/>
-        </w:rPr>
-      </w:pPr>
-      <w:r>
-        <w:rPr>
-          <w:rFonts w:ascii="GDS Transport Website Light" w:eastAsia="Times New Roman" w:hAnsi="GDS Transport Website Light" w:cs="Arial"/>
-          <w:color w:val="000000"/>
-        </w:rPr>
-        <w:t>&lt;&lt;</w:t>
-      </w:r>
-      <w:proofErr w:type="spellStart"/>
-      <w:r>
-        <w:rPr>
-          <w:rFonts w:ascii="GDS Transport Website Light" w:eastAsia="Times New Roman" w:hAnsi="GDS Transport Website Light" w:cs="Arial"/>
-          <w:color w:val="000000"/>
-        </w:rPr>
-        <w:t>e</w:t>
-      </w:r>
-      <w:r>
-        <w:rPr>
-          <w:rFonts w:ascii="GDS Transport Website Light" w:eastAsia="Times New Roman" w:hAnsi="GDS Transport Website Light" w:cs="Arial"/>
-          <w:color w:val="000000"/>
-        </w:rPr>
-        <w:t>s</w:t>
-      </w:r>
-      <w:r>
-        <w:rPr>
-          <w:rFonts w:ascii="GDS Transport Website Light" w:eastAsia="Times New Roman" w:hAnsi="GDS Transport Website Light" w:cs="Arial"/>
-          <w:color w:val="000000"/>
-        </w:rPr>
-        <w:t>_cafcassDirections</w:t>
-      </w:r>
-      <w:proofErr w:type="spellEnd"/>
-      <w:r>
-        <w:rPr>
-          <w:rFonts w:ascii="GDS Transport Website Light" w:eastAsia="Times New Roman" w:hAnsi="GDS Transport Website Light" w:cs="Arial"/>
-          <w:color w:val="000000"/>
-        </w:rPr>
-        <w:t>&gt;&gt;</w:t>
-      </w:r>
-    </w:p>
-    <w:p>
-      <w:pPr>
-        <w:rPr>
-          <w:rFonts w:ascii="GDS Transport Website Light" w:eastAsia="Times New Roman" w:hAnsi="GDS Transport Website Light" w:cs="Times New Roman"/>
-        </w:rPr>
-      </w:pPr>
-    </w:p>
-    <w:p>
-      <w:pPr>
-        <w:ind w:left="-567"/>
+      </w:pPr>
+      <w:r>
         <w:rPr>
           <w:rFonts w:ascii="GDS Transport Website Light" w:eastAsia="Times New Roman" w:hAnsi="GDS Transport Website Light" w:cs="Arial"/>
           <w:b/>
@@ -3470,8 +3691,12 @@
           <w:sz w:val="28"/>
           <w:szCs w:val="28"/>
         </w:rPr>
-      </w:pPr>
-      <w:r>
+        <w:t>For the court</w:t>
+      </w:r>
+    </w:p>
+    <w:p>
+      <w:pPr>
+        <w:ind w:left="-567"/>
         <w:rPr>
           <w:rFonts w:ascii="GDS Transport Website Light" w:eastAsia="Times New Roman" w:hAnsi="GDS Transport Website Light" w:cs="Arial"/>
           <w:b/>
@@ -3480,262 +3705,69 @@
           <w:sz w:val="28"/>
           <w:szCs w:val="28"/>
         </w:rPr>
-        <w:t>For other parties</w:t>
-      </w:r>
-    </w:p>
-    <w:p>
-      <w:pPr>
-        <w:ind w:left="-567"/>
+      </w:pPr>
+    </w:p>
+    <w:p>
+      <w:pPr>
+        <w:ind w:left="-567" w:right="-608"/>
+        <w:rPr>
+          <w:rFonts w:ascii="GDS Transport Website Light" w:eastAsia="Times New Roman" w:hAnsi="GDS Transport Website Light" w:cs="Arial"/>
+          <w:color w:val="000000"/>
+        </w:rPr>
+      </w:pPr>
+      <w:r>
+        <w:rPr>
+          <w:rFonts w:ascii="GDS Transport Website Light" w:eastAsia="Times New Roman" w:hAnsi="GDS Transport Website Light" w:cs="Arial"/>
+          <w:color w:val="000000"/>
+        </w:rPr>
+        <w:t>&lt;&lt;</w:t>
+      </w:r>
+      <w:proofErr w:type="spellStart"/>
+      <w:r>
+        <w:rPr>
+          <w:rFonts w:ascii="GDS Transport Website Light" w:eastAsia="Times New Roman" w:hAnsi="GDS Transport Website Light" w:cs="Arial"/>
+          <w:color w:val="000000"/>
+        </w:rPr>
+        <w:t>r</w:t>
+      </w:r>
+      <w:r>
+        <w:rPr>
+          <w:rFonts w:ascii="GDS Transport Website Light" w:eastAsia="Times New Roman" w:hAnsi="GDS Transport Website Light" w:cs="Arial"/>
+          <w:color w:val="000000"/>
+        </w:rPr>
+        <w:t>s</w:t>
+      </w:r>
+      <w:r>
+        <w:rPr>
+          <w:rFonts w:ascii="GDS Transport Website Light" w:eastAsia="Times New Roman" w:hAnsi="GDS Transport Website Light" w:cs="Arial"/>
+          <w:color w:val="000000"/>
+        </w:rPr>
+        <w:t>_courtDirections</w:t>
+      </w:r>
+      <w:proofErr w:type="spellEnd"/>
+      <w:r>
+        <w:rPr>
+          <w:rFonts w:ascii="GDS Transport Website Light" w:eastAsia="Times New Roman" w:hAnsi="GDS Transport Website Light" w:cs="Arial"/>
+          <w:color w:val="000000"/>
+        </w:rPr>
+        <w:t>&gt;&gt;</w:t>
+      </w:r>
+    </w:p>
+    <w:p>
+      <w:pPr>
+        <w:ind w:left="-567" w:right="-608"/>
         <w:rPr>
           <w:rFonts w:ascii="GDS Transport Website Light" w:eastAsia="Times New Roman" w:hAnsi="GDS Transport Website Light" w:cs="Arial"/>
           <w:b/>
           <w:bCs/>
           <w:color w:val="000000"/>
-          <w:sz w:val="28"/>
-          <w:szCs w:val="28"/>
-        </w:rPr>
-      </w:pPr>
-    </w:p>
-    <w:p>
-      <w:pPr>
-        <w:ind w:left="-567" w:right="-608"/>
-        <w:rPr>
-          <w:rFonts w:ascii="GDS Transport Website Light" w:eastAsia="Times New Roman" w:hAnsi="GDS Transport Website Light" w:cs="Arial"/>
-          <w:color w:val="000000"/>
-        </w:rPr>
-      </w:pPr>
-      <w:r>
-        <w:rPr>
-          <w:rFonts w:ascii="GDS Transport Website Light" w:eastAsia="Times New Roman" w:hAnsi="GDS Transport Website Light" w:cs="Arial"/>
-          <w:color w:val="000000"/>
-        </w:rPr>
-        <w:t>&lt;&lt;</w:t>
-      </w:r>
-      <w:proofErr w:type="spellStart"/>
-      <w:r>
-        <w:rPr>
-          <w:rFonts w:ascii="GDS Transport Website Light" w:eastAsia="Times New Roman" w:hAnsi="GDS Transport Website Light" w:cs="Arial"/>
-          <w:color w:val="000000"/>
-        </w:rPr>
-        <w:t>r</w:t>
-      </w:r>
-      <w:r>
-        <w:rPr>
-          <w:rFonts w:ascii="GDS Transport Website Light" w:eastAsia="Times New Roman" w:hAnsi="GDS Transport Website Light" w:cs="Arial"/>
-          <w:color w:val="000000"/>
-        </w:rPr>
-        <w:t>s</w:t>
-      </w:r>
-      <w:r>
-        <w:rPr>
-          <w:rFonts w:ascii="GDS Transport Website Light" w:eastAsia="Times New Roman" w:hAnsi="GDS Transport Website Light" w:cs="Arial"/>
-          <w:color w:val="000000"/>
-        </w:rPr>
-        <w:t>_otherPartiesDirections</w:t>
-      </w:r>
-      <w:proofErr w:type="spellEnd"/>
-      <w:r>
-        <w:rPr>
-          <w:rFonts w:ascii="GDS Transport Website Light" w:eastAsia="Times New Roman" w:hAnsi="GDS Transport Website Light" w:cs="Arial"/>
-          <w:color w:val="000000"/>
-        </w:rPr>
-        <w:t>&gt;&gt;</w:t>
-      </w:r>
-    </w:p>
-    <w:p>
-      <w:pPr>
-        <w:ind w:left="-567" w:right="-608"/>
-        <w:rPr>
-          <w:rFonts w:ascii="GDS Transport Website Light" w:eastAsia="Times New Roman" w:hAnsi="GDS Transport Website Light" w:cs="Arial"/>
-          <w:color w:val="000000"/>
-        </w:rPr>
-      </w:pPr>
-      <w:r>
-        <w:rPr>
-          <w:rFonts w:ascii="GDS Transport Website Light" w:eastAsia="Times New Roman" w:hAnsi="GDS Transport Website Light" w:cs="Arial"/>
-          <w:color w:val="000000"/>
-        </w:rPr>
-        <w:t>&lt;&lt;title&gt;&gt;</w:t>
-      </w:r>
-    </w:p>
-    <w:p>
-      <w:pPr>
-        <w:ind w:left="-567" w:right="-608"/>
-        <w:rPr>
-          <w:rFonts w:ascii="GDS Transport Website Light" w:eastAsia="Times New Roman" w:hAnsi="GDS Transport Website Light" w:cs="Arial"/>
-          <w:color w:val="000000"/>
-        </w:rPr>
-      </w:pPr>
-      <w:r>
-        <w:rPr>
-          <w:rFonts w:ascii="GDS Transport Website Light" w:eastAsia="Times New Roman" w:hAnsi="GDS Transport Website Light" w:cs="Arial"/>
-          <w:color w:val="000000"/>
-        </w:rPr>
-        <w:br/>
-        <w:t>&lt;&lt;</w:t>
-      </w:r>
-      <w:r>
-        <w:rPr>
-          <w:rFonts w:ascii="GDS Transport Website Light" w:eastAsia="Times New Roman" w:hAnsi="GDS Transport Website Light" w:cs="Arial"/>
-          <w:color w:val="000000"/>
-        </w:rPr>
-        <w:t>body</w:t>
-      </w:r>
-      <w:r>
-        <w:rPr>
-          <w:rFonts w:ascii="GDS Transport Website Light" w:eastAsia="Times New Roman" w:hAnsi="GDS Transport Website Light" w:cs="Arial"/>
-          <w:color w:val="000000"/>
-        </w:rPr>
-        <w:t>&gt;&gt;</w:t>
-      </w:r>
-    </w:p>
-    <w:p>
-      <w:pPr>
-        <w:ind w:left="-567" w:right="-608"/>
-        <w:rPr>
-          <w:rFonts w:ascii="GDS Transport Website Light" w:eastAsia="Times New Roman" w:hAnsi="GDS Transport Website Light" w:cs="Arial"/>
-          <w:color w:val="000000"/>
-        </w:rPr>
-      </w:pPr>
-      <w:r>
-        <w:rPr>
-          <w:rFonts w:ascii="GDS Transport Website Light" w:eastAsia="Times New Roman" w:hAnsi="GDS Transport Website Light" w:cs="Arial"/>
-          <w:color w:val="000000"/>
-        </w:rPr>
-        <w:t>&lt;&lt;</w:t>
-      </w:r>
-      <w:proofErr w:type="spellStart"/>
-      <w:r>
-        <w:rPr>
-          <w:rFonts w:ascii="GDS Transport Website Light" w:eastAsia="Times New Roman" w:hAnsi="GDS Transport Website Light" w:cs="Arial"/>
-          <w:color w:val="000000"/>
-        </w:rPr>
-        <w:t>e</w:t>
-      </w:r>
-      <w:r>
-        <w:rPr>
-          <w:rFonts w:ascii="GDS Transport Website Light" w:eastAsia="Times New Roman" w:hAnsi="GDS Transport Website Light" w:cs="Arial"/>
-          <w:color w:val="000000"/>
-        </w:rPr>
-        <w:t>s</w:t>
-      </w:r>
-      <w:r>
-        <w:rPr>
-          <w:rFonts w:ascii="GDS Transport Website Light" w:eastAsia="Times New Roman" w:hAnsi="GDS Transport Website Light" w:cs="Arial"/>
-          <w:color w:val="000000"/>
-        </w:rPr>
-        <w:t>_otherPartiesDirections</w:t>
-      </w:r>
-      <w:proofErr w:type="spellEnd"/>
-      <w:r>
-        <w:rPr>
-          <w:rFonts w:ascii="GDS Transport Website Light" w:eastAsia="Times New Roman" w:hAnsi="GDS Transport Website Light" w:cs="Arial"/>
-          <w:color w:val="000000"/>
-        </w:rPr>
-        <w:t>&gt;&gt;</w:t>
-      </w:r>
-    </w:p>
-    <w:p>
-      <w:pPr>
-        <w:rPr>
-          <w:rFonts w:ascii="GDS Transport Website Light" w:eastAsia="Times New Roman" w:hAnsi="GDS Transport Website Light" w:cs="Times New Roman"/>
-        </w:rPr>
-      </w:pPr>
-    </w:p>
-    <w:p>
-      <w:pPr>
-        <w:ind w:left="-567"/>
+        </w:rPr>
+      </w:pPr>
+      <w:r>
         <w:rPr>
           <w:rFonts w:ascii="GDS Transport Website Light" w:eastAsia="Times New Roman" w:hAnsi="GDS Transport Website Light" w:cs="Arial"/>
           <w:b/>
           <w:bCs/>
-          <w:color w:val="000000"/>
-          <w:sz w:val="28"/>
-          <w:szCs w:val="28"/>
-        </w:rPr>
-      </w:pPr>
-      <w:r>
-        <w:rPr>
-          <w:rFonts w:ascii="GDS Transport Website Light" w:eastAsia="Times New Roman" w:hAnsi="GDS Transport Website Light" w:cs="Arial"/>
-          <w:b/>
-          <w:bCs/>
-          <w:color w:val="000000"/>
-          <w:sz w:val="28"/>
-          <w:szCs w:val="28"/>
-        </w:rPr>
-        <w:t>For the court</w:t>
-      </w:r>
-    </w:p>
-    <w:p>
-      <w:pPr>
-        <w:ind w:left="-567"/>
-        <w:rPr>
-          <w:rFonts w:ascii="GDS Transport Website Light" w:eastAsia="Times New Roman" w:hAnsi="GDS Transport Website Light" w:cs="Arial"/>
-          <w:b/>
-          <w:bCs/>
-          <w:color w:val="000000"/>
-          <w:sz w:val="28"/>
-          <w:szCs w:val="28"/>
-        </w:rPr>
-      </w:pPr>
-    </w:p>
-    <w:p>
-      <w:pPr>
-        <w:ind w:left="-567" w:right="-608"/>
-        <w:rPr>
-          <w:rFonts w:ascii="GDS Transport Website Light" w:eastAsia="Times New Roman" w:hAnsi="GDS Transport Website Light" w:cs="Arial"/>
-          <w:color w:val="000000"/>
-        </w:rPr>
-      </w:pPr>
-      <w:r>
-        <w:rPr>
-          <w:rFonts w:ascii="GDS Transport Website Light" w:eastAsia="Times New Roman" w:hAnsi="GDS Transport Website Light" w:cs="Arial"/>
-          <w:color w:val="000000"/>
-        </w:rPr>
-        <w:t>&lt;&lt;</w:t>
-      </w:r>
-      <w:proofErr w:type="spellStart"/>
-      <w:r>
-        <w:rPr>
-          <w:rFonts w:ascii="GDS Transport Website Light" w:eastAsia="Times New Roman" w:hAnsi="GDS Transport Website Light" w:cs="Arial"/>
-          <w:color w:val="000000"/>
-        </w:rPr>
-        <w:t>r</w:t>
-      </w:r>
-      <w:r>
-        <w:rPr>
-          <w:rFonts w:ascii="GDS Transport Website Light" w:eastAsia="Times New Roman" w:hAnsi="GDS Transport Website Light" w:cs="Arial"/>
-          <w:color w:val="000000"/>
-        </w:rPr>
-        <w:t>s</w:t>
-      </w:r>
-      <w:r>
-        <w:rPr>
-          <w:rFonts w:ascii="GDS Transport Website Light" w:eastAsia="Times New Roman" w:hAnsi="GDS Transport Website Light" w:cs="Arial"/>
-          <w:color w:val="000000"/>
-        </w:rPr>
-        <w:t>_courtDirections</w:t>
-      </w:r>
-      <w:proofErr w:type="spellEnd"/>
-      <w:r>
-        <w:rPr>
-          <w:rFonts w:ascii="GDS Transport Website Light" w:eastAsia="Times New Roman" w:hAnsi="GDS Transport Website Light" w:cs="Arial"/>
-          <w:color w:val="000000"/>
-        </w:rPr>
-        <w:t>&gt;&gt;</w:t>
-      </w:r>
-    </w:p>
-    <w:p>
-      <w:pPr>
-        <w:ind w:left="-567" w:right="-608"/>
-        <w:rPr>
-          <w:rFonts w:ascii="GDS Transport Website Light" w:eastAsia="Times New Roman" w:hAnsi="GDS Transport Website Light" w:cs="Arial"/>
-          <w:color w:val="000000"/>
-        </w:rPr>
-      </w:pPr>
-      <w:r>
-        <w:rPr>
-          <w:rFonts w:ascii="GDS Transport Website Light" w:eastAsia="Times New Roman" w:hAnsi="GDS Transport Website Light" w:cs="Arial"/>
           <w:color w:val="000000"/>
         </w:rPr>
         <w:t>&lt;&lt;title&gt;&gt;</w:t>

</xml_diff>

<commit_message>
Adding Judge name to the template
</commit_message>
<xml_diff>
--- a/docker/docmosis/templates/FL-PLW-STD-ENG-00099.docx
+++ b/docker/docmosis/templates/FL-PLW-STD-ENG-00099.docx
@@ -145,7 +145,6 @@
         </w:rPr>
         <w:t>&lt;&lt;</w:t>
       </w:r>
-      <w:proofErr w:type="spellStart"/>
       <w:r>
         <w:rPr>
           <w:rFonts w:ascii="GDS Transport Website Light" w:eastAsia="Times New Roman" w:hAnsi="GDS Transport Website Light" w:cs="Arial"/>
@@ -173,7 +172,6 @@
         </w:rPr>
         <w:t>Number</w:t>
       </w:r>
-      <w:proofErr w:type="spellEnd"/>
       <w:r>
         <w:rPr>
           <w:rFonts w:ascii="GDS Transport Website Light" w:eastAsia="Times New Roman" w:hAnsi="GDS Transport Website Light" w:cs="Arial"/>
@@ -314,23 +312,7 @@
           <w:rFonts w:ascii="GDS Transport Website Light" w:eastAsia="Times New Roman" w:hAnsi="GDS Transport Website Light" w:cs="Arial"/>
           <w:color w:val="000000"/>
         </w:rPr>
-        <w:t xml:space="preserve">This order was </w:t>
-      </w:r>
-      <w:proofErr w:type="gramStart"/>
-      <w:r>
-        <w:rPr>
-          <w:rFonts w:ascii="GDS Transport Website Light" w:eastAsia="Times New Roman" w:hAnsi="GDS Transport Website Light" w:cs="Arial"/>
-          <w:color w:val="000000"/>
-        </w:rPr>
-        <w:t>comes</w:t>
-      </w:r>
-      <w:proofErr w:type="gramEnd"/>
-      <w:r>
-        <w:rPr>
-          <w:rFonts w:ascii="GDS Transport Website Light" w:eastAsia="Times New Roman" w:hAnsi="GDS Transport Website Light" w:cs="Arial"/>
-          <w:color w:val="000000"/>
-        </w:rPr>
-        <w:t xml:space="preserve"> under The Children Act 1989. </w:t>
+        <w:t>This order was comes under The Children Act 1989. </w:t>
       </w:r>
     </w:p>
     <w:p>
@@ -463,7 +445,6 @@
               </w:rPr>
               <w:t>&lt;&lt;</w:t>
             </w:r>
-            <w:proofErr w:type="spellStart"/>
             <w:r>
               <w:rPr>
                 <w:rFonts w:ascii="GDS Transport Website Light" w:eastAsia="Times New Roman" w:hAnsi="GDS Transport Website Light" w:cs="Arial"/>
@@ -471,7 +452,6 @@
               </w:rPr>
               <w:t>hearingDate</w:t>
             </w:r>
-            <w:proofErr w:type="spellEnd"/>
             <w:r>
               <w:rPr>
                 <w:rFonts w:ascii="GDS Transport Website Light" w:eastAsia="Times New Roman" w:hAnsi="GDS Transport Website Light" w:cs="Arial"/>
@@ -550,7 +530,6 @@
               </w:rPr>
               <w:t>&lt;&lt;</w:t>
             </w:r>
-            <w:proofErr w:type="spellStart"/>
             <w:r>
               <w:rPr>
                 <w:rFonts w:ascii="GDS Transport Website Light" w:eastAsia="Times New Roman" w:hAnsi="GDS Transport Website Light" w:cs="Arial"/>
@@ -558,7 +537,6 @@
               </w:rPr>
               <w:t>hearingVenue</w:t>
             </w:r>
-            <w:proofErr w:type="spellEnd"/>
             <w:r>
               <w:rPr>
                 <w:rFonts w:ascii="GDS Transport Website Light" w:eastAsia="Times New Roman" w:hAnsi="GDS Transport Website Light" w:cs="Arial"/>
@@ -635,23 +613,7 @@
                 <w:rFonts w:ascii="GDS Transport Website Light" w:eastAsia="Times New Roman" w:hAnsi="GDS Transport Website Light" w:cs="Arial"/>
                 <w:color w:val="000000"/>
               </w:rPr>
-              <w:t>&lt;&lt;</w:t>
-            </w:r>
-            <w:proofErr w:type="spellStart"/>
-            <w:r>
-              <w:rPr>
-                <w:rFonts w:ascii="GDS Transport Website Light" w:eastAsia="Times New Roman" w:hAnsi="GDS Transport Website Light" w:cs="Arial"/>
-                <w:color w:val="000000"/>
-              </w:rPr>
-              <w:t>preHearingAttendance</w:t>
-            </w:r>
-            <w:proofErr w:type="spellEnd"/>
-            <w:r>
-              <w:rPr>
-                <w:rFonts w:ascii="GDS Transport Website Light" w:eastAsia="Times New Roman" w:hAnsi="GDS Transport Website Light" w:cs="Arial"/>
-                <w:color w:val="000000"/>
-              </w:rPr>
-              <w:t xml:space="preserve">&gt;&gt; </w:t>
+              <w:t xml:space="preserve">&lt;&lt;preHearingAttendance&gt;&gt; </w:t>
             </w:r>
           </w:p>
         </w:tc>
@@ -722,23 +684,7 @@
                 <w:rFonts w:ascii="GDS Transport Website Light" w:eastAsia="Times New Roman" w:hAnsi="GDS Transport Website Light" w:cs="Arial"/>
                 <w:color w:val="000000"/>
               </w:rPr>
-              <w:t>&lt;&lt;</w:t>
-            </w:r>
-            <w:proofErr w:type="spellStart"/>
-            <w:r>
-              <w:rPr>
-                <w:rFonts w:ascii="GDS Transport Website Light" w:eastAsia="Times New Roman" w:hAnsi="GDS Transport Website Light" w:cs="Arial"/>
-                <w:color w:val="000000"/>
-              </w:rPr>
-              <w:t>hearingTime</w:t>
-            </w:r>
-            <w:proofErr w:type="spellEnd"/>
-            <w:r>
-              <w:rPr>
-                <w:rFonts w:ascii="GDS Transport Website Light" w:eastAsia="Times New Roman" w:hAnsi="GDS Transport Website Light" w:cs="Arial"/>
-                <w:color w:val="000000"/>
-              </w:rPr>
-              <w:t>&gt;&gt;</w:t>
+              <w:t>&lt;&lt;hearingTime&gt;&gt;</w:t>
             </w:r>
           </w:p>
         </w:tc>
@@ -819,15 +765,7 @@
           <w:rFonts w:ascii="GDS Transport Website Light" w:eastAsia="Times New Roman" w:hAnsi="GDS Transport Website Light" w:cs="Arial"/>
           <w:color w:val="000000"/>
         </w:rPr>
-        <w:t xml:space="preserve">The </w:t>
-      </w:r>
-      <w:proofErr w:type="gramStart"/>
-      <w:r>
-        <w:rPr>
-          <w:rFonts w:ascii="GDS Transport Website Light" w:eastAsia="Times New Roman" w:hAnsi="GDS Transport Website Light" w:cs="Arial"/>
-          <w:color w:val="000000"/>
-        </w:rPr>
-        <w:t>26</w:t>
+        <w:t>The 26</w:t>
       </w:r>
       <w:r>
         <w:rPr>
@@ -841,30 +779,14 @@
           <w:rFonts w:ascii="GDS Transport Website Light" w:eastAsia="Times New Roman" w:hAnsi="GDS Transport Website Light" w:cs="Arial"/>
           <w:color w:val="000000"/>
         </w:rPr>
-        <w:t>week</w:t>
-      </w:r>
-      <w:proofErr w:type="gramEnd"/>
-      <w:r>
-        <w:rPr>
-          <w:rFonts w:ascii="GDS Transport Website Light" w:eastAsia="Times New Roman" w:hAnsi="GDS Transport Website Light" w:cs="Arial"/>
-          <w:color w:val="000000"/>
-        </w:rPr>
-        <w:t xml:space="preserve"> time limit runs out on </w:t>
-      </w:r>
-      <w:r>
-        <w:rPr>
-          <w:rFonts w:ascii="GDS Transport Website Light" w:eastAsia="Times New Roman" w:hAnsi="GDS Transport Website Light" w:cs="Arial"/>
-          <w:color w:val="000000"/>
-        </w:rPr>
-        <w:t>&lt;&lt;</w:t>
-      </w:r>
-      <w:proofErr w:type="spellStart"/>
-      <w:r>
-        <w:rPr>
-          <w:rFonts w:ascii="GDS Transport Website Light" w:eastAsia="Times New Roman" w:hAnsi="GDS Transport Website Light" w:cs="Arial"/>
-          <w:color w:val="000000"/>
-        </w:rPr>
-        <w:t>compl</w:t>
+        <w:t xml:space="preserve">week time limit runs out on </w:t>
+      </w:r>
+      <w:r>
+        <w:rPr>
+          <w:rFonts w:ascii="GDS Transport Website Light" w:eastAsia="Times New Roman" w:hAnsi="GDS Transport Website Light" w:cs="Arial"/>
+          <w:color w:val="000000"/>
+        </w:rPr>
+        <w:t>&lt;&lt;compl</w:t>
       </w:r>
       <w:r>
         <w:rPr>
@@ -878,15 +800,7 @@
           <w:rFonts w:ascii="GDS Transport Website Light" w:eastAsia="Times New Roman" w:hAnsi="GDS Transport Website Light" w:cs="Arial"/>
           <w:color w:val="000000"/>
         </w:rPr>
-        <w:t>Deadline</w:t>
-      </w:r>
-      <w:proofErr w:type="spellEnd"/>
-      <w:r>
-        <w:rPr>
-          <w:rFonts w:ascii="GDS Transport Website Light" w:eastAsia="Times New Roman" w:hAnsi="GDS Transport Website Light" w:cs="Arial"/>
-          <w:color w:val="000000"/>
-        </w:rPr>
-        <w:t>&gt;&gt;</w:t>
+        <w:t>Deadline&gt;&gt;</w:t>
       </w:r>
       <w:r>
         <w:rPr>
@@ -1167,21 +1081,12 @@
               </w:rPr>
               <w:t>&lt;</w:t>
             </w:r>
-            <w:proofErr w:type="spellStart"/>
             <w:r>
               <w:rPr>
                 <w:rFonts w:ascii="GDS Transport Website Light" w:eastAsia="Times New Roman" w:hAnsi="GDS Transport Website Light" w:cs="Arial"/>
                 <w:color w:val="000000" w:themeColor="text1"/>
               </w:rPr>
-              <w:t>rr_children</w:t>
-            </w:r>
-            <w:proofErr w:type="spellEnd"/>
-            <w:r>
-              <w:rPr>
-                <w:rFonts w:ascii="GDS Transport Website Light" w:eastAsia="Times New Roman" w:hAnsi="GDS Transport Website Light" w:cs="Arial"/>
-                <w:color w:val="000000" w:themeColor="text1"/>
-              </w:rPr>
-              <w:t>&gt;&gt;</w:t>
+              <w:t>rr_children&gt;&gt;</w:t>
             </w:r>
           </w:p>
         </w:tc>
@@ -1365,23 +1270,7 @@
                 <w:rFonts w:ascii="GDS Transport Website Light" w:eastAsia="Times New Roman" w:hAnsi="GDS Transport Website Light" w:cs="Arial"/>
                 <w:color w:val="000000" w:themeColor="text1"/>
               </w:rPr>
-              <w:t>Born &lt;&lt;</w:t>
-            </w:r>
-            <w:proofErr w:type="spellStart"/>
-            <w:r>
-              <w:rPr>
-                <w:rFonts w:ascii="GDS Transport Website Light" w:eastAsia="Times New Roman" w:hAnsi="GDS Transport Website Light" w:cs="Arial"/>
-                <w:color w:val="000000" w:themeColor="text1"/>
-              </w:rPr>
-              <w:t>dateOfBirth</w:t>
-            </w:r>
-            <w:proofErr w:type="spellEnd"/>
-            <w:r>
-              <w:rPr>
-                <w:rFonts w:ascii="GDS Transport Website Light" w:eastAsia="Times New Roman" w:hAnsi="GDS Transport Website Light" w:cs="Arial"/>
-                <w:color w:val="000000" w:themeColor="text1"/>
-              </w:rPr>
-              <w:t>&gt;&gt;</w:t>
+              <w:t>Born &lt;&lt;dateOfBirth&gt;&gt;</w:t>
             </w:r>
           </w:p>
         </w:tc>
@@ -1415,23 +1304,7 @@
                 <w:rFonts w:ascii="GDS Transport Website Light" w:eastAsia="Times New Roman" w:hAnsi="GDS Transport Website Light" w:cs="Arial"/>
                 <w:color w:val="000000" w:themeColor="text1"/>
               </w:rPr>
-              <w:t>&lt;&lt;</w:t>
-            </w:r>
-            <w:proofErr w:type="spellStart"/>
-            <w:r>
-              <w:rPr>
-                <w:rFonts w:ascii="GDS Transport Website Light" w:eastAsia="Times New Roman" w:hAnsi="GDS Transport Website Light" w:cs="Arial"/>
-                <w:color w:val="000000" w:themeColor="text1"/>
-              </w:rPr>
-              <w:t>er_children</w:t>
-            </w:r>
-            <w:proofErr w:type="spellEnd"/>
-            <w:r>
-              <w:rPr>
-                <w:rFonts w:ascii="GDS Transport Website Light" w:eastAsia="Times New Roman" w:hAnsi="GDS Transport Website Light" w:cs="Arial"/>
-                <w:color w:val="000000" w:themeColor="text1"/>
-              </w:rPr>
-              <w:t>&gt;&gt;</w:t>
+              <w:t>&lt;&lt;er_children&gt;&gt;</w:t>
             </w:r>
           </w:p>
         </w:tc>
@@ -1512,35 +1385,7 @@
         <w:rPr>
           <w:rFonts w:ascii="GDS Transport Website Light" w:eastAsia="Times New Roman" w:hAnsi="GDS Transport Website Light" w:cs="Times New Roman"/>
         </w:rPr>
-        <w:t>&lt;&lt;$</w:t>
-      </w:r>
-      <w:proofErr w:type="spellStart"/>
-      <w:r>
-        <w:rPr>
-          <w:rFonts w:ascii="GDS Transport Website Light" w:eastAsia="Times New Roman" w:hAnsi="GDS Transport Website Light" w:cs="Times New Roman"/>
-        </w:rPr>
-        <w:t>resProvided</w:t>
-      </w:r>
-      <w:proofErr w:type="spellEnd"/>
-      <w:r>
-        <w:rPr>
-          <w:rFonts w:ascii="GDS Transport Website Light" w:eastAsia="Times New Roman" w:hAnsi="GDS Transport Website Light" w:cs="Times New Roman"/>
-        </w:rPr>
-        <w:t>=</w:t>
-      </w:r>
-      <w:proofErr w:type="spellStart"/>
-      <w:r>
-        <w:rPr>
-          <w:rFonts w:ascii="GDS Transport Website Light" w:eastAsia="Times New Roman" w:hAnsi="GDS Transport Website Light" w:cs="Times New Roman"/>
-        </w:rPr>
-        <w:t>respondentsProvided</w:t>
-      </w:r>
-      <w:proofErr w:type="spellEnd"/>
-      <w:r>
-        <w:rPr>
-          <w:rFonts w:ascii="GDS Transport Website Light" w:eastAsia="Times New Roman" w:hAnsi="GDS Transport Website Light" w:cs="Times New Roman"/>
-        </w:rPr>
-        <w:t>&gt;&gt;</w:t>
+        <w:t>&lt;&lt;$resProvided=respondentsProvided&gt;&gt;</w:t>
       </w:r>
     </w:p>
     <w:tbl>
@@ -1699,7 +1544,6 @@
               </w:rPr>
               <w:t>&lt;&lt;</w:t>
             </w:r>
-            <w:proofErr w:type="spellStart"/>
             <w:r>
               <w:rPr>
                 <w:rFonts w:ascii="GDS Transport Website Light" w:eastAsia="Times New Roman" w:hAnsi="GDS Transport Website Light" w:cs="Arial"/>
@@ -1707,7 +1551,6 @@
               </w:rPr>
               <w:t>applicantName</w:t>
             </w:r>
-            <w:proofErr w:type="spellEnd"/>
             <w:r>
               <w:rPr>
                 <w:rFonts w:ascii="GDS Transport Website Light" w:eastAsia="Times New Roman" w:hAnsi="GDS Transport Website Light" w:cs="Arial"/>
@@ -1752,16 +1595,8 @@
               <w:rPr>
                 <w:rFonts w:ascii="GDS Transport Website Light" w:eastAsia="Times New Roman" w:hAnsi="GDS Transport Website Light" w:cs="Times New Roman"/>
               </w:rPr>
-              <w:t>&lt;&lt;</w:t>
-            </w:r>
-            <w:proofErr w:type="spellStart"/>
-            <w:r>
-              <w:rPr>
-                <w:rFonts w:ascii="GDS Transport Website Light" w:eastAsia="Times New Roman" w:hAnsi="GDS Transport Website Light" w:cs="Times New Roman"/>
-              </w:rPr>
-              <w:t>cr</w:t>
-            </w:r>
-            <w:proofErr w:type="spellEnd"/>
+              <w:t>&lt;&lt;cr</w:t>
+            </w:r>
             <w:r>
               <w:rPr>
                 <w:rFonts w:ascii="GDS Transport Website Light" w:eastAsia="Times New Roman" w:hAnsi="GDS Transport Website Light" w:cs="Times New Roman"/>
@@ -1772,21 +1607,7 @@
               <w:rPr>
                 <w:rFonts w:ascii="GDS Transport Website Light" w:eastAsia="Times New Roman" w:hAnsi="GDS Transport Website Light" w:cs="Times New Roman"/>
               </w:rPr>
-              <w:t>{$</w:t>
-            </w:r>
-            <w:proofErr w:type="spellStart"/>
-            <w:r>
-              <w:rPr>
-                <w:rFonts w:ascii="GDS Transport Website Light" w:eastAsia="Times New Roman" w:hAnsi="GDS Transport Website Light" w:cs="Times New Roman"/>
-              </w:rPr>
-              <w:t>resProvided</w:t>
-            </w:r>
-            <w:proofErr w:type="spellEnd"/>
-            <w:r>
-              <w:rPr>
-                <w:rFonts w:ascii="GDS Transport Website Light" w:eastAsia="Times New Roman" w:hAnsi="GDS Transport Website Light" w:cs="Times New Roman"/>
-              </w:rPr>
-              <w:t>}&gt;&gt;</w:t>
+              <w:t>{$resProvided}&gt;&gt;</w:t>
             </w:r>
           </w:p>
         </w:tc>
@@ -1848,7 +1669,6 @@
               </w:rPr>
               <w:t>&lt;&lt;</w:t>
             </w:r>
-            <w:proofErr w:type="spellStart"/>
             <w:r>
               <w:rPr>
                 <w:rFonts w:ascii="GDS Transport Website Light" w:eastAsia="Times New Roman" w:hAnsi="GDS Transport Website Light" w:cs="Times New Roman"/>
@@ -1867,7 +1687,6 @@
               </w:rPr>
               <w:t>respondents</w:t>
             </w:r>
-            <w:proofErr w:type="spellEnd"/>
             <w:r>
               <w:rPr>
                 <w:rFonts w:ascii="GDS Transport Website Light" w:eastAsia="Times New Roman" w:hAnsi="GDS Transport Website Light" w:cs="Times New Roman"/>
@@ -1964,27 +1783,7 @@
                 <w:bCs/>
                 <w:color w:val="000000"/>
               </w:rPr>
-              <w:t xml:space="preserve"> &lt;&lt;$</w:t>
-            </w:r>
-            <w:proofErr w:type="spellStart"/>
-            <w:r>
-              <w:rPr>
-                <w:rFonts w:ascii="GDS Transport Website Light" w:eastAsia="Times New Roman" w:hAnsi="GDS Transport Website Light" w:cs="Arial"/>
-                <w:b/>
-                <w:bCs/>
-                <w:color w:val="000000"/>
-              </w:rPr>
-              <w:t>num</w:t>
-            </w:r>
-            <w:proofErr w:type="spellEnd"/>
-            <w:r>
-              <w:rPr>
-                <w:rFonts w:ascii="GDS Transport Website Light" w:eastAsia="Times New Roman" w:hAnsi="GDS Transport Website Light" w:cs="Arial"/>
-                <w:b/>
-                <w:bCs/>
-                <w:color w:val="000000"/>
-              </w:rPr>
-              <w:t>&gt;&gt;</w:t>
+              <w:t xml:space="preserve"> &lt;&lt;$num&gt;&gt;</w:t>
             </w:r>
           </w:p>
         </w:tc>
@@ -2030,23 +1829,7 @@
                 <w:rFonts w:ascii="GDS Transport Website Light" w:eastAsia="Times New Roman" w:hAnsi="GDS Transport Website Light" w:cs="Arial"/>
                 <w:color w:val="000000"/>
               </w:rPr>
-              <w:t>&lt;&lt;</w:t>
-            </w:r>
-            <w:proofErr w:type="spellStart"/>
-            <w:r>
-              <w:rPr>
-                <w:rFonts w:ascii="GDS Transport Website Light" w:eastAsia="Times New Roman" w:hAnsi="GDS Transport Website Light" w:cs="Arial"/>
-                <w:color w:val="000000"/>
-              </w:rPr>
-              <w:t>relationshipToChild</w:t>
-            </w:r>
-            <w:proofErr w:type="spellEnd"/>
-            <w:r>
-              <w:rPr>
-                <w:rFonts w:ascii="GDS Transport Website Light" w:eastAsia="Times New Roman" w:hAnsi="GDS Transport Website Light" w:cs="Arial"/>
-                <w:color w:val="000000"/>
-              </w:rPr>
-              <w:t>&gt;&gt;</w:t>
+              <w:t>&lt;&lt;relationshipToChild&gt;&gt;</w:t>
             </w:r>
           </w:p>
         </w:tc>
@@ -2083,14 +1866,12 @@
               </w:rPr>
               <w:t>&lt;&lt;</w:t>
             </w:r>
-            <w:proofErr w:type="spellStart"/>
             <w:r>
               <w:rPr>
                 <w:rFonts w:ascii="GDS Transport Website Light" w:eastAsia="Times New Roman" w:hAnsi="GDS Transport Website Light" w:cs="Times New Roman"/>
               </w:rPr>
               <w:t>er_respondents</w:t>
             </w:r>
-            <w:proofErr w:type="spellEnd"/>
             <w:r>
               <w:rPr>
                 <w:rFonts w:ascii="GDS Transport Website Light" w:eastAsia="Times New Roman" w:hAnsi="GDS Transport Website Light" w:cs="Times New Roman"/>
@@ -2165,35 +1946,7 @@
               <w:rPr>
                 <w:rFonts w:ascii="GDS Transport Website Light" w:eastAsia="Times New Roman" w:hAnsi="GDS Transport Website Light" w:cs="Times New Roman"/>
               </w:rPr>
-              <w:t>&lt;&lt;</w:t>
-            </w:r>
-            <w:proofErr w:type="spellStart"/>
-            <w:r>
-              <w:rPr>
-                <w:rFonts w:ascii="GDS Transport Website Light" w:eastAsia="Times New Roman" w:hAnsi="GDS Transport Website Light" w:cs="Times New Roman"/>
-              </w:rPr>
-              <w:t>er</w:t>
-            </w:r>
-            <w:proofErr w:type="spellEnd"/>
-            <w:r>
-              <w:rPr>
-                <w:rFonts w:ascii="GDS Transport Website Light" w:eastAsia="Times New Roman" w:hAnsi="GDS Transport Website Light" w:cs="Times New Roman"/>
-              </w:rPr>
-              <w:t>_{$</w:t>
-            </w:r>
-            <w:proofErr w:type="spellStart"/>
-            <w:r>
-              <w:rPr>
-                <w:rFonts w:ascii="GDS Transport Website Light" w:eastAsia="Times New Roman" w:hAnsi="GDS Transport Website Light" w:cs="Times New Roman"/>
-              </w:rPr>
-              <w:t>resProvided</w:t>
-            </w:r>
-            <w:proofErr w:type="spellEnd"/>
-            <w:r>
-              <w:rPr>
-                <w:rFonts w:ascii="GDS Transport Website Light" w:eastAsia="Times New Roman" w:hAnsi="GDS Transport Website Light" w:cs="Times New Roman"/>
-              </w:rPr>
-              <w:t>}&gt;&gt;</w:t>
+              <w:t>&lt;&lt;er_{$resProvided}&gt;&gt;</w:t>
             </w:r>
           </w:p>
         </w:tc>
@@ -2260,44 +2013,14 @@
               <w:rPr>
                 <w:rFonts w:ascii="GDS Transport Website Light" w:eastAsia="Times New Roman" w:hAnsi="GDS Transport Website Light" w:cs="Times New Roman"/>
               </w:rPr>
-              <w:t>&lt;&lt;</w:t>
-            </w:r>
-            <w:proofErr w:type="spellStart"/>
-            <w:r>
-              <w:rPr>
-                <w:rFonts w:ascii="GDS Transport Website Light" w:eastAsia="Times New Roman" w:hAnsi="GDS Transport Website Light" w:cs="Times New Roman"/>
-              </w:rPr>
-              <w:t>cr</w:t>
-            </w:r>
-            <w:proofErr w:type="spellEnd"/>
-            <w:r>
-              <w:rPr>
-                <w:rFonts w:ascii="GDS Transport Website Light" w:eastAsia="Times New Roman" w:hAnsi="GDS Transport Website Light" w:cs="Times New Roman"/>
-              </w:rPr>
-              <w:t>_</w:t>
-            </w:r>
-            <w:proofErr w:type="gramStart"/>
-            <w:r>
-              <w:rPr>
-                <w:rFonts w:ascii="GDS Transport Website Light" w:eastAsia="Times New Roman" w:hAnsi="GDS Transport Website Light" w:cs="Times New Roman"/>
-              </w:rPr>
-              <w:t>{</w:t>
-            </w:r>
-            <w:r>
-              <w:rPr>
-                <w:rFonts w:ascii="GDS Transport Website Light" w:eastAsia="Times New Roman" w:hAnsi="GDS Transport Website Light" w:cs="Times New Roman"/>
-              </w:rPr>
-              <w:t>!$</w:t>
-            </w:r>
-            <w:proofErr w:type="spellStart"/>
-            <w:proofErr w:type="gramEnd"/>
-            <w:r>
-              <w:rPr>
-                <w:rFonts w:ascii="GDS Transport Website Light" w:eastAsia="Times New Roman" w:hAnsi="GDS Transport Website Light" w:cs="Times New Roman"/>
-              </w:rPr>
-              <w:t>resProvided</w:t>
-            </w:r>
-            <w:proofErr w:type="spellEnd"/>
+              <w:t>&lt;&lt;cr_{</w:t>
+            </w:r>
+            <w:r>
+              <w:rPr>
+                <w:rFonts w:ascii="GDS Transport Website Light" w:eastAsia="Times New Roman" w:hAnsi="GDS Transport Website Light" w:cs="Times New Roman"/>
+              </w:rPr>
+              <w:t>!$resProvided</w:t>
+            </w:r>
             <w:r>
               <w:rPr>
                 <w:rFonts w:ascii="GDS Transport Website Light" w:eastAsia="Times New Roman" w:hAnsi="GDS Transport Website Light" w:cs="Times New Roman"/>
@@ -2538,43 +2261,7 @@
               <w:rPr>
                 <w:rFonts w:ascii="GDS Transport Website Light" w:eastAsia="Times New Roman" w:hAnsi="GDS Transport Website Light" w:cs="Times New Roman"/>
               </w:rPr>
-              <w:t>&lt;&lt;</w:t>
-            </w:r>
-            <w:proofErr w:type="spellStart"/>
-            <w:r>
-              <w:rPr>
-                <w:rFonts w:ascii="GDS Transport Website Light" w:eastAsia="Times New Roman" w:hAnsi="GDS Transport Website Light" w:cs="Times New Roman"/>
-              </w:rPr>
-              <w:t>er</w:t>
-            </w:r>
-            <w:proofErr w:type="spellEnd"/>
-            <w:r>
-              <w:rPr>
-                <w:rFonts w:ascii="GDS Transport Website Light" w:eastAsia="Times New Roman" w:hAnsi="GDS Transport Website Light" w:cs="Times New Roman"/>
-              </w:rPr>
-              <w:t>_</w:t>
-            </w:r>
-            <w:proofErr w:type="gramStart"/>
-            <w:r>
-              <w:rPr>
-                <w:rFonts w:ascii="GDS Transport Website Light" w:eastAsia="Times New Roman" w:hAnsi="GDS Transport Website Light" w:cs="Times New Roman"/>
-              </w:rPr>
-              <w:t>{!$</w:t>
-            </w:r>
-            <w:proofErr w:type="spellStart"/>
-            <w:proofErr w:type="gramEnd"/>
-            <w:r>
-              <w:rPr>
-                <w:rFonts w:ascii="GDS Transport Website Light" w:eastAsia="Times New Roman" w:hAnsi="GDS Transport Website Light" w:cs="Times New Roman"/>
-              </w:rPr>
-              <w:t>resProvided</w:t>
-            </w:r>
-            <w:proofErr w:type="spellEnd"/>
-            <w:r>
-              <w:rPr>
-                <w:rFonts w:ascii="GDS Transport Website Light" w:eastAsia="Times New Roman" w:hAnsi="GDS Transport Website Light" w:cs="Times New Roman"/>
-              </w:rPr>
-              <w:t>}&gt;&gt;</w:t>
+              <w:t>&lt;&lt;er_{!$resProvided}&gt;&gt;</w:t>
             </w:r>
           </w:p>
           <w:p>
@@ -2691,8 +2378,10 @@
           <w:rFonts w:ascii="GDS Transport Website Light" w:eastAsia="Times New Roman" w:hAnsi="GDS Transport Website Light" w:cs="Arial"/>
           <w:color w:val="000000"/>
         </w:rPr>
-        <w:t>BLANK – please complete</w:t>
-      </w:r>
+        <w:t>&lt;&lt; judgeName &gt;&gt;</w:t>
+      </w:r>
+      <w:bookmarkStart w:id="0" w:name="_GoBack"/>
+      <w:bookmarkEnd w:id="0"/>
       <w:r>
         <w:rPr>
           <w:rFonts w:ascii="GDS Transport Website Light" w:eastAsia="Times New Roman" w:hAnsi="GDS Transport Website Light" w:cs="Arial"/>
@@ -2760,15 +2449,7 @@
           <w:rFonts w:ascii="GDS Transport Website Light" w:eastAsia="Times New Roman" w:hAnsi="GDS Transport Website Light" w:cs="Arial"/>
           <w:color w:val="000000"/>
         </w:rPr>
-        <w:t>&lt;&lt;</w:t>
-      </w:r>
-      <w:proofErr w:type="spellStart"/>
-      <w:r>
-        <w:rPr>
-          <w:rFonts w:ascii="GDS Transport Website Light" w:eastAsia="Times New Roman" w:hAnsi="GDS Transport Website Light" w:cs="Arial"/>
-          <w:color w:val="000000"/>
-        </w:rPr>
-        <w:t>r</w:t>
+        <w:t>&lt;&lt;r</w:t>
       </w:r>
       <w:r>
         <w:rPr>
@@ -2782,18 +2463,8 @@
           <w:rFonts w:ascii="GDS Transport Website Light" w:eastAsia="Times New Roman" w:hAnsi="GDS Transport Website Light" w:cs="Arial"/>
           <w:color w:val="000000"/>
         </w:rPr>
-        <w:t>_allParties</w:t>
-      </w:r>
-      <w:proofErr w:type="spellEnd"/>
-      <w:r>
-        <w:rPr>
-          <w:rFonts w:ascii="GDS Transport Website Light" w:eastAsia="Times New Roman" w:hAnsi="GDS Transport Website Light" w:cs="Arial"/>
-          <w:color w:val="000000"/>
-        </w:rPr>
-        <w:t>&gt;&gt;</w:t>
-      </w:r>
-      <w:bookmarkStart w:id="0" w:name="_GoBack"/>
-      <w:bookmarkEnd w:id="0"/>
+        <w:t>_allParties&gt;&gt;</w:t>
+      </w:r>
     </w:p>
     <w:p>
       <w:pPr>
@@ -2886,15 +2557,7 @@
           <w:rFonts w:ascii="GDS Transport Website Light" w:eastAsia="Times New Roman" w:hAnsi="GDS Transport Website Light" w:cs="Arial"/>
           <w:color w:val="000000"/>
         </w:rPr>
-        <w:t>&lt;&lt;</w:t>
-      </w:r>
-      <w:proofErr w:type="spellStart"/>
-      <w:r>
-        <w:rPr>
-          <w:rFonts w:ascii="GDS Transport Website Light" w:eastAsia="Times New Roman" w:hAnsi="GDS Transport Website Light" w:cs="Arial"/>
-          <w:color w:val="000000"/>
-        </w:rPr>
-        <w:t>e</w:t>
+        <w:t>&lt;&lt;e</w:t>
       </w:r>
       <w:r>
         <w:rPr>
@@ -2908,15 +2571,7 @@
           <w:rFonts w:ascii="GDS Transport Website Light" w:eastAsia="Times New Roman" w:hAnsi="GDS Transport Website Light" w:cs="Arial"/>
           <w:color w:val="000000"/>
         </w:rPr>
-        <w:t>_allParties</w:t>
-      </w:r>
-      <w:proofErr w:type="spellEnd"/>
-      <w:r>
-        <w:rPr>
-          <w:rFonts w:ascii="GDS Transport Website Light" w:eastAsia="Times New Roman" w:hAnsi="GDS Transport Website Light" w:cs="Arial"/>
-          <w:color w:val="000000"/>
-        </w:rPr>
-        <w:t>&gt;&gt;</w:t>
+        <w:t>_allParties&gt;&gt;</w:t>
       </w:r>
     </w:p>
     <w:p>
@@ -2967,15 +2622,7 @@
           <w:rFonts w:ascii="GDS Transport Website Light" w:eastAsia="Times New Roman" w:hAnsi="GDS Transport Website Light" w:cs="Arial"/>
           <w:color w:val="000000"/>
         </w:rPr>
-        <w:t>&lt;&lt;</w:t>
-      </w:r>
-      <w:proofErr w:type="spellStart"/>
-      <w:r>
-        <w:rPr>
-          <w:rFonts w:ascii="GDS Transport Website Light" w:eastAsia="Times New Roman" w:hAnsi="GDS Transport Website Light" w:cs="Arial"/>
-          <w:color w:val="000000"/>
-        </w:rPr>
-        <w:t>r</w:t>
+        <w:t>&lt;&lt;r</w:t>
       </w:r>
       <w:r>
         <w:rPr>
@@ -2989,15 +2636,7 @@
           <w:rFonts w:ascii="GDS Transport Website Light" w:eastAsia="Times New Roman" w:hAnsi="GDS Transport Website Light" w:cs="Arial"/>
           <w:color w:val="000000"/>
         </w:rPr>
-        <w:t>_localAuthorityDirections</w:t>
-      </w:r>
-      <w:proofErr w:type="spellEnd"/>
-      <w:r>
-        <w:rPr>
-          <w:rFonts w:ascii="GDS Transport Website Light" w:eastAsia="Times New Roman" w:hAnsi="GDS Transport Website Light" w:cs="Arial"/>
-          <w:color w:val="000000"/>
-        </w:rPr>
-        <w:t>&gt;&gt;</w:t>
+        <w:t>_localAuthorityDirections&gt;&gt;</w:t>
       </w:r>
     </w:p>
     <w:p>
@@ -3073,15 +2712,7 @@
           <w:rFonts w:ascii="GDS Transport Website Light" w:eastAsia="Times New Roman" w:hAnsi="GDS Transport Website Light" w:cs="Arial"/>
           <w:color w:val="000000"/>
         </w:rPr>
-        <w:t>&lt;&lt;</w:t>
-      </w:r>
-      <w:proofErr w:type="spellStart"/>
-      <w:r>
-        <w:rPr>
-          <w:rFonts w:ascii="GDS Transport Website Light" w:eastAsia="Times New Roman" w:hAnsi="GDS Transport Website Light" w:cs="Arial"/>
-          <w:color w:val="000000"/>
-        </w:rPr>
-        <w:t>e</w:t>
+        <w:t>&lt;&lt;e</w:t>
       </w:r>
       <w:r>
         <w:rPr>
@@ -3095,15 +2726,7 @@
           <w:rFonts w:ascii="GDS Transport Website Light" w:eastAsia="Times New Roman" w:hAnsi="GDS Transport Website Light" w:cs="Arial"/>
           <w:color w:val="000000"/>
         </w:rPr>
-        <w:t>_localAuthorityDirections</w:t>
-      </w:r>
-      <w:proofErr w:type="spellEnd"/>
-      <w:r>
-        <w:rPr>
-          <w:rFonts w:ascii="GDS Transport Website Light" w:eastAsia="Times New Roman" w:hAnsi="GDS Transport Website Light" w:cs="Arial"/>
-          <w:color w:val="000000"/>
-        </w:rPr>
-        <w:t>&gt;&gt;</w:t>
+        <w:t>_localAuthorityDirections&gt;&gt;</w:t>
       </w:r>
     </w:p>
     <w:p>
@@ -3159,15 +2782,7 @@
           <w:rFonts w:ascii="GDS Transport Website Light" w:eastAsia="Times New Roman" w:hAnsi="GDS Transport Website Light" w:cs="Arial"/>
           <w:color w:val="000000"/>
         </w:rPr>
-        <w:t>&lt;&lt;</w:t>
-      </w:r>
-      <w:proofErr w:type="spellStart"/>
-      <w:r>
-        <w:rPr>
-          <w:rFonts w:ascii="GDS Transport Website Light" w:eastAsia="Times New Roman" w:hAnsi="GDS Transport Website Light" w:cs="Arial"/>
-          <w:color w:val="000000"/>
-        </w:rPr>
-        <w:t>r</w:t>
+        <w:t>&lt;&lt;r</w:t>
       </w:r>
       <w:r>
         <w:rPr>
@@ -3181,15 +2796,7 @@
           <w:rFonts w:ascii="GDS Transport Website Light" w:eastAsia="Times New Roman" w:hAnsi="GDS Transport Website Light" w:cs="Arial"/>
           <w:color w:val="000000"/>
         </w:rPr>
-        <w:t>_parentsAndRespondentsDirections</w:t>
-      </w:r>
-      <w:proofErr w:type="spellEnd"/>
-      <w:r>
-        <w:rPr>
-          <w:rFonts w:ascii="GDS Transport Website Light" w:eastAsia="Times New Roman" w:hAnsi="GDS Transport Website Light" w:cs="Arial"/>
-          <w:color w:val="000000"/>
-        </w:rPr>
-        <w:t>&gt;&gt;</w:t>
+        <w:t>_parentsAndRespondentsDirections&gt;&gt;</w:t>
       </w:r>
     </w:p>
     <w:p>
@@ -3256,15 +2863,7 @@
           <w:rFonts w:ascii="GDS Transport Website Light" w:eastAsia="Times New Roman" w:hAnsi="GDS Transport Website Light" w:cs="Arial"/>
           <w:color w:val="000000"/>
         </w:rPr>
-        <w:t>&lt;&lt;</w:t>
-      </w:r>
-      <w:proofErr w:type="spellStart"/>
-      <w:r>
-        <w:rPr>
-          <w:rFonts w:ascii="GDS Transport Website Light" w:eastAsia="Times New Roman" w:hAnsi="GDS Transport Website Light" w:cs="Arial"/>
-          <w:color w:val="000000"/>
-        </w:rPr>
-        <w:t>e</w:t>
+        <w:t>&lt;&lt;e</w:t>
       </w:r>
       <w:r>
         <w:rPr>
@@ -3278,15 +2877,7 @@
           <w:rFonts w:ascii="GDS Transport Website Light" w:eastAsia="Times New Roman" w:hAnsi="GDS Transport Website Light" w:cs="Arial"/>
           <w:color w:val="000000"/>
         </w:rPr>
-        <w:t>_parentsAndRespondentsDirections</w:t>
-      </w:r>
-      <w:proofErr w:type="spellEnd"/>
-      <w:r>
-        <w:rPr>
-          <w:rFonts w:ascii="GDS Transport Website Light" w:eastAsia="Times New Roman" w:hAnsi="GDS Transport Website Light" w:cs="Arial"/>
-          <w:color w:val="000000"/>
-        </w:rPr>
-        <w:t>&gt;&gt;</w:t>
+        <w:t>_parentsAndRespondentsDirections&gt;&gt;</w:t>
       </w:r>
     </w:p>
     <w:p>
@@ -3337,15 +2928,7 @@
           <w:rFonts w:ascii="GDS Transport Website Light" w:eastAsia="Times New Roman" w:hAnsi="GDS Transport Website Light" w:cs="Arial"/>
           <w:color w:val="000000"/>
         </w:rPr>
-        <w:t>&lt;&lt;</w:t>
-      </w:r>
-      <w:proofErr w:type="spellStart"/>
-      <w:r>
-        <w:rPr>
-          <w:rFonts w:ascii="GDS Transport Website Light" w:eastAsia="Times New Roman" w:hAnsi="GDS Transport Website Light" w:cs="Arial"/>
-          <w:color w:val="000000"/>
-        </w:rPr>
-        <w:t>r</w:t>
+        <w:t>&lt;&lt;r</w:t>
       </w:r>
       <w:r>
         <w:rPr>
@@ -3359,15 +2942,7 @@
           <w:rFonts w:ascii="GDS Transport Website Light" w:eastAsia="Times New Roman" w:hAnsi="GDS Transport Website Light" w:cs="Arial"/>
           <w:color w:val="000000"/>
         </w:rPr>
-        <w:t>_cafcassDirections</w:t>
-      </w:r>
-      <w:proofErr w:type="spellEnd"/>
-      <w:r>
-        <w:rPr>
-          <w:rFonts w:ascii="GDS Transport Website Light" w:eastAsia="Times New Roman" w:hAnsi="GDS Transport Website Light" w:cs="Arial"/>
-          <w:color w:val="000000"/>
-        </w:rPr>
-        <w:t>&gt;&gt;</w:t>
+        <w:t>_cafcassDirections&gt;&gt;</w:t>
       </w:r>
     </w:p>
     <w:p>
@@ -3443,15 +3018,7 @@
           <w:rFonts w:ascii="GDS Transport Website Light" w:eastAsia="Times New Roman" w:hAnsi="GDS Transport Website Light" w:cs="Arial"/>
           <w:color w:val="000000"/>
         </w:rPr>
-        <w:t>&lt;&lt;</w:t>
-      </w:r>
-      <w:proofErr w:type="spellStart"/>
-      <w:r>
-        <w:rPr>
-          <w:rFonts w:ascii="GDS Transport Website Light" w:eastAsia="Times New Roman" w:hAnsi="GDS Transport Website Light" w:cs="Arial"/>
-          <w:color w:val="000000"/>
-        </w:rPr>
-        <w:t>e</w:t>
+        <w:t>&lt;&lt;e</w:t>
       </w:r>
       <w:r>
         <w:rPr>
@@ -3465,15 +3032,7 @@
           <w:rFonts w:ascii="GDS Transport Website Light" w:eastAsia="Times New Roman" w:hAnsi="GDS Transport Website Light" w:cs="Arial"/>
           <w:color w:val="000000"/>
         </w:rPr>
-        <w:t>_cafcassDirections</w:t>
-      </w:r>
-      <w:proofErr w:type="spellEnd"/>
-      <w:r>
-        <w:rPr>
-          <w:rFonts w:ascii="GDS Transport Website Light" w:eastAsia="Times New Roman" w:hAnsi="GDS Transport Website Light" w:cs="Arial"/>
-          <w:color w:val="000000"/>
-        </w:rPr>
-        <w:t>&gt;&gt;</w:t>
+        <w:t>_cafcassDirections&gt;&gt;</w:t>
       </w:r>
     </w:p>
     <w:p>
@@ -3533,15 +3092,7 @@
           <w:rFonts w:ascii="GDS Transport Website Light" w:eastAsia="Times New Roman" w:hAnsi="GDS Transport Website Light" w:cs="Arial"/>
           <w:color w:val="000000"/>
         </w:rPr>
-        <w:t>&lt;&lt;</w:t>
-      </w:r>
-      <w:proofErr w:type="spellStart"/>
-      <w:r>
-        <w:rPr>
-          <w:rFonts w:ascii="GDS Transport Website Light" w:eastAsia="Times New Roman" w:hAnsi="GDS Transport Website Light" w:cs="Arial"/>
-          <w:color w:val="000000"/>
-        </w:rPr>
-        <w:t>r</w:t>
+        <w:t>&lt;&lt;r</w:t>
       </w:r>
       <w:r>
         <w:rPr>
@@ -3555,15 +3106,7 @@
           <w:rFonts w:ascii="GDS Transport Website Light" w:eastAsia="Times New Roman" w:hAnsi="GDS Transport Website Light" w:cs="Arial"/>
           <w:color w:val="000000"/>
         </w:rPr>
-        <w:t>_otherPartiesDirections</w:t>
-      </w:r>
-      <w:proofErr w:type="spellEnd"/>
-      <w:r>
-        <w:rPr>
-          <w:rFonts w:ascii="GDS Transport Website Light" w:eastAsia="Times New Roman" w:hAnsi="GDS Transport Website Light" w:cs="Arial"/>
-          <w:color w:val="000000"/>
-        </w:rPr>
-        <w:t>&gt;&gt;</w:t>
+        <w:t>_otherPartiesDirections&gt;&gt;</w:t>
       </w:r>
     </w:p>
     <w:p>
@@ -3630,15 +3173,7 @@
           <w:rFonts w:ascii="GDS Transport Website Light" w:eastAsia="Times New Roman" w:hAnsi="GDS Transport Website Light" w:cs="Arial"/>
           <w:color w:val="000000"/>
         </w:rPr>
-        <w:t>&lt;&lt;</w:t>
-      </w:r>
-      <w:proofErr w:type="spellStart"/>
-      <w:r>
-        <w:rPr>
-          <w:rFonts w:ascii="GDS Transport Website Light" w:eastAsia="Times New Roman" w:hAnsi="GDS Transport Website Light" w:cs="Arial"/>
-          <w:color w:val="000000"/>
-        </w:rPr>
-        <w:t>e</w:t>
+        <w:t>&lt;&lt;e</w:t>
       </w:r>
       <w:r>
         <w:rPr>
@@ -3652,15 +3187,7 @@
           <w:rFonts w:ascii="GDS Transport Website Light" w:eastAsia="Times New Roman" w:hAnsi="GDS Transport Website Light" w:cs="Arial"/>
           <w:color w:val="000000"/>
         </w:rPr>
-        <w:t>_otherPartiesDirections</w:t>
-      </w:r>
-      <w:proofErr w:type="spellEnd"/>
-      <w:r>
-        <w:rPr>
-          <w:rFonts w:ascii="GDS Transport Website Light" w:eastAsia="Times New Roman" w:hAnsi="GDS Transport Website Light" w:cs="Arial"/>
-          <w:color w:val="000000"/>
-        </w:rPr>
-        <w:t>&gt;&gt;</w:t>
+        <w:t>_otherPartiesDirections&gt;&gt;</w:t>
       </w:r>
     </w:p>
     <w:p>
@@ -3720,15 +3247,7 @@
           <w:rFonts w:ascii="GDS Transport Website Light" w:eastAsia="Times New Roman" w:hAnsi="GDS Transport Website Light" w:cs="Arial"/>
           <w:color w:val="000000"/>
         </w:rPr>
-        <w:t>&lt;&lt;</w:t>
-      </w:r>
-      <w:proofErr w:type="spellStart"/>
-      <w:r>
-        <w:rPr>
-          <w:rFonts w:ascii="GDS Transport Website Light" w:eastAsia="Times New Roman" w:hAnsi="GDS Transport Website Light" w:cs="Arial"/>
-          <w:color w:val="000000"/>
-        </w:rPr>
-        <w:t>r</w:t>
+        <w:t>&lt;&lt;r</w:t>
       </w:r>
       <w:r>
         <w:rPr>
@@ -3742,15 +3261,7 @@
           <w:rFonts w:ascii="GDS Transport Website Light" w:eastAsia="Times New Roman" w:hAnsi="GDS Transport Website Light" w:cs="Arial"/>
           <w:color w:val="000000"/>
         </w:rPr>
-        <w:t>_courtDirections</w:t>
-      </w:r>
-      <w:proofErr w:type="spellEnd"/>
-      <w:r>
-        <w:rPr>
-          <w:rFonts w:ascii="GDS Transport Website Light" w:eastAsia="Times New Roman" w:hAnsi="GDS Transport Website Light" w:cs="Arial"/>
-          <w:color w:val="000000"/>
-        </w:rPr>
-        <w:t>&gt;&gt;</w:t>
+        <w:t>_courtDirections&gt;&gt;</w:t>
       </w:r>
     </w:p>
     <w:p>
@@ -3817,15 +3328,7 @@
           <w:rFonts w:ascii="GDS Transport Website Light" w:eastAsia="Times New Roman" w:hAnsi="GDS Transport Website Light" w:cs="Arial"/>
           <w:color w:val="000000"/>
         </w:rPr>
-        <w:t>&lt;&lt;</w:t>
-      </w:r>
-      <w:proofErr w:type="spellStart"/>
-      <w:r>
-        <w:rPr>
-          <w:rFonts w:ascii="GDS Transport Website Light" w:eastAsia="Times New Roman" w:hAnsi="GDS Transport Website Light" w:cs="Arial"/>
-          <w:color w:val="000000"/>
-        </w:rPr>
-        <w:t>e</w:t>
+        <w:t>&lt;&lt;e</w:t>
       </w:r>
       <w:r>
         <w:rPr>
@@ -3839,15 +3342,7 @@
           <w:rFonts w:ascii="GDS Transport Website Light" w:eastAsia="Times New Roman" w:hAnsi="GDS Transport Website Light" w:cs="Arial"/>
           <w:color w:val="000000"/>
         </w:rPr>
-        <w:t>_courtDirections</w:t>
-      </w:r>
-      <w:proofErr w:type="spellEnd"/>
-      <w:r>
-        <w:rPr>
-          <w:rFonts w:ascii="GDS Transport Website Light" w:eastAsia="Times New Roman" w:hAnsi="GDS Transport Website Light" w:cs="Arial"/>
-          <w:color w:val="000000"/>
-        </w:rPr>
-        <w:t>&gt;&gt;</w:t>
+        <w:t>_courtDirections&gt;&gt;</w:t>
       </w:r>
     </w:p>
     <w:p>
@@ -3982,27 +3477,14 @@
     <w:r>
       <w:t xml:space="preserve"> of </w:t>
     </w:r>
-    <w:r>
-      <w:fldChar w:fldCharType="begin"/>
-    </w:r>
-    <w:r>
-      <w:instrText xml:space="preserve"> NUMPAGES  \* MERGEFORMAT </w:instrText>
-    </w:r>
-    <w:r>
-      <w:fldChar w:fldCharType="separate"/>
-    </w:r>
-    <w:r>
-      <w:rPr>
-        <w:noProof/>
-      </w:rPr>
-      <w:t>5</w:t>
-    </w:r>
-    <w:r>
-      <w:rPr>
-        <w:noProof/>
-      </w:rPr>
-      <w:fldChar w:fldCharType="end"/>
-    </w:r>
+    <w:fldSimple w:instr=" NUMPAGES  \* MERGEFORMAT ">
+      <w:r>
+        <w:rPr>
+          <w:noProof/>
+        </w:rPr>
+        <w:t>5</w:t>
+      </w:r>
+    </w:fldSimple>
   </w:p>
 </w:ftr>
 </file>

</xml_diff>

<commit_message>
addressed code review comments
</commit_message>
<xml_diff>
--- a/docker/docmosis/templates/FL-PLW-STD-ENG-00099.docx
+++ b/docker/docmosis/templates/FL-PLW-STD-ENG-00099.docx
@@ -314,23 +314,16 @@
           <w:rFonts w:ascii="GDS Transport Website Light" w:eastAsia="Times New Roman" w:hAnsi="GDS Transport Website Light" w:cs="Arial"/>
           <w:color w:val="000000"/>
         </w:rPr>
-        <w:t xml:space="preserve">This order was </w:t>
-      </w:r>
-      <w:proofErr w:type="gramStart"/>
-      <w:r>
-        <w:rPr>
-          <w:rFonts w:ascii="GDS Transport Website Light" w:eastAsia="Times New Roman" w:hAnsi="GDS Transport Website Light" w:cs="Arial"/>
-          <w:color w:val="000000"/>
-        </w:rPr>
-        <w:t>comes</w:t>
-      </w:r>
-      <w:proofErr w:type="gramEnd"/>
-      <w:r>
-        <w:rPr>
-          <w:rFonts w:ascii="GDS Transport Website Light" w:eastAsia="Times New Roman" w:hAnsi="GDS Transport Website Light" w:cs="Arial"/>
-          <w:color w:val="000000"/>
-        </w:rPr>
-        <w:t xml:space="preserve"> under The Children Act 1989. </w:t>
+        <w:t xml:space="preserve">This order </w:t>
+      </w:r>
+      <w:bookmarkStart w:id="0" w:name="_GoBack"/>
+      <w:bookmarkEnd w:id="0"/>
+      <w:r>
+        <w:rPr>
+          <w:rFonts w:ascii="GDS Transport Website Light" w:eastAsia="Times New Roman" w:hAnsi="GDS Transport Website Light" w:cs="Arial"/>
+          <w:color w:val="000000"/>
+        </w:rPr>
+        <w:t>comes under The Children Act 1989. </w:t>
       </w:r>
     </w:p>
     <w:p>
@@ -2792,8 +2785,6 @@
         </w:rPr>
         <w:t>&gt;&gt;</w:t>
       </w:r>
-      <w:bookmarkStart w:id="0" w:name="_GoBack"/>
-      <w:bookmarkEnd w:id="0"/>
     </w:p>
     <w:p>
       <w:pPr>
@@ -3982,27 +3973,14 @@
     <w:r>
       <w:t xml:space="preserve"> of </w:t>
     </w:r>
-    <w:r>
-      <w:fldChar w:fldCharType="begin"/>
-    </w:r>
-    <w:r>
-      <w:instrText xml:space="preserve"> NUMPAGES  \* MERGEFORMAT </w:instrText>
-    </w:r>
-    <w:r>
-      <w:fldChar w:fldCharType="separate"/>
-    </w:r>
-    <w:r>
-      <w:rPr>
-        <w:noProof/>
-      </w:rPr>
-      <w:t>5</w:t>
-    </w:r>
-    <w:r>
-      <w:rPr>
-        <w:noProof/>
-      </w:rPr>
-      <w:fldChar w:fldCharType="end"/>
-    </w:r>
+    <w:fldSimple w:instr=" NUMPAGES  \* MERGEFORMAT ">
+      <w:r>
+        <w:rPr>
+          <w:noProof/>
+        </w:rPr>
+        <w:t>5</w:t>
+      </w:r>
+    </w:fldSimple>
   </w:p>
 </w:ftr>
 </file>

</xml_diff>

<commit_message>
feat: added watermark, judge, legal advisor and final flag for sdo
need to remove watermark when final version of doc
</commit_message>
<xml_diff>
--- a/docker/docmosis/templates/FL-PLW-STD-ENG-00099.docx
+++ b/docker/docmosis/templates/FL-PLW-STD-ENG-00099.docx
@@ -18,10 +18,10 @@
           <w:noProof/>
         </w:rPr>
         <w:drawing>
-          <wp:anchor distT="0" distB="0" distL="114300" distR="114300" simplePos="0" relativeHeight="251659264" behindDoc="1" locked="0" layoutInCell="1" allowOverlap="1" wp14:anchorId="2D7D9E5D" wp14:editId="3E840E09">
+          <wp:anchor distT="0" distB="0" distL="114300" distR="114300" simplePos="0" relativeHeight="251659264" behindDoc="1" locked="0" layoutInCell="1" allowOverlap="1" wp14:anchorId="2D7D9E5D" wp14:editId="19A3BE33">
             <wp:simplePos x="0" y="0"/>
             <wp:positionH relativeFrom="column">
-              <wp:posOffset>5037455</wp:posOffset>
+              <wp:posOffset>4397375</wp:posOffset>
             </wp:positionH>
             <wp:positionV relativeFrom="page">
               <wp:posOffset>427990</wp:posOffset>
@@ -145,6 +145,7 @@
         </w:rPr>
         <w:t>&lt;&lt;</w:t>
       </w:r>
+      <w:proofErr w:type="spellStart"/>
       <w:r>
         <w:rPr>
           <w:rFonts w:ascii="GDS Transport Website Light" w:eastAsia="Times New Roman" w:hAnsi="GDS Transport Website Light" w:cs="Arial"/>
@@ -172,6 +173,7 @@
         </w:rPr>
         <w:t>Number</w:t>
       </w:r>
+      <w:proofErr w:type="spellEnd"/>
       <w:r>
         <w:rPr>
           <w:rFonts w:ascii="GDS Transport Website Light" w:eastAsia="Times New Roman" w:hAnsi="GDS Transport Website Light" w:cs="Arial"/>
@@ -220,7 +222,27 @@
           <w:sz w:val="36"/>
           <w:szCs w:val="36"/>
         </w:rPr>
-        <w:t>&lt;&lt;generationDate&gt;&gt;</w:t>
+        <w:t>&lt;&lt;</w:t>
+      </w:r>
+      <w:proofErr w:type="spellStart"/>
+      <w:r>
+        <w:rPr>
+          <w:rFonts w:ascii="GDS Transport Website Light" w:eastAsia="Times New Roman" w:hAnsi="GDS Transport Website Light" w:cs="Arial"/>
+          <w:color w:val="000000"/>
+          <w:sz w:val="36"/>
+          <w:szCs w:val="36"/>
+        </w:rPr>
+        <w:t>generationDate</w:t>
+      </w:r>
+      <w:proofErr w:type="spellEnd"/>
+      <w:r>
+        <w:rPr>
+          <w:rFonts w:ascii="GDS Transport Website Light" w:eastAsia="Times New Roman" w:hAnsi="GDS Transport Website Light" w:cs="Arial"/>
+          <w:color w:val="000000"/>
+          <w:sz w:val="36"/>
+          <w:szCs w:val="36"/>
+        </w:rPr>
+        <w:t>&gt;&gt;</w:t>
       </w:r>
     </w:p>
     <w:p>
@@ -230,6 +252,81 @@
           <w:rFonts w:ascii="GDS Transport Website Light" w:eastAsia="Times New Roman" w:hAnsi="GDS Transport Website Light" w:cs="Times New Roman"/>
         </w:rPr>
       </w:pPr>
+      <w:bookmarkStart w:id="0" w:name="img_draftBackground"/>
+      <w:r>
+        <w:rPr>
+          <w:rFonts w:ascii="Arial" w:hAnsi="Arial" w:cs="Arial"/>
+          <w:noProof/>
+          <w:lang w:val="en-US"/>
+        </w:rPr>
+        <w:drawing>
+          <wp:anchor distT="0" distB="0" distL="114300" distR="114300" simplePos="0" relativeHeight="251660288" behindDoc="1" locked="0" layoutInCell="1" allowOverlap="1" wp14:anchorId="05C8266A" wp14:editId="2A6A1BD0">
+            <wp:simplePos x="0" y="0"/>
+            <wp:positionH relativeFrom="column">
+              <wp:posOffset>-381000</wp:posOffset>
+            </wp:positionH>
+            <wp:positionV relativeFrom="page">
+              <wp:posOffset>1492885</wp:posOffset>
+            </wp:positionV>
+            <wp:extent cx="6300000" cy="8100000"/>
+            <wp:effectExtent l="0" t="0" r="0" b="3175"/>
+            <wp:wrapNone/>
+            <wp:docPr id="3" name="Picture 3" descr="placeholder2">
+              <a:hlinkClick xmlns:a="http://schemas.openxmlformats.org/drawingml/2006/main" r:id="rId8"/>
+            </wp:docPr>
+            <wp:cNvGraphicFramePr>
+              <a:graphicFrameLocks xmlns:a="http://schemas.openxmlformats.org/drawingml/2006/main"/>
+            </wp:cNvGraphicFramePr>
+            <a:graphic xmlns:a="http://schemas.openxmlformats.org/drawingml/2006/main">
+              <a:graphicData uri="http://schemas.openxmlformats.org/drawingml/2006/picture">
+                <pic:pic xmlns:pic="http://schemas.openxmlformats.org/drawingml/2006/picture">
+                  <pic:nvPicPr>
+                    <pic:cNvPr id="3" name="Picture 3" descr="placeholder2">
+                      <a:hlinkClick r:id="rId8"/>
+                    </pic:cNvPr>
+                    <pic:cNvPicPr>
+                      <a:picLocks/>
+                    </pic:cNvPicPr>
+                  </pic:nvPicPr>
+                  <pic:blipFill>
+                    <a:blip r:embed="rId9">
+                      <a:extLst>
+                        <a:ext uri="{28A0092B-C50C-407E-A947-70E740481C1C}">
+                          <a14:useLocalDpi xmlns:a14="http://schemas.microsoft.com/office/drawing/2010/main" val="0"/>
+                        </a:ext>
+                      </a:extLst>
+                    </a:blip>
+                    <a:srcRect/>
+                    <a:stretch>
+                      <a:fillRect/>
+                    </a:stretch>
+                  </pic:blipFill>
+                  <pic:spPr bwMode="auto">
+                    <a:xfrm>
+                      <a:off x="0" y="0"/>
+                      <a:ext cx="6300000" cy="8100000"/>
+                    </a:xfrm>
+                    <a:prstGeom prst="rect">
+                      <a:avLst/>
+                    </a:prstGeom>
+                    <a:noFill/>
+                    <a:ln>
+                      <a:noFill/>
+                    </a:ln>
+                  </pic:spPr>
+                </pic:pic>
+              </a:graphicData>
+            </a:graphic>
+            <wp14:sizeRelH relativeFrom="page">
+              <wp14:pctWidth>0</wp14:pctWidth>
+            </wp14:sizeRelH>
+            <wp14:sizeRelV relativeFrom="page">
+              <wp14:pctHeight>0</wp14:pctHeight>
+            </wp14:sizeRelV>
+          </wp:anchor>
+        </w:drawing>
+      </w:r>
+      <w:bookmarkEnd w:id="0"/>
     </w:p>
     <w:p>
       <w:pPr>
@@ -321,8 +418,6 @@
         </w:rPr>
         <w:t xml:space="preserve"> </w:t>
       </w:r>
-      <w:bookmarkStart w:id="0" w:name="_GoBack"/>
-      <w:bookmarkEnd w:id="0"/>
       <w:r>
         <w:rPr>
           <w:rFonts w:ascii="GDS Transport Website Light" w:eastAsia="Times New Roman" w:hAnsi="GDS Transport Website Light" w:cs="Arial"/>
@@ -461,6 +556,7 @@
               </w:rPr>
               <w:t>&lt;&lt;</w:t>
             </w:r>
+            <w:proofErr w:type="spellStart"/>
             <w:r>
               <w:rPr>
                 <w:rFonts w:ascii="GDS Transport Website Light" w:eastAsia="Times New Roman" w:hAnsi="GDS Transport Website Light" w:cs="Arial"/>
@@ -468,6 +564,7 @@
               </w:rPr>
               <w:t>hearingDate</w:t>
             </w:r>
+            <w:proofErr w:type="spellEnd"/>
             <w:r>
               <w:rPr>
                 <w:rFonts w:ascii="GDS Transport Website Light" w:eastAsia="Times New Roman" w:hAnsi="GDS Transport Website Light" w:cs="Arial"/>
@@ -505,6 +602,7 @@
                 <w:rFonts w:ascii="GDS Transport Website Light" w:eastAsia="Times New Roman" w:hAnsi="GDS Transport Website Light" w:cs="Times New Roman"/>
               </w:rPr>
             </w:pPr>
+            <w:bookmarkStart w:id="1" w:name="_GoBack"/>
             <w:r>
               <w:rPr>
                 <w:rFonts w:ascii="GDS Transport Website Light" w:eastAsia="Times New Roman" w:hAnsi="GDS Transport Website Light" w:cs="Arial"/>
@@ -546,6 +644,7 @@
               </w:rPr>
               <w:t>&lt;&lt;</w:t>
             </w:r>
+            <w:proofErr w:type="spellStart"/>
             <w:r>
               <w:rPr>
                 <w:rFonts w:ascii="GDS Transport Website Light" w:eastAsia="Times New Roman" w:hAnsi="GDS Transport Website Light" w:cs="Arial"/>
@@ -553,12 +652,101 @@
               </w:rPr>
               <w:t>hearingVenue</w:t>
             </w:r>
+            <w:proofErr w:type="spellEnd"/>
             <w:r>
               <w:rPr>
                 <w:rFonts w:ascii="GDS Transport Website Light" w:eastAsia="Times New Roman" w:hAnsi="GDS Transport Website Light" w:cs="Arial"/>
                 <w:color w:val="000000"/>
               </w:rPr>
               <w:t>&gt;&gt;</w:t>
+            </w:r>
+          </w:p>
+        </w:tc>
+      </w:tr>
+      <w:bookmarkEnd w:id="1"/>
+      <w:tr>
+        <w:trPr>
+          <w:trHeight w:val="30"/>
+        </w:trPr>
+        <w:tc>
+          <w:tcPr>
+            <w:tcW w:w="3587" w:type="dxa"/>
+            <w:tcBorders>
+              <w:top w:val="single" w:sz="12" w:space="0" w:color="000000"/>
+              <w:left w:val="single" w:sz="8" w:space="0" w:color="FFFFFF"/>
+              <w:bottom w:val="single" w:sz="12" w:space="0" w:color="000000"/>
+              <w:right w:val="single" w:sz="8" w:space="0" w:color="FFFFFF"/>
+            </w:tcBorders>
+            <w:tcMar>
+              <w:top w:w="100" w:type="dxa"/>
+              <w:left w:w="100" w:type="dxa"/>
+              <w:bottom w:w="100" w:type="dxa"/>
+              <w:right w:w="100" w:type="dxa"/>
+            </w:tcMar>
+            <w:hideMark/>
+          </w:tcPr>
+          <w:p>
+            <w:pPr>
+              <w:rPr>
+                <w:rFonts w:ascii="GDS Transport Website Light" w:eastAsia="Times New Roman" w:hAnsi="GDS Transport Website Light" w:cs="Times New Roman"/>
+              </w:rPr>
+            </w:pPr>
+            <w:r>
+              <w:rPr>
+                <w:rFonts w:ascii="GDS Transport Website Light" w:eastAsia="Times New Roman" w:hAnsi="GDS Transport Website Light" w:cs="Arial"/>
+                <w:b/>
+                <w:bCs/>
+                <w:color w:val="000000"/>
+              </w:rPr>
+              <w:t>Pre-hearing attendance</w:t>
+            </w:r>
+          </w:p>
+        </w:tc>
+        <w:tc>
+          <w:tcPr>
+            <w:tcW w:w="6478" w:type="dxa"/>
+            <w:tcBorders>
+              <w:top w:val="single" w:sz="12" w:space="0" w:color="000000"/>
+              <w:left w:val="single" w:sz="8" w:space="0" w:color="FFFFFF"/>
+              <w:bottom w:val="single" w:sz="12" w:space="0" w:color="000000"/>
+              <w:right w:val="single" w:sz="8" w:space="0" w:color="FFFFFF"/>
+            </w:tcBorders>
+            <w:tcMar>
+              <w:top w:w="100" w:type="dxa"/>
+              <w:left w:w="100" w:type="dxa"/>
+              <w:bottom w:w="100" w:type="dxa"/>
+              <w:right w:w="100" w:type="dxa"/>
+            </w:tcMar>
+            <w:hideMark/>
+          </w:tcPr>
+          <w:p>
+            <w:pPr>
+              <w:rPr>
+                <w:rFonts w:ascii="GDS Transport Website Light" w:eastAsia="Times New Roman" w:hAnsi="GDS Transport Website Light" w:cs="Times New Roman"/>
+              </w:rPr>
+            </w:pPr>
+            <w:r>
+              <w:rPr>
+                <w:rFonts w:ascii="GDS Transport Website Light" w:eastAsia="Times New Roman" w:hAnsi="GDS Transport Website Light" w:cs="Arial"/>
+                <w:color w:val="000000"/>
+              </w:rPr>
+              <w:t>&lt;&lt;</w:t>
+            </w:r>
+            <w:proofErr w:type="spellStart"/>
+            <w:r>
+              <w:rPr>
+                <w:rFonts w:ascii="GDS Transport Website Light" w:eastAsia="Times New Roman" w:hAnsi="GDS Transport Website Light" w:cs="Arial"/>
+                <w:color w:val="000000"/>
+              </w:rPr>
+              <w:t>preHearingAttendance</w:t>
+            </w:r>
+            <w:proofErr w:type="spellEnd"/>
+            <w:r>
+              <w:rPr>
+                <w:rFonts w:ascii="GDS Transport Website Light" w:eastAsia="Times New Roman" w:hAnsi="GDS Transport Website Light" w:cs="Arial"/>
+                <w:color w:val="000000"/>
+              </w:rPr>
+              <w:t xml:space="preserve">&gt;&gt; </w:t>
             </w:r>
           </w:p>
         </w:tc>
@@ -597,7 +785,7 @@
                 <w:bCs/>
                 <w:color w:val="000000"/>
               </w:rPr>
-              <w:t>Pre-hearing attendance</w:t>
+              <w:t>Hearing</w:t>
             </w:r>
           </w:p>
         </w:tc>
@@ -629,78 +817,23 @@
                 <w:rFonts w:ascii="GDS Transport Website Light" w:eastAsia="Times New Roman" w:hAnsi="GDS Transport Website Light" w:cs="Arial"/>
                 <w:color w:val="000000"/>
               </w:rPr>
-              <w:t xml:space="preserve">&lt;&lt;preHearingAttendance&gt;&gt; </w:t>
-            </w:r>
-          </w:p>
-        </w:tc>
-      </w:tr>
-      <w:tr>
-        <w:trPr>
-          <w:trHeight w:val="30"/>
-        </w:trPr>
-        <w:tc>
-          <w:tcPr>
-            <w:tcW w:w="3587" w:type="dxa"/>
-            <w:tcBorders>
-              <w:top w:val="single" w:sz="12" w:space="0" w:color="000000"/>
-              <w:left w:val="single" w:sz="8" w:space="0" w:color="FFFFFF"/>
-              <w:bottom w:val="single" w:sz="12" w:space="0" w:color="000000"/>
-              <w:right w:val="single" w:sz="8" w:space="0" w:color="FFFFFF"/>
-            </w:tcBorders>
-            <w:tcMar>
-              <w:top w:w="100" w:type="dxa"/>
-              <w:left w:w="100" w:type="dxa"/>
-              <w:bottom w:w="100" w:type="dxa"/>
-              <w:right w:w="100" w:type="dxa"/>
-            </w:tcMar>
-            <w:hideMark/>
-          </w:tcPr>
-          <w:p>
-            <w:pPr>
-              <w:rPr>
-                <w:rFonts w:ascii="GDS Transport Website Light" w:eastAsia="Times New Roman" w:hAnsi="GDS Transport Website Light" w:cs="Times New Roman"/>
-              </w:rPr>
-            </w:pPr>
-            <w:r>
-              <w:rPr>
-                <w:rFonts w:ascii="GDS Transport Website Light" w:eastAsia="Times New Roman" w:hAnsi="GDS Transport Website Light" w:cs="Arial"/>
-                <w:b/>
-                <w:bCs/>
-                <w:color w:val="000000"/>
-              </w:rPr>
-              <w:t>Hearing</w:t>
-            </w:r>
-          </w:p>
-        </w:tc>
-        <w:tc>
-          <w:tcPr>
-            <w:tcW w:w="6478" w:type="dxa"/>
-            <w:tcBorders>
-              <w:top w:val="single" w:sz="12" w:space="0" w:color="000000"/>
-              <w:left w:val="single" w:sz="8" w:space="0" w:color="FFFFFF"/>
-              <w:bottom w:val="single" w:sz="12" w:space="0" w:color="000000"/>
-              <w:right w:val="single" w:sz="8" w:space="0" w:color="FFFFFF"/>
-            </w:tcBorders>
-            <w:tcMar>
-              <w:top w:w="100" w:type="dxa"/>
-              <w:left w:w="100" w:type="dxa"/>
-              <w:bottom w:w="100" w:type="dxa"/>
-              <w:right w:w="100" w:type="dxa"/>
-            </w:tcMar>
-            <w:hideMark/>
-          </w:tcPr>
-          <w:p>
-            <w:pPr>
-              <w:rPr>
-                <w:rFonts w:ascii="GDS Transport Website Light" w:eastAsia="Times New Roman" w:hAnsi="GDS Transport Website Light" w:cs="Times New Roman"/>
-              </w:rPr>
-            </w:pPr>
-            <w:r>
-              <w:rPr>
-                <w:rFonts w:ascii="GDS Transport Website Light" w:eastAsia="Times New Roman" w:hAnsi="GDS Transport Website Light" w:cs="Arial"/>
-                <w:color w:val="000000"/>
-              </w:rPr>
-              <w:t>&lt;&lt;hearingTime&gt;&gt;</w:t>
+              <w:t>&lt;&lt;</w:t>
+            </w:r>
+            <w:proofErr w:type="spellStart"/>
+            <w:r>
+              <w:rPr>
+                <w:rFonts w:ascii="GDS Transport Website Light" w:eastAsia="Times New Roman" w:hAnsi="GDS Transport Website Light" w:cs="Arial"/>
+                <w:color w:val="000000"/>
+              </w:rPr>
+              <w:t>hearingTime</w:t>
+            </w:r>
+            <w:proofErr w:type="spellEnd"/>
+            <w:r>
+              <w:rPr>
+                <w:rFonts w:ascii="GDS Transport Website Light" w:eastAsia="Times New Roman" w:hAnsi="GDS Transport Website Light" w:cs="Arial"/>
+                <w:color w:val="000000"/>
+              </w:rPr>
+              <w:t>&gt;&gt;</w:t>
             </w:r>
           </w:p>
         </w:tc>
@@ -781,7 +914,15 @@
           <w:rFonts w:ascii="GDS Transport Website Light" w:eastAsia="Times New Roman" w:hAnsi="GDS Transport Website Light" w:cs="Arial"/>
           <w:color w:val="000000"/>
         </w:rPr>
-        <w:t>The 26</w:t>
+        <w:t xml:space="preserve">The </w:t>
+      </w:r>
+      <w:proofErr w:type="gramStart"/>
+      <w:r>
+        <w:rPr>
+          <w:rFonts w:ascii="GDS Transport Website Light" w:eastAsia="Times New Roman" w:hAnsi="GDS Transport Website Light" w:cs="Arial"/>
+          <w:color w:val="000000"/>
+        </w:rPr>
+        <w:t>26</w:t>
       </w:r>
       <w:r>
         <w:rPr>
@@ -795,14 +936,30 @@
           <w:rFonts w:ascii="GDS Transport Website Light" w:eastAsia="Times New Roman" w:hAnsi="GDS Transport Website Light" w:cs="Arial"/>
           <w:color w:val="000000"/>
         </w:rPr>
-        <w:t xml:space="preserve">week time limit runs out on </w:t>
-      </w:r>
-      <w:r>
-        <w:rPr>
-          <w:rFonts w:ascii="GDS Transport Website Light" w:eastAsia="Times New Roman" w:hAnsi="GDS Transport Website Light" w:cs="Arial"/>
-          <w:color w:val="000000"/>
-        </w:rPr>
-        <w:t>&lt;&lt;compl</w:t>
+        <w:t>week</w:t>
+      </w:r>
+      <w:proofErr w:type="gramEnd"/>
+      <w:r>
+        <w:rPr>
+          <w:rFonts w:ascii="GDS Transport Website Light" w:eastAsia="Times New Roman" w:hAnsi="GDS Transport Website Light" w:cs="Arial"/>
+          <w:color w:val="000000"/>
+        </w:rPr>
+        <w:t xml:space="preserve"> time limit runs out on </w:t>
+      </w:r>
+      <w:r>
+        <w:rPr>
+          <w:rFonts w:ascii="GDS Transport Website Light" w:eastAsia="Times New Roman" w:hAnsi="GDS Transport Website Light" w:cs="Arial"/>
+          <w:color w:val="000000"/>
+        </w:rPr>
+        <w:t>&lt;&lt;</w:t>
+      </w:r>
+      <w:proofErr w:type="spellStart"/>
+      <w:r>
+        <w:rPr>
+          <w:rFonts w:ascii="GDS Transport Website Light" w:eastAsia="Times New Roman" w:hAnsi="GDS Transport Website Light" w:cs="Arial"/>
+          <w:color w:val="000000"/>
+        </w:rPr>
+        <w:t>compl</w:t>
       </w:r>
       <w:r>
         <w:rPr>
@@ -816,7 +973,15 @@
           <w:rFonts w:ascii="GDS Transport Website Light" w:eastAsia="Times New Roman" w:hAnsi="GDS Transport Website Light" w:cs="Arial"/>
           <w:color w:val="000000"/>
         </w:rPr>
-        <w:t>Deadline&gt;&gt;</w:t>
+        <w:t>Deadline</w:t>
+      </w:r>
+      <w:proofErr w:type="spellEnd"/>
+      <w:r>
+        <w:rPr>
+          <w:rFonts w:ascii="GDS Transport Website Light" w:eastAsia="Times New Roman" w:hAnsi="GDS Transport Website Light" w:cs="Arial"/>
+          <w:color w:val="000000"/>
+        </w:rPr>
+        <w:t>&gt;&gt;</w:t>
       </w:r>
       <w:r>
         <w:rPr>
@@ -1097,12 +1262,21 @@
               </w:rPr>
               <w:t>&lt;</w:t>
             </w:r>
+            <w:proofErr w:type="spellStart"/>
             <w:r>
               <w:rPr>
                 <w:rFonts w:ascii="GDS Transport Website Light" w:eastAsia="Times New Roman" w:hAnsi="GDS Transport Website Light" w:cs="Arial"/>
                 <w:color w:val="000000" w:themeColor="text1"/>
               </w:rPr>
-              <w:t>rr_children&gt;&gt;</w:t>
+              <w:t>rr_children</w:t>
+            </w:r>
+            <w:proofErr w:type="spellEnd"/>
+            <w:r>
+              <w:rPr>
+                <w:rFonts w:ascii="GDS Transport Website Light" w:eastAsia="Times New Roman" w:hAnsi="GDS Transport Website Light" w:cs="Arial"/>
+                <w:color w:val="000000" w:themeColor="text1"/>
+              </w:rPr>
+              <w:t>&gt;&gt;</w:t>
             </w:r>
           </w:p>
         </w:tc>
@@ -1286,7 +1460,23 @@
                 <w:rFonts w:ascii="GDS Transport Website Light" w:eastAsia="Times New Roman" w:hAnsi="GDS Transport Website Light" w:cs="Arial"/>
                 <w:color w:val="000000" w:themeColor="text1"/>
               </w:rPr>
-              <w:t>Born &lt;&lt;dateOfBirth&gt;&gt;</w:t>
+              <w:t>Born &lt;&lt;</w:t>
+            </w:r>
+            <w:proofErr w:type="spellStart"/>
+            <w:r>
+              <w:rPr>
+                <w:rFonts w:ascii="GDS Transport Website Light" w:eastAsia="Times New Roman" w:hAnsi="GDS Transport Website Light" w:cs="Arial"/>
+                <w:color w:val="000000" w:themeColor="text1"/>
+              </w:rPr>
+              <w:t>dateOfBirth</w:t>
+            </w:r>
+            <w:proofErr w:type="spellEnd"/>
+            <w:r>
+              <w:rPr>
+                <w:rFonts w:ascii="GDS Transport Website Light" w:eastAsia="Times New Roman" w:hAnsi="GDS Transport Website Light" w:cs="Arial"/>
+                <w:color w:val="000000" w:themeColor="text1"/>
+              </w:rPr>
+              <w:t>&gt;&gt;</w:t>
             </w:r>
           </w:p>
         </w:tc>
@@ -1320,7 +1510,23 @@
                 <w:rFonts w:ascii="GDS Transport Website Light" w:eastAsia="Times New Roman" w:hAnsi="GDS Transport Website Light" w:cs="Arial"/>
                 <w:color w:val="000000" w:themeColor="text1"/>
               </w:rPr>
-              <w:t>&lt;&lt;er_children&gt;&gt;</w:t>
+              <w:t>&lt;&lt;</w:t>
+            </w:r>
+            <w:proofErr w:type="spellStart"/>
+            <w:r>
+              <w:rPr>
+                <w:rFonts w:ascii="GDS Transport Website Light" w:eastAsia="Times New Roman" w:hAnsi="GDS Transport Website Light" w:cs="Arial"/>
+                <w:color w:val="000000" w:themeColor="text1"/>
+              </w:rPr>
+              <w:t>er_children</w:t>
+            </w:r>
+            <w:proofErr w:type="spellEnd"/>
+            <w:r>
+              <w:rPr>
+                <w:rFonts w:ascii="GDS Transport Website Light" w:eastAsia="Times New Roman" w:hAnsi="GDS Transport Website Light" w:cs="Arial"/>
+                <w:color w:val="000000" w:themeColor="text1"/>
+              </w:rPr>
+              <w:t>&gt;&gt;</w:t>
             </w:r>
           </w:p>
         </w:tc>
@@ -1401,7 +1607,35 @@
         <w:rPr>
           <w:rFonts w:ascii="GDS Transport Website Light" w:eastAsia="Times New Roman" w:hAnsi="GDS Transport Website Light" w:cs="Times New Roman"/>
         </w:rPr>
-        <w:t>&lt;&lt;$resProvided=respondentsProvided&gt;&gt;</w:t>
+        <w:t>&lt;&lt;$</w:t>
+      </w:r>
+      <w:proofErr w:type="spellStart"/>
+      <w:r>
+        <w:rPr>
+          <w:rFonts w:ascii="GDS Transport Website Light" w:eastAsia="Times New Roman" w:hAnsi="GDS Transport Website Light" w:cs="Times New Roman"/>
+        </w:rPr>
+        <w:t>resProvided</w:t>
+      </w:r>
+      <w:proofErr w:type="spellEnd"/>
+      <w:r>
+        <w:rPr>
+          <w:rFonts w:ascii="GDS Transport Website Light" w:eastAsia="Times New Roman" w:hAnsi="GDS Transport Website Light" w:cs="Times New Roman"/>
+        </w:rPr>
+        <w:t>=</w:t>
+      </w:r>
+      <w:proofErr w:type="spellStart"/>
+      <w:r>
+        <w:rPr>
+          <w:rFonts w:ascii="GDS Transport Website Light" w:eastAsia="Times New Roman" w:hAnsi="GDS Transport Website Light" w:cs="Times New Roman"/>
+        </w:rPr>
+        <w:t>respondentsProvided</w:t>
+      </w:r>
+      <w:proofErr w:type="spellEnd"/>
+      <w:r>
+        <w:rPr>
+          <w:rFonts w:ascii="GDS Transport Website Light" w:eastAsia="Times New Roman" w:hAnsi="GDS Transport Website Light" w:cs="Times New Roman"/>
+        </w:rPr>
+        <w:t>&gt;&gt;</w:t>
       </w:r>
     </w:p>
     <w:tbl>
@@ -1560,6 +1794,7 @@
               </w:rPr>
               <w:t>&lt;&lt;</w:t>
             </w:r>
+            <w:proofErr w:type="spellStart"/>
             <w:r>
               <w:rPr>
                 <w:rFonts w:ascii="GDS Transport Website Light" w:eastAsia="Times New Roman" w:hAnsi="GDS Transport Website Light" w:cs="Arial"/>
@@ -1567,6 +1802,7 @@
               </w:rPr>
               <w:t>applicantName</w:t>
             </w:r>
+            <w:proofErr w:type="spellEnd"/>
             <w:r>
               <w:rPr>
                 <w:rFonts w:ascii="GDS Transport Website Light" w:eastAsia="Times New Roman" w:hAnsi="GDS Transport Website Light" w:cs="Arial"/>
@@ -1611,8 +1847,16 @@
               <w:rPr>
                 <w:rFonts w:ascii="GDS Transport Website Light" w:eastAsia="Times New Roman" w:hAnsi="GDS Transport Website Light" w:cs="Times New Roman"/>
               </w:rPr>
-              <w:t>&lt;&lt;cr</w:t>
-            </w:r>
+              <w:t>&lt;&lt;</w:t>
+            </w:r>
+            <w:proofErr w:type="spellStart"/>
+            <w:r>
+              <w:rPr>
+                <w:rFonts w:ascii="GDS Transport Website Light" w:eastAsia="Times New Roman" w:hAnsi="GDS Transport Website Light" w:cs="Times New Roman"/>
+              </w:rPr>
+              <w:t>cr</w:t>
+            </w:r>
+            <w:proofErr w:type="spellEnd"/>
             <w:r>
               <w:rPr>
                 <w:rFonts w:ascii="GDS Transport Website Light" w:eastAsia="Times New Roman" w:hAnsi="GDS Transport Website Light" w:cs="Times New Roman"/>
@@ -1623,7 +1867,21 @@
               <w:rPr>
                 <w:rFonts w:ascii="GDS Transport Website Light" w:eastAsia="Times New Roman" w:hAnsi="GDS Transport Website Light" w:cs="Times New Roman"/>
               </w:rPr>
-              <w:t>{$resProvided}&gt;&gt;</w:t>
+              <w:t>{$</w:t>
+            </w:r>
+            <w:proofErr w:type="spellStart"/>
+            <w:r>
+              <w:rPr>
+                <w:rFonts w:ascii="GDS Transport Website Light" w:eastAsia="Times New Roman" w:hAnsi="GDS Transport Website Light" w:cs="Times New Roman"/>
+              </w:rPr>
+              <w:t>resProvided</w:t>
+            </w:r>
+            <w:proofErr w:type="spellEnd"/>
+            <w:r>
+              <w:rPr>
+                <w:rFonts w:ascii="GDS Transport Website Light" w:eastAsia="Times New Roman" w:hAnsi="GDS Transport Website Light" w:cs="Times New Roman"/>
+              </w:rPr>
+              <w:t>}&gt;&gt;</w:t>
             </w:r>
           </w:p>
         </w:tc>
@@ -1685,6 +1943,7 @@
               </w:rPr>
               <w:t>&lt;&lt;</w:t>
             </w:r>
+            <w:proofErr w:type="spellStart"/>
             <w:r>
               <w:rPr>
                 <w:rFonts w:ascii="GDS Transport Website Light" w:eastAsia="Times New Roman" w:hAnsi="GDS Transport Website Light" w:cs="Times New Roman"/>
@@ -1703,6 +1962,7 @@
               </w:rPr>
               <w:t>respondents</w:t>
             </w:r>
+            <w:proofErr w:type="spellEnd"/>
             <w:r>
               <w:rPr>
                 <w:rFonts w:ascii="GDS Transport Website Light" w:eastAsia="Times New Roman" w:hAnsi="GDS Transport Website Light" w:cs="Times New Roman"/>
@@ -1799,7 +2059,27 @@
                 <w:bCs/>
                 <w:color w:val="000000"/>
               </w:rPr>
-              <w:t xml:space="preserve"> &lt;&lt;$num&gt;&gt;</w:t>
+              <w:t xml:space="preserve"> &lt;&lt;$</w:t>
+            </w:r>
+            <w:proofErr w:type="spellStart"/>
+            <w:r>
+              <w:rPr>
+                <w:rFonts w:ascii="GDS Transport Website Light" w:eastAsia="Times New Roman" w:hAnsi="GDS Transport Website Light" w:cs="Arial"/>
+                <w:b/>
+                <w:bCs/>
+                <w:color w:val="000000"/>
+              </w:rPr>
+              <w:t>num</w:t>
+            </w:r>
+            <w:proofErr w:type="spellEnd"/>
+            <w:r>
+              <w:rPr>
+                <w:rFonts w:ascii="GDS Transport Website Light" w:eastAsia="Times New Roman" w:hAnsi="GDS Transport Website Light" w:cs="Arial"/>
+                <w:b/>
+                <w:bCs/>
+                <w:color w:val="000000"/>
+              </w:rPr>
+              <w:t>&gt;&gt;</w:t>
             </w:r>
           </w:p>
         </w:tc>
@@ -1845,7 +2125,23 @@
                 <w:rFonts w:ascii="GDS Transport Website Light" w:eastAsia="Times New Roman" w:hAnsi="GDS Transport Website Light" w:cs="Arial"/>
                 <w:color w:val="000000"/>
               </w:rPr>
-              <w:t>&lt;&lt;relationshipToChild&gt;&gt;</w:t>
+              <w:t>&lt;&lt;</w:t>
+            </w:r>
+            <w:proofErr w:type="spellStart"/>
+            <w:r>
+              <w:rPr>
+                <w:rFonts w:ascii="GDS Transport Website Light" w:eastAsia="Times New Roman" w:hAnsi="GDS Transport Website Light" w:cs="Arial"/>
+                <w:color w:val="000000"/>
+              </w:rPr>
+              <w:t>relationshipToChild</w:t>
+            </w:r>
+            <w:proofErr w:type="spellEnd"/>
+            <w:r>
+              <w:rPr>
+                <w:rFonts w:ascii="GDS Transport Website Light" w:eastAsia="Times New Roman" w:hAnsi="GDS Transport Website Light" w:cs="Arial"/>
+                <w:color w:val="000000"/>
+              </w:rPr>
+              <w:t>&gt;&gt;</w:t>
             </w:r>
           </w:p>
         </w:tc>
@@ -1882,12 +2178,14 @@
               </w:rPr>
               <w:t>&lt;&lt;</w:t>
             </w:r>
+            <w:proofErr w:type="spellStart"/>
             <w:r>
               <w:rPr>
                 <w:rFonts w:ascii="GDS Transport Website Light" w:eastAsia="Times New Roman" w:hAnsi="GDS Transport Website Light" w:cs="Times New Roman"/>
               </w:rPr>
               <w:t>er_respondents</w:t>
             </w:r>
+            <w:proofErr w:type="spellEnd"/>
             <w:r>
               <w:rPr>
                 <w:rFonts w:ascii="GDS Transport Website Light" w:eastAsia="Times New Roman" w:hAnsi="GDS Transport Website Light" w:cs="Times New Roman"/>
@@ -1962,7 +2260,35 @@
               <w:rPr>
                 <w:rFonts w:ascii="GDS Transport Website Light" w:eastAsia="Times New Roman" w:hAnsi="GDS Transport Website Light" w:cs="Times New Roman"/>
               </w:rPr>
-              <w:t>&lt;&lt;er_{$resProvided}&gt;&gt;</w:t>
+              <w:t>&lt;&lt;</w:t>
+            </w:r>
+            <w:proofErr w:type="spellStart"/>
+            <w:r>
+              <w:rPr>
+                <w:rFonts w:ascii="GDS Transport Website Light" w:eastAsia="Times New Roman" w:hAnsi="GDS Transport Website Light" w:cs="Times New Roman"/>
+              </w:rPr>
+              <w:t>er</w:t>
+            </w:r>
+            <w:proofErr w:type="spellEnd"/>
+            <w:r>
+              <w:rPr>
+                <w:rFonts w:ascii="GDS Transport Website Light" w:eastAsia="Times New Roman" w:hAnsi="GDS Transport Website Light" w:cs="Times New Roman"/>
+              </w:rPr>
+              <w:t>_{$</w:t>
+            </w:r>
+            <w:proofErr w:type="spellStart"/>
+            <w:r>
+              <w:rPr>
+                <w:rFonts w:ascii="GDS Transport Website Light" w:eastAsia="Times New Roman" w:hAnsi="GDS Transport Website Light" w:cs="Times New Roman"/>
+              </w:rPr>
+              <w:t>resProvided</w:t>
+            </w:r>
+            <w:proofErr w:type="spellEnd"/>
+            <w:r>
+              <w:rPr>
+                <w:rFonts w:ascii="GDS Transport Website Light" w:eastAsia="Times New Roman" w:hAnsi="GDS Transport Website Light" w:cs="Times New Roman"/>
+              </w:rPr>
+              <w:t>}&gt;&gt;</w:t>
             </w:r>
           </w:p>
         </w:tc>
@@ -2029,14 +2355,44 @@
               <w:rPr>
                 <w:rFonts w:ascii="GDS Transport Website Light" w:eastAsia="Times New Roman" w:hAnsi="GDS Transport Website Light" w:cs="Times New Roman"/>
               </w:rPr>
-              <w:t>&lt;&lt;cr_{</w:t>
-            </w:r>
-            <w:r>
-              <w:rPr>
-                <w:rFonts w:ascii="GDS Transport Website Light" w:eastAsia="Times New Roman" w:hAnsi="GDS Transport Website Light" w:cs="Times New Roman"/>
-              </w:rPr>
-              <w:t>!$resProvided</w:t>
-            </w:r>
+              <w:t>&lt;&lt;</w:t>
+            </w:r>
+            <w:proofErr w:type="spellStart"/>
+            <w:r>
+              <w:rPr>
+                <w:rFonts w:ascii="GDS Transport Website Light" w:eastAsia="Times New Roman" w:hAnsi="GDS Transport Website Light" w:cs="Times New Roman"/>
+              </w:rPr>
+              <w:t>cr</w:t>
+            </w:r>
+            <w:proofErr w:type="spellEnd"/>
+            <w:r>
+              <w:rPr>
+                <w:rFonts w:ascii="GDS Transport Website Light" w:eastAsia="Times New Roman" w:hAnsi="GDS Transport Website Light" w:cs="Times New Roman"/>
+              </w:rPr>
+              <w:t>_</w:t>
+            </w:r>
+            <w:proofErr w:type="gramStart"/>
+            <w:r>
+              <w:rPr>
+                <w:rFonts w:ascii="GDS Transport Website Light" w:eastAsia="Times New Roman" w:hAnsi="GDS Transport Website Light" w:cs="Times New Roman"/>
+              </w:rPr>
+              <w:t>{</w:t>
+            </w:r>
+            <w:r>
+              <w:rPr>
+                <w:rFonts w:ascii="GDS Transport Website Light" w:eastAsia="Times New Roman" w:hAnsi="GDS Transport Website Light" w:cs="Times New Roman"/>
+              </w:rPr>
+              <w:t>!$</w:t>
+            </w:r>
+            <w:proofErr w:type="spellStart"/>
+            <w:proofErr w:type="gramEnd"/>
+            <w:r>
+              <w:rPr>
+                <w:rFonts w:ascii="GDS Transport Website Light" w:eastAsia="Times New Roman" w:hAnsi="GDS Transport Website Light" w:cs="Times New Roman"/>
+              </w:rPr>
+              <w:t>resProvided</w:t>
+            </w:r>
+            <w:proofErr w:type="spellEnd"/>
             <w:r>
               <w:rPr>
                 <w:rFonts w:ascii="GDS Transport Website Light" w:eastAsia="Times New Roman" w:hAnsi="GDS Transport Website Light" w:cs="Times New Roman"/>
@@ -2277,7 +2633,43 @@
               <w:rPr>
                 <w:rFonts w:ascii="GDS Transport Website Light" w:eastAsia="Times New Roman" w:hAnsi="GDS Transport Website Light" w:cs="Times New Roman"/>
               </w:rPr>
-              <w:t>&lt;&lt;er_{!$resProvided}&gt;&gt;</w:t>
+              <w:t>&lt;&lt;</w:t>
+            </w:r>
+            <w:proofErr w:type="spellStart"/>
+            <w:r>
+              <w:rPr>
+                <w:rFonts w:ascii="GDS Transport Website Light" w:eastAsia="Times New Roman" w:hAnsi="GDS Transport Website Light" w:cs="Times New Roman"/>
+              </w:rPr>
+              <w:t>er</w:t>
+            </w:r>
+            <w:proofErr w:type="spellEnd"/>
+            <w:r>
+              <w:rPr>
+                <w:rFonts w:ascii="GDS Transport Website Light" w:eastAsia="Times New Roman" w:hAnsi="GDS Transport Website Light" w:cs="Times New Roman"/>
+              </w:rPr>
+              <w:t>_</w:t>
+            </w:r>
+            <w:proofErr w:type="gramStart"/>
+            <w:r>
+              <w:rPr>
+                <w:rFonts w:ascii="GDS Transport Website Light" w:eastAsia="Times New Roman" w:hAnsi="GDS Transport Website Light" w:cs="Times New Roman"/>
+              </w:rPr>
+              <w:t>{!$</w:t>
+            </w:r>
+            <w:proofErr w:type="spellStart"/>
+            <w:proofErr w:type="gramEnd"/>
+            <w:r>
+              <w:rPr>
+                <w:rFonts w:ascii="GDS Transport Website Light" w:eastAsia="Times New Roman" w:hAnsi="GDS Transport Website Light" w:cs="Times New Roman"/>
+              </w:rPr>
+              <w:t>resProvided</w:t>
+            </w:r>
+            <w:proofErr w:type="spellEnd"/>
+            <w:r>
+              <w:rPr>
+                <w:rFonts w:ascii="GDS Transport Website Light" w:eastAsia="Times New Roman" w:hAnsi="GDS Transport Website Light" w:cs="Times New Roman"/>
+              </w:rPr>
+              <w:t>}&gt;&gt;</w:t>
             </w:r>
           </w:p>
           <w:p>
@@ -2394,7 +2786,23 @@
           <w:rFonts w:ascii="GDS Transport Website Light" w:eastAsia="Times New Roman" w:hAnsi="GDS Transport Website Light" w:cs="Arial"/>
           <w:color w:val="000000"/>
         </w:rPr>
-        <w:t>&lt;&lt; judgeName &gt;&gt;</w:t>
+        <w:t xml:space="preserve">&lt;&lt; </w:t>
+      </w:r>
+      <w:proofErr w:type="spellStart"/>
+      <w:r>
+        <w:rPr>
+          <w:rFonts w:ascii="GDS Transport Website Light" w:eastAsia="Times New Roman" w:hAnsi="GDS Transport Website Light" w:cs="Arial"/>
+          <w:color w:val="000000"/>
+        </w:rPr>
+        <w:t>judgeName</w:t>
+      </w:r>
+      <w:proofErr w:type="spellEnd"/>
+      <w:r>
+        <w:rPr>
+          <w:rFonts w:ascii="GDS Transport Website Light" w:eastAsia="Times New Roman" w:hAnsi="GDS Transport Website Light" w:cs="Arial"/>
+          <w:color w:val="000000"/>
+        </w:rPr>
+        <w:t xml:space="preserve"> &gt;&gt;</w:t>
       </w:r>
       <w:r>
         <w:rPr>
@@ -2463,7 +2871,15 @@
           <w:rFonts w:ascii="GDS Transport Website Light" w:eastAsia="Times New Roman" w:hAnsi="GDS Transport Website Light" w:cs="Arial"/>
           <w:color w:val="000000"/>
         </w:rPr>
-        <w:t>&lt;&lt;r</w:t>
+        <w:t>&lt;&lt;</w:t>
+      </w:r>
+      <w:proofErr w:type="spellStart"/>
+      <w:r>
+        <w:rPr>
+          <w:rFonts w:ascii="GDS Transport Website Light" w:eastAsia="Times New Roman" w:hAnsi="GDS Transport Website Light" w:cs="Arial"/>
+          <w:color w:val="000000"/>
+        </w:rPr>
+        <w:t>r</w:t>
       </w:r>
       <w:r>
         <w:rPr>
@@ -2477,7 +2893,15 @@
           <w:rFonts w:ascii="GDS Transport Website Light" w:eastAsia="Times New Roman" w:hAnsi="GDS Transport Website Light" w:cs="Arial"/>
           <w:color w:val="000000"/>
         </w:rPr>
-        <w:t>_allParties&gt;&gt;</w:t>
+        <w:t>_allParties</w:t>
+      </w:r>
+      <w:proofErr w:type="spellEnd"/>
+      <w:r>
+        <w:rPr>
+          <w:rFonts w:ascii="GDS Transport Website Light" w:eastAsia="Times New Roman" w:hAnsi="GDS Transport Website Light" w:cs="Arial"/>
+          <w:color w:val="000000"/>
+        </w:rPr>
+        <w:t>&gt;&gt;</w:t>
       </w:r>
     </w:p>
     <w:p>
@@ -2571,7 +2995,15 @@
           <w:rFonts w:ascii="GDS Transport Website Light" w:eastAsia="Times New Roman" w:hAnsi="GDS Transport Website Light" w:cs="Arial"/>
           <w:color w:val="000000"/>
         </w:rPr>
-        <w:t>&lt;&lt;e</w:t>
+        <w:t>&lt;&lt;</w:t>
+      </w:r>
+      <w:proofErr w:type="spellStart"/>
+      <w:r>
+        <w:rPr>
+          <w:rFonts w:ascii="GDS Transport Website Light" w:eastAsia="Times New Roman" w:hAnsi="GDS Transport Website Light" w:cs="Arial"/>
+          <w:color w:val="000000"/>
+        </w:rPr>
+        <w:t>e</w:t>
       </w:r>
       <w:r>
         <w:rPr>
@@ -2585,7 +3017,15 @@
           <w:rFonts w:ascii="GDS Transport Website Light" w:eastAsia="Times New Roman" w:hAnsi="GDS Transport Website Light" w:cs="Arial"/>
           <w:color w:val="000000"/>
         </w:rPr>
-        <w:t>_allParties&gt;&gt;</w:t>
+        <w:t>_allParties</w:t>
+      </w:r>
+      <w:proofErr w:type="spellEnd"/>
+      <w:r>
+        <w:rPr>
+          <w:rFonts w:ascii="GDS Transport Website Light" w:eastAsia="Times New Roman" w:hAnsi="GDS Transport Website Light" w:cs="Arial"/>
+          <w:color w:val="000000"/>
+        </w:rPr>
+        <w:t>&gt;&gt;</w:t>
       </w:r>
     </w:p>
     <w:p>
@@ -2636,7 +3076,15 @@
           <w:rFonts w:ascii="GDS Transport Website Light" w:eastAsia="Times New Roman" w:hAnsi="GDS Transport Website Light" w:cs="Arial"/>
           <w:color w:val="000000"/>
         </w:rPr>
-        <w:t>&lt;&lt;r</w:t>
+        <w:t>&lt;&lt;</w:t>
+      </w:r>
+      <w:proofErr w:type="spellStart"/>
+      <w:r>
+        <w:rPr>
+          <w:rFonts w:ascii="GDS Transport Website Light" w:eastAsia="Times New Roman" w:hAnsi="GDS Transport Website Light" w:cs="Arial"/>
+          <w:color w:val="000000"/>
+        </w:rPr>
+        <w:t>r</w:t>
       </w:r>
       <w:r>
         <w:rPr>
@@ -2650,7 +3098,15 @@
           <w:rFonts w:ascii="GDS Transport Website Light" w:eastAsia="Times New Roman" w:hAnsi="GDS Transport Website Light" w:cs="Arial"/>
           <w:color w:val="000000"/>
         </w:rPr>
-        <w:t>_localAuthorityDirections&gt;&gt;</w:t>
+        <w:t>_localAuthorityDirections</w:t>
+      </w:r>
+      <w:proofErr w:type="spellEnd"/>
+      <w:r>
+        <w:rPr>
+          <w:rFonts w:ascii="GDS Transport Website Light" w:eastAsia="Times New Roman" w:hAnsi="GDS Transport Website Light" w:cs="Arial"/>
+          <w:color w:val="000000"/>
+        </w:rPr>
+        <w:t>&gt;&gt;</w:t>
       </w:r>
     </w:p>
     <w:p>
@@ -2726,7 +3182,15 @@
           <w:rFonts w:ascii="GDS Transport Website Light" w:eastAsia="Times New Roman" w:hAnsi="GDS Transport Website Light" w:cs="Arial"/>
           <w:color w:val="000000"/>
         </w:rPr>
-        <w:t>&lt;&lt;e</w:t>
+        <w:t>&lt;&lt;</w:t>
+      </w:r>
+      <w:proofErr w:type="spellStart"/>
+      <w:r>
+        <w:rPr>
+          <w:rFonts w:ascii="GDS Transport Website Light" w:eastAsia="Times New Roman" w:hAnsi="GDS Transport Website Light" w:cs="Arial"/>
+          <w:color w:val="000000"/>
+        </w:rPr>
+        <w:t>e</w:t>
       </w:r>
       <w:r>
         <w:rPr>
@@ -2740,7 +3204,15 @@
           <w:rFonts w:ascii="GDS Transport Website Light" w:eastAsia="Times New Roman" w:hAnsi="GDS Transport Website Light" w:cs="Arial"/>
           <w:color w:val="000000"/>
         </w:rPr>
-        <w:t>_localAuthorityDirections&gt;&gt;</w:t>
+        <w:t>_localAuthorityDirections</w:t>
+      </w:r>
+      <w:proofErr w:type="spellEnd"/>
+      <w:r>
+        <w:rPr>
+          <w:rFonts w:ascii="GDS Transport Website Light" w:eastAsia="Times New Roman" w:hAnsi="GDS Transport Website Light" w:cs="Arial"/>
+          <w:color w:val="000000"/>
+        </w:rPr>
+        <w:t>&gt;&gt;</w:t>
       </w:r>
     </w:p>
     <w:p>
@@ -2796,7 +3268,15 @@
           <w:rFonts w:ascii="GDS Transport Website Light" w:eastAsia="Times New Roman" w:hAnsi="GDS Transport Website Light" w:cs="Arial"/>
           <w:color w:val="000000"/>
         </w:rPr>
-        <w:t>&lt;&lt;r</w:t>
+        <w:t>&lt;&lt;</w:t>
+      </w:r>
+      <w:proofErr w:type="spellStart"/>
+      <w:r>
+        <w:rPr>
+          <w:rFonts w:ascii="GDS Transport Website Light" w:eastAsia="Times New Roman" w:hAnsi="GDS Transport Website Light" w:cs="Arial"/>
+          <w:color w:val="000000"/>
+        </w:rPr>
+        <w:t>r</w:t>
       </w:r>
       <w:r>
         <w:rPr>
@@ -2810,7 +3290,15 @@
           <w:rFonts w:ascii="GDS Transport Website Light" w:eastAsia="Times New Roman" w:hAnsi="GDS Transport Website Light" w:cs="Arial"/>
           <w:color w:val="000000"/>
         </w:rPr>
-        <w:t>_parentsAndRespondentsDirections&gt;&gt;</w:t>
+        <w:t>_parentsAndRespondentsDirections</w:t>
+      </w:r>
+      <w:proofErr w:type="spellEnd"/>
+      <w:r>
+        <w:rPr>
+          <w:rFonts w:ascii="GDS Transport Website Light" w:eastAsia="Times New Roman" w:hAnsi="GDS Transport Website Light" w:cs="Arial"/>
+          <w:color w:val="000000"/>
+        </w:rPr>
+        <w:t>&gt;&gt;</w:t>
       </w:r>
     </w:p>
     <w:p>
@@ -2877,7 +3365,15 @@
           <w:rFonts w:ascii="GDS Transport Website Light" w:eastAsia="Times New Roman" w:hAnsi="GDS Transport Website Light" w:cs="Arial"/>
           <w:color w:val="000000"/>
         </w:rPr>
-        <w:t>&lt;&lt;e</w:t>
+        <w:t>&lt;&lt;</w:t>
+      </w:r>
+      <w:proofErr w:type="spellStart"/>
+      <w:r>
+        <w:rPr>
+          <w:rFonts w:ascii="GDS Transport Website Light" w:eastAsia="Times New Roman" w:hAnsi="GDS Transport Website Light" w:cs="Arial"/>
+          <w:color w:val="000000"/>
+        </w:rPr>
+        <w:t>e</w:t>
       </w:r>
       <w:r>
         <w:rPr>
@@ -2891,7 +3387,15 @@
           <w:rFonts w:ascii="GDS Transport Website Light" w:eastAsia="Times New Roman" w:hAnsi="GDS Transport Website Light" w:cs="Arial"/>
           <w:color w:val="000000"/>
         </w:rPr>
-        <w:t>_parentsAndRespondentsDirections&gt;&gt;</w:t>
+        <w:t>_parentsAndRespondentsDirections</w:t>
+      </w:r>
+      <w:proofErr w:type="spellEnd"/>
+      <w:r>
+        <w:rPr>
+          <w:rFonts w:ascii="GDS Transport Website Light" w:eastAsia="Times New Roman" w:hAnsi="GDS Transport Website Light" w:cs="Arial"/>
+          <w:color w:val="000000"/>
+        </w:rPr>
+        <w:t>&gt;&gt;</w:t>
       </w:r>
     </w:p>
     <w:p>
@@ -2942,7 +3446,15 @@
           <w:rFonts w:ascii="GDS Transport Website Light" w:eastAsia="Times New Roman" w:hAnsi="GDS Transport Website Light" w:cs="Arial"/>
           <w:color w:val="000000"/>
         </w:rPr>
-        <w:t>&lt;&lt;r</w:t>
+        <w:t>&lt;&lt;</w:t>
+      </w:r>
+      <w:proofErr w:type="spellStart"/>
+      <w:r>
+        <w:rPr>
+          <w:rFonts w:ascii="GDS Transport Website Light" w:eastAsia="Times New Roman" w:hAnsi="GDS Transport Website Light" w:cs="Arial"/>
+          <w:color w:val="000000"/>
+        </w:rPr>
+        <w:t>r</w:t>
       </w:r>
       <w:r>
         <w:rPr>
@@ -2956,7 +3468,15 @@
           <w:rFonts w:ascii="GDS Transport Website Light" w:eastAsia="Times New Roman" w:hAnsi="GDS Transport Website Light" w:cs="Arial"/>
           <w:color w:val="000000"/>
         </w:rPr>
-        <w:t>_cafcassDirections&gt;&gt;</w:t>
+        <w:t>_cafcassDirections</w:t>
+      </w:r>
+      <w:proofErr w:type="spellEnd"/>
+      <w:r>
+        <w:rPr>
+          <w:rFonts w:ascii="GDS Transport Website Light" w:eastAsia="Times New Roman" w:hAnsi="GDS Transport Website Light" w:cs="Arial"/>
+          <w:color w:val="000000"/>
+        </w:rPr>
+        <w:t>&gt;&gt;</w:t>
       </w:r>
     </w:p>
     <w:p>
@@ -3032,7 +3552,15 @@
           <w:rFonts w:ascii="GDS Transport Website Light" w:eastAsia="Times New Roman" w:hAnsi="GDS Transport Website Light" w:cs="Arial"/>
           <w:color w:val="000000"/>
         </w:rPr>
-        <w:t>&lt;&lt;e</w:t>
+        <w:t>&lt;&lt;</w:t>
+      </w:r>
+      <w:proofErr w:type="spellStart"/>
+      <w:r>
+        <w:rPr>
+          <w:rFonts w:ascii="GDS Transport Website Light" w:eastAsia="Times New Roman" w:hAnsi="GDS Transport Website Light" w:cs="Arial"/>
+          <w:color w:val="000000"/>
+        </w:rPr>
+        <w:t>e</w:t>
       </w:r>
       <w:r>
         <w:rPr>
@@ -3046,7 +3574,15 @@
           <w:rFonts w:ascii="GDS Transport Website Light" w:eastAsia="Times New Roman" w:hAnsi="GDS Transport Website Light" w:cs="Arial"/>
           <w:color w:val="000000"/>
         </w:rPr>
-        <w:t>_cafcassDirections&gt;&gt;</w:t>
+        <w:t>_cafcassDirections</w:t>
+      </w:r>
+      <w:proofErr w:type="spellEnd"/>
+      <w:r>
+        <w:rPr>
+          <w:rFonts w:ascii="GDS Transport Website Light" w:eastAsia="Times New Roman" w:hAnsi="GDS Transport Website Light" w:cs="Arial"/>
+          <w:color w:val="000000"/>
+        </w:rPr>
+        <w:t>&gt;&gt;</w:t>
       </w:r>
     </w:p>
     <w:p>
@@ -3106,7 +3642,15 @@
           <w:rFonts w:ascii="GDS Transport Website Light" w:eastAsia="Times New Roman" w:hAnsi="GDS Transport Website Light" w:cs="Arial"/>
           <w:color w:val="000000"/>
         </w:rPr>
-        <w:t>&lt;&lt;r</w:t>
+        <w:t>&lt;&lt;</w:t>
+      </w:r>
+      <w:proofErr w:type="spellStart"/>
+      <w:r>
+        <w:rPr>
+          <w:rFonts w:ascii="GDS Transport Website Light" w:eastAsia="Times New Roman" w:hAnsi="GDS Transport Website Light" w:cs="Arial"/>
+          <w:color w:val="000000"/>
+        </w:rPr>
+        <w:t>r</w:t>
       </w:r>
       <w:r>
         <w:rPr>
@@ -3120,7 +3664,15 @@
           <w:rFonts w:ascii="GDS Transport Website Light" w:eastAsia="Times New Roman" w:hAnsi="GDS Transport Website Light" w:cs="Arial"/>
           <w:color w:val="000000"/>
         </w:rPr>
-        <w:t>_otherPartiesDirections&gt;&gt;</w:t>
+        <w:t>_otherPartiesDirections</w:t>
+      </w:r>
+      <w:proofErr w:type="spellEnd"/>
+      <w:r>
+        <w:rPr>
+          <w:rFonts w:ascii="GDS Transport Website Light" w:eastAsia="Times New Roman" w:hAnsi="GDS Transport Website Light" w:cs="Arial"/>
+          <w:color w:val="000000"/>
+        </w:rPr>
+        <w:t>&gt;&gt;</w:t>
       </w:r>
     </w:p>
     <w:p>
@@ -3187,7 +3739,15 @@
           <w:rFonts w:ascii="GDS Transport Website Light" w:eastAsia="Times New Roman" w:hAnsi="GDS Transport Website Light" w:cs="Arial"/>
           <w:color w:val="000000"/>
         </w:rPr>
-        <w:t>&lt;&lt;e</w:t>
+        <w:t>&lt;&lt;</w:t>
+      </w:r>
+      <w:proofErr w:type="spellStart"/>
+      <w:r>
+        <w:rPr>
+          <w:rFonts w:ascii="GDS Transport Website Light" w:eastAsia="Times New Roman" w:hAnsi="GDS Transport Website Light" w:cs="Arial"/>
+          <w:color w:val="000000"/>
+        </w:rPr>
+        <w:t>e</w:t>
       </w:r>
       <w:r>
         <w:rPr>
@@ -3201,7 +3761,15 @@
           <w:rFonts w:ascii="GDS Transport Website Light" w:eastAsia="Times New Roman" w:hAnsi="GDS Transport Website Light" w:cs="Arial"/>
           <w:color w:val="000000"/>
         </w:rPr>
-        <w:t>_otherPartiesDirections&gt;&gt;</w:t>
+        <w:t>_otherPartiesDirections</w:t>
+      </w:r>
+      <w:proofErr w:type="spellEnd"/>
+      <w:r>
+        <w:rPr>
+          <w:rFonts w:ascii="GDS Transport Website Light" w:eastAsia="Times New Roman" w:hAnsi="GDS Transport Website Light" w:cs="Arial"/>
+          <w:color w:val="000000"/>
+        </w:rPr>
+        <w:t>&gt;&gt;</w:t>
       </w:r>
     </w:p>
     <w:p>
@@ -3261,7 +3829,15 @@
           <w:rFonts w:ascii="GDS Transport Website Light" w:eastAsia="Times New Roman" w:hAnsi="GDS Transport Website Light" w:cs="Arial"/>
           <w:color w:val="000000"/>
         </w:rPr>
-        <w:t>&lt;&lt;r</w:t>
+        <w:t>&lt;&lt;</w:t>
+      </w:r>
+      <w:proofErr w:type="spellStart"/>
+      <w:r>
+        <w:rPr>
+          <w:rFonts w:ascii="GDS Transport Website Light" w:eastAsia="Times New Roman" w:hAnsi="GDS Transport Website Light" w:cs="Arial"/>
+          <w:color w:val="000000"/>
+        </w:rPr>
+        <w:t>r</w:t>
       </w:r>
       <w:r>
         <w:rPr>
@@ -3275,7 +3851,15 @@
           <w:rFonts w:ascii="GDS Transport Website Light" w:eastAsia="Times New Roman" w:hAnsi="GDS Transport Website Light" w:cs="Arial"/>
           <w:color w:val="000000"/>
         </w:rPr>
-        <w:t>_courtDirections&gt;&gt;</w:t>
+        <w:t>_courtDirections</w:t>
+      </w:r>
+      <w:proofErr w:type="spellEnd"/>
+      <w:r>
+        <w:rPr>
+          <w:rFonts w:ascii="GDS Transport Website Light" w:eastAsia="Times New Roman" w:hAnsi="GDS Transport Website Light" w:cs="Arial"/>
+          <w:color w:val="000000"/>
+        </w:rPr>
+        <w:t>&gt;&gt;</w:t>
       </w:r>
     </w:p>
     <w:p>
@@ -3342,7 +3926,15 @@
           <w:rFonts w:ascii="GDS Transport Website Light" w:eastAsia="Times New Roman" w:hAnsi="GDS Transport Website Light" w:cs="Arial"/>
           <w:color w:val="000000"/>
         </w:rPr>
-        <w:t>&lt;&lt;e</w:t>
+        <w:t>&lt;&lt;</w:t>
+      </w:r>
+      <w:proofErr w:type="spellStart"/>
+      <w:r>
+        <w:rPr>
+          <w:rFonts w:ascii="GDS Transport Website Light" w:eastAsia="Times New Roman" w:hAnsi="GDS Transport Website Light" w:cs="Arial"/>
+          <w:color w:val="000000"/>
+        </w:rPr>
+        <w:t>e</w:t>
       </w:r>
       <w:r>
         <w:rPr>
@@ -3356,7 +3948,15 @@
           <w:rFonts w:ascii="GDS Transport Website Light" w:eastAsia="Times New Roman" w:hAnsi="GDS Transport Website Light" w:cs="Arial"/>
           <w:color w:val="000000"/>
         </w:rPr>
-        <w:t>_courtDirections&gt;&gt;</w:t>
+        <w:t>_courtDirections</w:t>
+      </w:r>
+      <w:proofErr w:type="spellEnd"/>
+      <w:r>
+        <w:rPr>
+          <w:rFonts w:ascii="GDS Transport Website Light" w:eastAsia="Times New Roman" w:hAnsi="GDS Transport Website Light" w:cs="Arial"/>
+          <w:color w:val="000000"/>
+        </w:rPr>
+        <w:t>&gt;&gt;</w:t>
       </w:r>
     </w:p>
     <w:p>
@@ -3368,8 +3968,8 @@
       </w:pPr>
     </w:p>
     <w:sectPr>
-      <w:footerReference w:type="even" r:id="rId8"/>
-      <w:footerReference w:type="default" r:id="rId9"/>
+      <w:footerReference w:type="even" r:id="rId10"/>
+      <w:footerReference w:type="default" r:id="rId11"/>
       <w:pgSz w:w="11900" w:h="16840"/>
       <w:pgMar w:top="851" w:right="1440" w:bottom="851" w:left="1440" w:header="720" w:footer="720" w:gutter="0"/>
       <w:pgNumType w:start="1"/>

</xml_diff>

<commit_message>
added judge and legal advisor values to document. Remove draft on issue final sdo
</commit_message>
<xml_diff>
--- a/docker/docmosis/templates/FL-PLW-STD-ENG-00099.docx
+++ b/docker/docmosis/templates/FL-PLW-STD-ENG-00099.docx
@@ -145,7 +145,6 @@
         </w:rPr>
         <w:t>&lt;&lt;</w:t>
       </w:r>
-      <w:proofErr w:type="spellStart"/>
       <w:r>
         <w:rPr>
           <w:rFonts w:ascii="GDS Transport Website Light" w:eastAsia="Times New Roman" w:hAnsi="GDS Transport Website Light" w:cs="Arial"/>
@@ -173,7 +172,6 @@
         </w:rPr>
         <w:t>Number</w:t>
       </w:r>
-      <w:proofErr w:type="spellEnd"/>
       <w:r>
         <w:rPr>
           <w:rFonts w:ascii="GDS Transport Website Light" w:eastAsia="Times New Roman" w:hAnsi="GDS Transport Website Light" w:cs="Arial"/>
@@ -222,27 +220,7 @@
           <w:sz w:val="36"/>
           <w:szCs w:val="36"/>
         </w:rPr>
-        <w:t>&lt;&lt;</w:t>
-      </w:r>
-      <w:proofErr w:type="spellStart"/>
-      <w:r>
-        <w:rPr>
-          <w:rFonts w:ascii="GDS Transport Website Light" w:eastAsia="Times New Roman" w:hAnsi="GDS Transport Website Light" w:cs="Arial"/>
-          <w:color w:val="000000"/>
-          <w:sz w:val="36"/>
-          <w:szCs w:val="36"/>
-        </w:rPr>
-        <w:t>generationDate</w:t>
-      </w:r>
-      <w:proofErr w:type="spellEnd"/>
-      <w:r>
-        <w:rPr>
-          <w:rFonts w:ascii="GDS Transport Website Light" w:eastAsia="Times New Roman" w:hAnsi="GDS Transport Website Light" w:cs="Arial"/>
-          <w:color w:val="000000"/>
-          <w:sz w:val="36"/>
-          <w:szCs w:val="36"/>
-        </w:rPr>
-        <w:t>&gt;&gt;</w:t>
+        <w:t>&lt;&lt;generationDate&gt;&gt;</w:t>
       </w:r>
     </w:p>
     <w:p>
@@ -339,25 +317,33 @@
         <w:rPr>
           <w:rFonts w:ascii="GDS Transport Website Light" w:eastAsia="Times New Roman" w:hAnsi="GDS Transport Website Light" w:cs="Times New Roman"/>
         </w:rPr>
-        <w:t xml:space="preserve">BLANK – </w:t>
+        <w:t>&lt;&lt;judgeAndLegalAdvisor.judgeTitle&gt;&gt; &lt;&lt;judgeAndLegalAdvisor.judgeFullName&gt;&gt;</w:t>
       </w:r>
       <w:r>
         <w:rPr>
           <w:rFonts w:ascii="GDS Transport Website Light" w:eastAsia="Times New Roman" w:hAnsi="GDS Transport Website Light" w:cs="Times New Roman"/>
         </w:rPr>
-        <w:t>p</w:t>
-      </w:r>
+        <w:t xml:space="preserve"> &lt;&lt;judgeAndLegalAdvisor.judgeLastName&gt;&gt; </w:t>
+      </w:r>
+      <w:bookmarkStart w:id="1" w:name="_GoBack"/>
+      <w:bookmarkEnd w:id="1"/>
       <w:r>
         <w:rPr>
           <w:rFonts w:ascii="GDS Transport Website Light" w:eastAsia="Times New Roman" w:hAnsi="GDS Transport Website Light" w:cs="Times New Roman"/>
         </w:rPr>
-        <w:t>lease complete</w:t>
+        <w:t>and legal advisor</w:t>
       </w:r>
       <w:r>
         <w:rPr>
           <w:rFonts w:ascii="GDS Transport Website Light" w:eastAsia="Times New Roman" w:hAnsi="GDS Transport Website Light" w:cs="Times New Roman"/>
         </w:rPr>
-        <w:t xml:space="preserve"> and legal advisor BLANK – please complete</w:t>
+        <w:t xml:space="preserve"> </w:t>
+      </w:r>
+      <w:r>
+        <w:rPr>
+          <w:rFonts w:ascii="GDS Transport Website Light" w:eastAsia="Times New Roman" w:hAnsi="GDS Transport Website Light" w:cs="Times New Roman"/>
+        </w:rPr>
+        <w:t>&lt;&lt;judgeAndLegalAdvisor.legalAdvisorName&gt;&gt;</w:t>
       </w:r>
     </w:p>
     <w:p>
@@ -556,7 +542,6 @@
               </w:rPr>
               <w:t>&lt;&lt;</w:t>
             </w:r>
-            <w:proofErr w:type="spellStart"/>
             <w:r>
               <w:rPr>
                 <w:rFonts w:ascii="GDS Transport Website Light" w:eastAsia="Times New Roman" w:hAnsi="GDS Transport Website Light" w:cs="Arial"/>
@@ -564,7 +549,6 @@
               </w:rPr>
               <w:t>hearingDate</w:t>
             </w:r>
-            <w:proofErr w:type="spellEnd"/>
             <w:r>
               <w:rPr>
                 <w:rFonts w:ascii="GDS Transport Website Light" w:eastAsia="Times New Roman" w:hAnsi="GDS Transport Website Light" w:cs="Arial"/>
@@ -602,7 +586,6 @@
                 <w:rFonts w:ascii="GDS Transport Website Light" w:eastAsia="Times New Roman" w:hAnsi="GDS Transport Website Light" w:cs="Times New Roman"/>
               </w:rPr>
             </w:pPr>
-            <w:bookmarkStart w:id="1" w:name="_GoBack"/>
             <w:r>
               <w:rPr>
                 <w:rFonts w:ascii="GDS Transport Website Light" w:eastAsia="Times New Roman" w:hAnsi="GDS Transport Website Light" w:cs="Arial"/>
@@ -644,7 +627,6 @@
               </w:rPr>
               <w:t>&lt;&lt;</w:t>
             </w:r>
-            <w:proofErr w:type="spellStart"/>
             <w:r>
               <w:rPr>
                 <w:rFonts w:ascii="GDS Transport Website Light" w:eastAsia="Times New Roman" w:hAnsi="GDS Transport Website Light" w:cs="Arial"/>
@@ -652,101 +634,12 @@
               </w:rPr>
               <w:t>hearingVenue</w:t>
             </w:r>
-            <w:proofErr w:type="spellEnd"/>
             <w:r>
               <w:rPr>
                 <w:rFonts w:ascii="GDS Transport Website Light" w:eastAsia="Times New Roman" w:hAnsi="GDS Transport Website Light" w:cs="Arial"/>
                 <w:color w:val="000000"/>
               </w:rPr>
               <w:t>&gt;&gt;</w:t>
-            </w:r>
-          </w:p>
-        </w:tc>
-      </w:tr>
-      <w:bookmarkEnd w:id="1"/>
-      <w:tr>
-        <w:trPr>
-          <w:trHeight w:val="30"/>
-        </w:trPr>
-        <w:tc>
-          <w:tcPr>
-            <w:tcW w:w="3587" w:type="dxa"/>
-            <w:tcBorders>
-              <w:top w:val="single" w:sz="12" w:space="0" w:color="000000"/>
-              <w:left w:val="single" w:sz="8" w:space="0" w:color="FFFFFF"/>
-              <w:bottom w:val="single" w:sz="12" w:space="0" w:color="000000"/>
-              <w:right w:val="single" w:sz="8" w:space="0" w:color="FFFFFF"/>
-            </w:tcBorders>
-            <w:tcMar>
-              <w:top w:w="100" w:type="dxa"/>
-              <w:left w:w="100" w:type="dxa"/>
-              <w:bottom w:w="100" w:type="dxa"/>
-              <w:right w:w="100" w:type="dxa"/>
-            </w:tcMar>
-            <w:hideMark/>
-          </w:tcPr>
-          <w:p>
-            <w:pPr>
-              <w:rPr>
-                <w:rFonts w:ascii="GDS Transport Website Light" w:eastAsia="Times New Roman" w:hAnsi="GDS Transport Website Light" w:cs="Times New Roman"/>
-              </w:rPr>
-            </w:pPr>
-            <w:r>
-              <w:rPr>
-                <w:rFonts w:ascii="GDS Transport Website Light" w:eastAsia="Times New Roman" w:hAnsi="GDS Transport Website Light" w:cs="Arial"/>
-                <w:b/>
-                <w:bCs/>
-                <w:color w:val="000000"/>
-              </w:rPr>
-              <w:t>Pre-hearing attendance</w:t>
-            </w:r>
-          </w:p>
-        </w:tc>
-        <w:tc>
-          <w:tcPr>
-            <w:tcW w:w="6478" w:type="dxa"/>
-            <w:tcBorders>
-              <w:top w:val="single" w:sz="12" w:space="0" w:color="000000"/>
-              <w:left w:val="single" w:sz="8" w:space="0" w:color="FFFFFF"/>
-              <w:bottom w:val="single" w:sz="12" w:space="0" w:color="000000"/>
-              <w:right w:val="single" w:sz="8" w:space="0" w:color="FFFFFF"/>
-            </w:tcBorders>
-            <w:tcMar>
-              <w:top w:w="100" w:type="dxa"/>
-              <w:left w:w="100" w:type="dxa"/>
-              <w:bottom w:w="100" w:type="dxa"/>
-              <w:right w:w="100" w:type="dxa"/>
-            </w:tcMar>
-            <w:hideMark/>
-          </w:tcPr>
-          <w:p>
-            <w:pPr>
-              <w:rPr>
-                <w:rFonts w:ascii="GDS Transport Website Light" w:eastAsia="Times New Roman" w:hAnsi="GDS Transport Website Light" w:cs="Times New Roman"/>
-              </w:rPr>
-            </w:pPr>
-            <w:r>
-              <w:rPr>
-                <w:rFonts w:ascii="GDS Transport Website Light" w:eastAsia="Times New Roman" w:hAnsi="GDS Transport Website Light" w:cs="Arial"/>
-                <w:color w:val="000000"/>
-              </w:rPr>
-              <w:t>&lt;&lt;</w:t>
-            </w:r>
-            <w:proofErr w:type="spellStart"/>
-            <w:r>
-              <w:rPr>
-                <w:rFonts w:ascii="GDS Transport Website Light" w:eastAsia="Times New Roman" w:hAnsi="GDS Transport Website Light" w:cs="Arial"/>
-                <w:color w:val="000000"/>
-              </w:rPr>
-              <w:t>preHearingAttendance</w:t>
-            </w:r>
-            <w:proofErr w:type="spellEnd"/>
-            <w:r>
-              <w:rPr>
-                <w:rFonts w:ascii="GDS Transport Website Light" w:eastAsia="Times New Roman" w:hAnsi="GDS Transport Website Light" w:cs="Arial"/>
-                <w:color w:val="000000"/>
-              </w:rPr>
-              <w:t xml:space="preserve">&gt;&gt; </w:t>
             </w:r>
           </w:p>
         </w:tc>
@@ -785,7 +678,7 @@
                 <w:bCs/>
                 <w:color w:val="000000"/>
               </w:rPr>
-              <w:t>Hearing</w:t>
+              <w:t>Pre-hearing attendance</w:t>
             </w:r>
           </w:p>
         </w:tc>
@@ -817,23 +710,78 @@
                 <w:rFonts w:ascii="GDS Transport Website Light" w:eastAsia="Times New Roman" w:hAnsi="GDS Transport Website Light" w:cs="Arial"/>
                 <w:color w:val="000000"/>
               </w:rPr>
-              <w:t>&lt;&lt;</w:t>
-            </w:r>
-            <w:proofErr w:type="spellStart"/>
-            <w:r>
-              <w:rPr>
-                <w:rFonts w:ascii="GDS Transport Website Light" w:eastAsia="Times New Roman" w:hAnsi="GDS Transport Website Light" w:cs="Arial"/>
+              <w:t xml:space="preserve">&lt;&lt;preHearingAttendance&gt;&gt; </w:t>
+            </w:r>
+          </w:p>
+        </w:tc>
+      </w:tr>
+      <w:tr>
+        <w:trPr>
+          <w:trHeight w:val="30"/>
+        </w:trPr>
+        <w:tc>
+          <w:tcPr>
+            <w:tcW w:w="3587" w:type="dxa"/>
+            <w:tcBorders>
+              <w:top w:val="single" w:sz="12" w:space="0" w:color="000000"/>
+              <w:left w:val="single" w:sz="8" w:space="0" w:color="FFFFFF"/>
+              <w:bottom w:val="single" w:sz="12" w:space="0" w:color="000000"/>
+              <w:right w:val="single" w:sz="8" w:space="0" w:color="FFFFFF"/>
+            </w:tcBorders>
+            <w:tcMar>
+              <w:top w:w="100" w:type="dxa"/>
+              <w:left w:w="100" w:type="dxa"/>
+              <w:bottom w:w="100" w:type="dxa"/>
+              <w:right w:w="100" w:type="dxa"/>
+            </w:tcMar>
+            <w:hideMark/>
+          </w:tcPr>
+          <w:p>
+            <w:pPr>
+              <w:rPr>
+                <w:rFonts w:ascii="GDS Transport Website Light" w:eastAsia="Times New Roman" w:hAnsi="GDS Transport Website Light" w:cs="Times New Roman"/>
+              </w:rPr>
+            </w:pPr>
+            <w:r>
+              <w:rPr>
+                <w:rFonts w:ascii="GDS Transport Website Light" w:eastAsia="Times New Roman" w:hAnsi="GDS Transport Website Light" w:cs="Arial"/>
+                <w:b/>
+                <w:bCs/>
                 <w:color w:val="000000"/>
               </w:rPr>
-              <w:t>hearingTime</w:t>
-            </w:r>
-            <w:proofErr w:type="spellEnd"/>
+              <w:t>Hearing</w:t>
+            </w:r>
+          </w:p>
+        </w:tc>
+        <w:tc>
+          <w:tcPr>
+            <w:tcW w:w="6478" w:type="dxa"/>
+            <w:tcBorders>
+              <w:top w:val="single" w:sz="12" w:space="0" w:color="000000"/>
+              <w:left w:val="single" w:sz="8" w:space="0" w:color="FFFFFF"/>
+              <w:bottom w:val="single" w:sz="12" w:space="0" w:color="000000"/>
+              <w:right w:val="single" w:sz="8" w:space="0" w:color="FFFFFF"/>
+            </w:tcBorders>
+            <w:tcMar>
+              <w:top w:w="100" w:type="dxa"/>
+              <w:left w:w="100" w:type="dxa"/>
+              <w:bottom w:w="100" w:type="dxa"/>
+              <w:right w:w="100" w:type="dxa"/>
+            </w:tcMar>
+            <w:hideMark/>
+          </w:tcPr>
+          <w:p>
+            <w:pPr>
+              <w:rPr>
+                <w:rFonts w:ascii="GDS Transport Website Light" w:eastAsia="Times New Roman" w:hAnsi="GDS Transport Website Light" w:cs="Times New Roman"/>
+              </w:rPr>
+            </w:pPr>
             <w:r>
               <w:rPr>
                 <w:rFonts w:ascii="GDS Transport Website Light" w:eastAsia="Times New Roman" w:hAnsi="GDS Transport Website Light" w:cs="Arial"/>
                 <w:color w:val="000000"/>
               </w:rPr>
-              <w:t>&gt;&gt;</w:t>
+              <w:t>&lt;&lt;hearingTime&gt;&gt;</w:t>
             </w:r>
           </w:p>
         </w:tc>
@@ -914,15 +862,7 @@
           <w:rFonts w:ascii="GDS Transport Website Light" w:eastAsia="Times New Roman" w:hAnsi="GDS Transport Website Light" w:cs="Arial"/>
           <w:color w:val="000000"/>
         </w:rPr>
-        <w:t xml:space="preserve">The </w:t>
-      </w:r>
-      <w:proofErr w:type="gramStart"/>
-      <w:r>
-        <w:rPr>
-          <w:rFonts w:ascii="GDS Transport Website Light" w:eastAsia="Times New Roman" w:hAnsi="GDS Transport Website Light" w:cs="Arial"/>
-          <w:color w:val="000000"/>
-        </w:rPr>
-        <w:t>26</w:t>
+        <w:t>The 26</w:t>
       </w:r>
       <w:r>
         <w:rPr>
@@ -936,30 +876,14 @@
           <w:rFonts w:ascii="GDS Transport Website Light" w:eastAsia="Times New Roman" w:hAnsi="GDS Transport Website Light" w:cs="Arial"/>
           <w:color w:val="000000"/>
         </w:rPr>
-        <w:t>week</w:t>
-      </w:r>
-      <w:proofErr w:type="gramEnd"/>
-      <w:r>
-        <w:rPr>
-          <w:rFonts w:ascii="GDS Transport Website Light" w:eastAsia="Times New Roman" w:hAnsi="GDS Transport Website Light" w:cs="Arial"/>
-          <w:color w:val="000000"/>
-        </w:rPr>
-        <w:t xml:space="preserve"> time limit runs out on </w:t>
-      </w:r>
-      <w:r>
-        <w:rPr>
-          <w:rFonts w:ascii="GDS Transport Website Light" w:eastAsia="Times New Roman" w:hAnsi="GDS Transport Website Light" w:cs="Arial"/>
-          <w:color w:val="000000"/>
-        </w:rPr>
-        <w:t>&lt;&lt;</w:t>
-      </w:r>
-      <w:proofErr w:type="spellStart"/>
-      <w:r>
-        <w:rPr>
-          <w:rFonts w:ascii="GDS Transport Website Light" w:eastAsia="Times New Roman" w:hAnsi="GDS Transport Website Light" w:cs="Arial"/>
-          <w:color w:val="000000"/>
-        </w:rPr>
-        <w:t>compl</w:t>
+        <w:t xml:space="preserve">week time limit runs out on </w:t>
+      </w:r>
+      <w:r>
+        <w:rPr>
+          <w:rFonts w:ascii="GDS Transport Website Light" w:eastAsia="Times New Roman" w:hAnsi="GDS Transport Website Light" w:cs="Arial"/>
+          <w:color w:val="000000"/>
+        </w:rPr>
+        <w:t>&lt;&lt;compl</w:t>
       </w:r>
       <w:r>
         <w:rPr>
@@ -973,15 +897,7 @@
           <w:rFonts w:ascii="GDS Transport Website Light" w:eastAsia="Times New Roman" w:hAnsi="GDS Transport Website Light" w:cs="Arial"/>
           <w:color w:val="000000"/>
         </w:rPr>
-        <w:t>Deadline</w:t>
-      </w:r>
-      <w:proofErr w:type="spellEnd"/>
-      <w:r>
-        <w:rPr>
-          <w:rFonts w:ascii="GDS Transport Website Light" w:eastAsia="Times New Roman" w:hAnsi="GDS Transport Website Light" w:cs="Arial"/>
-          <w:color w:val="000000"/>
-        </w:rPr>
-        <w:t>&gt;&gt;</w:t>
+        <w:t>Deadline&gt;&gt;</w:t>
       </w:r>
       <w:r>
         <w:rPr>
@@ -1262,21 +1178,12 @@
               </w:rPr>
               <w:t>&lt;</w:t>
             </w:r>
-            <w:proofErr w:type="spellStart"/>
             <w:r>
               <w:rPr>
                 <w:rFonts w:ascii="GDS Transport Website Light" w:eastAsia="Times New Roman" w:hAnsi="GDS Transport Website Light" w:cs="Arial"/>
                 <w:color w:val="000000" w:themeColor="text1"/>
               </w:rPr>
-              <w:t>rr_children</w:t>
-            </w:r>
-            <w:proofErr w:type="spellEnd"/>
-            <w:r>
-              <w:rPr>
-                <w:rFonts w:ascii="GDS Transport Website Light" w:eastAsia="Times New Roman" w:hAnsi="GDS Transport Website Light" w:cs="Arial"/>
-                <w:color w:val="000000" w:themeColor="text1"/>
-              </w:rPr>
-              <w:t>&gt;&gt;</w:t>
+              <w:t>rr_children&gt;&gt;</w:t>
             </w:r>
           </w:p>
         </w:tc>
@@ -1460,23 +1367,7 @@
                 <w:rFonts w:ascii="GDS Transport Website Light" w:eastAsia="Times New Roman" w:hAnsi="GDS Transport Website Light" w:cs="Arial"/>
                 <w:color w:val="000000" w:themeColor="text1"/>
               </w:rPr>
-              <w:t>Born &lt;&lt;</w:t>
-            </w:r>
-            <w:proofErr w:type="spellStart"/>
-            <w:r>
-              <w:rPr>
-                <w:rFonts w:ascii="GDS Transport Website Light" w:eastAsia="Times New Roman" w:hAnsi="GDS Transport Website Light" w:cs="Arial"/>
-                <w:color w:val="000000" w:themeColor="text1"/>
-              </w:rPr>
-              <w:t>dateOfBirth</w:t>
-            </w:r>
-            <w:proofErr w:type="spellEnd"/>
-            <w:r>
-              <w:rPr>
-                <w:rFonts w:ascii="GDS Transport Website Light" w:eastAsia="Times New Roman" w:hAnsi="GDS Transport Website Light" w:cs="Arial"/>
-                <w:color w:val="000000" w:themeColor="text1"/>
-              </w:rPr>
-              <w:t>&gt;&gt;</w:t>
+              <w:t>Born &lt;&lt;dateOfBirth&gt;&gt;</w:t>
             </w:r>
           </w:p>
         </w:tc>
@@ -1510,23 +1401,7 @@
                 <w:rFonts w:ascii="GDS Transport Website Light" w:eastAsia="Times New Roman" w:hAnsi="GDS Transport Website Light" w:cs="Arial"/>
                 <w:color w:val="000000" w:themeColor="text1"/>
               </w:rPr>
-              <w:t>&lt;&lt;</w:t>
-            </w:r>
-            <w:proofErr w:type="spellStart"/>
-            <w:r>
-              <w:rPr>
-                <w:rFonts w:ascii="GDS Transport Website Light" w:eastAsia="Times New Roman" w:hAnsi="GDS Transport Website Light" w:cs="Arial"/>
-                <w:color w:val="000000" w:themeColor="text1"/>
-              </w:rPr>
-              <w:t>er_children</w:t>
-            </w:r>
-            <w:proofErr w:type="spellEnd"/>
-            <w:r>
-              <w:rPr>
-                <w:rFonts w:ascii="GDS Transport Website Light" w:eastAsia="Times New Roman" w:hAnsi="GDS Transport Website Light" w:cs="Arial"/>
-                <w:color w:val="000000" w:themeColor="text1"/>
-              </w:rPr>
-              <w:t>&gt;&gt;</w:t>
+              <w:t>&lt;&lt;er_children&gt;&gt;</w:t>
             </w:r>
           </w:p>
         </w:tc>
@@ -1607,35 +1482,7 @@
         <w:rPr>
           <w:rFonts w:ascii="GDS Transport Website Light" w:eastAsia="Times New Roman" w:hAnsi="GDS Transport Website Light" w:cs="Times New Roman"/>
         </w:rPr>
-        <w:t>&lt;&lt;$</w:t>
-      </w:r>
-      <w:proofErr w:type="spellStart"/>
-      <w:r>
-        <w:rPr>
-          <w:rFonts w:ascii="GDS Transport Website Light" w:eastAsia="Times New Roman" w:hAnsi="GDS Transport Website Light" w:cs="Times New Roman"/>
-        </w:rPr>
-        <w:t>resProvided</w:t>
-      </w:r>
-      <w:proofErr w:type="spellEnd"/>
-      <w:r>
-        <w:rPr>
-          <w:rFonts w:ascii="GDS Transport Website Light" w:eastAsia="Times New Roman" w:hAnsi="GDS Transport Website Light" w:cs="Times New Roman"/>
-        </w:rPr>
-        <w:t>=</w:t>
-      </w:r>
-      <w:proofErr w:type="spellStart"/>
-      <w:r>
-        <w:rPr>
-          <w:rFonts w:ascii="GDS Transport Website Light" w:eastAsia="Times New Roman" w:hAnsi="GDS Transport Website Light" w:cs="Times New Roman"/>
-        </w:rPr>
-        <w:t>respondentsProvided</w:t>
-      </w:r>
-      <w:proofErr w:type="spellEnd"/>
-      <w:r>
-        <w:rPr>
-          <w:rFonts w:ascii="GDS Transport Website Light" w:eastAsia="Times New Roman" w:hAnsi="GDS Transport Website Light" w:cs="Times New Roman"/>
-        </w:rPr>
-        <w:t>&gt;&gt;</w:t>
+        <w:t>&lt;&lt;$resProvided=respondentsProvided&gt;&gt;</w:t>
       </w:r>
     </w:p>
     <w:tbl>
@@ -1794,7 +1641,6 @@
               </w:rPr>
               <w:t>&lt;&lt;</w:t>
             </w:r>
-            <w:proofErr w:type="spellStart"/>
             <w:r>
               <w:rPr>
                 <w:rFonts w:ascii="GDS Transport Website Light" w:eastAsia="Times New Roman" w:hAnsi="GDS Transport Website Light" w:cs="Arial"/>
@@ -1802,7 +1648,6 @@
               </w:rPr>
               <w:t>applicantName</w:t>
             </w:r>
-            <w:proofErr w:type="spellEnd"/>
             <w:r>
               <w:rPr>
                 <w:rFonts w:ascii="GDS Transport Website Light" w:eastAsia="Times New Roman" w:hAnsi="GDS Transport Website Light" w:cs="Arial"/>
@@ -1847,16 +1692,8 @@
               <w:rPr>
                 <w:rFonts w:ascii="GDS Transport Website Light" w:eastAsia="Times New Roman" w:hAnsi="GDS Transport Website Light" w:cs="Times New Roman"/>
               </w:rPr>
-              <w:t>&lt;&lt;</w:t>
-            </w:r>
-            <w:proofErr w:type="spellStart"/>
-            <w:r>
-              <w:rPr>
-                <w:rFonts w:ascii="GDS Transport Website Light" w:eastAsia="Times New Roman" w:hAnsi="GDS Transport Website Light" w:cs="Times New Roman"/>
-              </w:rPr>
-              <w:t>cr</w:t>
-            </w:r>
-            <w:proofErr w:type="spellEnd"/>
+              <w:t>&lt;&lt;cr</w:t>
+            </w:r>
             <w:r>
               <w:rPr>
                 <w:rFonts w:ascii="GDS Transport Website Light" w:eastAsia="Times New Roman" w:hAnsi="GDS Transport Website Light" w:cs="Times New Roman"/>
@@ -1867,21 +1704,7 @@
               <w:rPr>
                 <w:rFonts w:ascii="GDS Transport Website Light" w:eastAsia="Times New Roman" w:hAnsi="GDS Transport Website Light" w:cs="Times New Roman"/>
               </w:rPr>
-              <w:t>{$</w:t>
-            </w:r>
-            <w:proofErr w:type="spellStart"/>
-            <w:r>
-              <w:rPr>
-                <w:rFonts w:ascii="GDS Transport Website Light" w:eastAsia="Times New Roman" w:hAnsi="GDS Transport Website Light" w:cs="Times New Roman"/>
-              </w:rPr>
-              <w:t>resProvided</w:t>
-            </w:r>
-            <w:proofErr w:type="spellEnd"/>
-            <w:r>
-              <w:rPr>
-                <w:rFonts w:ascii="GDS Transport Website Light" w:eastAsia="Times New Roman" w:hAnsi="GDS Transport Website Light" w:cs="Times New Roman"/>
-              </w:rPr>
-              <w:t>}&gt;&gt;</w:t>
+              <w:t>{$resProvided}&gt;&gt;</w:t>
             </w:r>
           </w:p>
         </w:tc>
@@ -1943,7 +1766,6 @@
               </w:rPr>
               <w:t>&lt;&lt;</w:t>
             </w:r>
-            <w:proofErr w:type="spellStart"/>
             <w:r>
               <w:rPr>
                 <w:rFonts w:ascii="GDS Transport Website Light" w:eastAsia="Times New Roman" w:hAnsi="GDS Transport Website Light" w:cs="Times New Roman"/>
@@ -1962,7 +1784,6 @@
               </w:rPr>
               <w:t>respondents</w:t>
             </w:r>
-            <w:proofErr w:type="spellEnd"/>
             <w:r>
               <w:rPr>
                 <w:rFonts w:ascii="GDS Transport Website Light" w:eastAsia="Times New Roman" w:hAnsi="GDS Transport Website Light" w:cs="Times New Roman"/>
@@ -2059,27 +1880,7 @@
                 <w:bCs/>
                 <w:color w:val="000000"/>
               </w:rPr>
-              <w:t xml:space="preserve"> &lt;&lt;$</w:t>
-            </w:r>
-            <w:proofErr w:type="spellStart"/>
-            <w:r>
-              <w:rPr>
-                <w:rFonts w:ascii="GDS Transport Website Light" w:eastAsia="Times New Roman" w:hAnsi="GDS Transport Website Light" w:cs="Arial"/>
-                <w:b/>
-                <w:bCs/>
-                <w:color w:val="000000"/>
-              </w:rPr>
-              <w:t>num</w:t>
-            </w:r>
-            <w:proofErr w:type="spellEnd"/>
-            <w:r>
-              <w:rPr>
-                <w:rFonts w:ascii="GDS Transport Website Light" w:eastAsia="Times New Roman" w:hAnsi="GDS Transport Website Light" w:cs="Arial"/>
-                <w:b/>
-                <w:bCs/>
-                <w:color w:val="000000"/>
-              </w:rPr>
-              <w:t>&gt;&gt;</w:t>
+              <w:t xml:space="preserve"> &lt;&lt;$num&gt;&gt;</w:t>
             </w:r>
           </w:p>
         </w:tc>
@@ -2125,23 +1926,7 @@
                 <w:rFonts w:ascii="GDS Transport Website Light" w:eastAsia="Times New Roman" w:hAnsi="GDS Transport Website Light" w:cs="Arial"/>
                 <w:color w:val="000000"/>
               </w:rPr>
-              <w:t>&lt;&lt;</w:t>
-            </w:r>
-            <w:proofErr w:type="spellStart"/>
-            <w:r>
-              <w:rPr>
-                <w:rFonts w:ascii="GDS Transport Website Light" w:eastAsia="Times New Roman" w:hAnsi="GDS Transport Website Light" w:cs="Arial"/>
-                <w:color w:val="000000"/>
-              </w:rPr>
-              <w:t>relationshipToChild</w:t>
-            </w:r>
-            <w:proofErr w:type="spellEnd"/>
-            <w:r>
-              <w:rPr>
-                <w:rFonts w:ascii="GDS Transport Website Light" w:eastAsia="Times New Roman" w:hAnsi="GDS Transport Website Light" w:cs="Arial"/>
-                <w:color w:val="000000"/>
-              </w:rPr>
-              <w:t>&gt;&gt;</w:t>
+              <w:t>&lt;&lt;relationshipToChild&gt;&gt;</w:t>
             </w:r>
           </w:p>
         </w:tc>
@@ -2178,14 +1963,12 @@
               </w:rPr>
               <w:t>&lt;&lt;</w:t>
             </w:r>
-            <w:proofErr w:type="spellStart"/>
             <w:r>
               <w:rPr>
                 <w:rFonts w:ascii="GDS Transport Website Light" w:eastAsia="Times New Roman" w:hAnsi="GDS Transport Website Light" w:cs="Times New Roman"/>
               </w:rPr>
               <w:t>er_respondents</w:t>
             </w:r>
-            <w:proofErr w:type="spellEnd"/>
             <w:r>
               <w:rPr>
                 <w:rFonts w:ascii="GDS Transport Website Light" w:eastAsia="Times New Roman" w:hAnsi="GDS Transport Website Light" w:cs="Times New Roman"/>
@@ -2260,35 +2043,7 @@
               <w:rPr>
                 <w:rFonts w:ascii="GDS Transport Website Light" w:eastAsia="Times New Roman" w:hAnsi="GDS Transport Website Light" w:cs="Times New Roman"/>
               </w:rPr>
-              <w:t>&lt;&lt;</w:t>
-            </w:r>
-            <w:proofErr w:type="spellStart"/>
-            <w:r>
-              <w:rPr>
-                <w:rFonts w:ascii="GDS Transport Website Light" w:eastAsia="Times New Roman" w:hAnsi="GDS Transport Website Light" w:cs="Times New Roman"/>
-              </w:rPr>
-              <w:t>er</w:t>
-            </w:r>
-            <w:proofErr w:type="spellEnd"/>
-            <w:r>
-              <w:rPr>
-                <w:rFonts w:ascii="GDS Transport Website Light" w:eastAsia="Times New Roman" w:hAnsi="GDS Transport Website Light" w:cs="Times New Roman"/>
-              </w:rPr>
-              <w:t>_{$</w:t>
-            </w:r>
-            <w:proofErr w:type="spellStart"/>
-            <w:r>
-              <w:rPr>
-                <w:rFonts w:ascii="GDS Transport Website Light" w:eastAsia="Times New Roman" w:hAnsi="GDS Transport Website Light" w:cs="Times New Roman"/>
-              </w:rPr>
-              <w:t>resProvided</w:t>
-            </w:r>
-            <w:proofErr w:type="spellEnd"/>
-            <w:r>
-              <w:rPr>
-                <w:rFonts w:ascii="GDS Transport Website Light" w:eastAsia="Times New Roman" w:hAnsi="GDS Transport Website Light" w:cs="Times New Roman"/>
-              </w:rPr>
-              <w:t>}&gt;&gt;</w:t>
+              <w:t>&lt;&lt;er_{$resProvided}&gt;&gt;</w:t>
             </w:r>
           </w:p>
         </w:tc>
@@ -2355,44 +2110,14 @@
               <w:rPr>
                 <w:rFonts w:ascii="GDS Transport Website Light" w:eastAsia="Times New Roman" w:hAnsi="GDS Transport Website Light" w:cs="Times New Roman"/>
               </w:rPr>
-              <w:t>&lt;&lt;</w:t>
-            </w:r>
-            <w:proofErr w:type="spellStart"/>
-            <w:r>
-              <w:rPr>
-                <w:rFonts w:ascii="GDS Transport Website Light" w:eastAsia="Times New Roman" w:hAnsi="GDS Transport Website Light" w:cs="Times New Roman"/>
-              </w:rPr>
-              <w:t>cr</w:t>
-            </w:r>
-            <w:proofErr w:type="spellEnd"/>
-            <w:r>
-              <w:rPr>
-                <w:rFonts w:ascii="GDS Transport Website Light" w:eastAsia="Times New Roman" w:hAnsi="GDS Transport Website Light" w:cs="Times New Roman"/>
-              </w:rPr>
-              <w:t>_</w:t>
-            </w:r>
-            <w:proofErr w:type="gramStart"/>
-            <w:r>
-              <w:rPr>
-                <w:rFonts w:ascii="GDS Transport Website Light" w:eastAsia="Times New Roman" w:hAnsi="GDS Transport Website Light" w:cs="Times New Roman"/>
-              </w:rPr>
-              <w:t>{</w:t>
-            </w:r>
-            <w:r>
-              <w:rPr>
-                <w:rFonts w:ascii="GDS Transport Website Light" w:eastAsia="Times New Roman" w:hAnsi="GDS Transport Website Light" w:cs="Times New Roman"/>
-              </w:rPr>
-              <w:t>!$</w:t>
-            </w:r>
-            <w:proofErr w:type="spellStart"/>
-            <w:proofErr w:type="gramEnd"/>
-            <w:r>
-              <w:rPr>
-                <w:rFonts w:ascii="GDS Transport Website Light" w:eastAsia="Times New Roman" w:hAnsi="GDS Transport Website Light" w:cs="Times New Roman"/>
-              </w:rPr>
-              <w:t>resProvided</w:t>
-            </w:r>
-            <w:proofErr w:type="spellEnd"/>
+              <w:t>&lt;&lt;cr_{</w:t>
+            </w:r>
+            <w:r>
+              <w:rPr>
+                <w:rFonts w:ascii="GDS Transport Website Light" w:eastAsia="Times New Roman" w:hAnsi="GDS Transport Website Light" w:cs="Times New Roman"/>
+              </w:rPr>
+              <w:t>!$resProvided</w:t>
+            </w:r>
             <w:r>
               <w:rPr>
                 <w:rFonts w:ascii="GDS Transport Website Light" w:eastAsia="Times New Roman" w:hAnsi="GDS Transport Website Light" w:cs="Times New Roman"/>
@@ -2633,43 +2358,7 @@
               <w:rPr>
                 <w:rFonts w:ascii="GDS Transport Website Light" w:eastAsia="Times New Roman" w:hAnsi="GDS Transport Website Light" w:cs="Times New Roman"/>
               </w:rPr>
-              <w:t>&lt;&lt;</w:t>
-            </w:r>
-            <w:proofErr w:type="spellStart"/>
-            <w:r>
-              <w:rPr>
-                <w:rFonts w:ascii="GDS Transport Website Light" w:eastAsia="Times New Roman" w:hAnsi="GDS Transport Website Light" w:cs="Times New Roman"/>
-              </w:rPr>
-              <w:t>er</w:t>
-            </w:r>
-            <w:proofErr w:type="spellEnd"/>
-            <w:r>
-              <w:rPr>
-                <w:rFonts w:ascii="GDS Transport Website Light" w:eastAsia="Times New Roman" w:hAnsi="GDS Transport Website Light" w:cs="Times New Roman"/>
-              </w:rPr>
-              <w:t>_</w:t>
-            </w:r>
-            <w:proofErr w:type="gramStart"/>
-            <w:r>
-              <w:rPr>
-                <w:rFonts w:ascii="GDS Transport Website Light" w:eastAsia="Times New Roman" w:hAnsi="GDS Transport Website Light" w:cs="Times New Roman"/>
-              </w:rPr>
-              <w:t>{!$</w:t>
-            </w:r>
-            <w:proofErr w:type="spellStart"/>
-            <w:proofErr w:type="gramEnd"/>
-            <w:r>
-              <w:rPr>
-                <w:rFonts w:ascii="GDS Transport Website Light" w:eastAsia="Times New Roman" w:hAnsi="GDS Transport Website Light" w:cs="Times New Roman"/>
-              </w:rPr>
-              <w:t>resProvided</w:t>
-            </w:r>
-            <w:proofErr w:type="spellEnd"/>
-            <w:r>
-              <w:rPr>
-                <w:rFonts w:ascii="GDS Transport Website Light" w:eastAsia="Times New Roman" w:hAnsi="GDS Transport Website Light" w:cs="Times New Roman"/>
-              </w:rPr>
-              <w:t>}&gt;&gt;</w:t>
+              <w:t>&lt;&lt;er_{!$resProvided}&gt;&gt;</w:t>
             </w:r>
           </w:p>
           <w:p>
@@ -2786,23 +2475,7 @@
           <w:rFonts w:ascii="GDS Transport Website Light" w:eastAsia="Times New Roman" w:hAnsi="GDS Transport Website Light" w:cs="Arial"/>
           <w:color w:val="000000"/>
         </w:rPr>
-        <w:t xml:space="preserve">&lt;&lt; </w:t>
-      </w:r>
-      <w:proofErr w:type="spellStart"/>
-      <w:r>
-        <w:rPr>
-          <w:rFonts w:ascii="GDS Transport Website Light" w:eastAsia="Times New Roman" w:hAnsi="GDS Transport Website Light" w:cs="Arial"/>
-          <w:color w:val="000000"/>
-        </w:rPr>
-        <w:t>judgeName</w:t>
-      </w:r>
-      <w:proofErr w:type="spellEnd"/>
-      <w:r>
-        <w:rPr>
-          <w:rFonts w:ascii="GDS Transport Website Light" w:eastAsia="Times New Roman" w:hAnsi="GDS Transport Website Light" w:cs="Arial"/>
-          <w:color w:val="000000"/>
-        </w:rPr>
-        <w:t xml:space="preserve"> &gt;&gt;</w:t>
+        <w:t>&lt;&lt; judgeName &gt;&gt;</w:t>
       </w:r>
       <w:r>
         <w:rPr>
@@ -2871,15 +2544,7 @@
           <w:rFonts w:ascii="GDS Transport Website Light" w:eastAsia="Times New Roman" w:hAnsi="GDS Transport Website Light" w:cs="Arial"/>
           <w:color w:val="000000"/>
         </w:rPr>
-        <w:t>&lt;&lt;</w:t>
-      </w:r>
-      <w:proofErr w:type="spellStart"/>
-      <w:r>
-        <w:rPr>
-          <w:rFonts w:ascii="GDS Transport Website Light" w:eastAsia="Times New Roman" w:hAnsi="GDS Transport Website Light" w:cs="Arial"/>
-          <w:color w:val="000000"/>
-        </w:rPr>
-        <w:t>r</w:t>
+        <w:t>&lt;&lt;r</w:t>
       </w:r>
       <w:r>
         <w:rPr>
@@ -2893,15 +2558,7 @@
           <w:rFonts w:ascii="GDS Transport Website Light" w:eastAsia="Times New Roman" w:hAnsi="GDS Transport Website Light" w:cs="Arial"/>
           <w:color w:val="000000"/>
         </w:rPr>
-        <w:t>_allParties</w:t>
-      </w:r>
-      <w:proofErr w:type="spellEnd"/>
-      <w:r>
-        <w:rPr>
-          <w:rFonts w:ascii="GDS Transport Website Light" w:eastAsia="Times New Roman" w:hAnsi="GDS Transport Website Light" w:cs="Arial"/>
-          <w:color w:val="000000"/>
-        </w:rPr>
-        <w:t>&gt;&gt;</w:t>
+        <w:t>_allParties&gt;&gt;</w:t>
       </w:r>
     </w:p>
     <w:p>
@@ -2995,15 +2652,7 @@
           <w:rFonts w:ascii="GDS Transport Website Light" w:eastAsia="Times New Roman" w:hAnsi="GDS Transport Website Light" w:cs="Arial"/>
           <w:color w:val="000000"/>
         </w:rPr>
-        <w:t>&lt;&lt;</w:t>
-      </w:r>
-      <w:proofErr w:type="spellStart"/>
-      <w:r>
-        <w:rPr>
-          <w:rFonts w:ascii="GDS Transport Website Light" w:eastAsia="Times New Roman" w:hAnsi="GDS Transport Website Light" w:cs="Arial"/>
-          <w:color w:val="000000"/>
-        </w:rPr>
-        <w:t>e</w:t>
+        <w:t>&lt;&lt;e</w:t>
       </w:r>
       <w:r>
         <w:rPr>
@@ -3017,15 +2666,7 @@
           <w:rFonts w:ascii="GDS Transport Website Light" w:eastAsia="Times New Roman" w:hAnsi="GDS Transport Website Light" w:cs="Arial"/>
           <w:color w:val="000000"/>
         </w:rPr>
-        <w:t>_allParties</w:t>
-      </w:r>
-      <w:proofErr w:type="spellEnd"/>
-      <w:r>
-        <w:rPr>
-          <w:rFonts w:ascii="GDS Transport Website Light" w:eastAsia="Times New Roman" w:hAnsi="GDS Transport Website Light" w:cs="Arial"/>
-          <w:color w:val="000000"/>
-        </w:rPr>
-        <w:t>&gt;&gt;</w:t>
+        <w:t>_allParties&gt;&gt;</w:t>
       </w:r>
     </w:p>
     <w:p>
@@ -3076,15 +2717,7 @@
           <w:rFonts w:ascii="GDS Transport Website Light" w:eastAsia="Times New Roman" w:hAnsi="GDS Transport Website Light" w:cs="Arial"/>
           <w:color w:val="000000"/>
         </w:rPr>
-        <w:t>&lt;&lt;</w:t>
-      </w:r>
-      <w:proofErr w:type="spellStart"/>
-      <w:r>
-        <w:rPr>
-          <w:rFonts w:ascii="GDS Transport Website Light" w:eastAsia="Times New Roman" w:hAnsi="GDS Transport Website Light" w:cs="Arial"/>
-          <w:color w:val="000000"/>
-        </w:rPr>
-        <w:t>r</w:t>
+        <w:t>&lt;&lt;r</w:t>
       </w:r>
       <w:r>
         <w:rPr>
@@ -3098,15 +2731,7 @@
           <w:rFonts w:ascii="GDS Transport Website Light" w:eastAsia="Times New Roman" w:hAnsi="GDS Transport Website Light" w:cs="Arial"/>
           <w:color w:val="000000"/>
         </w:rPr>
-        <w:t>_localAuthorityDirections</w:t>
-      </w:r>
-      <w:proofErr w:type="spellEnd"/>
-      <w:r>
-        <w:rPr>
-          <w:rFonts w:ascii="GDS Transport Website Light" w:eastAsia="Times New Roman" w:hAnsi="GDS Transport Website Light" w:cs="Arial"/>
-          <w:color w:val="000000"/>
-        </w:rPr>
-        <w:t>&gt;&gt;</w:t>
+        <w:t>_localAuthorityDirections&gt;&gt;</w:t>
       </w:r>
     </w:p>
     <w:p>
@@ -3182,15 +2807,7 @@
           <w:rFonts w:ascii="GDS Transport Website Light" w:eastAsia="Times New Roman" w:hAnsi="GDS Transport Website Light" w:cs="Arial"/>
           <w:color w:val="000000"/>
         </w:rPr>
-        <w:t>&lt;&lt;</w:t>
-      </w:r>
-      <w:proofErr w:type="spellStart"/>
-      <w:r>
-        <w:rPr>
-          <w:rFonts w:ascii="GDS Transport Website Light" w:eastAsia="Times New Roman" w:hAnsi="GDS Transport Website Light" w:cs="Arial"/>
-          <w:color w:val="000000"/>
-        </w:rPr>
-        <w:t>e</w:t>
+        <w:t>&lt;&lt;e</w:t>
       </w:r>
       <w:r>
         <w:rPr>
@@ -3204,15 +2821,7 @@
           <w:rFonts w:ascii="GDS Transport Website Light" w:eastAsia="Times New Roman" w:hAnsi="GDS Transport Website Light" w:cs="Arial"/>
           <w:color w:val="000000"/>
         </w:rPr>
-        <w:t>_localAuthorityDirections</w:t>
-      </w:r>
-      <w:proofErr w:type="spellEnd"/>
-      <w:r>
-        <w:rPr>
-          <w:rFonts w:ascii="GDS Transport Website Light" w:eastAsia="Times New Roman" w:hAnsi="GDS Transport Website Light" w:cs="Arial"/>
-          <w:color w:val="000000"/>
-        </w:rPr>
-        <w:t>&gt;&gt;</w:t>
+        <w:t>_localAuthorityDirections&gt;&gt;</w:t>
       </w:r>
     </w:p>
     <w:p>
@@ -3268,15 +2877,7 @@
           <w:rFonts w:ascii="GDS Transport Website Light" w:eastAsia="Times New Roman" w:hAnsi="GDS Transport Website Light" w:cs="Arial"/>
           <w:color w:val="000000"/>
         </w:rPr>
-        <w:t>&lt;&lt;</w:t>
-      </w:r>
-      <w:proofErr w:type="spellStart"/>
-      <w:r>
-        <w:rPr>
-          <w:rFonts w:ascii="GDS Transport Website Light" w:eastAsia="Times New Roman" w:hAnsi="GDS Transport Website Light" w:cs="Arial"/>
-          <w:color w:val="000000"/>
-        </w:rPr>
-        <w:t>r</w:t>
+        <w:t>&lt;&lt;r</w:t>
       </w:r>
       <w:r>
         <w:rPr>
@@ -3290,15 +2891,7 @@
           <w:rFonts w:ascii="GDS Transport Website Light" w:eastAsia="Times New Roman" w:hAnsi="GDS Transport Website Light" w:cs="Arial"/>
           <w:color w:val="000000"/>
         </w:rPr>
-        <w:t>_parentsAndRespondentsDirections</w:t>
-      </w:r>
-      <w:proofErr w:type="spellEnd"/>
-      <w:r>
-        <w:rPr>
-          <w:rFonts w:ascii="GDS Transport Website Light" w:eastAsia="Times New Roman" w:hAnsi="GDS Transport Website Light" w:cs="Arial"/>
-          <w:color w:val="000000"/>
-        </w:rPr>
-        <w:t>&gt;&gt;</w:t>
+        <w:t>_parentsAndRespondentsDirections&gt;&gt;</w:t>
       </w:r>
     </w:p>
     <w:p>
@@ -3365,15 +2958,7 @@
           <w:rFonts w:ascii="GDS Transport Website Light" w:eastAsia="Times New Roman" w:hAnsi="GDS Transport Website Light" w:cs="Arial"/>
           <w:color w:val="000000"/>
         </w:rPr>
-        <w:t>&lt;&lt;</w:t>
-      </w:r>
-      <w:proofErr w:type="spellStart"/>
-      <w:r>
-        <w:rPr>
-          <w:rFonts w:ascii="GDS Transport Website Light" w:eastAsia="Times New Roman" w:hAnsi="GDS Transport Website Light" w:cs="Arial"/>
-          <w:color w:val="000000"/>
-        </w:rPr>
-        <w:t>e</w:t>
+        <w:t>&lt;&lt;e</w:t>
       </w:r>
       <w:r>
         <w:rPr>
@@ -3387,15 +2972,7 @@
           <w:rFonts w:ascii="GDS Transport Website Light" w:eastAsia="Times New Roman" w:hAnsi="GDS Transport Website Light" w:cs="Arial"/>
           <w:color w:val="000000"/>
         </w:rPr>
-        <w:t>_parentsAndRespondentsDirections</w:t>
-      </w:r>
-      <w:proofErr w:type="spellEnd"/>
-      <w:r>
-        <w:rPr>
-          <w:rFonts w:ascii="GDS Transport Website Light" w:eastAsia="Times New Roman" w:hAnsi="GDS Transport Website Light" w:cs="Arial"/>
-          <w:color w:val="000000"/>
-        </w:rPr>
-        <w:t>&gt;&gt;</w:t>
+        <w:t>_parentsAndRespondentsDirections&gt;&gt;</w:t>
       </w:r>
     </w:p>
     <w:p>
@@ -3446,15 +3023,7 @@
           <w:rFonts w:ascii="GDS Transport Website Light" w:eastAsia="Times New Roman" w:hAnsi="GDS Transport Website Light" w:cs="Arial"/>
           <w:color w:val="000000"/>
         </w:rPr>
-        <w:t>&lt;&lt;</w:t>
-      </w:r>
-      <w:proofErr w:type="spellStart"/>
-      <w:r>
-        <w:rPr>
-          <w:rFonts w:ascii="GDS Transport Website Light" w:eastAsia="Times New Roman" w:hAnsi="GDS Transport Website Light" w:cs="Arial"/>
-          <w:color w:val="000000"/>
-        </w:rPr>
-        <w:t>r</w:t>
+        <w:t>&lt;&lt;r</w:t>
       </w:r>
       <w:r>
         <w:rPr>
@@ -3468,15 +3037,7 @@
           <w:rFonts w:ascii="GDS Transport Website Light" w:eastAsia="Times New Roman" w:hAnsi="GDS Transport Website Light" w:cs="Arial"/>
           <w:color w:val="000000"/>
         </w:rPr>
-        <w:t>_cafcassDirections</w:t>
-      </w:r>
-      <w:proofErr w:type="spellEnd"/>
-      <w:r>
-        <w:rPr>
-          <w:rFonts w:ascii="GDS Transport Website Light" w:eastAsia="Times New Roman" w:hAnsi="GDS Transport Website Light" w:cs="Arial"/>
-          <w:color w:val="000000"/>
-        </w:rPr>
-        <w:t>&gt;&gt;</w:t>
+        <w:t>_cafcassDirections&gt;&gt;</w:t>
       </w:r>
     </w:p>
     <w:p>
@@ -3552,15 +3113,7 @@
           <w:rFonts w:ascii="GDS Transport Website Light" w:eastAsia="Times New Roman" w:hAnsi="GDS Transport Website Light" w:cs="Arial"/>
           <w:color w:val="000000"/>
         </w:rPr>
-        <w:t>&lt;&lt;</w:t>
-      </w:r>
-      <w:proofErr w:type="spellStart"/>
-      <w:r>
-        <w:rPr>
-          <w:rFonts w:ascii="GDS Transport Website Light" w:eastAsia="Times New Roman" w:hAnsi="GDS Transport Website Light" w:cs="Arial"/>
-          <w:color w:val="000000"/>
-        </w:rPr>
-        <w:t>e</w:t>
+        <w:t>&lt;&lt;e</w:t>
       </w:r>
       <w:r>
         <w:rPr>
@@ -3574,15 +3127,7 @@
           <w:rFonts w:ascii="GDS Transport Website Light" w:eastAsia="Times New Roman" w:hAnsi="GDS Transport Website Light" w:cs="Arial"/>
           <w:color w:val="000000"/>
         </w:rPr>
-        <w:t>_cafcassDirections</w:t>
-      </w:r>
-      <w:proofErr w:type="spellEnd"/>
-      <w:r>
-        <w:rPr>
-          <w:rFonts w:ascii="GDS Transport Website Light" w:eastAsia="Times New Roman" w:hAnsi="GDS Transport Website Light" w:cs="Arial"/>
-          <w:color w:val="000000"/>
-        </w:rPr>
-        <w:t>&gt;&gt;</w:t>
+        <w:t>_cafcassDirections&gt;&gt;</w:t>
       </w:r>
     </w:p>
     <w:p>
@@ -3642,15 +3187,7 @@
           <w:rFonts w:ascii="GDS Transport Website Light" w:eastAsia="Times New Roman" w:hAnsi="GDS Transport Website Light" w:cs="Arial"/>
           <w:color w:val="000000"/>
         </w:rPr>
-        <w:t>&lt;&lt;</w:t>
-      </w:r>
-      <w:proofErr w:type="spellStart"/>
-      <w:r>
-        <w:rPr>
-          <w:rFonts w:ascii="GDS Transport Website Light" w:eastAsia="Times New Roman" w:hAnsi="GDS Transport Website Light" w:cs="Arial"/>
-          <w:color w:val="000000"/>
-        </w:rPr>
-        <w:t>r</w:t>
+        <w:t>&lt;&lt;r</w:t>
       </w:r>
       <w:r>
         <w:rPr>
@@ -3664,15 +3201,7 @@
           <w:rFonts w:ascii="GDS Transport Website Light" w:eastAsia="Times New Roman" w:hAnsi="GDS Transport Website Light" w:cs="Arial"/>
           <w:color w:val="000000"/>
         </w:rPr>
-        <w:t>_otherPartiesDirections</w:t>
-      </w:r>
-      <w:proofErr w:type="spellEnd"/>
-      <w:r>
-        <w:rPr>
-          <w:rFonts w:ascii="GDS Transport Website Light" w:eastAsia="Times New Roman" w:hAnsi="GDS Transport Website Light" w:cs="Arial"/>
-          <w:color w:val="000000"/>
-        </w:rPr>
-        <w:t>&gt;&gt;</w:t>
+        <w:t>_otherPartiesDirections&gt;&gt;</w:t>
       </w:r>
     </w:p>
     <w:p>
@@ -3739,15 +3268,7 @@
           <w:rFonts w:ascii="GDS Transport Website Light" w:eastAsia="Times New Roman" w:hAnsi="GDS Transport Website Light" w:cs="Arial"/>
           <w:color w:val="000000"/>
         </w:rPr>
-        <w:t>&lt;&lt;</w:t>
-      </w:r>
-      <w:proofErr w:type="spellStart"/>
-      <w:r>
-        <w:rPr>
-          <w:rFonts w:ascii="GDS Transport Website Light" w:eastAsia="Times New Roman" w:hAnsi="GDS Transport Website Light" w:cs="Arial"/>
-          <w:color w:val="000000"/>
-        </w:rPr>
-        <w:t>e</w:t>
+        <w:t>&lt;&lt;e</w:t>
       </w:r>
       <w:r>
         <w:rPr>
@@ -3761,15 +3282,7 @@
           <w:rFonts w:ascii="GDS Transport Website Light" w:eastAsia="Times New Roman" w:hAnsi="GDS Transport Website Light" w:cs="Arial"/>
           <w:color w:val="000000"/>
         </w:rPr>
-        <w:t>_otherPartiesDirections</w:t>
-      </w:r>
-      <w:proofErr w:type="spellEnd"/>
-      <w:r>
-        <w:rPr>
-          <w:rFonts w:ascii="GDS Transport Website Light" w:eastAsia="Times New Roman" w:hAnsi="GDS Transport Website Light" w:cs="Arial"/>
-          <w:color w:val="000000"/>
-        </w:rPr>
-        <w:t>&gt;&gt;</w:t>
+        <w:t>_otherPartiesDirections&gt;&gt;</w:t>
       </w:r>
     </w:p>
     <w:p>
@@ -3829,15 +3342,7 @@
           <w:rFonts w:ascii="GDS Transport Website Light" w:eastAsia="Times New Roman" w:hAnsi="GDS Transport Website Light" w:cs="Arial"/>
           <w:color w:val="000000"/>
         </w:rPr>
-        <w:t>&lt;&lt;</w:t>
-      </w:r>
-      <w:proofErr w:type="spellStart"/>
-      <w:r>
-        <w:rPr>
-          <w:rFonts w:ascii="GDS Transport Website Light" w:eastAsia="Times New Roman" w:hAnsi="GDS Transport Website Light" w:cs="Arial"/>
-          <w:color w:val="000000"/>
-        </w:rPr>
-        <w:t>r</w:t>
+        <w:t>&lt;&lt;r</w:t>
       </w:r>
       <w:r>
         <w:rPr>
@@ -3851,15 +3356,7 @@
           <w:rFonts w:ascii="GDS Transport Website Light" w:eastAsia="Times New Roman" w:hAnsi="GDS Transport Website Light" w:cs="Arial"/>
           <w:color w:val="000000"/>
         </w:rPr>
-        <w:t>_courtDirections</w:t>
-      </w:r>
-      <w:proofErr w:type="spellEnd"/>
-      <w:r>
-        <w:rPr>
-          <w:rFonts w:ascii="GDS Transport Website Light" w:eastAsia="Times New Roman" w:hAnsi="GDS Transport Website Light" w:cs="Arial"/>
-          <w:color w:val="000000"/>
-        </w:rPr>
-        <w:t>&gt;&gt;</w:t>
+        <w:t>_courtDirections&gt;&gt;</w:t>
       </w:r>
     </w:p>
     <w:p>
@@ -3926,15 +3423,7 @@
           <w:rFonts w:ascii="GDS Transport Website Light" w:eastAsia="Times New Roman" w:hAnsi="GDS Transport Website Light" w:cs="Arial"/>
           <w:color w:val="000000"/>
         </w:rPr>
-        <w:t>&lt;&lt;</w:t>
-      </w:r>
-      <w:proofErr w:type="spellStart"/>
-      <w:r>
-        <w:rPr>
-          <w:rFonts w:ascii="GDS Transport Website Light" w:eastAsia="Times New Roman" w:hAnsi="GDS Transport Website Light" w:cs="Arial"/>
-          <w:color w:val="000000"/>
-        </w:rPr>
-        <w:t>e</w:t>
+        <w:t>&lt;&lt;e</w:t>
       </w:r>
       <w:r>
         <w:rPr>
@@ -3948,15 +3437,7 @@
           <w:rFonts w:ascii="GDS Transport Website Light" w:eastAsia="Times New Roman" w:hAnsi="GDS Transport Website Light" w:cs="Arial"/>
           <w:color w:val="000000"/>
         </w:rPr>
-        <w:t>_courtDirections</w:t>
-      </w:r>
-      <w:proofErr w:type="spellEnd"/>
-      <w:r>
-        <w:rPr>
-          <w:rFonts w:ascii="GDS Transport Website Light" w:eastAsia="Times New Roman" w:hAnsi="GDS Transport Website Light" w:cs="Arial"/>
-          <w:color w:val="000000"/>
-        </w:rPr>
-        <w:t>&gt;&gt;</w:t>
+        <w:t>_courtDirections&gt;&gt;</w:t>
       </w:r>
     </w:p>
     <w:p>

</xml_diff>

<commit_message>
added additional water mark images for other pages
</commit_message>
<xml_diff>
--- a/docker/docmosis/templates/FL-PLW-STD-ENG-00099.docx
+++ b/docker/docmosis/templates/FL-PLW-STD-ENG-00099.docx
@@ -145,6 +145,7 @@
         </w:rPr>
         <w:t>&lt;&lt;</w:t>
       </w:r>
+      <w:proofErr w:type="spellStart"/>
       <w:r>
         <w:rPr>
           <w:rFonts w:ascii="GDS Transport Website Light" w:eastAsia="Times New Roman" w:hAnsi="GDS Transport Website Light" w:cs="Arial"/>
@@ -172,6 +173,7 @@
         </w:rPr>
         <w:t>Number</w:t>
       </w:r>
+      <w:proofErr w:type="spellEnd"/>
       <w:r>
         <w:rPr>
           <w:rFonts w:ascii="GDS Transport Website Light" w:eastAsia="Times New Roman" w:hAnsi="GDS Transport Website Light" w:cs="Arial"/>
@@ -220,7 +222,27 @@
           <w:sz w:val="36"/>
           <w:szCs w:val="36"/>
         </w:rPr>
-        <w:t>&lt;&lt;generationDate&gt;&gt;</w:t>
+        <w:t>&lt;&lt;</w:t>
+      </w:r>
+      <w:proofErr w:type="spellStart"/>
+      <w:r>
+        <w:rPr>
+          <w:rFonts w:ascii="GDS Transport Website Light" w:eastAsia="Times New Roman" w:hAnsi="GDS Transport Website Light" w:cs="Arial"/>
+          <w:color w:val="000000"/>
+          <w:sz w:val="36"/>
+          <w:szCs w:val="36"/>
+        </w:rPr>
+        <w:t>generationDate</w:t>
+      </w:r>
+      <w:proofErr w:type="spellEnd"/>
+      <w:r>
+        <w:rPr>
+          <w:rFonts w:ascii="GDS Transport Website Light" w:eastAsia="Times New Roman" w:hAnsi="GDS Transport Website Light" w:cs="Arial"/>
+          <w:color w:val="000000"/>
+          <w:sz w:val="36"/>
+          <w:szCs w:val="36"/>
+        </w:rPr>
+        <w:t>&gt;&gt;</w:t>
       </w:r>
     </w:p>
     <w:p>
@@ -317,16 +339,56 @@
         <w:rPr>
           <w:rFonts w:ascii="GDS Transport Website Light" w:eastAsia="Times New Roman" w:hAnsi="GDS Transport Website Light" w:cs="Times New Roman"/>
         </w:rPr>
-        <w:t>&lt;&lt;judgeAndLegalAdvisor.judgeTitle&gt;&gt; &lt;&lt;judgeAndLegalAdvisor.judgeFullName&gt;&gt;</w:t>
-      </w:r>
-      <w:r>
-        <w:rPr>
-          <w:rFonts w:ascii="GDS Transport Website Light" w:eastAsia="Times New Roman" w:hAnsi="GDS Transport Website Light" w:cs="Times New Roman"/>
-        </w:rPr>
-        <w:t xml:space="preserve"> &lt;&lt;judgeAndLegalAdvisor.judgeLastName&gt;&gt; </w:t>
-      </w:r>
-      <w:bookmarkStart w:id="1" w:name="_GoBack"/>
-      <w:bookmarkEnd w:id="1"/>
+        <w:t>&lt;&lt;</w:t>
+      </w:r>
+      <w:proofErr w:type="spellStart"/>
+      <w:r>
+        <w:rPr>
+          <w:rFonts w:ascii="GDS Transport Website Light" w:eastAsia="Times New Roman" w:hAnsi="GDS Transport Website Light" w:cs="Times New Roman"/>
+        </w:rPr>
+        <w:t>judgeAndLegalAdvisor.judgeTitle</w:t>
+      </w:r>
+      <w:proofErr w:type="spellEnd"/>
+      <w:r>
+        <w:rPr>
+          <w:rFonts w:ascii="GDS Transport Website Light" w:eastAsia="Times New Roman" w:hAnsi="GDS Transport Website Light" w:cs="Times New Roman"/>
+        </w:rPr>
+        <w:t>&gt;&gt; &lt;&lt;</w:t>
+      </w:r>
+      <w:proofErr w:type="spellStart"/>
+      <w:r>
+        <w:rPr>
+          <w:rFonts w:ascii="GDS Transport Website Light" w:eastAsia="Times New Roman" w:hAnsi="GDS Transport Website Light" w:cs="Times New Roman"/>
+        </w:rPr>
+        <w:t>judgeAndLegalAdvisor.judgeFullName</w:t>
+      </w:r>
+      <w:proofErr w:type="spellEnd"/>
+      <w:r>
+        <w:rPr>
+          <w:rFonts w:ascii="GDS Transport Website Light" w:eastAsia="Times New Roman" w:hAnsi="GDS Transport Website Light" w:cs="Times New Roman"/>
+        </w:rPr>
+        <w:t>&gt;&gt;</w:t>
+      </w:r>
+      <w:r>
+        <w:rPr>
+          <w:rFonts w:ascii="GDS Transport Website Light" w:eastAsia="Times New Roman" w:hAnsi="GDS Transport Website Light" w:cs="Times New Roman"/>
+        </w:rPr>
+        <w:t xml:space="preserve"> &lt;&lt;</w:t>
+      </w:r>
+      <w:proofErr w:type="spellStart"/>
+      <w:r>
+        <w:rPr>
+          <w:rFonts w:ascii="GDS Transport Website Light" w:eastAsia="Times New Roman" w:hAnsi="GDS Transport Website Light" w:cs="Times New Roman"/>
+        </w:rPr>
+        <w:t>judgeAndLegalAdvisor.judgeLastName</w:t>
+      </w:r>
+      <w:proofErr w:type="spellEnd"/>
+      <w:r>
+        <w:rPr>
+          <w:rFonts w:ascii="GDS Transport Website Light" w:eastAsia="Times New Roman" w:hAnsi="GDS Transport Website Light" w:cs="Times New Roman"/>
+        </w:rPr>
+        <w:t xml:space="preserve">&gt;&gt; </w:t>
+      </w:r>
       <w:r>
         <w:rPr>
           <w:rFonts w:ascii="GDS Transport Website Light" w:eastAsia="Times New Roman" w:hAnsi="GDS Transport Website Light" w:cs="Times New Roman"/>
@@ -343,7 +405,21 @@
         <w:rPr>
           <w:rFonts w:ascii="GDS Transport Website Light" w:eastAsia="Times New Roman" w:hAnsi="GDS Transport Website Light" w:cs="Times New Roman"/>
         </w:rPr>
-        <w:t>&lt;&lt;judgeAndLegalAdvisor.legalAdvisorName&gt;&gt;</w:t>
+        <w:t>&lt;&lt;</w:t>
+      </w:r>
+      <w:proofErr w:type="spellStart"/>
+      <w:r>
+        <w:rPr>
+          <w:rFonts w:ascii="GDS Transport Website Light" w:eastAsia="Times New Roman" w:hAnsi="GDS Transport Website Light" w:cs="Times New Roman"/>
+        </w:rPr>
+        <w:t>judgeAndLegalAdvisor.legalAdvisorName</w:t>
+      </w:r>
+      <w:proofErr w:type="spellEnd"/>
+      <w:r>
+        <w:rPr>
+          <w:rFonts w:ascii="GDS Transport Website Light" w:eastAsia="Times New Roman" w:hAnsi="GDS Transport Website Light" w:cs="Times New Roman"/>
+        </w:rPr>
+        <w:t>&gt;&gt;</w:t>
       </w:r>
     </w:p>
     <w:p>
@@ -542,6 +618,7 @@
               </w:rPr>
               <w:t>&lt;&lt;</w:t>
             </w:r>
+            <w:proofErr w:type="spellStart"/>
             <w:r>
               <w:rPr>
                 <w:rFonts w:ascii="GDS Transport Website Light" w:eastAsia="Times New Roman" w:hAnsi="GDS Transport Website Light" w:cs="Arial"/>
@@ -549,6 +626,7 @@
               </w:rPr>
               <w:t>hearingDate</w:t>
             </w:r>
+            <w:proofErr w:type="spellEnd"/>
             <w:r>
               <w:rPr>
                 <w:rFonts w:ascii="GDS Transport Website Light" w:eastAsia="Times New Roman" w:hAnsi="GDS Transport Website Light" w:cs="Arial"/>
@@ -627,6 +705,7 @@
               </w:rPr>
               <w:t>&lt;&lt;</w:t>
             </w:r>
+            <w:proofErr w:type="spellStart"/>
             <w:r>
               <w:rPr>
                 <w:rFonts w:ascii="GDS Transport Website Light" w:eastAsia="Times New Roman" w:hAnsi="GDS Transport Website Light" w:cs="Arial"/>
@@ -634,6 +713,7 @@
               </w:rPr>
               <w:t>hearingVenue</w:t>
             </w:r>
+            <w:proofErr w:type="spellEnd"/>
             <w:r>
               <w:rPr>
                 <w:rFonts w:ascii="GDS Transport Website Light" w:eastAsia="Times New Roman" w:hAnsi="GDS Transport Website Light" w:cs="Arial"/>
@@ -710,7 +790,23 @@
                 <w:rFonts w:ascii="GDS Transport Website Light" w:eastAsia="Times New Roman" w:hAnsi="GDS Transport Website Light" w:cs="Arial"/>
                 <w:color w:val="000000"/>
               </w:rPr>
-              <w:t xml:space="preserve">&lt;&lt;preHearingAttendance&gt;&gt; </w:t>
+              <w:t>&lt;&lt;</w:t>
+            </w:r>
+            <w:proofErr w:type="spellStart"/>
+            <w:r>
+              <w:rPr>
+                <w:rFonts w:ascii="GDS Transport Website Light" w:eastAsia="Times New Roman" w:hAnsi="GDS Transport Website Light" w:cs="Arial"/>
+                <w:color w:val="000000"/>
+              </w:rPr>
+              <w:t>preHearingAttendance</w:t>
+            </w:r>
+            <w:proofErr w:type="spellEnd"/>
+            <w:r>
+              <w:rPr>
+                <w:rFonts w:ascii="GDS Transport Website Light" w:eastAsia="Times New Roman" w:hAnsi="GDS Transport Website Light" w:cs="Arial"/>
+                <w:color w:val="000000"/>
+              </w:rPr>
+              <w:t xml:space="preserve">&gt;&gt; </w:t>
             </w:r>
           </w:p>
         </w:tc>
@@ -781,7 +877,23 @@
                 <w:rFonts w:ascii="GDS Transport Website Light" w:eastAsia="Times New Roman" w:hAnsi="GDS Transport Website Light" w:cs="Arial"/>
                 <w:color w:val="000000"/>
               </w:rPr>
-              <w:t>&lt;&lt;hearingTime&gt;&gt;</w:t>
+              <w:t>&lt;&lt;</w:t>
+            </w:r>
+            <w:proofErr w:type="spellStart"/>
+            <w:r>
+              <w:rPr>
+                <w:rFonts w:ascii="GDS Transport Website Light" w:eastAsia="Times New Roman" w:hAnsi="GDS Transport Website Light" w:cs="Arial"/>
+                <w:color w:val="000000"/>
+              </w:rPr>
+              <w:t>hearingTime</w:t>
+            </w:r>
+            <w:proofErr w:type="spellEnd"/>
+            <w:r>
+              <w:rPr>
+                <w:rFonts w:ascii="GDS Transport Website Light" w:eastAsia="Times New Roman" w:hAnsi="GDS Transport Website Light" w:cs="Arial"/>
+                <w:color w:val="000000"/>
+              </w:rPr>
+              <w:t>&gt;&gt;</w:t>
             </w:r>
           </w:p>
         </w:tc>
@@ -862,7 +974,15 @@
           <w:rFonts w:ascii="GDS Transport Website Light" w:eastAsia="Times New Roman" w:hAnsi="GDS Transport Website Light" w:cs="Arial"/>
           <w:color w:val="000000"/>
         </w:rPr>
-        <w:t>The 26</w:t>
+        <w:t xml:space="preserve">The </w:t>
+      </w:r>
+      <w:proofErr w:type="gramStart"/>
+      <w:r>
+        <w:rPr>
+          <w:rFonts w:ascii="GDS Transport Website Light" w:eastAsia="Times New Roman" w:hAnsi="GDS Transport Website Light" w:cs="Arial"/>
+          <w:color w:val="000000"/>
+        </w:rPr>
+        <w:t>26</w:t>
       </w:r>
       <w:r>
         <w:rPr>
@@ -876,14 +996,30 @@
           <w:rFonts w:ascii="GDS Transport Website Light" w:eastAsia="Times New Roman" w:hAnsi="GDS Transport Website Light" w:cs="Arial"/>
           <w:color w:val="000000"/>
         </w:rPr>
-        <w:t xml:space="preserve">week time limit runs out on </w:t>
-      </w:r>
-      <w:r>
-        <w:rPr>
-          <w:rFonts w:ascii="GDS Transport Website Light" w:eastAsia="Times New Roman" w:hAnsi="GDS Transport Website Light" w:cs="Arial"/>
-          <w:color w:val="000000"/>
-        </w:rPr>
-        <w:t>&lt;&lt;compl</w:t>
+        <w:t>week</w:t>
+      </w:r>
+      <w:proofErr w:type="gramEnd"/>
+      <w:r>
+        <w:rPr>
+          <w:rFonts w:ascii="GDS Transport Website Light" w:eastAsia="Times New Roman" w:hAnsi="GDS Transport Website Light" w:cs="Arial"/>
+          <w:color w:val="000000"/>
+        </w:rPr>
+        <w:t xml:space="preserve"> time limit runs out on </w:t>
+      </w:r>
+      <w:r>
+        <w:rPr>
+          <w:rFonts w:ascii="GDS Transport Website Light" w:eastAsia="Times New Roman" w:hAnsi="GDS Transport Website Light" w:cs="Arial"/>
+          <w:color w:val="000000"/>
+        </w:rPr>
+        <w:t>&lt;&lt;</w:t>
+      </w:r>
+      <w:proofErr w:type="spellStart"/>
+      <w:r>
+        <w:rPr>
+          <w:rFonts w:ascii="GDS Transport Website Light" w:eastAsia="Times New Roman" w:hAnsi="GDS Transport Website Light" w:cs="Arial"/>
+          <w:color w:val="000000"/>
+        </w:rPr>
+        <w:t>compl</w:t>
       </w:r>
       <w:r>
         <w:rPr>
@@ -897,7 +1033,15 @@
           <w:rFonts w:ascii="GDS Transport Website Light" w:eastAsia="Times New Roman" w:hAnsi="GDS Transport Website Light" w:cs="Arial"/>
           <w:color w:val="000000"/>
         </w:rPr>
-        <w:t>Deadline&gt;&gt;</w:t>
+        <w:t>Deadline</w:t>
+      </w:r>
+      <w:proofErr w:type="spellEnd"/>
+      <w:r>
+        <w:rPr>
+          <w:rFonts w:ascii="GDS Transport Website Light" w:eastAsia="Times New Roman" w:hAnsi="GDS Transport Website Light" w:cs="Arial"/>
+          <w:color w:val="000000"/>
+        </w:rPr>
+        <w:t>&gt;&gt;</w:t>
       </w:r>
       <w:r>
         <w:rPr>
@@ -1178,12 +1322,21 @@
               </w:rPr>
               <w:t>&lt;</w:t>
             </w:r>
+            <w:proofErr w:type="spellStart"/>
             <w:r>
               <w:rPr>
                 <w:rFonts w:ascii="GDS Transport Website Light" w:eastAsia="Times New Roman" w:hAnsi="GDS Transport Website Light" w:cs="Arial"/>
                 <w:color w:val="000000" w:themeColor="text1"/>
               </w:rPr>
-              <w:t>rr_children&gt;&gt;</w:t>
+              <w:t>rr_children</w:t>
+            </w:r>
+            <w:proofErr w:type="spellEnd"/>
+            <w:r>
+              <w:rPr>
+                <w:rFonts w:ascii="GDS Transport Website Light" w:eastAsia="Times New Roman" w:hAnsi="GDS Transport Website Light" w:cs="Arial"/>
+                <w:color w:val="000000" w:themeColor="text1"/>
+              </w:rPr>
+              <w:t>&gt;&gt;</w:t>
             </w:r>
           </w:p>
         </w:tc>
@@ -1367,7 +1520,23 @@
                 <w:rFonts w:ascii="GDS Transport Website Light" w:eastAsia="Times New Roman" w:hAnsi="GDS Transport Website Light" w:cs="Arial"/>
                 <w:color w:val="000000" w:themeColor="text1"/>
               </w:rPr>
-              <w:t>Born &lt;&lt;dateOfBirth&gt;&gt;</w:t>
+              <w:t>Born &lt;&lt;</w:t>
+            </w:r>
+            <w:proofErr w:type="spellStart"/>
+            <w:r>
+              <w:rPr>
+                <w:rFonts w:ascii="GDS Transport Website Light" w:eastAsia="Times New Roman" w:hAnsi="GDS Transport Website Light" w:cs="Arial"/>
+                <w:color w:val="000000" w:themeColor="text1"/>
+              </w:rPr>
+              <w:t>dateOfBirth</w:t>
+            </w:r>
+            <w:proofErr w:type="spellEnd"/>
+            <w:r>
+              <w:rPr>
+                <w:rFonts w:ascii="GDS Transport Website Light" w:eastAsia="Times New Roman" w:hAnsi="GDS Transport Website Light" w:cs="Arial"/>
+                <w:color w:val="000000" w:themeColor="text1"/>
+              </w:rPr>
+              <w:t>&gt;&gt;</w:t>
             </w:r>
           </w:p>
         </w:tc>
@@ -1401,7 +1570,23 @@
                 <w:rFonts w:ascii="GDS Transport Website Light" w:eastAsia="Times New Roman" w:hAnsi="GDS Transport Website Light" w:cs="Arial"/>
                 <w:color w:val="000000" w:themeColor="text1"/>
               </w:rPr>
-              <w:t>&lt;&lt;er_children&gt;&gt;</w:t>
+              <w:t>&lt;&lt;</w:t>
+            </w:r>
+            <w:proofErr w:type="spellStart"/>
+            <w:r>
+              <w:rPr>
+                <w:rFonts w:ascii="GDS Transport Website Light" w:eastAsia="Times New Roman" w:hAnsi="GDS Transport Website Light" w:cs="Arial"/>
+                <w:color w:val="000000" w:themeColor="text1"/>
+              </w:rPr>
+              <w:t>er_children</w:t>
+            </w:r>
+            <w:proofErr w:type="spellEnd"/>
+            <w:r>
+              <w:rPr>
+                <w:rFonts w:ascii="GDS Transport Website Light" w:eastAsia="Times New Roman" w:hAnsi="GDS Transport Website Light" w:cs="Arial"/>
+                <w:color w:val="000000" w:themeColor="text1"/>
+              </w:rPr>
+              <w:t>&gt;&gt;</w:t>
             </w:r>
           </w:p>
         </w:tc>
@@ -1482,7 +1667,35 @@
         <w:rPr>
           <w:rFonts w:ascii="GDS Transport Website Light" w:eastAsia="Times New Roman" w:hAnsi="GDS Transport Website Light" w:cs="Times New Roman"/>
         </w:rPr>
-        <w:t>&lt;&lt;$resProvided=respondentsProvided&gt;&gt;</w:t>
+        <w:t>&lt;&lt;$</w:t>
+      </w:r>
+      <w:proofErr w:type="spellStart"/>
+      <w:r>
+        <w:rPr>
+          <w:rFonts w:ascii="GDS Transport Website Light" w:eastAsia="Times New Roman" w:hAnsi="GDS Transport Website Light" w:cs="Times New Roman"/>
+        </w:rPr>
+        <w:t>resProvided</w:t>
+      </w:r>
+      <w:proofErr w:type="spellEnd"/>
+      <w:r>
+        <w:rPr>
+          <w:rFonts w:ascii="GDS Transport Website Light" w:eastAsia="Times New Roman" w:hAnsi="GDS Transport Website Light" w:cs="Times New Roman"/>
+        </w:rPr>
+        <w:t>=</w:t>
+      </w:r>
+      <w:proofErr w:type="spellStart"/>
+      <w:r>
+        <w:rPr>
+          <w:rFonts w:ascii="GDS Transport Website Light" w:eastAsia="Times New Roman" w:hAnsi="GDS Transport Website Light" w:cs="Times New Roman"/>
+        </w:rPr>
+        <w:t>respondentsProvided</w:t>
+      </w:r>
+      <w:proofErr w:type="spellEnd"/>
+      <w:r>
+        <w:rPr>
+          <w:rFonts w:ascii="GDS Transport Website Light" w:eastAsia="Times New Roman" w:hAnsi="GDS Transport Website Light" w:cs="Times New Roman"/>
+        </w:rPr>
+        <w:t>&gt;&gt;</w:t>
       </w:r>
     </w:p>
     <w:tbl>
@@ -1641,6 +1854,7 @@
               </w:rPr>
               <w:t>&lt;&lt;</w:t>
             </w:r>
+            <w:proofErr w:type="spellStart"/>
             <w:r>
               <w:rPr>
                 <w:rFonts w:ascii="GDS Transport Website Light" w:eastAsia="Times New Roman" w:hAnsi="GDS Transport Website Light" w:cs="Arial"/>
@@ -1648,6 +1862,7 @@
               </w:rPr>
               <w:t>applicantName</w:t>
             </w:r>
+            <w:proofErr w:type="spellEnd"/>
             <w:r>
               <w:rPr>
                 <w:rFonts w:ascii="GDS Transport Website Light" w:eastAsia="Times New Roman" w:hAnsi="GDS Transport Website Light" w:cs="Arial"/>
@@ -1692,8 +1907,16 @@
               <w:rPr>
                 <w:rFonts w:ascii="GDS Transport Website Light" w:eastAsia="Times New Roman" w:hAnsi="GDS Transport Website Light" w:cs="Times New Roman"/>
               </w:rPr>
-              <w:t>&lt;&lt;cr</w:t>
-            </w:r>
+              <w:t>&lt;&lt;</w:t>
+            </w:r>
+            <w:proofErr w:type="spellStart"/>
+            <w:r>
+              <w:rPr>
+                <w:rFonts w:ascii="GDS Transport Website Light" w:eastAsia="Times New Roman" w:hAnsi="GDS Transport Website Light" w:cs="Times New Roman"/>
+              </w:rPr>
+              <w:t>cr</w:t>
+            </w:r>
+            <w:proofErr w:type="spellEnd"/>
             <w:r>
               <w:rPr>
                 <w:rFonts w:ascii="GDS Transport Website Light" w:eastAsia="Times New Roman" w:hAnsi="GDS Transport Website Light" w:cs="Times New Roman"/>
@@ -1704,7 +1927,21 @@
               <w:rPr>
                 <w:rFonts w:ascii="GDS Transport Website Light" w:eastAsia="Times New Roman" w:hAnsi="GDS Transport Website Light" w:cs="Times New Roman"/>
               </w:rPr>
-              <w:t>{$resProvided}&gt;&gt;</w:t>
+              <w:t>{$</w:t>
+            </w:r>
+            <w:proofErr w:type="spellStart"/>
+            <w:r>
+              <w:rPr>
+                <w:rFonts w:ascii="GDS Transport Website Light" w:eastAsia="Times New Roman" w:hAnsi="GDS Transport Website Light" w:cs="Times New Roman"/>
+              </w:rPr>
+              <w:t>resProvided</w:t>
+            </w:r>
+            <w:proofErr w:type="spellEnd"/>
+            <w:r>
+              <w:rPr>
+                <w:rFonts w:ascii="GDS Transport Website Light" w:eastAsia="Times New Roman" w:hAnsi="GDS Transport Website Light" w:cs="Times New Roman"/>
+              </w:rPr>
+              <w:t>}&gt;&gt;</w:t>
             </w:r>
           </w:p>
         </w:tc>
@@ -1766,6 +2003,7 @@
               </w:rPr>
               <w:t>&lt;&lt;</w:t>
             </w:r>
+            <w:proofErr w:type="spellStart"/>
             <w:r>
               <w:rPr>
                 <w:rFonts w:ascii="GDS Transport Website Light" w:eastAsia="Times New Roman" w:hAnsi="GDS Transport Website Light" w:cs="Times New Roman"/>
@@ -1784,6 +2022,7 @@
               </w:rPr>
               <w:t>respondents</w:t>
             </w:r>
+            <w:proofErr w:type="spellEnd"/>
             <w:r>
               <w:rPr>
                 <w:rFonts w:ascii="GDS Transport Website Light" w:eastAsia="Times New Roman" w:hAnsi="GDS Transport Website Light" w:cs="Times New Roman"/>
@@ -1880,7 +2119,27 @@
                 <w:bCs/>
                 <w:color w:val="000000"/>
               </w:rPr>
-              <w:t xml:space="preserve"> &lt;&lt;$num&gt;&gt;</w:t>
+              <w:t xml:space="preserve"> &lt;&lt;$</w:t>
+            </w:r>
+            <w:proofErr w:type="spellStart"/>
+            <w:r>
+              <w:rPr>
+                <w:rFonts w:ascii="GDS Transport Website Light" w:eastAsia="Times New Roman" w:hAnsi="GDS Transport Website Light" w:cs="Arial"/>
+                <w:b/>
+                <w:bCs/>
+                <w:color w:val="000000"/>
+              </w:rPr>
+              <w:t>num</w:t>
+            </w:r>
+            <w:proofErr w:type="spellEnd"/>
+            <w:r>
+              <w:rPr>
+                <w:rFonts w:ascii="GDS Transport Website Light" w:eastAsia="Times New Roman" w:hAnsi="GDS Transport Website Light" w:cs="Arial"/>
+                <w:b/>
+                <w:bCs/>
+                <w:color w:val="000000"/>
+              </w:rPr>
+              <w:t>&gt;&gt;</w:t>
             </w:r>
           </w:p>
         </w:tc>
@@ -1926,7 +2185,23 @@
                 <w:rFonts w:ascii="GDS Transport Website Light" w:eastAsia="Times New Roman" w:hAnsi="GDS Transport Website Light" w:cs="Arial"/>
                 <w:color w:val="000000"/>
               </w:rPr>
-              <w:t>&lt;&lt;relationshipToChild&gt;&gt;</w:t>
+              <w:t>&lt;&lt;</w:t>
+            </w:r>
+            <w:proofErr w:type="spellStart"/>
+            <w:r>
+              <w:rPr>
+                <w:rFonts w:ascii="GDS Transport Website Light" w:eastAsia="Times New Roman" w:hAnsi="GDS Transport Website Light" w:cs="Arial"/>
+                <w:color w:val="000000"/>
+              </w:rPr>
+              <w:t>relationshipToChild</w:t>
+            </w:r>
+            <w:proofErr w:type="spellEnd"/>
+            <w:r>
+              <w:rPr>
+                <w:rFonts w:ascii="GDS Transport Website Light" w:eastAsia="Times New Roman" w:hAnsi="GDS Transport Website Light" w:cs="Arial"/>
+                <w:color w:val="000000"/>
+              </w:rPr>
+              <w:t>&gt;&gt;</w:t>
             </w:r>
           </w:p>
         </w:tc>
@@ -1963,12 +2238,14 @@
               </w:rPr>
               <w:t>&lt;&lt;</w:t>
             </w:r>
+            <w:proofErr w:type="spellStart"/>
             <w:r>
               <w:rPr>
                 <w:rFonts w:ascii="GDS Transport Website Light" w:eastAsia="Times New Roman" w:hAnsi="GDS Transport Website Light" w:cs="Times New Roman"/>
               </w:rPr>
               <w:t>er_respondents</w:t>
             </w:r>
+            <w:proofErr w:type="spellEnd"/>
             <w:r>
               <w:rPr>
                 <w:rFonts w:ascii="GDS Transport Website Light" w:eastAsia="Times New Roman" w:hAnsi="GDS Transport Website Light" w:cs="Times New Roman"/>
@@ -2043,7 +2320,35 @@
               <w:rPr>
                 <w:rFonts w:ascii="GDS Transport Website Light" w:eastAsia="Times New Roman" w:hAnsi="GDS Transport Website Light" w:cs="Times New Roman"/>
               </w:rPr>
-              <w:t>&lt;&lt;er_{$resProvided}&gt;&gt;</w:t>
+              <w:t>&lt;&lt;</w:t>
+            </w:r>
+            <w:proofErr w:type="spellStart"/>
+            <w:r>
+              <w:rPr>
+                <w:rFonts w:ascii="GDS Transport Website Light" w:eastAsia="Times New Roman" w:hAnsi="GDS Transport Website Light" w:cs="Times New Roman"/>
+              </w:rPr>
+              <w:t>er</w:t>
+            </w:r>
+            <w:proofErr w:type="spellEnd"/>
+            <w:r>
+              <w:rPr>
+                <w:rFonts w:ascii="GDS Transport Website Light" w:eastAsia="Times New Roman" w:hAnsi="GDS Transport Website Light" w:cs="Times New Roman"/>
+              </w:rPr>
+              <w:t>_{$</w:t>
+            </w:r>
+            <w:proofErr w:type="spellStart"/>
+            <w:r>
+              <w:rPr>
+                <w:rFonts w:ascii="GDS Transport Website Light" w:eastAsia="Times New Roman" w:hAnsi="GDS Transport Website Light" w:cs="Times New Roman"/>
+              </w:rPr>
+              <w:t>resProvided</w:t>
+            </w:r>
+            <w:proofErr w:type="spellEnd"/>
+            <w:r>
+              <w:rPr>
+                <w:rFonts w:ascii="GDS Transport Website Light" w:eastAsia="Times New Roman" w:hAnsi="GDS Transport Website Light" w:cs="Times New Roman"/>
+              </w:rPr>
+              <w:t>}&gt;&gt;</w:t>
             </w:r>
           </w:p>
         </w:tc>
@@ -2110,14 +2415,44 @@
               <w:rPr>
                 <w:rFonts w:ascii="GDS Transport Website Light" w:eastAsia="Times New Roman" w:hAnsi="GDS Transport Website Light" w:cs="Times New Roman"/>
               </w:rPr>
-              <w:t>&lt;&lt;cr_{</w:t>
-            </w:r>
-            <w:r>
-              <w:rPr>
-                <w:rFonts w:ascii="GDS Transport Website Light" w:eastAsia="Times New Roman" w:hAnsi="GDS Transport Website Light" w:cs="Times New Roman"/>
-              </w:rPr>
-              <w:t>!$resProvided</w:t>
-            </w:r>
+              <w:t>&lt;&lt;</w:t>
+            </w:r>
+            <w:proofErr w:type="spellStart"/>
+            <w:r>
+              <w:rPr>
+                <w:rFonts w:ascii="GDS Transport Website Light" w:eastAsia="Times New Roman" w:hAnsi="GDS Transport Website Light" w:cs="Times New Roman"/>
+              </w:rPr>
+              <w:t>cr</w:t>
+            </w:r>
+            <w:proofErr w:type="spellEnd"/>
+            <w:r>
+              <w:rPr>
+                <w:rFonts w:ascii="GDS Transport Website Light" w:eastAsia="Times New Roman" w:hAnsi="GDS Transport Website Light" w:cs="Times New Roman"/>
+              </w:rPr>
+              <w:t>_</w:t>
+            </w:r>
+            <w:proofErr w:type="gramStart"/>
+            <w:r>
+              <w:rPr>
+                <w:rFonts w:ascii="GDS Transport Website Light" w:eastAsia="Times New Roman" w:hAnsi="GDS Transport Website Light" w:cs="Times New Roman"/>
+              </w:rPr>
+              <w:t>{</w:t>
+            </w:r>
+            <w:r>
+              <w:rPr>
+                <w:rFonts w:ascii="GDS Transport Website Light" w:eastAsia="Times New Roman" w:hAnsi="GDS Transport Website Light" w:cs="Times New Roman"/>
+              </w:rPr>
+              <w:t>!$</w:t>
+            </w:r>
+            <w:proofErr w:type="spellStart"/>
+            <w:proofErr w:type="gramEnd"/>
+            <w:r>
+              <w:rPr>
+                <w:rFonts w:ascii="GDS Transport Website Light" w:eastAsia="Times New Roman" w:hAnsi="GDS Transport Website Light" w:cs="Times New Roman"/>
+              </w:rPr>
+              <w:t>resProvided</w:t>
+            </w:r>
+            <w:proofErr w:type="spellEnd"/>
             <w:r>
               <w:rPr>
                 <w:rFonts w:ascii="GDS Transport Website Light" w:eastAsia="Times New Roman" w:hAnsi="GDS Transport Website Light" w:cs="Times New Roman"/>
@@ -2358,7 +2693,43 @@
               <w:rPr>
                 <w:rFonts w:ascii="GDS Transport Website Light" w:eastAsia="Times New Roman" w:hAnsi="GDS Transport Website Light" w:cs="Times New Roman"/>
               </w:rPr>
-              <w:t>&lt;&lt;er_{!$resProvided}&gt;&gt;</w:t>
+              <w:t>&lt;&lt;</w:t>
+            </w:r>
+            <w:proofErr w:type="spellStart"/>
+            <w:r>
+              <w:rPr>
+                <w:rFonts w:ascii="GDS Transport Website Light" w:eastAsia="Times New Roman" w:hAnsi="GDS Transport Website Light" w:cs="Times New Roman"/>
+              </w:rPr>
+              <w:t>er</w:t>
+            </w:r>
+            <w:proofErr w:type="spellEnd"/>
+            <w:r>
+              <w:rPr>
+                <w:rFonts w:ascii="GDS Transport Website Light" w:eastAsia="Times New Roman" w:hAnsi="GDS Transport Website Light" w:cs="Times New Roman"/>
+              </w:rPr>
+              <w:t>_</w:t>
+            </w:r>
+            <w:proofErr w:type="gramStart"/>
+            <w:r>
+              <w:rPr>
+                <w:rFonts w:ascii="GDS Transport Website Light" w:eastAsia="Times New Roman" w:hAnsi="GDS Transport Website Light" w:cs="Times New Roman"/>
+              </w:rPr>
+              <w:t>{!$</w:t>
+            </w:r>
+            <w:proofErr w:type="spellStart"/>
+            <w:proofErr w:type="gramEnd"/>
+            <w:r>
+              <w:rPr>
+                <w:rFonts w:ascii="GDS Transport Website Light" w:eastAsia="Times New Roman" w:hAnsi="GDS Transport Website Light" w:cs="Times New Roman"/>
+              </w:rPr>
+              <w:t>resProvided</w:t>
+            </w:r>
+            <w:proofErr w:type="spellEnd"/>
+            <w:r>
+              <w:rPr>
+                <w:rFonts w:ascii="GDS Transport Website Light" w:eastAsia="Times New Roman" w:hAnsi="GDS Transport Website Light" w:cs="Times New Roman"/>
+              </w:rPr>
+              <w:t>}&gt;&gt;</w:t>
             </w:r>
           </w:p>
           <w:p>
@@ -2405,6 +2776,81 @@
           <w:rFonts w:ascii="GDS Transport Website Light" w:eastAsia="Times New Roman" w:hAnsi="GDS Transport Website Light" w:cs="Times New Roman"/>
         </w:rPr>
       </w:pPr>
+      <w:bookmarkStart w:id="1" w:name="img_draftBackground2"/>
+      <w:r>
+        <w:rPr>
+          <w:rFonts w:ascii="Arial" w:hAnsi="Arial" w:cs="Arial"/>
+          <w:noProof/>
+          <w:lang w:val="en-US"/>
+        </w:rPr>
+        <w:drawing>
+          <wp:anchor distT="0" distB="0" distL="114300" distR="114300" simplePos="0" relativeHeight="251664384" behindDoc="1" locked="0" layoutInCell="1" allowOverlap="1" wp14:anchorId="4CC68665" wp14:editId="2C62C065">
+            <wp:simplePos x="0" y="0"/>
+            <wp:positionH relativeFrom="column">
+              <wp:posOffset>-347708</wp:posOffset>
+            </wp:positionH>
+            <wp:positionV relativeFrom="page">
+              <wp:posOffset>2113552</wp:posOffset>
+            </wp:positionV>
+            <wp:extent cx="6300000" cy="8100000"/>
+            <wp:effectExtent l="0" t="0" r="0" b="3175"/>
+            <wp:wrapNone/>
+            <wp:docPr id="5" name="Picture 5" descr="placeholder2">
+              <a:hlinkClick xmlns:a="http://schemas.openxmlformats.org/drawingml/2006/main" r:id="rId10"/>
+            </wp:docPr>
+            <wp:cNvGraphicFramePr>
+              <a:graphicFrameLocks xmlns:a="http://schemas.openxmlformats.org/drawingml/2006/main"/>
+            </wp:cNvGraphicFramePr>
+            <a:graphic xmlns:a="http://schemas.openxmlformats.org/drawingml/2006/main">
+              <a:graphicData uri="http://schemas.openxmlformats.org/drawingml/2006/picture">
+                <pic:pic xmlns:pic="http://schemas.openxmlformats.org/drawingml/2006/picture">
+                  <pic:nvPicPr>
+                    <pic:cNvPr id="5" name="Picture 5" descr="placeholder2">
+                      <a:hlinkClick r:id="rId10"/>
+                    </pic:cNvPr>
+                    <pic:cNvPicPr>
+                      <a:picLocks/>
+                    </pic:cNvPicPr>
+                  </pic:nvPicPr>
+                  <pic:blipFill>
+                    <a:blip r:embed="rId9">
+                      <a:extLst>
+                        <a:ext uri="{28A0092B-C50C-407E-A947-70E740481C1C}">
+                          <a14:useLocalDpi xmlns:a14="http://schemas.microsoft.com/office/drawing/2010/main" val="0"/>
+                        </a:ext>
+                      </a:extLst>
+                    </a:blip>
+                    <a:srcRect/>
+                    <a:stretch>
+                      <a:fillRect/>
+                    </a:stretch>
+                  </pic:blipFill>
+                  <pic:spPr bwMode="auto">
+                    <a:xfrm>
+                      <a:off x="0" y="0"/>
+                      <a:ext cx="6300000" cy="8100000"/>
+                    </a:xfrm>
+                    <a:prstGeom prst="rect">
+                      <a:avLst/>
+                    </a:prstGeom>
+                    <a:noFill/>
+                    <a:ln>
+                      <a:noFill/>
+                    </a:ln>
+                  </pic:spPr>
+                </pic:pic>
+              </a:graphicData>
+            </a:graphic>
+            <wp14:sizeRelH relativeFrom="page">
+              <wp14:pctWidth>0</wp14:pctWidth>
+            </wp14:sizeRelH>
+            <wp14:sizeRelV relativeFrom="page">
+              <wp14:pctHeight>0</wp14:pctHeight>
+            </wp14:sizeRelV>
+          </wp:anchor>
+        </w:drawing>
+      </w:r>
+      <w:bookmarkEnd w:id="1"/>
     </w:p>
     <w:p>
       <w:pPr>
@@ -2475,7 +2921,23 @@
           <w:rFonts w:ascii="GDS Transport Website Light" w:eastAsia="Times New Roman" w:hAnsi="GDS Transport Website Light" w:cs="Arial"/>
           <w:color w:val="000000"/>
         </w:rPr>
-        <w:t>&lt;&lt; judgeName &gt;&gt;</w:t>
+        <w:t xml:space="preserve">&lt;&lt; </w:t>
+      </w:r>
+      <w:proofErr w:type="spellStart"/>
+      <w:r>
+        <w:rPr>
+          <w:rFonts w:ascii="GDS Transport Website Light" w:eastAsia="Times New Roman" w:hAnsi="GDS Transport Website Light" w:cs="Arial"/>
+          <w:color w:val="000000"/>
+        </w:rPr>
+        <w:t>judgeName</w:t>
+      </w:r>
+      <w:proofErr w:type="spellEnd"/>
+      <w:r>
+        <w:rPr>
+          <w:rFonts w:ascii="GDS Transport Website Light" w:eastAsia="Times New Roman" w:hAnsi="GDS Transport Website Light" w:cs="Arial"/>
+          <w:color w:val="000000"/>
+        </w:rPr>
+        <w:t xml:space="preserve"> &gt;&gt;</w:t>
       </w:r>
       <w:r>
         <w:rPr>
@@ -2544,7 +3006,15 @@
           <w:rFonts w:ascii="GDS Transport Website Light" w:eastAsia="Times New Roman" w:hAnsi="GDS Transport Website Light" w:cs="Arial"/>
           <w:color w:val="000000"/>
         </w:rPr>
-        <w:t>&lt;&lt;r</w:t>
+        <w:t>&lt;&lt;</w:t>
+      </w:r>
+      <w:proofErr w:type="spellStart"/>
+      <w:r>
+        <w:rPr>
+          <w:rFonts w:ascii="GDS Transport Website Light" w:eastAsia="Times New Roman" w:hAnsi="GDS Transport Website Light" w:cs="Arial"/>
+          <w:color w:val="000000"/>
+        </w:rPr>
+        <w:t>r</w:t>
       </w:r>
       <w:r>
         <w:rPr>
@@ -2558,7 +3028,15 @@
           <w:rFonts w:ascii="GDS Transport Website Light" w:eastAsia="Times New Roman" w:hAnsi="GDS Transport Website Light" w:cs="Arial"/>
           <w:color w:val="000000"/>
         </w:rPr>
-        <w:t>_allParties&gt;&gt;</w:t>
+        <w:t>_allParties</w:t>
+      </w:r>
+      <w:proofErr w:type="spellEnd"/>
+      <w:r>
+        <w:rPr>
+          <w:rFonts w:ascii="GDS Transport Website Light" w:eastAsia="Times New Roman" w:hAnsi="GDS Transport Website Light" w:cs="Arial"/>
+          <w:color w:val="000000"/>
+        </w:rPr>
+        <w:t>&gt;&gt;</w:t>
       </w:r>
     </w:p>
     <w:p>
@@ -2652,7 +3130,15 @@
           <w:rFonts w:ascii="GDS Transport Website Light" w:eastAsia="Times New Roman" w:hAnsi="GDS Transport Website Light" w:cs="Arial"/>
           <w:color w:val="000000"/>
         </w:rPr>
-        <w:t>&lt;&lt;e</w:t>
+        <w:t>&lt;&lt;</w:t>
+      </w:r>
+      <w:proofErr w:type="spellStart"/>
+      <w:r>
+        <w:rPr>
+          <w:rFonts w:ascii="GDS Transport Website Light" w:eastAsia="Times New Roman" w:hAnsi="GDS Transport Website Light" w:cs="Arial"/>
+          <w:color w:val="000000"/>
+        </w:rPr>
+        <w:t>e</w:t>
       </w:r>
       <w:r>
         <w:rPr>
@@ -2666,7 +3152,15 @@
           <w:rFonts w:ascii="GDS Transport Website Light" w:eastAsia="Times New Roman" w:hAnsi="GDS Transport Website Light" w:cs="Arial"/>
           <w:color w:val="000000"/>
         </w:rPr>
-        <w:t>_allParties&gt;&gt;</w:t>
+        <w:t>_allParties</w:t>
+      </w:r>
+      <w:proofErr w:type="spellEnd"/>
+      <w:r>
+        <w:rPr>
+          <w:rFonts w:ascii="GDS Transport Website Light" w:eastAsia="Times New Roman" w:hAnsi="GDS Transport Website Light" w:cs="Arial"/>
+          <w:color w:val="000000"/>
+        </w:rPr>
+        <w:t>&gt;&gt;</w:t>
       </w:r>
     </w:p>
     <w:p>
@@ -2717,7 +3211,15 @@
           <w:rFonts w:ascii="GDS Transport Website Light" w:eastAsia="Times New Roman" w:hAnsi="GDS Transport Website Light" w:cs="Arial"/>
           <w:color w:val="000000"/>
         </w:rPr>
-        <w:t>&lt;&lt;r</w:t>
+        <w:t>&lt;&lt;</w:t>
+      </w:r>
+      <w:proofErr w:type="spellStart"/>
+      <w:r>
+        <w:rPr>
+          <w:rFonts w:ascii="GDS Transport Website Light" w:eastAsia="Times New Roman" w:hAnsi="GDS Transport Website Light" w:cs="Arial"/>
+          <w:color w:val="000000"/>
+        </w:rPr>
+        <w:t>r</w:t>
       </w:r>
       <w:r>
         <w:rPr>
@@ -2731,7 +3233,15 @@
           <w:rFonts w:ascii="GDS Transport Website Light" w:eastAsia="Times New Roman" w:hAnsi="GDS Transport Website Light" w:cs="Arial"/>
           <w:color w:val="000000"/>
         </w:rPr>
-        <w:t>_localAuthorityDirections&gt;&gt;</w:t>
+        <w:t>_localAuthorityDirections</w:t>
+      </w:r>
+      <w:proofErr w:type="spellEnd"/>
+      <w:r>
+        <w:rPr>
+          <w:rFonts w:ascii="GDS Transport Website Light" w:eastAsia="Times New Roman" w:hAnsi="GDS Transport Website Light" w:cs="Arial"/>
+          <w:color w:val="000000"/>
+        </w:rPr>
+        <w:t>&gt;&gt;</w:t>
       </w:r>
     </w:p>
     <w:p>
@@ -2807,7 +3317,15 @@
           <w:rFonts w:ascii="GDS Transport Website Light" w:eastAsia="Times New Roman" w:hAnsi="GDS Transport Website Light" w:cs="Arial"/>
           <w:color w:val="000000"/>
         </w:rPr>
-        <w:t>&lt;&lt;e</w:t>
+        <w:t>&lt;&lt;</w:t>
+      </w:r>
+      <w:proofErr w:type="spellStart"/>
+      <w:r>
+        <w:rPr>
+          <w:rFonts w:ascii="GDS Transport Website Light" w:eastAsia="Times New Roman" w:hAnsi="GDS Transport Website Light" w:cs="Arial"/>
+          <w:color w:val="000000"/>
+        </w:rPr>
+        <w:t>e</w:t>
       </w:r>
       <w:r>
         <w:rPr>
@@ -2821,15 +3339,100 @@
           <w:rFonts w:ascii="GDS Transport Website Light" w:eastAsia="Times New Roman" w:hAnsi="GDS Transport Website Light" w:cs="Arial"/>
           <w:color w:val="000000"/>
         </w:rPr>
-        <w:t>_localAuthorityDirections&gt;&gt;</w:t>
-      </w:r>
-    </w:p>
-    <w:p>
-      <w:pPr>
-        <w:rPr>
-          <w:rFonts w:ascii="GDS Transport Website Light" w:eastAsia="Times New Roman" w:hAnsi="GDS Transport Website Light" w:cs="Times New Roman"/>
-        </w:rPr>
-      </w:pPr>
+        <w:t>_localAuthorityDirections</w:t>
+      </w:r>
+      <w:proofErr w:type="spellEnd"/>
+      <w:r>
+        <w:rPr>
+          <w:rFonts w:ascii="GDS Transport Website Light" w:eastAsia="Times New Roman" w:hAnsi="GDS Transport Website Light" w:cs="Arial"/>
+          <w:color w:val="000000"/>
+        </w:rPr>
+        <w:t>&gt;&gt;</w:t>
+      </w:r>
+    </w:p>
+    <w:p>
+      <w:pPr>
+        <w:rPr>
+          <w:rFonts w:ascii="GDS Transport Website Light" w:eastAsia="Times New Roman" w:hAnsi="GDS Transport Website Light" w:cs="Times New Roman"/>
+        </w:rPr>
+      </w:pPr>
+      <w:bookmarkStart w:id="2" w:name="img_draftBackground3"/>
+      <w:bookmarkStart w:id="3" w:name="_GoBack"/>
+      <w:bookmarkEnd w:id="3"/>
+      <w:r>
+        <w:rPr>
+          <w:rFonts w:ascii="Arial" w:hAnsi="Arial" w:cs="Arial"/>
+          <w:noProof/>
+          <w:lang w:val="en-US"/>
+        </w:rPr>
+        <w:drawing>
+          <wp:anchor distT="0" distB="0" distL="114300" distR="114300" simplePos="0" relativeHeight="251662336" behindDoc="1" locked="0" layoutInCell="1" allowOverlap="1" wp14:anchorId="38F12F72" wp14:editId="314367E8">
+            <wp:simplePos x="0" y="0"/>
+            <wp:positionH relativeFrom="column">
+              <wp:posOffset>-348343</wp:posOffset>
+            </wp:positionH>
+            <wp:positionV relativeFrom="page">
+              <wp:posOffset>1158785</wp:posOffset>
+            </wp:positionV>
+            <wp:extent cx="6300000" cy="8100000"/>
+            <wp:effectExtent l="0" t="0" r="0" b="3175"/>
+            <wp:wrapNone/>
+            <wp:docPr id="4" name="Picture 4" descr="placeholder2">
+              <a:hlinkClick xmlns:a="http://schemas.openxmlformats.org/drawingml/2006/main" r:id="rId11"/>
+            </wp:docPr>
+            <wp:cNvGraphicFramePr>
+              <a:graphicFrameLocks xmlns:a="http://schemas.openxmlformats.org/drawingml/2006/main"/>
+            </wp:cNvGraphicFramePr>
+            <a:graphic xmlns:a="http://schemas.openxmlformats.org/drawingml/2006/main">
+              <a:graphicData uri="http://schemas.openxmlformats.org/drawingml/2006/picture">
+                <pic:pic xmlns:pic="http://schemas.openxmlformats.org/drawingml/2006/picture">
+                  <pic:nvPicPr>
+                    <pic:cNvPr id="4" name="Picture 4" descr="placeholder2">
+                      <a:hlinkClick r:id="rId11"/>
+                    </pic:cNvPr>
+                    <pic:cNvPicPr>
+                      <a:picLocks/>
+                    </pic:cNvPicPr>
+                  </pic:nvPicPr>
+                  <pic:blipFill>
+                    <a:blip r:embed="rId9">
+                      <a:extLst>
+                        <a:ext uri="{28A0092B-C50C-407E-A947-70E740481C1C}">
+                          <a14:useLocalDpi xmlns:a14="http://schemas.microsoft.com/office/drawing/2010/main" val="0"/>
+                        </a:ext>
+                      </a:extLst>
+                    </a:blip>
+                    <a:srcRect/>
+                    <a:stretch>
+                      <a:fillRect/>
+                    </a:stretch>
+                  </pic:blipFill>
+                  <pic:spPr bwMode="auto">
+                    <a:xfrm>
+                      <a:off x="0" y="0"/>
+                      <a:ext cx="6300000" cy="8100000"/>
+                    </a:xfrm>
+                    <a:prstGeom prst="rect">
+                      <a:avLst/>
+                    </a:prstGeom>
+                    <a:noFill/>
+                    <a:ln>
+                      <a:noFill/>
+                    </a:ln>
+                  </pic:spPr>
+                </pic:pic>
+              </a:graphicData>
+            </a:graphic>
+            <wp14:sizeRelH relativeFrom="page">
+              <wp14:pctWidth>0</wp14:pctWidth>
+            </wp14:sizeRelH>
+            <wp14:sizeRelV relativeFrom="page">
+              <wp14:pctHeight>0</wp14:pctHeight>
+            </wp14:sizeRelV>
+          </wp:anchor>
+        </w:drawing>
+      </w:r>
+      <w:bookmarkEnd w:id="2"/>
     </w:p>
     <w:p>
       <w:pPr>
@@ -2877,7 +3480,15 @@
           <w:rFonts w:ascii="GDS Transport Website Light" w:eastAsia="Times New Roman" w:hAnsi="GDS Transport Website Light" w:cs="Arial"/>
           <w:color w:val="000000"/>
         </w:rPr>
-        <w:t>&lt;&lt;r</w:t>
+        <w:t>&lt;&lt;</w:t>
+      </w:r>
+      <w:proofErr w:type="spellStart"/>
+      <w:r>
+        <w:rPr>
+          <w:rFonts w:ascii="GDS Transport Website Light" w:eastAsia="Times New Roman" w:hAnsi="GDS Transport Website Light" w:cs="Arial"/>
+          <w:color w:val="000000"/>
+        </w:rPr>
+        <w:t>r</w:t>
       </w:r>
       <w:r>
         <w:rPr>
@@ -2891,7 +3502,15 @@
           <w:rFonts w:ascii="GDS Transport Website Light" w:eastAsia="Times New Roman" w:hAnsi="GDS Transport Website Light" w:cs="Arial"/>
           <w:color w:val="000000"/>
         </w:rPr>
-        <w:t>_parentsAndRespondentsDirections&gt;&gt;</w:t>
+        <w:t>_parentsAndRespondentsDirections</w:t>
+      </w:r>
+      <w:proofErr w:type="spellEnd"/>
+      <w:r>
+        <w:rPr>
+          <w:rFonts w:ascii="GDS Transport Website Light" w:eastAsia="Times New Roman" w:hAnsi="GDS Transport Website Light" w:cs="Arial"/>
+          <w:color w:val="000000"/>
+        </w:rPr>
+        <w:t>&gt;&gt;</w:t>
       </w:r>
     </w:p>
     <w:p>
@@ -2958,7 +3577,15 @@
           <w:rFonts w:ascii="GDS Transport Website Light" w:eastAsia="Times New Roman" w:hAnsi="GDS Transport Website Light" w:cs="Arial"/>
           <w:color w:val="000000"/>
         </w:rPr>
-        <w:t>&lt;&lt;e</w:t>
+        <w:t>&lt;&lt;</w:t>
+      </w:r>
+      <w:proofErr w:type="spellStart"/>
+      <w:r>
+        <w:rPr>
+          <w:rFonts w:ascii="GDS Transport Website Light" w:eastAsia="Times New Roman" w:hAnsi="GDS Transport Website Light" w:cs="Arial"/>
+          <w:color w:val="000000"/>
+        </w:rPr>
+        <w:t>e</w:t>
       </w:r>
       <w:r>
         <w:rPr>
@@ -2972,7 +3599,15 @@
           <w:rFonts w:ascii="GDS Transport Website Light" w:eastAsia="Times New Roman" w:hAnsi="GDS Transport Website Light" w:cs="Arial"/>
           <w:color w:val="000000"/>
         </w:rPr>
-        <w:t>_parentsAndRespondentsDirections&gt;&gt;</w:t>
+        <w:t>_parentsAndRespondentsDirections</w:t>
+      </w:r>
+      <w:proofErr w:type="spellEnd"/>
+      <w:r>
+        <w:rPr>
+          <w:rFonts w:ascii="GDS Transport Website Light" w:eastAsia="Times New Roman" w:hAnsi="GDS Transport Website Light" w:cs="Arial"/>
+          <w:color w:val="000000"/>
+        </w:rPr>
+        <w:t>&gt;&gt;</w:t>
       </w:r>
     </w:p>
     <w:p>
@@ -3023,7 +3658,15 @@
           <w:rFonts w:ascii="GDS Transport Website Light" w:eastAsia="Times New Roman" w:hAnsi="GDS Transport Website Light" w:cs="Arial"/>
           <w:color w:val="000000"/>
         </w:rPr>
-        <w:t>&lt;&lt;r</w:t>
+        <w:t>&lt;&lt;</w:t>
+      </w:r>
+      <w:proofErr w:type="spellStart"/>
+      <w:r>
+        <w:rPr>
+          <w:rFonts w:ascii="GDS Transport Website Light" w:eastAsia="Times New Roman" w:hAnsi="GDS Transport Website Light" w:cs="Arial"/>
+          <w:color w:val="000000"/>
+        </w:rPr>
+        <w:t>r</w:t>
       </w:r>
       <w:r>
         <w:rPr>
@@ -3037,7 +3680,15 @@
           <w:rFonts w:ascii="GDS Transport Website Light" w:eastAsia="Times New Roman" w:hAnsi="GDS Transport Website Light" w:cs="Arial"/>
           <w:color w:val="000000"/>
         </w:rPr>
-        <w:t>_cafcassDirections&gt;&gt;</w:t>
+        <w:t>_cafcassDirections</w:t>
+      </w:r>
+      <w:proofErr w:type="spellEnd"/>
+      <w:r>
+        <w:rPr>
+          <w:rFonts w:ascii="GDS Transport Website Light" w:eastAsia="Times New Roman" w:hAnsi="GDS Transport Website Light" w:cs="Arial"/>
+          <w:color w:val="000000"/>
+        </w:rPr>
+        <w:t>&gt;&gt;</w:t>
       </w:r>
     </w:p>
     <w:p>
@@ -3113,7 +3764,15 @@
           <w:rFonts w:ascii="GDS Transport Website Light" w:eastAsia="Times New Roman" w:hAnsi="GDS Transport Website Light" w:cs="Arial"/>
           <w:color w:val="000000"/>
         </w:rPr>
-        <w:t>&lt;&lt;e</w:t>
+        <w:t>&lt;&lt;</w:t>
+      </w:r>
+      <w:proofErr w:type="spellStart"/>
+      <w:r>
+        <w:rPr>
+          <w:rFonts w:ascii="GDS Transport Website Light" w:eastAsia="Times New Roman" w:hAnsi="GDS Transport Website Light" w:cs="Arial"/>
+          <w:color w:val="000000"/>
+        </w:rPr>
+        <w:t>e</w:t>
       </w:r>
       <w:r>
         <w:rPr>
@@ -3127,7 +3786,15 @@
           <w:rFonts w:ascii="GDS Transport Website Light" w:eastAsia="Times New Roman" w:hAnsi="GDS Transport Website Light" w:cs="Arial"/>
           <w:color w:val="000000"/>
         </w:rPr>
-        <w:t>_cafcassDirections&gt;&gt;</w:t>
+        <w:t>_cafcassDirections</w:t>
+      </w:r>
+      <w:proofErr w:type="spellEnd"/>
+      <w:r>
+        <w:rPr>
+          <w:rFonts w:ascii="GDS Transport Website Light" w:eastAsia="Times New Roman" w:hAnsi="GDS Transport Website Light" w:cs="Arial"/>
+          <w:color w:val="000000"/>
+        </w:rPr>
+        <w:t>&gt;&gt;</w:t>
       </w:r>
     </w:p>
     <w:p>
@@ -3187,7 +3854,15 @@
           <w:rFonts w:ascii="GDS Transport Website Light" w:eastAsia="Times New Roman" w:hAnsi="GDS Transport Website Light" w:cs="Arial"/>
           <w:color w:val="000000"/>
         </w:rPr>
-        <w:t>&lt;&lt;r</w:t>
+        <w:t>&lt;&lt;</w:t>
+      </w:r>
+      <w:proofErr w:type="spellStart"/>
+      <w:r>
+        <w:rPr>
+          <w:rFonts w:ascii="GDS Transport Website Light" w:eastAsia="Times New Roman" w:hAnsi="GDS Transport Website Light" w:cs="Arial"/>
+          <w:color w:val="000000"/>
+        </w:rPr>
+        <w:t>r</w:t>
       </w:r>
       <w:r>
         <w:rPr>
@@ -3201,7 +3876,15 @@
           <w:rFonts w:ascii="GDS Transport Website Light" w:eastAsia="Times New Roman" w:hAnsi="GDS Transport Website Light" w:cs="Arial"/>
           <w:color w:val="000000"/>
         </w:rPr>
-        <w:t>_otherPartiesDirections&gt;&gt;</w:t>
+        <w:t>_otherPartiesDirections</w:t>
+      </w:r>
+      <w:proofErr w:type="spellEnd"/>
+      <w:r>
+        <w:rPr>
+          <w:rFonts w:ascii="GDS Transport Website Light" w:eastAsia="Times New Roman" w:hAnsi="GDS Transport Website Light" w:cs="Arial"/>
+          <w:color w:val="000000"/>
+        </w:rPr>
+        <w:t>&gt;&gt;</w:t>
       </w:r>
     </w:p>
     <w:p>
@@ -3268,7 +3951,15 @@
           <w:rFonts w:ascii="GDS Transport Website Light" w:eastAsia="Times New Roman" w:hAnsi="GDS Transport Website Light" w:cs="Arial"/>
           <w:color w:val="000000"/>
         </w:rPr>
-        <w:t>&lt;&lt;e</w:t>
+        <w:t>&lt;&lt;</w:t>
+      </w:r>
+      <w:proofErr w:type="spellStart"/>
+      <w:r>
+        <w:rPr>
+          <w:rFonts w:ascii="GDS Transport Website Light" w:eastAsia="Times New Roman" w:hAnsi="GDS Transport Website Light" w:cs="Arial"/>
+          <w:color w:val="000000"/>
+        </w:rPr>
+        <w:t>e</w:t>
       </w:r>
       <w:r>
         <w:rPr>
@@ -3282,7 +3973,15 @@
           <w:rFonts w:ascii="GDS Transport Website Light" w:eastAsia="Times New Roman" w:hAnsi="GDS Transport Website Light" w:cs="Arial"/>
           <w:color w:val="000000"/>
         </w:rPr>
-        <w:t>_otherPartiesDirections&gt;&gt;</w:t>
+        <w:t>_otherPartiesDirections</w:t>
+      </w:r>
+      <w:proofErr w:type="spellEnd"/>
+      <w:r>
+        <w:rPr>
+          <w:rFonts w:ascii="GDS Transport Website Light" w:eastAsia="Times New Roman" w:hAnsi="GDS Transport Website Light" w:cs="Arial"/>
+          <w:color w:val="000000"/>
+        </w:rPr>
+        <w:t>&gt;&gt;</w:t>
       </w:r>
     </w:p>
     <w:p>
@@ -3342,7 +4041,15 @@
           <w:rFonts w:ascii="GDS Transport Website Light" w:eastAsia="Times New Roman" w:hAnsi="GDS Transport Website Light" w:cs="Arial"/>
           <w:color w:val="000000"/>
         </w:rPr>
-        <w:t>&lt;&lt;r</w:t>
+        <w:t>&lt;&lt;</w:t>
+      </w:r>
+      <w:proofErr w:type="spellStart"/>
+      <w:r>
+        <w:rPr>
+          <w:rFonts w:ascii="GDS Transport Website Light" w:eastAsia="Times New Roman" w:hAnsi="GDS Transport Website Light" w:cs="Arial"/>
+          <w:color w:val="000000"/>
+        </w:rPr>
+        <w:t>r</w:t>
       </w:r>
       <w:r>
         <w:rPr>
@@ -3356,7 +4063,15 @@
           <w:rFonts w:ascii="GDS Transport Website Light" w:eastAsia="Times New Roman" w:hAnsi="GDS Transport Website Light" w:cs="Arial"/>
           <w:color w:val="000000"/>
         </w:rPr>
-        <w:t>_courtDirections&gt;&gt;</w:t>
+        <w:t>_courtDirections</w:t>
+      </w:r>
+      <w:proofErr w:type="spellEnd"/>
+      <w:r>
+        <w:rPr>
+          <w:rFonts w:ascii="GDS Transport Website Light" w:eastAsia="Times New Roman" w:hAnsi="GDS Transport Website Light" w:cs="Arial"/>
+          <w:color w:val="000000"/>
+        </w:rPr>
+        <w:t>&gt;&gt;</w:t>
       </w:r>
     </w:p>
     <w:p>
@@ -3423,7 +4138,15 @@
           <w:rFonts w:ascii="GDS Transport Website Light" w:eastAsia="Times New Roman" w:hAnsi="GDS Transport Website Light" w:cs="Arial"/>
           <w:color w:val="000000"/>
         </w:rPr>
-        <w:t>&lt;&lt;e</w:t>
+        <w:t>&lt;&lt;</w:t>
+      </w:r>
+      <w:proofErr w:type="spellStart"/>
+      <w:r>
+        <w:rPr>
+          <w:rFonts w:ascii="GDS Transport Website Light" w:eastAsia="Times New Roman" w:hAnsi="GDS Transport Website Light" w:cs="Arial"/>
+          <w:color w:val="000000"/>
+        </w:rPr>
+        <w:t>e</w:t>
       </w:r>
       <w:r>
         <w:rPr>
@@ -3437,7 +4160,15 @@
           <w:rFonts w:ascii="GDS Transport Website Light" w:eastAsia="Times New Roman" w:hAnsi="GDS Transport Website Light" w:cs="Arial"/>
           <w:color w:val="000000"/>
         </w:rPr>
-        <w:t>_courtDirections&gt;&gt;</w:t>
+        <w:t>_courtDirections</w:t>
+      </w:r>
+      <w:proofErr w:type="spellEnd"/>
+      <w:r>
+        <w:rPr>
+          <w:rFonts w:ascii="GDS Transport Website Light" w:eastAsia="Times New Roman" w:hAnsi="GDS Transport Website Light" w:cs="Arial"/>
+          <w:color w:val="000000"/>
+        </w:rPr>
+        <w:t>&gt;&gt;</w:t>
       </w:r>
     </w:p>
     <w:p>
@@ -3449,8 +4180,8 @@
       </w:pPr>
     </w:p>
     <w:sectPr>
-      <w:footerReference w:type="even" r:id="rId10"/>
-      <w:footerReference w:type="default" r:id="rId11"/>
+      <w:footerReference w:type="even" r:id="rId12"/>
+      <w:footerReference w:type="default" r:id="rId13"/>
       <w:pgSz w:w="11900" w:h="16840"/>
       <w:pgMar w:top="851" w:right="1440" w:bottom="851" w:left="1440" w:header="720" w:footer="720" w:gutter="0"/>
       <w:pgNumType w:start="1"/>
@@ -3572,27 +4303,14 @@
     <w:r>
       <w:t xml:space="preserve"> of </w:t>
     </w:r>
-    <w:r>
-      <w:fldChar w:fldCharType="begin"/>
-    </w:r>
-    <w:r>
-      <w:instrText xml:space="preserve"> NUMPAGES  \* MERGEFORMAT </w:instrText>
-    </w:r>
-    <w:r>
-      <w:fldChar w:fldCharType="separate"/>
-    </w:r>
-    <w:r>
-      <w:rPr>
-        <w:noProof/>
-      </w:rPr>
-      <w:t>5</w:t>
-    </w:r>
-    <w:r>
-      <w:rPr>
-        <w:noProof/>
-      </w:rPr>
-      <w:fldChar w:fldCharType="end"/>
-    </w:r>
+    <w:fldSimple w:instr=" NUMPAGES  \* MERGEFORMAT ">
+      <w:r>
+        <w:rPr>
+          <w:noProof/>
+        </w:rPr>
+        <w:t>5</w:t>
+      </w:r>
+    </w:fldSimple>
   </w:p>
 </w:ftr>
 </file>

</xml_diff>